<commit_message>
Added some details to the requirement document.  More to come.
</commit_message>
<xml_diff>
--- a/Documentation/UnityRequirementsDocument.docx
+++ b/Documentation/UnityRequirementsDocument.docx
@@ -26,21 +26,7 @@
         <w:rPr>
           <w:sz w:val="24"/>
         </w:rPr>
-        <w:t xml:space="preserve">Members: Anthony </w:t>
-      </w:r>
-      <w:proofErr w:type="spellStart"/>
-      <w:r>
-        <w:rPr>
-          <w:sz w:val="24"/>
-        </w:rPr>
-        <w:t>Jamora</w:t>
-      </w:r>
-      <w:proofErr w:type="spellEnd"/>
-      <w:r>
-        <w:rPr>
-          <w:sz w:val="24"/>
-        </w:rPr>
-        <w:t>, Jonny Nabors, Thomas Burke</w:t>
+        <w:t>Members: Anthony Jamora, Jonny Nabors, Thomas Burke</w:t>
       </w:r>
     </w:p>
     <w:p>
@@ -295,6 +281,13 @@
     </w:p>
     <w:sdt>
       <w:sdtPr>
+        <w:rPr>
+          <w:rFonts w:ascii="Cambria" w:eastAsia="Cambria" w:hAnsi="Cambria" w:cs="Cambria"/>
+          <w:color w:val="000000"/>
+          <w:sz w:val="24"/>
+          <w:szCs w:val="20"/>
+          <w:lang w:eastAsia="ja-JP"/>
+        </w:rPr>
         <w:id w:val="-333386131"/>
         <w:docPartObj>
           <w:docPartGallery w:val="Table of Contents"/>
@@ -303,14 +296,9 @@
       </w:sdtPr>
       <w:sdtEndPr>
         <w:rPr>
-          <w:rFonts w:ascii="Cambria" w:eastAsia="Cambria" w:hAnsi="Cambria" w:cs="Cambria"/>
           <w:b/>
           <w:bCs/>
           <w:noProof/>
-          <w:color w:val="000000"/>
-          <w:sz w:val="24"/>
-          <w:szCs w:val="20"/>
-          <w:lang w:eastAsia="ja-JP"/>
         </w:rPr>
       </w:sdtEndPr>
       <w:sdtContent>
@@ -319,12 +307,7 @@
             <w:pStyle w:val="TOCHeading"/>
           </w:pPr>
           <w:r>
-            <w:t xml:space="preserve">Table of </w:t>
-          </w:r>
-          <w:bookmarkStart w:id="0" w:name="_GoBack"/>
-          <w:bookmarkEnd w:id="0"/>
-          <w:r>
-            <w:t>Contents</w:t>
+            <w:t>Table of Contents</w:t>
           </w:r>
         </w:p>
         <w:p>
@@ -2077,11 +2060,11 @@
       <w:pPr>
         <w:pStyle w:val="UnityHeading"/>
       </w:pPr>
-      <w:bookmarkStart w:id="1" w:name="_Toc411086854"/>
+      <w:bookmarkStart w:id="0" w:name="_Toc411086854"/>
       <w:r>
         <w:t>Introduction</w:t>
       </w:r>
-      <w:bookmarkEnd w:id="1"/>
+      <w:bookmarkEnd w:id="0"/>
     </w:p>
     <w:p>
       <w:pPr>
@@ -2093,112 +2076,127 @@
         <w:ind w:left="360" w:firstLine="0"/>
         <w:jc w:val="both"/>
       </w:pPr>
-      <w:bookmarkStart w:id="2" w:name="_Toc411086855"/>
+      <w:bookmarkStart w:id="1" w:name="_Toc411086855"/>
       <w:r>
         <w:t xml:space="preserve">1.1 </w:t>
       </w:r>
       <w:r>
         <w:t>Purpose</w:t>
       </w:r>
+      <w:bookmarkEnd w:id="1"/>
+    </w:p>
+    <w:p>
+      <w:pPr>
+        <w:pStyle w:val="UnityBody"/>
+      </w:pPr>
+      <w:r>
+        <w:t xml:space="preserve">The purpose of this requirements document is to offer a comprehensive description of the Unity Game Capstone Project. It will cover each intended feature as well as go over </w:t>
+      </w:r>
+      <w:r>
+        <w:t>the client’s specifications for completion. The document’s envisioned use is to be a contract between the Capstone team and the client that acts as a reference for developing the finished product. This document will also cover software, hardware, and the user interface.</w:t>
+      </w:r>
+    </w:p>
+    <w:p>
+      <w:pPr>
+        <w:pStyle w:val="UnitySubHeading"/>
+      </w:pPr>
+      <w:bookmarkStart w:id="2" w:name="_Toc411081876"/>
+      <w:bookmarkStart w:id="3" w:name="_Toc411086856"/>
+      <w:r>
+        <w:t xml:space="preserve">1.2 </w:t>
+      </w:r>
+      <w:r>
+        <w:t>Problem</w:t>
+      </w:r>
+      <w:r>
+        <w:t xml:space="preserve"> </w:t>
+      </w:r>
+      <w:r>
+        <w:t>Description</w:t>
+      </w:r>
       <w:bookmarkEnd w:id="2"/>
+      <w:bookmarkEnd w:id="3"/>
     </w:p>
     <w:p>
       <w:pPr>
         <w:pStyle w:val="UnityBody"/>
       </w:pPr>
       <w:r>
-        <w:t xml:space="preserve">The purpose of this </w:t>
-      </w:r>
-      <w:r>
-        <w:t xml:space="preserve">requirements </w:t>
-      </w:r>
-      <w:r>
-        <w:t xml:space="preserve">document is to </w:t>
-      </w:r>
-      <w:r>
-        <w:t xml:space="preserve">offer a comprehensive description of the Unity Game Capstone Project. It will cover each intended feature as well as go over </w:t>
-      </w:r>
-      <w:r>
-        <w:t>the client’s specifications for completion. The document’s envisioned use is to be a contract between the Capstone team and the client that acts as a reference for developing the finished product. This document will also cover software, hardware, and the user interface.</w:t>
+        <w:t xml:space="preserve">The problem which gives rise to this project is that there exists a team of students from the College of Creative Studies whom are really great designers, but </w:t>
+      </w:r>
+      <w:r>
+        <w:t>lack</w:t>
+      </w:r>
+      <w:r>
+        <w:t xml:space="preserve"> solid programming </w:t>
+      </w:r>
+      <w:r>
+        <w:t xml:space="preserve">skills and </w:t>
+      </w:r>
+      <w:r>
+        <w:t xml:space="preserve">experience.  </w:t>
+      </w:r>
+      <w:r>
+        <w:t>The Unity project is the collaboration between the artists of the College of Creative Studies and the software engineers of Wayne State University.</w:t>
       </w:r>
     </w:p>
     <w:p>
       <w:pPr>
         <w:pStyle w:val="UnitySubHeading"/>
       </w:pPr>
-      <w:bookmarkStart w:id="3" w:name="_Toc411081876"/>
-      <w:bookmarkStart w:id="4" w:name="_Toc411086856"/>
-      <w:r>
-        <w:t xml:space="preserve">1.2 </w:t>
-      </w:r>
-      <w:r>
-        <w:t>Problem</w:t>
+      <w:bookmarkStart w:id="4" w:name="_Toc411086857"/>
+      <w:r>
+        <w:t>1.3 Project Scope</w:t>
+      </w:r>
+      <w:bookmarkEnd w:id="4"/>
+    </w:p>
+    <w:p>
+      <w:pPr>
+        <w:pStyle w:val="UnityBody"/>
+      </w:pPr>
+      <w:r>
+        <w:t>The goal of the project is to create a small, fully playable video</w:t>
       </w:r>
       <w:r>
         <w:t xml:space="preserve"> </w:t>
       </w:r>
       <w:r>
-        <w:t>Description</w:t>
-      </w:r>
-      <w:bookmarkEnd w:id="3"/>
-      <w:bookmarkEnd w:id="4"/>
-    </w:p>
-    <w:p>
-      <w:pPr>
-        <w:pStyle w:val="UnityBody"/>
-      </w:pPr>
-      <w:r>
-        <w:t xml:space="preserve">Problem description goes here. </w:t>
+        <w:t>game known as a demo</w:t>
+      </w:r>
+      <w:r>
+        <w:t xml:space="preserve"> that is playable on personal computers</w:t>
+      </w:r>
+      <w:r>
+        <w:t xml:space="preserve">. This demo will exhibit the various gameplay elements that the </w:t>
+      </w:r>
+      <w:r>
+        <w:t xml:space="preserve">full-fledged game will contain.  Required </w:t>
+      </w:r>
+      <w:r>
+        <w:t xml:space="preserve">game </w:t>
+      </w:r>
+      <w:r>
+        <w:t>elements include: One island</w:t>
+      </w:r>
+      <w:r>
+        <w:t xml:space="preserve"> environment designed to be an introduction tutorial, a user-controlled camera, appropriate and correctly assigned character animations and sounds, a combat system, and a functional user interface.</w:t>
       </w:r>
     </w:p>
     <w:p>
       <w:pPr>
         <w:pStyle w:val="UnitySubHeading"/>
       </w:pPr>
-      <w:bookmarkStart w:id="5" w:name="_Toc411086857"/>
-      <w:r>
-        <w:t>1.3</w:t>
-      </w:r>
-      <w:r>
-        <w:t xml:space="preserve"> </w:t>
-      </w:r>
-      <w:r>
-        <w:t>Project Scope</w:t>
+      <w:bookmarkStart w:id="5" w:name="_Toc411086858"/>
+      <w:r>
+        <w:t>1.</w:t>
+      </w:r>
+      <w:r>
+        <w:t>4</w:t>
+      </w:r>
+      <w:r>
+        <w:t xml:space="preserve"> Glossary</w:t>
       </w:r>
       <w:bookmarkEnd w:id="5"/>
-    </w:p>
-    <w:p>
-      <w:pPr>
-        <w:pStyle w:val="UnityBody"/>
-      </w:pPr>
-      <w:r>
-        <w:t>The Unity project is the collaboration between the artists of the College of Creative Studies and the software engineers of Wayne State University. The goal of the project is to create a small, fully playable videogame known as a demo</w:t>
-      </w:r>
-      <w:r>
-        <w:t xml:space="preserve"> that is playable on personal computers</w:t>
-      </w:r>
-      <w:r>
-        <w:t xml:space="preserve">. This demo will exhibit the various gameplay elements that the full-fledged game will contain. </w:t>
-      </w:r>
-    </w:p>
-    <w:p>
-      <w:pPr>
-        <w:pStyle w:val="UnitySubHeading"/>
-      </w:pPr>
-      <w:bookmarkStart w:id="6" w:name="_Toc411086858"/>
-      <w:r>
-        <w:t>1.</w:t>
-      </w:r>
-      <w:r>
-        <w:t>4</w:t>
-      </w:r>
-      <w:r>
-        <w:t xml:space="preserve"> </w:t>
-      </w:r>
-      <w:r>
-        <w:t>Glossary</w:t>
-      </w:r>
-      <w:bookmarkEnd w:id="6"/>
     </w:p>
     <w:p>
       <w:pPr>
@@ -2252,6 +2250,20 @@
       </w:r>
       <w:r>
         <w:t>– Personal computer</w:t>
+      </w:r>
+    </w:p>
+    <w:p>
+      <w:pPr>
+        <w:pStyle w:val="UnityBody"/>
+      </w:pPr>
+      <w:r>
+        <w:rPr>
+          <w:b/>
+        </w:rPr>
+        <w:t>UI</w:t>
+      </w:r>
+      <w:r>
+        <w:t xml:space="preserve"> – User interface</w:t>
       </w:r>
     </w:p>
     <w:p>
@@ -2263,65 +2275,132 @@
         </w:numPr>
         <w:jc w:val="both"/>
       </w:pPr>
-      <w:bookmarkStart w:id="7" w:name="h.gjdgxs" w:colFirst="0" w:colLast="0"/>
-      <w:bookmarkStart w:id="8" w:name="_Toc411086859"/>
+      <w:bookmarkStart w:id="6" w:name="h.gjdgxs" w:colFirst="0" w:colLast="0"/>
+      <w:bookmarkStart w:id="7" w:name="_Toc411086859"/>
+      <w:bookmarkEnd w:id="6"/>
+      <w:r>
+        <w:t>General Description</w:t>
+      </w:r>
       <w:bookmarkEnd w:id="7"/>
-      <w:r>
-        <w:t>General Description</w:t>
+    </w:p>
+    <w:p>
+      <w:pPr>
+        <w:pStyle w:val="UnitySubHeading"/>
+      </w:pPr>
+      <w:bookmarkStart w:id="8" w:name="_Toc411086860"/>
+      <w:r>
+        <w:t>2.1 Product Perspective</w:t>
       </w:r>
       <w:bookmarkEnd w:id="8"/>
+      <w:r>
+        <w:t xml:space="preserve"> </w:t>
+      </w:r>
+    </w:p>
+    <w:p>
+      <w:pPr>
+        <w:jc w:val="both"/>
+      </w:pPr>
+      <w:r>
+        <w:t>Summary of similar technologies/games possibly.</w:t>
+      </w:r>
     </w:p>
     <w:p>
       <w:pPr>
         <w:pStyle w:val="UnitySubHeading"/>
       </w:pPr>
-      <w:bookmarkStart w:id="9" w:name="_Toc411086860"/>
-      <w:r>
-        <w:t>2.1 Product Perspective</w:t>
-      </w:r>
-      <w:bookmarkEnd w:id="9"/>
-      <w:r>
-        <w:t xml:space="preserve"> </w:t>
-      </w:r>
-    </w:p>
-    <w:p>
-      <w:pPr>
-        <w:jc w:val="both"/>
-      </w:pPr>
-      <w:r>
-        <w:t>Summary of similar technologies/games possibly.</w:t>
-      </w:r>
-    </w:p>
-    <w:p>
-      <w:pPr>
-        <w:pStyle w:val="UnitySubHeading"/>
-      </w:pPr>
-      <w:bookmarkStart w:id="10" w:name="_Toc411086861"/>
+      <w:bookmarkStart w:id="9" w:name="_Toc411086861"/>
       <w:r>
         <w:lastRenderedPageBreak/>
         <w:t>2.2 Product Functions</w:t>
       </w:r>
+      <w:bookmarkEnd w:id="9"/>
+    </w:p>
+    <w:p>
+      <w:pPr>
+        <w:pStyle w:val="UnitySubHeading"/>
+      </w:pPr>
+      <w:bookmarkStart w:id="10" w:name="_Toc411086862"/>
+      <w:r>
+        <w:t>2.3 Users/Perspectives</w:t>
+      </w:r>
       <w:bookmarkEnd w:id="10"/>
     </w:p>
     <w:p>
       <w:pPr>
         <w:pStyle w:val="UnitySubHeading"/>
-      </w:pPr>
-      <w:bookmarkStart w:id="11" w:name="_Toc411086862"/>
-      <w:r>
-        <w:t>2.3 Users/Perspectives</w:t>
+        <w:numPr>
+          <w:ilvl w:val="0"/>
+          <w:numId w:val="0"/>
+        </w:numPr>
+        <w:ind w:left="360"/>
+        <w:rPr>
+          <w:rFonts w:ascii="Cambria" w:hAnsi="Cambria"/>
+          <w:b w:val="0"/>
+          <w:color w:val="auto"/>
+          <w:sz w:val="24"/>
+          <w:szCs w:val="24"/>
+        </w:rPr>
+      </w:pPr>
+      <w:r>
+        <w:rPr>
+          <w:rFonts w:ascii="Cambria" w:hAnsi="Cambria"/>
+          <w:b w:val="0"/>
+          <w:color w:val="auto"/>
+          <w:sz w:val="24"/>
+          <w:szCs w:val="24"/>
+        </w:rPr>
+        <w:t xml:space="preserve">Users of this demo </w:t>
+      </w:r>
+      <w:r>
+        <w:rPr>
+          <w:rFonts w:ascii="Cambria" w:hAnsi="Cambria"/>
+          <w:b w:val="0"/>
+          <w:color w:val="auto"/>
+          <w:sz w:val="24"/>
+          <w:szCs w:val="24"/>
+        </w:rPr>
+        <w:t>are not limited by age, race,</w:t>
+      </w:r>
+      <w:r>
+        <w:rPr>
+          <w:rFonts w:ascii="Cambria" w:hAnsi="Cambria"/>
+          <w:b w:val="0"/>
+          <w:color w:val="auto"/>
+          <w:sz w:val="24"/>
+          <w:szCs w:val="24"/>
+        </w:rPr>
+        <w:t xml:space="preserve"> gender</w:t>
+      </w:r>
+      <w:r>
+        <w:rPr>
+          <w:rFonts w:ascii="Cambria" w:hAnsi="Cambria"/>
+          <w:b w:val="0"/>
+          <w:color w:val="auto"/>
+          <w:sz w:val="24"/>
+          <w:szCs w:val="24"/>
+        </w:rPr>
+        <w:t>, or locality</w:t>
+      </w:r>
+      <w:r>
+        <w:rPr>
+          <w:rFonts w:ascii="Cambria" w:hAnsi="Cambria"/>
+          <w:b w:val="0"/>
+          <w:color w:val="auto"/>
+          <w:sz w:val="24"/>
+          <w:szCs w:val="24"/>
+        </w:rPr>
+        <w:t>.  The game can be used by anyone with basic hand-eye coordination.  The game may be utilized differently by some users.  For example, for some it may act as a hobby, entertainment, or a stress reliever.</w:t>
+      </w:r>
+    </w:p>
+    <w:p>
+      <w:pPr>
+        <w:pStyle w:val="UnitySubHeading"/>
+      </w:pPr>
+      <w:bookmarkStart w:id="11" w:name="_Toc411086863"/>
+      <w:r>
+        <w:t>2.4 Constraints</w:t>
       </w:r>
       <w:bookmarkEnd w:id="11"/>
-    </w:p>
-    <w:p>
-      <w:pPr>
-        <w:pStyle w:val="UnitySubHeading"/>
-      </w:pPr>
-      <w:bookmarkStart w:id="12" w:name="_Toc411086863"/>
-      <w:r>
-        <w:t>2.4 Constraints</w:t>
-      </w:r>
-      <w:bookmarkEnd w:id="12"/>
     </w:p>
     <w:p>
       <w:pPr>
@@ -2331,11 +2410,48 @@
           <w:numId w:val="2"/>
         </w:numPr>
       </w:pPr>
-      <w:bookmarkStart w:id="13" w:name="_Toc411086864"/>
+      <w:bookmarkStart w:id="12" w:name="_Toc411086864"/>
       <w:r>
         <w:t>Business Constraints</w:t>
       </w:r>
-      <w:bookmarkEnd w:id="13"/>
+      <w:bookmarkEnd w:id="12"/>
+    </w:p>
+    <w:p>
+      <w:pPr>
+        <w:pStyle w:val="UnitySubHeading"/>
+        <w:numPr>
+          <w:ilvl w:val="0"/>
+          <w:numId w:val="0"/>
+        </w:numPr>
+        <w:ind w:left="1800"/>
+        <w:rPr>
+          <w:rFonts w:ascii="Cambria" w:hAnsi="Cambria"/>
+          <w:b w:val="0"/>
+          <w:color w:val="auto"/>
+          <w:sz w:val="24"/>
+          <w:szCs w:val="24"/>
+        </w:rPr>
+      </w:pPr>
+      <w:r>
+        <w:rPr>
+          <w:rFonts w:ascii="Cambria" w:hAnsi="Cambria"/>
+          <w:b w:val="0"/>
+          <w:color w:val="auto"/>
+          <w:sz w:val="24"/>
+          <w:szCs w:val="24"/>
+        </w:rPr>
+        <w:t>Budget</w:t>
+      </w:r>
+      <w:r>
+        <w:rPr>
+          <w:rFonts w:ascii="Cambria" w:hAnsi="Cambria"/>
+          <w:b w:val="0"/>
+          <w:color w:val="auto"/>
+          <w:sz w:val="24"/>
+          <w:szCs w:val="24"/>
+        </w:rPr>
+        <w:t xml:space="preserve">, </w:t>
+      </w:r>
     </w:p>
     <w:p>
       <w:pPr>
@@ -2345,11 +2461,59 @@
           <w:numId w:val="2"/>
         </w:numPr>
       </w:pPr>
-      <w:bookmarkStart w:id="14" w:name="_Toc411086865"/>
+      <w:bookmarkStart w:id="13" w:name="_Toc411086865"/>
       <w:r>
         <w:t>Technical Constrains</w:t>
       </w:r>
-      <w:bookmarkEnd w:id="14"/>
+      <w:bookmarkEnd w:id="13"/>
+    </w:p>
+    <w:p>
+      <w:pPr>
+        <w:pStyle w:val="UnitySubHeading"/>
+        <w:numPr>
+          <w:ilvl w:val="0"/>
+          <w:numId w:val="0"/>
+        </w:numPr>
+        <w:ind w:left="1800"/>
+        <w:rPr>
+          <w:rFonts w:ascii="Cambria" w:hAnsi="Cambria"/>
+          <w:b w:val="0"/>
+          <w:color w:val="auto"/>
+          <w:sz w:val="24"/>
+          <w:szCs w:val="24"/>
+        </w:rPr>
+      </w:pPr>
+      <w:bookmarkStart w:id="14" w:name="_Toc411086866"/>
+      <w:r>
+        <w:rPr>
+          <w:rFonts w:ascii="Cambria" w:hAnsi="Cambria"/>
+          <w:b w:val="0"/>
+          <w:color w:val="auto"/>
+          <w:sz w:val="24"/>
+          <w:szCs w:val="24"/>
+        </w:rPr>
+        <w:t xml:space="preserve"> </w:t>
+      </w:r>
+      <w:r>
+        <w:rPr>
+          <w:rFonts w:ascii="Cambria" w:hAnsi="Cambria"/>
+          <w:b w:val="0"/>
+          <w:color w:val="auto"/>
+          <w:sz w:val="24"/>
+          <w:szCs w:val="24"/>
+        </w:rPr>
+        <w:t>Unity</w:t>
+      </w:r>
+      <w:r>
+        <w:rPr>
+          <w:rFonts w:ascii="Cambria" w:hAnsi="Cambria"/>
+          <w:b w:val="0"/>
+          <w:color w:val="auto"/>
+          <w:sz w:val="24"/>
+          <w:szCs w:val="24"/>
+        </w:rPr>
+        <w:t>, C#, JavaScript, MonoDevelop</w:t>
+      </w:r>
     </w:p>
     <w:p>
       <w:pPr>
@@ -2361,10 +2525,30 @@
         <w:spacing w:after="240"/>
         <w:jc w:val="both"/>
       </w:pPr>
-      <w:bookmarkStart w:id="15" w:name="_Toc411086866"/>
       <w:r>
         <w:t>Functional Requirements</w:t>
       </w:r>
+      <w:bookmarkEnd w:id="14"/>
+    </w:p>
+    <w:p>
+      <w:r>
+        <w:t xml:space="preserve">The finished product will be a playable demo demonstrating coordinated events, scripts, and textures </w:t>
+      </w:r>
+      <w:r>
+        <w:t xml:space="preserve">running </w:t>
+      </w:r>
+      <w:r>
+        <w:t xml:space="preserve">within the Unity engine.  </w:t>
+      </w:r>
+      <w:r>
+        <w:t>The game demo will be robust enough to not crash during regular play(except for unforeseen circumstances).  The game itself will b</w:t>
+      </w:r>
+      <w:r>
+        <w:t xml:space="preserve">e able to handle user input and react accordingly on-screen via a keyboard and mouse.  </w:t>
+      </w:r>
+    </w:p>
+    <w:p>
+      <w:bookmarkStart w:id="15" w:name="_GoBack"/>
       <w:bookmarkEnd w:id="15"/>
     </w:p>
     <w:p>
@@ -2402,14 +2586,12 @@
       <w:r>
         <w:t> (for information) and </w:t>
       </w:r>
-      <w:proofErr w:type="gramStart"/>
       <w:r>
         <w:rPr>
           <w:bCs/>
         </w:rPr>
         <w:t>asap</w:t>
       </w:r>
-      <w:proofErr w:type="gramEnd"/>
       <w:r>
         <w:t> (for as soon as possible). Limit the use of </w:t>
       </w:r>
@@ -2624,6 +2806,7 @@
       </w:pPr>
       <w:bookmarkStart w:id="18" w:name="_Toc411086869"/>
       <w:r>
+        <w:lastRenderedPageBreak/>
         <w:t>Document Revision History</w:t>
       </w:r>
       <w:bookmarkEnd w:id="18"/>
@@ -2760,6 +2943,28 @@
       </w:r>
     </w:p>
     <w:p>
+      <w:r>
+        <w:br w:type="page"/>
+      </w:r>
+    </w:p>
+    <w:p>
+      <w:pPr>
+        <w:jc w:val="both"/>
+      </w:pPr>
+      <w:r>
+        <w:lastRenderedPageBreak/>
+        <w:t>Notes:</w:t>
+      </w:r>
+    </w:p>
+    <w:p>
+      <w:pPr>
+        <w:jc w:val="both"/>
+      </w:pPr>
+      <w:r>
+        <w:t>Change occurrences of “the client” with “Aigbe” ?</w:t>
+      </w:r>
+    </w:p>
+    <w:p>
       <w:pPr>
         <w:jc w:val="both"/>
       </w:pPr>
@@ -2870,7 +3075,7 @@
       <w:rPr>
         <w:noProof/>
       </w:rPr>
-      <w:t>4</w:t>
+      <w:t>6</w:t>
     </w:r>
     <w:r>
       <w:fldChar w:fldCharType="end"/>
@@ -2980,10 +3185,6 @@
         <w:smallCaps w:val="0"/>
         <w:strike w:val="0"/>
         <w:dstrike w:val="0"/>
-        <w:outline w:val="0"/>
-        <w:shadow w:val="0"/>
-        <w:emboss w:val="0"/>
-        <w:imprint w:val="0"/>
         <w:noProof w:val="0"/>
         <w:snapToGrid w:val="0"/>
         <w:vanish w:val="0"/>
@@ -5181,7 +5382,7 @@
 </file>
 
 <file path=customXml/itemProps1.xml><?xml version="1.0" encoding="utf-8"?>
-<ds:datastoreItem xmlns:ds="http://schemas.openxmlformats.org/officeDocument/2006/customXml" ds:itemID="{42A63841-4122-486A-8885-D567825FF4B6}">
+<ds:datastoreItem xmlns:ds="http://schemas.openxmlformats.org/officeDocument/2006/customXml" ds:itemID="{ED1807A2-4C19-4EBE-A544-4EE42DE7D819}">
   <ds:schemaRefs>
     <ds:schemaRef ds:uri="http://schemas.openxmlformats.org/officeDocument/2006/bibliography"/>
   </ds:schemaRefs>

</xml_diff>

<commit_message>
Added 'Product Functions' section as well as other small changes. Will require greater formatting.
</commit_message>
<xml_diff>
--- a/Documentation/UnityRequirementsDocument.docx
+++ b/Documentation/UnityRequirementsDocument.docx
@@ -1,6 +1,6 @@
 
 <file path=word/document.xml><?xml version="1.0" encoding="utf-8"?>
-<w:document xmlns:wpc="http://schemas.microsoft.com/office/word/2010/wordprocessingCanvas" xmlns:mc="http://schemas.openxmlformats.org/markup-compatibility/2006" xmlns:o="urn:schemas-microsoft-com:office:office" xmlns:r="http://schemas.openxmlformats.org/officeDocument/2006/relationships" xmlns:m="http://schemas.openxmlformats.org/officeDocument/2006/math" xmlns:v="urn:schemas-microsoft-com:vml" xmlns:wp14="http://schemas.microsoft.com/office/word/2010/wordprocessingDrawing" xmlns:wp="http://schemas.openxmlformats.org/drawingml/2006/wordprocessingDrawing" xmlns:w10="urn:schemas-microsoft-com:office:word" xmlns:w="http://schemas.openxmlformats.org/wordprocessingml/2006/main" xmlns:w14="http://schemas.microsoft.com/office/word/2010/wordml" xmlns:w15="http://schemas.microsoft.com/office/word/2012/wordml" xmlns:wpg="http://schemas.microsoft.com/office/word/2010/wordprocessingGroup" xmlns:wpi="http://schemas.microsoft.com/office/word/2010/wordprocessingInk" xmlns:wne="http://schemas.microsoft.com/office/word/2006/wordml" xmlns:wps="http://schemas.microsoft.com/office/word/2010/wordprocessingShape" mc:Ignorable="w14 w15 wp14">
+<w:document xmlns:wpc="http://schemas.microsoft.com/office/word/2010/wordprocessingCanvas" xmlns:mc="http://schemas.openxmlformats.org/markup-compatibility/2006" xmlns:o="urn:schemas-microsoft-com:office:office" xmlns:r="http://schemas.openxmlformats.org/officeDocument/2006/relationships" xmlns:m="http://schemas.openxmlformats.org/officeDocument/2006/math" xmlns:v="urn:schemas-microsoft-com:vml" xmlns:wp14="http://schemas.microsoft.com/office/word/2010/wordprocessingDrawing" xmlns:wp="http://schemas.openxmlformats.org/drawingml/2006/wordprocessingDrawing" xmlns:w10="urn:schemas-microsoft-com:office:word" xmlns:w="http://schemas.openxmlformats.org/wordprocessingml/2006/main" xmlns:w14="http://schemas.microsoft.com/office/word/2010/wordml" xmlns:wpg="http://schemas.microsoft.com/office/word/2010/wordprocessingGroup" xmlns:wpi="http://schemas.microsoft.com/office/word/2010/wordprocessingInk" xmlns:wne="http://schemas.microsoft.com/office/word/2006/wordml" xmlns:wps="http://schemas.microsoft.com/office/word/2010/wordprocessingShape" mc:Ignorable="w14 wp14">
   <w:background w:color="FFFFFF"/>
   <w:body>
     <w:p>
@@ -26,7 +26,21 @@
         <w:rPr>
           <w:sz w:val="24"/>
         </w:rPr>
-        <w:t>Members: Anthony Jamora, Jonny Nabors, Thomas Burke</w:t>
+        <w:t xml:space="preserve">Members: Anthony </w:t>
+      </w:r>
+      <w:proofErr w:type="spellStart"/>
+      <w:r>
+        <w:rPr>
+          <w:sz w:val="24"/>
+        </w:rPr>
+        <w:t>Jamora</w:t>
+      </w:r>
+      <w:proofErr w:type="spellEnd"/>
+      <w:r>
+        <w:rPr>
+          <w:sz w:val="24"/>
+        </w:rPr>
+        <w:t>, Jonny Nabors, Thomas Burke</w:t>
       </w:r>
     </w:p>
     <w:p>
@@ -2167,6 +2181,9 @@
         <w:t xml:space="preserve"> that is playable on personal computers</w:t>
       </w:r>
       <w:r>
+        <w:t xml:space="preserve"> with the Windows operating system</w:t>
+      </w:r>
+      <w:r>
         <w:t xml:space="preserve">. This demo will exhibit the various gameplay elements that the </w:t>
       </w:r>
       <w:r>
@@ -2301,7 +2318,7 @@
         <w:jc w:val="both"/>
       </w:pPr>
       <w:r>
-        <w:t>Summary of similar technologies/games possibly.</w:t>
+        <w:t xml:space="preserve">The </w:t>
       </w:r>
     </w:p>
     <w:p>
@@ -2318,11 +2335,840 @@
     <w:p>
       <w:pPr>
         <w:pStyle w:val="UnitySubHeading"/>
-      </w:pPr>
-      <w:bookmarkStart w:id="10" w:name="_Toc411086862"/>
-      <w:r>
-        <w:t>2.3 Users/Perspectives</w:t>
-      </w:r>
+        <w:numPr>
+          <w:ilvl w:val="0"/>
+          <w:numId w:val="0"/>
+        </w:numPr>
+        <w:rPr>
+          <w:rFonts w:ascii="Cambria" w:eastAsia="Cambria" w:hAnsi="Cambria" w:cs="Cambria"/>
+          <w:b w:val="0"/>
+          <w:color w:val="000000"/>
+          <w:sz w:val="24"/>
+        </w:rPr>
+      </w:pPr>
+      <w:r>
+        <w:rPr>
+          <w:rFonts w:ascii="Cambria" w:eastAsia="Cambria" w:hAnsi="Cambria" w:cs="Cambria"/>
+          <w:b w:val="0"/>
+          <w:color w:val="000000"/>
+          <w:sz w:val="24"/>
+        </w:rPr>
+        <w:t>The following list of functions gives a short overview of the essential functions and features of the Unity Capstone game demonstration. These features are c</w:t>
+      </w:r>
+      <w:r>
+        <w:rPr>
+          <w:rFonts w:ascii="Cambria" w:eastAsia="Cambria" w:hAnsi="Cambria" w:cs="Cambria"/>
+          <w:b w:val="0"/>
+          <w:color w:val="000000"/>
+          <w:sz w:val="24"/>
+        </w:rPr>
+        <w:t>ritical to the flow of gameplay. The Main features are what make up the heart of the game’s play system while all additional features exist to add new functionality to the game and will only be added if the schedule allows.</w:t>
+      </w:r>
+    </w:p>
+    <w:p>
+      <w:pPr>
+        <w:pStyle w:val="UnitySubHeading"/>
+      </w:pPr>
+      <w:r>
+        <w:t>Main Features</w:t>
+      </w:r>
+    </w:p>
+    <w:p>
+      <w:pPr>
+        <w:pStyle w:val="UnitySubHeading"/>
+        <w:numPr>
+          <w:ilvl w:val="2"/>
+          <w:numId w:val="2"/>
+        </w:numPr>
+        <w:rPr>
+          <w:rFonts w:ascii="Cambria" w:eastAsia="Cambria" w:hAnsi="Cambria" w:cs="Cambria"/>
+          <w:b w:val="0"/>
+          <w:color w:val="000000"/>
+          <w:sz w:val="24"/>
+        </w:rPr>
+      </w:pPr>
+      <w:r>
+        <w:rPr>
+          <w:rFonts w:ascii="Cambria" w:eastAsia="Cambria" w:hAnsi="Cambria" w:cs="Cambria"/>
+          <w:b w:val="0"/>
+          <w:color w:val="000000"/>
+          <w:sz w:val="24"/>
+        </w:rPr>
+        <w:t>Start/Main Menu</w:t>
+      </w:r>
+    </w:p>
+    <w:p>
+      <w:pPr>
+        <w:pStyle w:val="UnitySubHeading"/>
+        <w:numPr>
+          <w:ilvl w:val="3"/>
+          <w:numId w:val="2"/>
+        </w:numPr>
+        <w:rPr>
+          <w:rFonts w:ascii="Cambria" w:eastAsia="Cambria" w:hAnsi="Cambria" w:cs="Cambria"/>
+          <w:b w:val="0"/>
+          <w:color w:val="000000"/>
+          <w:sz w:val="24"/>
+        </w:rPr>
+      </w:pPr>
+      <w:r>
+        <w:rPr>
+          <w:rFonts w:ascii="Cambria" w:eastAsia="Cambria" w:hAnsi="Cambria" w:cs="Cambria"/>
+          <w:b w:val="0"/>
+          <w:color w:val="000000"/>
+          <w:sz w:val="24"/>
+        </w:rPr>
+        <w:t>Allows player to enter or exit game</w:t>
+      </w:r>
+    </w:p>
+    <w:p>
+      <w:pPr>
+        <w:pStyle w:val="UnitySubHeading"/>
+        <w:numPr>
+          <w:ilvl w:val="3"/>
+          <w:numId w:val="2"/>
+        </w:numPr>
+        <w:rPr>
+          <w:rFonts w:ascii="Cambria" w:eastAsia="Cambria" w:hAnsi="Cambria" w:cs="Cambria"/>
+          <w:b w:val="0"/>
+          <w:color w:val="000000"/>
+          <w:sz w:val="24"/>
+        </w:rPr>
+      </w:pPr>
+      <w:r>
+        <w:rPr>
+          <w:rFonts w:ascii="Cambria" w:eastAsia="Cambria" w:hAnsi="Cambria" w:cs="Cambria"/>
+          <w:b w:val="0"/>
+          <w:color w:val="000000"/>
+          <w:sz w:val="24"/>
+        </w:rPr>
+        <w:t xml:space="preserve">Accessible </w:t>
+      </w:r>
+      <w:r>
+        <w:rPr>
+          <w:rFonts w:ascii="Cambria" w:eastAsia="Cambria" w:hAnsi="Cambria" w:cs="Cambria"/>
+          <w:b w:val="0"/>
+          <w:color w:val="000000"/>
+          <w:sz w:val="24"/>
+        </w:rPr>
+        <w:t>at start</w:t>
+      </w:r>
+      <w:r>
+        <w:rPr>
+          <w:rFonts w:ascii="Cambria" w:eastAsia="Cambria" w:hAnsi="Cambria" w:cs="Cambria"/>
+          <w:b w:val="0"/>
+          <w:color w:val="000000"/>
+          <w:sz w:val="24"/>
+        </w:rPr>
+        <w:t xml:space="preserve"> of game or while playing</w:t>
+      </w:r>
+    </w:p>
+    <w:p>
+      <w:pPr>
+        <w:pStyle w:val="UnitySubHeading"/>
+        <w:numPr>
+          <w:ilvl w:val="3"/>
+          <w:numId w:val="2"/>
+        </w:numPr>
+        <w:rPr>
+          <w:rFonts w:ascii="Cambria" w:eastAsia="Cambria" w:hAnsi="Cambria" w:cs="Cambria"/>
+          <w:b w:val="0"/>
+          <w:color w:val="000000"/>
+          <w:sz w:val="24"/>
+        </w:rPr>
+      </w:pPr>
+      <w:r>
+        <w:rPr>
+          <w:rFonts w:ascii="Cambria" w:eastAsia="Cambria" w:hAnsi="Cambria" w:cs="Cambria"/>
+          <w:b w:val="0"/>
+          <w:color w:val="000000"/>
+          <w:sz w:val="24"/>
+        </w:rPr>
+        <w:t>Gives user ability to stop gameplay if needed</w:t>
+      </w:r>
+    </w:p>
+    <w:p>
+      <w:pPr>
+        <w:pStyle w:val="UnitySubHeading"/>
+        <w:numPr>
+          <w:ilvl w:val="2"/>
+          <w:numId w:val="2"/>
+        </w:numPr>
+        <w:rPr>
+          <w:rFonts w:ascii="Cambria" w:eastAsia="Cambria" w:hAnsi="Cambria" w:cs="Cambria"/>
+          <w:b w:val="0"/>
+          <w:color w:val="000000"/>
+          <w:sz w:val="24"/>
+        </w:rPr>
+      </w:pPr>
+      <w:r>
+        <w:rPr>
+          <w:rFonts w:ascii="Cambria" w:eastAsia="Cambria" w:hAnsi="Cambria" w:cs="Cambria"/>
+          <w:b w:val="0"/>
+          <w:color w:val="000000"/>
+          <w:sz w:val="24"/>
+        </w:rPr>
+        <w:t>Player-Controlled Camera</w:t>
+      </w:r>
+    </w:p>
+    <w:p>
+      <w:pPr>
+        <w:pStyle w:val="UnitySubHeading"/>
+        <w:numPr>
+          <w:ilvl w:val="3"/>
+          <w:numId w:val="2"/>
+        </w:numPr>
+        <w:rPr>
+          <w:rFonts w:ascii="Cambria" w:eastAsia="Cambria" w:hAnsi="Cambria" w:cs="Cambria"/>
+          <w:b w:val="0"/>
+          <w:color w:val="000000"/>
+          <w:sz w:val="24"/>
+        </w:rPr>
+      </w:pPr>
+      <w:r>
+        <w:rPr>
+          <w:rFonts w:ascii="Cambria" w:eastAsia="Cambria" w:hAnsi="Cambria" w:cs="Cambria"/>
+          <w:b w:val="0"/>
+          <w:color w:val="000000"/>
+          <w:sz w:val="24"/>
+        </w:rPr>
+        <w:t>Robust camera to give user ability to view the world around them</w:t>
+      </w:r>
+    </w:p>
+    <w:p>
+      <w:pPr>
+        <w:pStyle w:val="UnitySubHeading"/>
+        <w:numPr>
+          <w:ilvl w:val="3"/>
+          <w:numId w:val="2"/>
+        </w:numPr>
+        <w:rPr>
+          <w:rFonts w:ascii="Cambria" w:eastAsia="Cambria" w:hAnsi="Cambria" w:cs="Cambria"/>
+          <w:b w:val="0"/>
+          <w:color w:val="000000"/>
+          <w:sz w:val="24"/>
+        </w:rPr>
+      </w:pPr>
+      <w:r>
+        <w:rPr>
+          <w:rFonts w:ascii="Cambria" w:eastAsia="Cambria" w:hAnsi="Cambria" w:cs="Cambria"/>
+          <w:b w:val="0"/>
+          <w:color w:val="000000"/>
+          <w:sz w:val="24"/>
+        </w:rPr>
+        <w:t>Able to be moved around based on preference or requirement</w:t>
+      </w:r>
+    </w:p>
+    <w:p>
+      <w:pPr>
+        <w:pStyle w:val="UnitySubHeading"/>
+        <w:numPr>
+          <w:ilvl w:val="3"/>
+          <w:numId w:val="2"/>
+        </w:numPr>
+        <w:rPr>
+          <w:rFonts w:ascii="Cambria" w:eastAsia="Cambria" w:hAnsi="Cambria" w:cs="Cambria"/>
+          <w:b w:val="0"/>
+          <w:color w:val="000000"/>
+          <w:sz w:val="24"/>
+        </w:rPr>
+      </w:pPr>
+      <w:r>
+        <w:rPr>
+          <w:rFonts w:ascii="Cambria" w:eastAsia="Cambria" w:hAnsi="Cambria" w:cs="Cambria"/>
+          <w:b w:val="0"/>
+          <w:color w:val="000000"/>
+          <w:sz w:val="24"/>
+        </w:rPr>
+        <w:t>Can toggle between 1st and 3rd person camera angle</w:t>
+      </w:r>
+    </w:p>
+    <w:p>
+      <w:pPr>
+        <w:pStyle w:val="UnitySubHeading"/>
+        <w:numPr>
+          <w:ilvl w:val="2"/>
+          <w:numId w:val="2"/>
+        </w:numPr>
+        <w:rPr>
+          <w:rFonts w:ascii="Cambria" w:eastAsia="Cambria" w:hAnsi="Cambria" w:cs="Cambria"/>
+          <w:b w:val="0"/>
+          <w:color w:val="000000"/>
+          <w:sz w:val="24"/>
+        </w:rPr>
+      </w:pPr>
+      <w:r>
+        <w:rPr>
+          <w:rFonts w:ascii="Cambria" w:eastAsia="Cambria" w:hAnsi="Cambria" w:cs="Cambria"/>
+          <w:b w:val="0"/>
+          <w:color w:val="000000"/>
+          <w:sz w:val="24"/>
+        </w:rPr>
+        <w:t>Player-Controlled Character</w:t>
+      </w:r>
+    </w:p>
+    <w:p>
+      <w:pPr>
+        <w:pStyle w:val="UnitySubHeading"/>
+        <w:numPr>
+          <w:ilvl w:val="3"/>
+          <w:numId w:val="2"/>
+        </w:numPr>
+        <w:rPr>
+          <w:rFonts w:ascii="Cambria" w:eastAsia="Cambria" w:hAnsi="Cambria" w:cs="Cambria"/>
+          <w:b w:val="0"/>
+          <w:color w:val="000000"/>
+          <w:sz w:val="24"/>
+        </w:rPr>
+      </w:pPr>
+      <w:r>
+        <w:rPr>
+          <w:rFonts w:ascii="Cambria" w:eastAsia="Cambria" w:hAnsi="Cambria" w:cs="Cambria"/>
+          <w:b w:val="0"/>
+          <w:color w:val="000000"/>
+          <w:sz w:val="24"/>
+        </w:rPr>
+        <w:t>On-screen representation of user</w:t>
+      </w:r>
+    </w:p>
+    <w:p>
+      <w:pPr>
+        <w:pStyle w:val="UnitySubHeading"/>
+        <w:numPr>
+          <w:ilvl w:val="3"/>
+          <w:numId w:val="2"/>
+        </w:numPr>
+        <w:rPr>
+          <w:rFonts w:ascii="Cambria" w:eastAsia="Cambria" w:hAnsi="Cambria" w:cs="Cambria"/>
+          <w:b w:val="0"/>
+          <w:color w:val="000000"/>
+          <w:sz w:val="24"/>
+        </w:rPr>
+      </w:pPr>
+      <w:r>
+        <w:rPr>
+          <w:rFonts w:ascii="Cambria" w:eastAsia="Cambria" w:hAnsi="Cambria" w:cs="Cambria"/>
+          <w:b w:val="0"/>
+          <w:color w:val="000000"/>
+          <w:sz w:val="24"/>
+        </w:rPr>
+        <w:t>Gives the player an avatar to interact with the game world</w:t>
+      </w:r>
+    </w:p>
+    <w:p>
+      <w:pPr>
+        <w:pStyle w:val="UnitySubHeading"/>
+        <w:numPr>
+          <w:ilvl w:val="3"/>
+          <w:numId w:val="2"/>
+        </w:numPr>
+        <w:rPr>
+          <w:rFonts w:ascii="Cambria" w:eastAsia="Cambria" w:hAnsi="Cambria" w:cs="Cambria"/>
+          <w:b w:val="0"/>
+          <w:color w:val="000000"/>
+          <w:sz w:val="24"/>
+        </w:rPr>
+      </w:pPr>
+      <w:r>
+        <w:rPr>
+          <w:rFonts w:ascii="Cambria" w:eastAsia="Cambria" w:hAnsi="Cambria" w:cs="Cambria"/>
+          <w:b w:val="0"/>
+          <w:color w:val="000000"/>
+          <w:sz w:val="24"/>
+        </w:rPr>
+        <w:t>Player has full control of character’s actions</w:t>
+      </w:r>
+    </w:p>
+    <w:p>
+      <w:pPr>
+        <w:pStyle w:val="UnitySubHeading"/>
+        <w:numPr>
+          <w:ilvl w:val="3"/>
+          <w:numId w:val="2"/>
+        </w:numPr>
+        <w:rPr>
+          <w:rFonts w:ascii="Cambria" w:eastAsia="Cambria" w:hAnsi="Cambria" w:cs="Cambria"/>
+          <w:b w:val="0"/>
+          <w:color w:val="000000"/>
+          <w:sz w:val="24"/>
+        </w:rPr>
+      </w:pPr>
+      <w:r>
+        <w:rPr>
+          <w:rFonts w:ascii="Cambria" w:eastAsia="Cambria" w:hAnsi="Cambria" w:cs="Cambria"/>
+          <w:b w:val="0"/>
+          <w:color w:val="000000"/>
+          <w:sz w:val="24"/>
+        </w:rPr>
+        <w:t>Able to use character to attack or block enemy attacks</w:t>
+      </w:r>
+    </w:p>
+    <w:p>
+      <w:pPr>
+        <w:pStyle w:val="UnitySubHeading"/>
+        <w:numPr>
+          <w:ilvl w:val="2"/>
+          <w:numId w:val="2"/>
+        </w:numPr>
+        <w:rPr>
+          <w:rFonts w:ascii="Cambria" w:eastAsia="Cambria" w:hAnsi="Cambria" w:cs="Cambria"/>
+          <w:b w:val="0"/>
+          <w:color w:val="000000"/>
+          <w:sz w:val="24"/>
+        </w:rPr>
+      </w:pPr>
+      <w:r>
+        <w:rPr>
+          <w:rFonts w:ascii="Cambria" w:eastAsia="Cambria" w:hAnsi="Cambria" w:cs="Cambria"/>
+          <w:b w:val="0"/>
+          <w:color w:val="000000"/>
+          <w:sz w:val="24"/>
+        </w:rPr>
+        <w:t>Heads-Up-Display</w:t>
+      </w:r>
+    </w:p>
+    <w:p>
+      <w:pPr>
+        <w:pStyle w:val="UnitySubHeading"/>
+        <w:numPr>
+          <w:ilvl w:val="3"/>
+          <w:numId w:val="2"/>
+        </w:numPr>
+        <w:rPr>
+          <w:rFonts w:ascii="Cambria" w:eastAsia="Cambria" w:hAnsi="Cambria" w:cs="Cambria"/>
+          <w:b w:val="0"/>
+          <w:color w:val="000000"/>
+          <w:sz w:val="24"/>
+        </w:rPr>
+      </w:pPr>
+      <w:r>
+        <w:rPr>
+          <w:rFonts w:ascii="Cambria" w:eastAsia="Cambria" w:hAnsi="Cambria" w:cs="Cambria"/>
+          <w:b w:val="0"/>
+          <w:color w:val="000000"/>
+          <w:sz w:val="24"/>
+        </w:rPr>
+        <w:t>On-screen, always visible, representation of player information</w:t>
+      </w:r>
+    </w:p>
+    <w:p>
+      <w:pPr>
+        <w:pStyle w:val="UnitySubHeading"/>
+        <w:numPr>
+          <w:ilvl w:val="3"/>
+          <w:numId w:val="2"/>
+        </w:numPr>
+        <w:rPr>
+          <w:rFonts w:ascii="Cambria" w:eastAsia="Cambria" w:hAnsi="Cambria" w:cs="Cambria"/>
+          <w:b w:val="0"/>
+          <w:color w:val="000000"/>
+          <w:sz w:val="24"/>
+        </w:rPr>
+      </w:pPr>
+      <w:r>
+        <w:rPr>
+          <w:rFonts w:ascii="Cambria" w:eastAsia="Cambria" w:hAnsi="Cambria" w:cs="Cambria"/>
+          <w:b w:val="0"/>
+          <w:color w:val="000000"/>
+          <w:sz w:val="24"/>
+        </w:rPr>
+        <w:t>Gives player ability to always know their character’s remaining health</w:t>
+      </w:r>
+    </w:p>
+    <w:p>
+      <w:pPr>
+        <w:pStyle w:val="UnitySubHeading"/>
+        <w:numPr>
+          <w:ilvl w:val="2"/>
+          <w:numId w:val="2"/>
+        </w:numPr>
+        <w:rPr>
+          <w:rFonts w:ascii="Cambria" w:eastAsia="Cambria" w:hAnsi="Cambria" w:cs="Cambria"/>
+          <w:b w:val="0"/>
+          <w:color w:val="000000"/>
+          <w:sz w:val="24"/>
+        </w:rPr>
+      </w:pPr>
+      <w:r>
+        <w:rPr>
+          <w:rFonts w:ascii="Cambria" w:eastAsia="Cambria" w:hAnsi="Cambria" w:cs="Cambria"/>
+          <w:b w:val="0"/>
+          <w:color w:val="000000"/>
+          <w:sz w:val="24"/>
+        </w:rPr>
+        <w:t>Enemy with Artificial Intelligence</w:t>
+      </w:r>
+    </w:p>
+    <w:p>
+      <w:pPr>
+        <w:pStyle w:val="UnitySubHeading"/>
+        <w:numPr>
+          <w:ilvl w:val="3"/>
+          <w:numId w:val="2"/>
+        </w:numPr>
+        <w:rPr>
+          <w:rFonts w:ascii="Cambria" w:eastAsia="Cambria" w:hAnsi="Cambria" w:cs="Cambria"/>
+          <w:b w:val="0"/>
+          <w:color w:val="000000"/>
+          <w:sz w:val="24"/>
+        </w:rPr>
+      </w:pPr>
+      <w:r>
+        <w:rPr>
+          <w:rFonts w:ascii="Cambria" w:eastAsia="Cambria" w:hAnsi="Cambria" w:cs="Cambria"/>
+          <w:b w:val="0"/>
+          <w:color w:val="000000"/>
+          <w:sz w:val="24"/>
+        </w:rPr>
+        <w:t>Natural enemy of main player character</w:t>
+      </w:r>
+    </w:p>
+    <w:p>
+      <w:pPr>
+        <w:pStyle w:val="UnitySubHeading"/>
+        <w:numPr>
+          <w:ilvl w:val="3"/>
+          <w:numId w:val="2"/>
+        </w:numPr>
+        <w:rPr>
+          <w:rFonts w:ascii="Cambria" w:eastAsia="Cambria" w:hAnsi="Cambria" w:cs="Cambria"/>
+          <w:b w:val="0"/>
+          <w:color w:val="000000"/>
+          <w:sz w:val="24"/>
+        </w:rPr>
+      </w:pPr>
+      <w:r>
+        <w:rPr>
+          <w:rFonts w:ascii="Cambria" w:eastAsia="Cambria" w:hAnsi="Cambria" w:cs="Cambria"/>
+          <w:b w:val="0"/>
+          <w:color w:val="000000"/>
+          <w:sz w:val="24"/>
+        </w:rPr>
+        <w:t>Built with robust artificial intelligence to challenge player</w:t>
+      </w:r>
+    </w:p>
+    <w:p>
+      <w:pPr>
+        <w:pStyle w:val="UnitySubHeading"/>
+        <w:numPr>
+          <w:ilvl w:val="3"/>
+          <w:numId w:val="2"/>
+        </w:numPr>
+        <w:rPr>
+          <w:rFonts w:ascii="Cambria" w:eastAsia="Cambria" w:hAnsi="Cambria" w:cs="Cambria"/>
+          <w:b w:val="0"/>
+          <w:color w:val="000000"/>
+          <w:sz w:val="24"/>
+        </w:rPr>
+      </w:pPr>
+      <w:r>
+        <w:rPr>
+          <w:rFonts w:ascii="Cambria" w:eastAsia="Cambria" w:hAnsi="Cambria" w:cs="Cambria"/>
+          <w:b w:val="0"/>
+          <w:color w:val="000000"/>
+          <w:sz w:val="24"/>
+        </w:rPr>
+        <w:t>Seeks to find and destroy the player character</w:t>
+      </w:r>
+    </w:p>
+    <w:p>
+      <w:pPr>
+        <w:pStyle w:val="UnitySubHeading"/>
+        <w:numPr>
+          <w:ilvl w:val="2"/>
+          <w:numId w:val="2"/>
+        </w:numPr>
+        <w:rPr>
+          <w:rFonts w:ascii="Cambria" w:eastAsia="Cambria" w:hAnsi="Cambria" w:cs="Cambria"/>
+          <w:b w:val="0"/>
+          <w:color w:val="000000"/>
+          <w:sz w:val="24"/>
+        </w:rPr>
+      </w:pPr>
+      <w:r>
+        <w:rPr>
+          <w:rFonts w:ascii="Cambria" w:eastAsia="Cambria" w:hAnsi="Cambria" w:cs="Cambria"/>
+          <w:b w:val="0"/>
+          <w:color w:val="000000"/>
+          <w:sz w:val="24"/>
+        </w:rPr>
+        <w:lastRenderedPageBreak/>
+        <w:t>Non-Playable Character</w:t>
+      </w:r>
+    </w:p>
+    <w:p>
+      <w:pPr>
+        <w:pStyle w:val="UnitySubHeading"/>
+        <w:numPr>
+          <w:ilvl w:val="3"/>
+          <w:numId w:val="2"/>
+        </w:numPr>
+        <w:rPr>
+          <w:rFonts w:ascii="Cambria" w:eastAsia="Cambria" w:hAnsi="Cambria" w:cs="Cambria"/>
+          <w:b w:val="0"/>
+          <w:color w:val="000000"/>
+          <w:sz w:val="24"/>
+        </w:rPr>
+      </w:pPr>
+      <w:r>
+        <w:rPr>
+          <w:rFonts w:ascii="Cambria" w:eastAsia="Cambria" w:hAnsi="Cambria" w:cs="Cambria"/>
+          <w:b w:val="0"/>
+          <w:color w:val="000000"/>
+          <w:sz w:val="24"/>
+        </w:rPr>
+        <w:t>Exists in game to give player guidance and knowledge of surrounding world</w:t>
+      </w:r>
+    </w:p>
+    <w:p>
+      <w:pPr>
+        <w:pStyle w:val="UnitySubHeading"/>
+        <w:numPr>
+          <w:ilvl w:val="3"/>
+          <w:numId w:val="2"/>
+        </w:numPr>
+        <w:rPr>
+          <w:rFonts w:ascii="Cambria" w:eastAsia="Cambria" w:hAnsi="Cambria" w:cs="Cambria"/>
+          <w:b w:val="0"/>
+          <w:color w:val="000000"/>
+          <w:sz w:val="24"/>
+        </w:rPr>
+      </w:pPr>
+      <w:r>
+        <w:rPr>
+          <w:rFonts w:ascii="Cambria" w:eastAsia="Cambria" w:hAnsi="Cambria" w:cs="Cambria"/>
+          <w:b w:val="0"/>
+          <w:color w:val="000000"/>
+          <w:sz w:val="24"/>
+        </w:rPr>
+        <w:t>Player can find these characters and “talk” to them</w:t>
+      </w:r>
+    </w:p>
+    <w:p>
+      <w:pPr>
+        <w:pStyle w:val="UnitySubHeading"/>
+        <w:numPr>
+          <w:ilvl w:val="3"/>
+          <w:numId w:val="2"/>
+        </w:numPr>
+        <w:rPr>
+          <w:rFonts w:ascii="Cambria" w:eastAsia="Cambria" w:hAnsi="Cambria" w:cs="Cambria"/>
+          <w:b w:val="0"/>
+          <w:color w:val="000000"/>
+          <w:sz w:val="24"/>
+        </w:rPr>
+      </w:pPr>
+      <w:r>
+        <w:rPr>
+          <w:rFonts w:ascii="Cambria" w:eastAsia="Cambria" w:hAnsi="Cambria" w:cs="Cambria"/>
+          <w:b w:val="0"/>
+          <w:color w:val="000000"/>
+          <w:sz w:val="24"/>
+        </w:rPr>
+        <w:t>Serve a multitude of purposes such as progressing game, or just to add to environment</w:t>
+      </w:r>
+    </w:p>
+    <w:p>
+      <w:pPr>
+        <w:pStyle w:val="UnitySubHeading"/>
+        <w:numPr>
+          <w:ilvl w:val="2"/>
+          <w:numId w:val="2"/>
+        </w:numPr>
+        <w:rPr>
+          <w:rFonts w:ascii="Cambria" w:eastAsia="Cambria" w:hAnsi="Cambria" w:cs="Cambria"/>
+          <w:b w:val="0"/>
+          <w:color w:val="000000"/>
+          <w:sz w:val="24"/>
+        </w:rPr>
+      </w:pPr>
+      <w:r>
+        <w:rPr>
+          <w:rFonts w:ascii="Cambria" w:eastAsia="Cambria" w:hAnsi="Cambria" w:cs="Cambria"/>
+          <w:b w:val="0"/>
+          <w:color w:val="000000"/>
+          <w:sz w:val="24"/>
+        </w:rPr>
+        <w:t>Living Environment</w:t>
+      </w:r>
+    </w:p>
+    <w:p>
+      <w:pPr>
+        <w:pStyle w:val="UnitySubHeading"/>
+        <w:numPr>
+          <w:ilvl w:val="3"/>
+          <w:numId w:val="2"/>
+        </w:numPr>
+        <w:rPr>
+          <w:rFonts w:ascii="Cambria" w:eastAsia="Cambria" w:hAnsi="Cambria" w:cs="Cambria"/>
+          <w:b w:val="0"/>
+          <w:color w:val="000000"/>
+          <w:sz w:val="24"/>
+        </w:rPr>
+      </w:pPr>
+      <w:r>
+        <w:rPr>
+          <w:rFonts w:ascii="Cambria" w:eastAsia="Cambria" w:hAnsi="Cambria" w:cs="Cambria"/>
+          <w:b w:val="0"/>
+          <w:color w:val="000000"/>
+          <w:sz w:val="24"/>
+        </w:rPr>
+        <w:t>The island that the play can explore is a living, breathing place</w:t>
+      </w:r>
+    </w:p>
+    <w:p>
+      <w:pPr>
+        <w:pStyle w:val="UnitySubHeading"/>
+        <w:numPr>
+          <w:ilvl w:val="3"/>
+          <w:numId w:val="2"/>
+        </w:numPr>
+        <w:rPr>
+          <w:rFonts w:ascii="Cambria" w:eastAsia="Cambria" w:hAnsi="Cambria" w:cs="Cambria"/>
+          <w:b w:val="0"/>
+          <w:color w:val="000000"/>
+          <w:sz w:val="24"/>
+        </w:rPr>
+      </w:pPr>
+      <w:r>
+        <w:rPr>
+          <w:rFonts w:ascii="Cambria" w:eastAsia="Cambria" w:hAnsi="Cambria" w:cs="Cambria"/>
+          <w:b w:val="0"/>
+          <w:color w:val="000000"/>
+          <w:sz w:val="24"/>
+        </w:rPr>
+        <w:t>Contains a day/night cycle to add realism to game world</w:t>
+      </w:r>
+    </w:p>
+    <w:p>
+      <w:pPr>
+        <w:pStyle w:val="UnitySubHeading"/>
+        <w:numPr>
+          <w:ilvl w:val="3"/>
+          <w:numId w:val="2"/>
+        </w:numPr>
+        <w:rPr>
+          <w:rFonts w:ascii="Cambria" w:eastAsia="Cambria" w:hAnsi="Cambria" w:cs="Cambria"/>
+          <w:b w:val="0"/>
+          <w:color w:val="000000"/>
+          <w:sz w:val="24"/>
+        </w:rPr>
+      </w:pPr>
+      <w:r>
+        <w:rPr>
+          <w:rFonts w:ascii="Cambria" w:eastAsia="Cambria" w:hAnsi="Cambria" w:cs="Cambria"/>
+          <w:b w:val="0"/>
+          <w:color w:val="000000"/>
+          <w:sz w:val="24"/>
+        </w:rPr>
+        <w:t>Player can explore environment to find new areas and learn about the game world</w:t>
+      </w:r>
+    </w:p>
+    <w:p>
+      <w:pPr>
+        <w:pStyle w:val="UnitySubHeading"/>
+        <w:numPr>
+          <w:ilvl w:val="2"/>
+          <w:numId w:val="2"/>
+        </w:numPr>
+        <w:rPr>
+          <w:rFonts w:ascii="Cambria" w:eastAsia="Cambria" w:hAnsi="Cambria" w:cs="Cambria"/>
+          <w:b w:val="0"/>
+          <w:color w:val="000000"/>
+          <w:sz w:val="24"/>
+        </w:rPr>
+      </w:pPr>
+      <w:r>
+        <w:rPr>
+          <w:rFonts w:ascii="Cambria" w:eastAsia="Cambria" w:hAnsi="Cambria" w:cs="Cambria"/>
+          <w:b w:val="0"/>
+          <w:color w:val="000000"/>
+          <w:sz w:val="24"/>
+        </w:rPr>
+        <w:t>Player Inventory</w:t>
+      </w:r>
+    </w:p>
+    <w:p>
+      <w:pPr>
+        <w:pStyle w:val="UnitySubHeading"/>
+        <w:numPr>
+          <w:ilvl w:val="3"/>
+          <w:numId w:val="2"/>
+        </w:numPr>
+        <w:rPr>
+          <w:rFonts w:ascii="Cambria" w:eastAsia="Cambria" w:hAnsi="Cambria" w:cs="Cambria"/>
+          <w:b w:val="0"/>
+          <w:color w:val="000000"/>
+          <w:sz w:val="24"/>
+        </w:rPr>
+      </w:pPr>
+      <w:r>
+        <w:rPr>
+          <w:rFonts w:ascii="Cambria" w:eastAsia="Cambria" w:hAnsi="Cambria" w:cs="Cambria"/>
+          <w:b w:val="0"/>
+          <w:color w:val="000000"/>
+          <w:sz w:val="24"/>
+        </w:rPr>
+        <w:t xml:space="preserve">In-game inventory system to manage </w:t>
+      </w:r>
+      <w:r>
+        <w:rPr>
+          <w:rFonts w:ascii="Cambria" w:eastAsia="Cambria" w:hAnsi="Cambria" w:cs="Cambria"/>
+          <w:b w:val="0"/>
+          <w:color w:val="000000"/>
+          <w:sz w:val="24"/>
+        </w:rPr>
+        <w:t>items the player has received</w:t>
+      </w:r>
+    </w:p>
+    <w:p>
+      <w:pPr>
+        <w:pStyle w:val="UnitySubHeading"/>
+        <w:numPr>
+          <w:ilvl w:val="3"/>
+          <w:numId w:val="2"/>
+        </w:numPr>
+        <w:rPr>
+          <w:rFonts w:ascii="Cambria" w:eastAsia="Cambria" w:hAnsi="Cambria" w:cs="Cambria"/>
+          <w:b w:val="0"/>
+          <w:color w:val="000000"/>
+          <w:sz w:val="24"/>
+        </w:rPr>
+      </w:pPr>
+      <w:r>
+        <w:rPr>
+          <w:rFonts w:ascii="Cambria" w:eastAsia="Cambria" w:hAnsi="Cambria" w:cs="Cambria"/>
+          <w:b w:val="0"/>
+          <w:color w:val="000000"/>
+          <w:sz w:val="24"/>
+        </w:rPr>
+        <w:t>Able to open this menu anytime in game to fit player’s needs</w:t>
+      </w:r>
+    </w:p>
+    <w:p>
+      <w:pPr>
+        <w:pStyle w:val="UnitySubHeading"/>
+        <w:numPr>
+          <w:ilvl w:val="3"/>
+          <w:numId w:val="2"/>
+        </w:numPr>
+        <w:rPr>
+          <w:rFonts w:ascii="Cambria" w:eastAsia="Cambria" w:hAnsi="Cambria" w:cs="Cambria"/>
+          <w:b w:val="0"/>
+          <w:color w:val="000000"/>
+          <w:sz w:val="24"/>
+        </w:rPr>
+      </w:pPr>
+      <w:r>
+        <w:rPr>
+          <w:rFonts w:ascii="Cambria" w:eastAsia="Cambria" w:hAnsi="Cambria" w:cs="Cambria"/>
+          <w:b w:val="0"/>
+          <w:color w:val="000000"/>
+          <w:sz w:val="24"/>
+        </w:rPr>
+        <w:t>Visual representation of actual in-game items</w:t>
+      </w:r>
+      <w:bookmarkStart w:id="10" w:name="_GoBack"/>
       <w:bookmarkEnd w:id="10"/>
     </w:p>
     <w:p>
@@ -2334,6 +3180,52 @@
         </w:numPr>
         <w:ind w:left="360"/>
         <w:rPr>
+          <w:rFonts w:ascii="Cambria" w:eastAsia="Cambria" w:hAnsi="Cambria" w:cs="Cambria"/>
+          <w:b w:val="0"/>
+          <w:color w:val="000000"/>
+          <w:sz w:val="24"/>
+        </w:rPr>
+      </w:pPr>
+      <w:r>
+        <w:rPr>
+          <w:rFonts w:ascii="Cambria" w:eastAsia="Cambria" w:hAnsi="Cambria" w:cs="Cambria"/>
+          <w:b w:val="0"/>
+          <w:color w:val="000000"/>
+          <w:sz w:val="24"/>
+        </w:rPr>
+        <w:tab/>
+        <w:t xml:space="preserve"> </w:t>
+      </w:r>
+    </w:p>
+    <w:p>
+      <w:pPr>
+        <w:pStyle w:val="UnitySubHeading"/>
+        <w:numPr>
+          <w:ilvl w:val="0"/>
+          <w:numId w:val="0"/>
+        </w:numPr>
+        <w:ind w:left="360"/>
+      </w:pPr>
+    </w:p>
+    <w:p>
+      <w:pPr>
+        <w:pStyle w:val="UnitySubHeading"/>
+        <w:ind w:left="0"/>
+      </w:pPr>
+      <w:bookmarkStart w:id="11" w:name="_Toc411086862"/>
+      <w:r>
+        <w:t>2.3 Users/Perspectives</w:t>
+      </w:r>
+      <w:bookmarkEnd w:id="11"/>
+    </w:p>
+    <w:p>
+      <w:pPr>
+        <w:pStyle w:val="UnitySubHeading"/>
+        <w:numPr>
+          <w:ilvl w:val="0"/>
+          <w:numId w:val="0"/>
+        </w:numPr>
+        <w:rPr>
           <w:rFonts w:ascii="Cambria" w:hAnsi="Cambria"/>
           <w:b w:val="0"/>
           <w:color w:val="auto"/>
@@ -2389,18 +3281,38 @@
           <w:sz w:val="24"/>
           <w:szCs w:val="24"/>
         </w:rPr>
-        <w:t>.  The game can be used by anyone with basic hand-eye coordination.  The game may be utilized differently by some users.  For example, for some it may act as a hobby, entertainment, or a stress reliever.</w:t>
+        <w:t>.  The game can be used by anyone with basic hand-eye coordination.  The game may be utilized differently by some users.  For example, for some it may act as a hobby, entertainment, or a stress reliever</w:t>
+      </w:r>
+      <w:r>
+        <w:rPr>
+          <w:rFonts w:ascii="Cambria" w:hAnsi="Cambria"/>
+          <w:b w:val="0"/>
+          <w:color w:val="auto"/>
+          <w:sz w:val="24"/>
+          <w:szCs w:val="24"/>
+        </w:rPr>
+        <w:t xml:space="preserve"> while others may dive deeper into the game to try and set the highest score or beat a personal record in play time</w:t>
+      </w:r>
+      <w:r>
+        <w:rPr>
+          <w:rFonts w:ascii="Cambria" w:hAnsi="Cambria"/>
+          <w:b w:val="0"/>
+          <w:color w:val="auto"/>
+          <w:sz w:val="24"/>
+          <w:szCs w:val="24"/>
+        </w:rPr>
+        <w:t>.</w:t>
       </w:r>
     </w:p>
     <w:p>
       <w:pPr>
         <w:pStyle w:val="UnitySubHeading"/>
       </w:pPr>
-      <w:bookmarkStart w:id="11" w:name="_Toc411086863"/>
+      <w:bookmarkStart w:id="12" w:name="_Toc411086863"/>
       <w:r>
         <w:t>2.4 Constraints</w:t>
       </w:r>
-      <w:bookmarkEnd w:id="11"/>
+      <w:bookmarkEnd w:id="12"/>
     </w:p>
     <w:p>
       <w:pPr>
@@ -2410,11 +3322,11 @@
           <w:numId w:val="2"/>
         </w:numPr>
       </w:pPr>
-      <w:bookmarkStart w:id="12" w:name="_Toc411086864"/>
+      <w:bookmarkStart w:id="13" w:name="_Toc411086864"/>
       <w:r>
         <w:t>Business Constraints</w:t>
       </w:r>
-      <w:bookmarkEnd w:id="12"/>
+      <w:bookmarkEnd w:id="13"/>
     </w:p>
     <w:p>
       <w:pPr>
@@ -2461,11 +3373,11 @@
           <w:numId w:val="2"/>
         </w:numPr>
       </w:pPr>
-      <w:bookmarkStart w:id="13" w:name="_Toc411086865"/>
+      <w:bookmarkStart w:id="14" w:name="_Toc411086865"/>
       <w:r>
         <w:t>Technical Constrains</w:t>
       </w:r>
-      <w:bookmarkEnd w:id="13"/>
+      <w:bookmarkEnd w:id="14"/>
     </w:p>
     <w:p>
       <w:pPr>
@@ -2483,7 +3395,7 @@
           <w:szCs w:val="24"/>
         </w:rPr>
       </w:pPr>
-      <w:bookmarkStart w:id="14" w:name="_Toc411086866"/>
+      <w:bookmarkStart w:id="15" w:name="_Toc411086866"/>
       <w:r>
         <w:rPr>
           <w:rFonts w:ascii="Cambria" w:hAnsi="Cambria"/>
@@ -2512,8 +3424,20 @@
           <w:sz w:val="24"/>
           <w:szCs w:val="24"/>
         </w:rPr>
-        <w:t>, C#, JavaScript, MonoDevelop</w:t>
-      </w:r>
+        <w:t xml:space="preserve">, C#, JavaScript, </w:t>
+      </w:r>
+      <w:proofErr w:type="spellStart"/>
+      <w:r>
+        <w:rPr>
+          <w:rFonts w:ascii="Cambria" w:hAnsi="Cambria"/>
+          <w:b w:val="0"/>
+          <w:color w:val="auto"/>
+          <w:sz w:val="24"/>
+          <w:szCs w:val="24"/>
+        </w:rPr>
+        <w:t>MonoDevelop</w:t>
+      </w:r>
+      <w:proofErr w:type="spellEnd"/>
     </w:p>
     <w:p>
       <w:pPr>
@@ -2526,9 +3450,10 @@
         <w:jc w:val="both"/>
       </w:pPr>
       <w:r>
+        <w:lastRenderedPageBreak/>
         <w:t>Functional Requirements</w:t>
       </w:r>
-      <w:bookmarkEnd w:id="14"/>
+      <w:bookmarkEnd w:id="15"/>
     </w:p>
     <w:p>
       <w:r>
@@ -2541,16 +3466,21 @@
         <w:t xml:space="preserve">within the Unity engine.  </w:t>
       </w:r>
       <w:r>
-        <w:t>The game demo will be robust enough to not crash during regular play(except for unforeseen circumstances).  The game itself will b</w:t>
+        <w:t xml:space="preserve">The game demo will be robust enough to not crash during regular </w:t>
+      </w:r>
+      <w:proofErr w:type="gramStart"/>
+      <w:r>
+        <w:t>play(</w:t>
+      </w:r>
+      <w:proofErr w:type="gramEnd"/>
+      <w:r>
+        <w:t>except for unforeseen circumstances).  The game itself will b</w:t>
       </w:r>
       <w:r>
         <w:t xml:space="preserve">e able to handle user input and react accordingly on-screen via a keyboard and mouse.  </w:t>
       </w:r>
     </w:p>
-    <w:p>
-      <w:bookmarkStart w:id="15" w:name="_GoBack"/>
-      <w:bookmarkEnd w:id="15"/>
-    </w:p>
+    <w:p/>
     <w:p>
       <w:pPr>
         <w:pStyle w:val="UnityBody"/>
@@ -2586,12 +3516,14 @@
       <w:r>
         <w:t> (for information) and </w:t>
       </w:r>
+      <w:proofErr w:type="gramStart"/>
       <w:r>
         <w:rPr>
           <w:bCs/>
         </w:rPr>
         <w:t>asap</w:t>
       </w:r>
+      <w:proofErr w:type="gramEnd"/>
       <w:r>
         <w:t> (for as soon as possible). Limit the use of </w:t>
       </w:r>
@@ -2626,9 +3558,11 @@
         <w:ind w:left="360"/>
         <w:jc w:val="both"/>
       </w:pPr>
+      <w:proofErr w:type="gramStart"/>
       <w:r>
         <w:t>Example text for sub heading.</w:t>
       </w:r>
+      <w:proofErr w:type="gramEnd"/>
     </w:p>
     <w:p>
       <w:pPr>
@@ -2806,7 +3740,6 @@
       </w:pPr>
       <w:bookmarkStart w:id="18" w:name="_Toc411086869"/>
       <w:r>
-        <w:lastRenderedPageBreak/>
         <w:t>Document Revision History</w:t>
       </w:r>
       <w:bookmarkEnd w:id="18"/>
@@ -2961,8 +3894,18 @@
         <w:jc w:val="both"/>
       </w:pPr>
       <w:r>
-        <w:t>Change occurrences of “the client” with “Aigbe” ?</w:t>
-      </w:r>
+        <w:t>Change occurrences of “the client” with “</w:t>
+      </w:r>
+      <w:proofErr w:type="spellStart"/>
+      <w:r>
+        <w:t>Aigbe</w:t>
+      </w:r>
+      <w:proofErr w:type="spellEnd"/>
+      <w:proofErr w:type="gramStart"/>
+      <w:r>
+        <w:t>” ?</w:t>
+      </w:r>
+      <w:proofErr w:type="gramEnd"/>
     </w:p>
     <w:p>
       <w:pPr>
@@ -2970,8 +3913,8 @@
       </w:pPr>
     </w:p>
     <w:sectPr>
-      <w:headerReference w:type="default" r:id="rId8"/>
-      <w:footerReference w:type="default" r:id="rId9"/>
+      <w:headerReference w:type="default" r:id="rId9"/>
+      <w:footerReference w:type="default" r:id="rId10"/>
       <w:pgSz w:w="12240" w:h="15840"/>
       <w:pgMar w:top="1440" w:right="1440" w:bottom="1440" w:left="1440" w:header="720" w:footer="720" w:gutter="0"/>
       <w:cols w:space="720"/>
@@ -2981,7 +3924,7 @@
 </file>
 
 <file path=word/endnotes.xml><?xml version="1.0" encoding="utf-8"?>
-<w:endnotes xmlns:wpc="http://schemas.microsoft.com/office/word/2010/wordprocessingCanvas" xmlns:mc="http://schemas.openxmlformats.org/markup-compatibility/2006" xmlns:o="urn:schemas-microsoft-com:office:office" xmlns:r="http://schemas.openxmlformats.org/officeDocument/2006/relationships" xmlns:m="http://schemas.openxmlformats.org/officeDocument/2006/math" xmlns:v="urn:schemas-microsoft-com:vml" xmlns:wp14="http://schemas.microsoft.com/office/word/2010/wordprocessingDrawing" xmlns:wp="http://schemas.openxmlformats.org/drawingml/2006/wordprocessingDrawing" xmlns:w10="urn:schemas-microsoft-com:office:word" xmlns:w="http://schemas.openxmlformats.org/wordprocessingml/2006/main" xmlns:w14="http://schemas.microsoft.com/office/word/2010/wordml" xmlns:w15="http://schemas.microsoft.com/office/word/2012/wordml" xmlns:wpg="http://schemas.microsoft.com/office/word/2010/wordprocessingGroup" xmlns:wpi="http://schemas.microsoft.com/office/word/2010/wordprocessingInk" xmlns:wne="http://schemas.microsoft.com/office/word/2006/wordml" xmlns:wps="http://schemas.microsoft.com/office/word/2010/wordprocessingShape" mc:Ignorable="w14 w15 wp14">
+<w:endnotes xmlns:wpc="http://schemas.microsoft.com/office/word/2010/wordprocessingCanvas" xmlns:mc="http://schemas.openxmlformats.org/markup-compatibility/2006" xmlns:o="urn:schemas-microsoft-com:office:office" xmlns:r="http://schemas.openxmlformats.org/officeDocument/2006/relationships" xmlns:m="http://schemas.openxmlformats.org/officeDocument/2006/math" xmlns:v="urn:schemas-microsoft-com:vml" xmlns:wp14="http://schemas.microsoft.com/office/word/2010/wordprocessingDrawing" xmlns:wp="http://schemas.openxmlformats.org/drawingml/2006/wordprocessingDrawing" xmlns:w10="urn:schemas-microsoft-com:office:word" xmlns:w="http://schemas.openxmlformats.org/wordprocessingml/2006/main" xmlns:w14="http://schemas.microsoft.com/office/word/2010/wordml" xmlns:wpg="http://schemas.microsoft.com/office/word/2010/wordprocessingGroup" xmlns:wpi="http://schemas.microsoft.com/office/word/2010/wordprocessingInk" xmlns:wne="http://schemas.microsoft.com/office/word/2006/wordml" xmlns:wps="http://schemas.microsoft.com/office/word/2010/wordprocessingShape" mc:Ignorable="w14 wp14">
   <w:endnote w:type="separator" w:id="-1">
     <w:p>
       <w:pPr>
@@ -3006,7 +3949,7 @@
 </file>
 
 <file path=word/footer1.xml><?xml version="1.0" encoding="utf-8"?>
-<w:ftr xmlns:wpc="http://schemas.microsoft.com/office/word/2010/wordprocessingCanvas" xmlns:mc="http://schemas.openxmlformats.org/markup-compatibility/2006" xmlns:o="urn:schemas-microsoft-com:office:office" xmlns:r="http://schemas.openxmlformats.org/officeDocument/2006/relationships" xmlns:m="http://schemas.openxmlformats.org/officeDocument/2006/math" xmlns:v="urn:schemas-microsoft-com:vml" xmlns:wp14="http://schemas.microsoft.com/office/word/2010/wordprocessingDrawing" xmlns:wp="http://schemas.openxmlformats.org/drawingml/2006/wordprocessingDrawing" xmlns:w10="urn:schemas-microsoft-com:office:word" xmlns:w="http://schemas.openxmlformats.org/wordprocessingml/2006/main" xmlns:w14="http://schemas.microsoft.com/office/word/2010/wordml" xmlns:w15="http://schemas.microsoft.com/office/word/2012/wordml" xmlns:wpg="http://schemas.microsoft.com/office/word/2010/wordprocessingGroup" xmlns:wpi="http://schemas.microsoft.com/office/word/2010/wordprocessingInk" xmlns:wne="http://schemas.microsoft.com/office/word/2006/wordml" xmlns:wps="http://schemas.microsoft.com/office/word/2010/wordprocessingShape" mc:Ignorable="w14 w15 wp14">
+<w:ftr xmlns:wpc="http://schemas.microsoft.com/office/word/2010/wordprocessingCanvas" xmlns:mc="http://schemas.openxmlformats.org/markup-compatibility/2006" xmlns:o="urn:schemas-microsoft-com:office:office" xmlns:r="http://schemas.openxmlformats.org/officeDocument/2006/relationships" xmlns:m="http://schemas.openxmlformats.org/officeDocument/2006/math" xmlns:v="urn:schemas-microsoft-com:vml" xmlns:wp14="http://schemas.microsoft.com/office/word/2010/wordprocessingDrawing" xmlns:wp="http://schemas.openxmlformats.org/drawingml/2006/wordprocessingDrawing" xmlns:w10="urn:schemas-microsoft-com:office:word" xmlns:w="http://schemas.openxmlformats.org/wordprocessingml/2006/main" xmlns:w14="http://schemas.microsoft.com/office/word/2010/wordml" xmlns:wpg="http://schemas.microsoft.com/office/word/2010/wordprocessingGroup" xmlns:wpi="http://schemas.microsoft.com/office/word/2010/wordprocessingInk" xmlns:wne="http://schemas.microsoft.com/office/word/2006/wordml" xmlns:wps="http://schemas.microsoft.com/office/word/2010/wordprocessingShape" mc:Ignorable="w14 wp14">
   <w:p>
     <w:pPr>
       <w:pStyle w:val="UnityFooter"/>
@@ -3028,7 +3971,7 @@
 </file>
 
 <file path=word/footnotes.xml><?xml version="1.0" encoding="utf-8"?>
-<w:footnotes xmlns:wpc="http://schemas.microsoft.com/office/word/2010/wordprocessingCanvas" xmlns:mc="http://schemas.openxmlformats.org/markup-compatibility/2006" xmlns:o="urn:schemas-microsoft-com:office:office" xmlns:r="http://schemas.openxmlformats.org/officeDocument/2006/relationships" xmlns:m="http://schemas.openxmlformats.org/officeDocument/2006/math" xmlns:v="urn:schemas-microsoft-com:vml" xmlns:wp14="http://schemas.microsoft.com/office/word/2010/wordprocessingDrawing" xmlns:wp="http://schemas.openxmlformats.org/drawingml/2006/wordprocessingDrawing" xmlns:w10="urn:schemas-microsoft-com:office:word" xmlns:w="http://schemas.openxmlformats.org/wordprocessingml/2006/main" xmlns:w14="http://schemas.microsoft.com/office/word/2010/wordml" xmlns:w15="http://schemas.microsoft.com/office/word/2012/wordml" xmlns:wpg="http://schemas.microsoft.com/office/word/2010/wordprocessingGroup" xmlns:wpi="http://schemas.microsoft.com/office/word/2010/wordprocessingInk" xmlns:wne="http://schemas.microsoft.com/office/word/2006/wordml" xmlns:wps="http://schemas.microsoft.com/office/word/2010/wordprocessingShape" mc:Ignorable="w14 w15 wp14">
+<w:footnotes xmlns:wpc="http://schemas.microsoft.com/office/word/2010/wordprocessingCanvas" xmlns:mc="http://schemas.openxmlformats.org/markup-compatibility/2006" xmlns:o="urn:schemas-microsoft-com:office:office" xmlns:r="http://schemas.openxmlformats.org/officeDocument/2006/relationships" xmlns:m="http://schemas.openxmlformats.org/officeDocument/2006/math" xmlns:v="urn:schemas-microsoft-com:vml" xmlns:wp14="http://schemas.microsoft.com/office/word/2010/wordprocessingDrawing" xmlns:wp="http://schemas.openxmlformats.org/drawingml/2006/wordprocessingDrawing" xmlns:w10="urn:schemas-microsoft-com:office:word" xmlns:w="http://schemas.openxmlformats.org/wordprocessingml/2006/main" xmlns:w14="http://schemas.microsoft.com/office/word/2010/wordml" xmlns:wpg="http://schemas.microsoft.com/office/word/2010/wordprocessingGroup" xmlns:wpi="http://schemas.microsoft.com/office/word/2010/wordprocessingInk" xmlns:wne="http://schemas.microsoft.com/office/word/2006/wordml" xmlns:wps="http://schemas.microsoft.com/office/word/2010/wordprocessingShape" mc:Ignorable="w14 wp14">
   <w:footnote w:type="separator" w:id="-1">
     <w:p>
       <w:pPr>
@@ -3053,7 +3996,7 @@
 </file>
 
 <file path=word/header1.xml><?xml version="1.0" encoding="utf-8"?>
-<w:hdr xmlns:wpc="http://schemas.microsoft.com/office/word/2010/wordprocessingCanvas" xmlns:mc="http://schemas.openxmlformats.org/markup-compatibility/2006" xmlns:o="urn:schemas-microsoft-com:office:office" xmlns:r="http://schemas.openxmlformats.org/officeDocument/2006/relationships" xmlns:m="http://schemas.openxmlformats.org/officeDocument/2006/math" xmlns:v="urn:schemas-microsoft-com:vml" xmlns:wp14="http://schemas.microsoft.com/office/word/2010/wordprocessingDrawing" xmlns:wp="http://schemas.openxmlformats.org/drawingml/2006/wordprocessingDrawing" xmlns:w10="urn:schemas-microsoft-com:office:word" xmlns:w="http://schemas.openxmlformats.org/wordprocessingml/2006/main" xmlns:w14="http://schemas.microsoft.com/office/word/2010/wordml" xmlns:w15="http://schemas.microsoft.com/office/word/2012/wordml" xmlns:wpg="http://schemas.microsoft.com/office/word/2010/wordprocessingGroup" xmlns:wpi="http://schemas.microsoft.com/office/word/2010/wordprocessingInk" xmlns:wne="http://schemas.microsoft.com/office/word/2006/wordml" xmlns:wps="http://schemas.microsoft.com/office/word/2010/wordprocessingShape" mc:Ignorable="w14 w15 wp14">
+<w:hdr xmlns:wpc="http://schemas.microsoft.com/office/word/2010/wordprocessingCanvas" xmlns:mc="http://schemas.openxmlformats.org/markup-compatibility/2006" xmlns:o="urn:schemas-microsoft-com:office:office" xmlns:r="http://schemas.openxmlformats.org/officeDocument/2006/relationships" xmlns:m="http://schemas.openxmlformats.org/officeDocument/2006/math" xmlns:v="urn:schemas-microsoft-com:vml" xmlns:wp14="http://schemas.microsoft.com/office/word/2010/wordprocessingDrawing" xmlns:wp="http://schemas.openxmlformats.org/drawingml/2006/wordprocessingDrawing" xmlns:w10="urn:schemas-microsoft-com:office:word" xmlns:w="http://schemas.openxmlformats.org/wordprocessingml/2006/main" xmlns:w14="http://schemas.microsoft.com/office/word/2010/wordml" xmlns:wpg="http://schemas.microsoft.com/office/word/2010/wordprocessingGroup" xmlns:wpi="http://schemas.microsoft.com/office/word/2010/wordprocessingInk" xmlns:wne="http://schemas.microsoft.com/office/word/2006/wordml" xmlns:wps="http://schemas.microsoft.com/office/word/2010/wordprocessingShape" mc:Ignorable="w14 wp14">
   <w:p>
     <w:pPr>
       <w:tabs>
@@ -3148,7 +4091,7 @@
 </file>
 
 <file path=word/numbering.xml><?xml version="1.0" encoding="utf-8"?>
-<w:numbering xmlns:wpc="http://schemas.microsoft.com/office/word/2010/wordprocessingCanvas" xmlns:mc="http://schemas.openxmlformats.org/markup-compatibility/2006" xmlns:o="urn:schemas-microsoft-com:office:office" xmlns:r="http://schemas.openxmlformats.org/officeDocument/2006/relationships" xmlns:m="http://schemas.openxmlformats.org/officeDocument/2006/math" xmlns:v="urn:schemas-microsoft-com:vml" xmlns:wp14="http://schemas.microsoft.com/office/word/2010/wordprocessingDrawing" xmlns:wp="http://schemas.openxmlformats.org/drawingml/2006/wordprocessingDrawing" xmlns:w10="urn:schemas-microsoft-com:office:word" xmlns:w="http://schemas.openxmlformats.org/wordprocessingml/2006/main" xmlns:w14="http://schemas.microsoft.com/office/word/2010/wordml" xmlns:w15="http://schemas.microsoft.com/office/word/2012/wordml" xmlns:wpg="http://schemas.microsoft.com/office/word/2010/wordprocessingGroup" xmlns:wpi="http://schemas.microsoft.com/office/word/2010/wordprocessingInk" xmlns:wne="http://schemas.microsoft.com/office/word/2006/wordml" xmlns:wps="http://schemas.microsoft.com/office/word/2010/wordprocessingShape" mc:Ignorable="w14 w15 wp14">
+<w:numbering xmlns:wpc="http://schemas.microsoft.com/office/word/2010/wordprocessingCanvas" xmlns:mc="http://schemas.openxmlformats.org/markup-compatibility/2006" xmlns:o="urn:schemas-microsoft-com:office:office" xmlns:r="http://schemas.openxmlformats.org/officeDocument/2006/relationships" xmlns:m="http://schemas.openxmlformats.org/officeDocument/2006/math" xmlns:v="urn:schemas-microsoft-com:vml" xmlns:wp14="http://schemas.microsoft.com/office/word/2010/wordprocessingDrawing" xmlns:wp="http://schemas.openxmlformats.org/drawingml/2006/wordprocessingDrawing" xmlns:w10="urn:schemas-microsoft-com:office:word" xmlns:w="http://schemas.openxmlformats.org/wordprocessingml/2006/main" xmlns:w14="http://schemas.microsoft.com/office/word/2010/wordml" xmlns:wpg="http://schemas.microsoft.com/office/word/2010/wordprocessingGroup" xmlns:wpi="http://schemas.microsoft.com/office/word/2010/wordprocessingInk" xmlns:wne="http://schemas.microsoft.com/office/word/2006/wordml" xmlns:wps="http://schemas.microsoft.com/office/word/2010/wordprocessingShape" mc:Ignorable="w14 wp14">
   <w:abstractNum w:abstractNumId="0">
     <w:nsid w:val="0C63720C"/>
     <w:multiLevelType w:val="hybridMultilevel"/>
@@ -3238,7 +4181,7 @@
         <w:ind w:left="1800" w:hanging="180"/>
       </w:pPr>
     </w:lvl>
-    <w:lvl w:ilvl="3" w:tplc="0409000F" w:tentative="1">
+    <w:lvl w:ilvl="3" w:tplc="0409000F">
       <w:start w:val="1"/>
       <w:numFmt w:val="decimal"/>
       <w:lvlText w:val="%4."/>
@@ -3247,7 +4190,7 @@
         <w:ind w:left="2520" w:hanging="360"/>
       </w:pPr>
     </w:lvl>
-    <w:lvl w:ilvl="4" w:tplc="04090019" w:tentative="1">
+    <w:lvl w:ilvl="4" w:tplc="04090019">
       <w:start w:val="1"/>
       <w:numFmt w:val="lowerLetter"/>
       <w:lvlText w:val="%5."/>
@@ -3256,7 +4199,7 @@
         <w:ind w:left="3240" w:hanging="360"/>
       </w:pPr>
     </w:lvl>
-    <w:lvl w:ilvl="5" w:tplc="0409001B" w:tentative="1">
+    <w:lvl w:ilvl="5" w:tplc="0409001B">
       <w:start w:val="1"/>
       <w:numFmt w:val="lowerRoman"/>
       <w:lvlText w:val="%6."/>
@@ -3265,7 +4208,7 @@
         <w:ind w:left="3960" w:hanging="180"/>
       </w:pPr>
     </w:lvl>
-    <w:lvl w:ilvl="6" w:tplc="0409000F" w:tentative="1">
+    <w:lvl w:ilvl="6" w:tplc="0409000F">
       <w:start w:val="1"/>
       <w:numFmt w:val="decimal"/>
       <w:lvlText w:val="%7."/>
@@ -3274,7 +4217,7 @@
         <w:ind w:left="4680" w:hanging="360"/>
       </w:pPr>
     </w:lvl>
-    <w:lvl w:ilvl="7" w:tplc="04090019" w:tentative="1">
+    <w:lvl w:ilvl="7" w:tplc="04090019">
       <w:start w:val="1"/>
       <w:numFmt w:val="lowerLetter"/>
       <w:lvlText w:val="%8."/>
@@ -3283,7 +4226,7 @@
         <w:ind w:left="5400" w:hanging="360"/>
       </w:pPr>
     </w:lvl>
-    <w:lvl w:ilvl="8" w:tplc="0409001B" w:tentative="1">
+    <w:lvl w:ilvl="8" w:tplc="0409001B">
       <w:start w:val="1"/>
       <w:numFmt w:val="lowerRoman"/>
       <w:lvlText w:val="%9."/>
@@ -3425,7 +4368,7 @@
 </file>
 
 <file path=word/styles.xml><?xml version="1.0" encoding="utf-8"?>
-<w:styles xmlns:mc="http://schemas.openxmlformats.org/markup-compatibility/2006" xmlns:r="http://schemas.openxmlformats.org/officeDocument/2006/relationships" xmlns:w="http://schemas.openxmlformats.org/wordprocessingml/2006/main" xmlns:w14="http://schemas.microsoft.com/office/word/2010/wordml" xmlns:w15="http://schemas.microsoft.com/office/word/2012/wordml" mc:Ignorable="w14 w15">
+<w:styles xmlns:mc="http://schemas.openxmlformats.org/markup-compatibility/2006" xmlns:r="http://schemas.openxmlformats.org/officeDocument/2006/relationships" xmlns:w="http://schemas.openxmlformats.org/wordprocessingml/2006/main" xmlns:w14="http://schemas.microsoft.com/office/word/2010/wordml" mc:Ignorable="w14">
   <w:docDefaults>
     <w:rPrDefault>
       <w:rPr>
@@ -3441,378 +4384,1602 @@
       </w:pPr>
     </w:pPrDefault>
   </w:docDefaults>
-  <w:latentStyles w:defLockedState="0" w:defUIPriority="99" w:defSemiHidden="0" w:defUnhideWhenUsed="0" w:defQFormat="0" w:count="371">
-    <w:lsdException w:name="Normal" w:uiPriority="0" w:qFormat="1"/>
-    <w:lsdException w:name="heading 1" w:uiPriority="0" w:qFormat="1"/>
-    <w:lsdException w:name="heading 2" w:semiHidden="1" w:uiPriority="9" w:unhideWhenUsed="1" w:qFormat="1"/>
-    <w:lsdException w:name="heading 3" w:semiHidden="1" w:uiPriority="9" w:unhideWhenUsed="1" w:qFormat="1"/>
-    <w:lsdException w:name="heading 4" w:semiHidden="1" w:uiPriority="9" w:unhideWhenUsed="1" w:qFormat="1"/>
-    <w:lsdException w:name="heading 5" w:semiHidden="1" w:uiPriority="9" w:unhideWhenUsed="1" w:qFormat="1"/>
-    <w:lsdException w:name="heading 6" w:semiHidden="1" w:uiPriority="9" w:unhideWhenUsed="1" w:qFormat="1"/>
-    <w:lsdException w:name="heading 7" w:semiHidden="1" w:uiPriority="9" w:unhideWhenUsed="1" w:qFormat="1"/>
-    <w:lsdException w:name="heading 8" w:semiHidden="1" w:uiPriority="9" w:unhideWhenUsed="1" w:qFormat="1"/>
-    <w:lsdException w:name="heading 9" w:semiHidden="1" w:uiPriority="9" w:unhideWhenUsed="1" w:qFormat="1"/>
-    <w:lsdException w:name="index 1" w:semiHidden="1" w:unhideWhenUsed="1"/>
-    <w:lsdException w:name="index 2" w:semiHidden="1" w:unhideWhenUsed="1"/>
-    <w:lsdException w:name="index 3" w:semiHidden="1" w:unhideWhenUsed="1"/>
-    <w:lsdException w:name="index 4" w:semiHidden="1" w:unhideWhenUsed="1"/>
-    <w:lsdException w:name="index 5" w:semiHidden="1" w:unhideWhenUsed="1"/>
-    <w:lsdException w:name="index 6" w:semiHidden="1" w:unhideWhenUsed="1"/>
-    <w:lsdException w:name="index 7" w:semiHidden="1" w:unhideWhenUsed="1"/>
-    <w:lsdException w:name="index 8" w:semiHidden="1" w:unhideWhenUsed="1"/>
-    <w:lsdException w:name="index 9" w:semiHidden="1" w:unhideWhenUsed="1"/>
-    <w:lsdException w:name="toc 1" w:semiHidden="1" w:uiPriority="39" w:unhideWhenUsed="1" w:qFormat="1"/>
-    <w:lsdException w:name="toc 2" w:semiHidden="1" w:uiPriority="39" w:unhideWhenUsed="1" w:qFormat="1"/>
-    <w:lsdException w:name="toc 3" w:semiHidden="1" w:uiPriority="39" w:unhideWhenUsed="1"/>
-    <w:lsdException w:name="toc 4" w:semiHidden="1" w:uiPriority="39" w:unhideWhenUsed="1"/>
-    <w:lsdException w:name="toc 5" w:semiHidden="1" w:uiPriority="39" w:unhideWhenUsed="1"/>
-    <w:lsdException w:name="toc 6" w:semiHidden="1" w:uiPriority="39" w:unhideWhenUsed="1"/>
-    <w:lsdException w:name="toc 7" w:semiHidden="1" w:uiPriority="39" w:unhideWhenUsed="1"/>
-    <w:lsdException w:name="toc 8" w:semiHidden="1" w:uiPriority="39" w:unhideWhenUsed="1"/>
-    <w:lsdException w:name="toc 9" w:semiHidden="1" w:uiPriority="39" w:unhideWhenUsed="1"/>
-    <w:lsdException w:name="Normal Indent" w:semiHidden="1" w:unhideWhenUsed="1"/>
-    <w:lsdException w:name="footnote text" w:semiHidden="1" w:unhideWhenUsed="1"/>
-    <w:lsdException w:name="annotation text" w:semiHidden="1" w:unhideWhenUsed="1"/>
-    <w:lsdException w:name="header" w:semiHidden="1" w:unhideWhenUsed="1"/>
-    <w:lsdException w:name="footer" w:semiHidden="1" w:unhideWhenUsed="1"/>
-    <w:lsdException w:name="index heading" w:semiHidden="1" w:unhideWhenUsed="1"/>
-    <w:lsdException w:name="caption" w:semiHidden="1" w:uiPriority="35" w:unhideWhenUsed="1" w:qFormat="1"/>
-    <w:lsdException w:name="table of figures" w:semiHidden="1" w:unhideWhenUsed="1"/>
-    <w:lsdException w:name="envelope address" w:semiHidden="1" w:unhideWhenUsed="1"/>
-    <w:lsdException w:name="envelope return" w:semiHidden="1" w:unhideWhenUsed="1"/>
-    <w:lsdException w:name="footnote reference" w:semiHidden="1" w:unhideWhenUsed="1"/>
-    <w:lsdException w:name="annotation reference" w:semiHidden="1" w:unhideWhenUsed="1"/>
-    <w:lsdException w:name="line number" w:semiHidden="1" w:unhideWhenUsed="1"/>
-    <w:lsdException w:name="page number" w:semiHidden="1" w:unhideWhenUsed="1"/>
-    <w:lsdException w:name="endnote reference" w:semiHidden="1" w:unhideWhenUsed="1"/>
-    <w:lsdException w:name="endnote text" w:semiHidden="1" w:unhideWhenUsed="1"/>
-    <w:lsdException w:name="table of authorities" w:semiHidden="1" w:unhideWhenUsed="1"/>
-    <w:lsdException w:name="macro" w:semiHidden="1" w:unhideWhenUsed="1"/>
-    <w:lsdException w:name="toa heading" w:semiHidden="1" w:unhideWhenUsed="1"/>
-    <w:lsdException w:name="List" w:semiHidden="1" w:unhideWhenUsed="1"/>
-    <w:lsdException w:name="List Bullet" w:semiHidden="1" w:unhideWhenUsed="1"/>
-    <w:lsdException w:name="List Number" w:semiHidden="1" w:unhideWhenUsed="1"/>
-    <w:lsdException w:name="List 2" w:semiHidden="1" w:unhideWhenUsed="1"/>
-    <w:lsdException w:name="List 3" w:semiHidden="1" w:unhideWhenUsed="1"/>
-    <w:lsdException w:name="List 4" w:semiHidden="1" w:unhideWhenUsed="1"/>
-    <w:lsdException w:name="List 5" w:semiHidden="1" w:unhideWhenUsed="1"/>
-    <w:lsdException w:name="List Bullet 2" w:semiHidden="1" w:unhideWhenUsed="1"/>
-    <w:lsdException w:name="List Bullet 3" w:semiHidden="1" w:unhideWhenUsed="1"/>
-    <w:lsdException w:name="List Bullet 4" w:semiHidden="1" w:unhideWhenUsed="1"/>
-    <w:lsdException w:name="List Bullet 5" w:semiHidden="1" w:unhideWhenUsed="1"/>
-    <w:lsdException w:name="List Number 2" w:semiHidden="1" w:unhideWhenUsed="1"/>
-    <w:lsdException w:name="List Number 3" w:semiHidden="1" w:unhideWhenUsed="1"/>
-    <w:lsdException w:name="List Number 4" w:semiHidden="1" w:unhideWhenUsed="1"/>
-    <w:lsdException w:name="List Number 5" w:semiHidden="1" w:unhideWhenUsed="1"/>
-    <w:lsdException w:name="Title" w:uiPriority="10" w:qFormat="1"/>
-    <w:lsdException w:name="Closing" w:semiHidden="1" w:unhideWhenUsed="1"/>
-    <w:lsdException w:name="Signature" w:semiHidden="1" w:unhideWhenUsed="1"/>
-    <w:lsdException w:name="Default Paragraph Font" w:semiHidden="1" w:uiPriority="1" w:unhideWhenUsed="1"/>
-    <w:lsdException w:name="Body Text" w:semiHidden="1" w:unhideWhenUsed="1"/>
-    <w:lsdException w:name="Body Text Indent" w:semiHidden="1" w:unhideWhenUsed="1"/>
-    <w:lsdException w:name="List Continue" w:semiHidden="1" w:unhideWhenUsed="1"/>
-    <w:lsdException w:name="List Continue 2" w:semiHidden="1" w:unhideWhenUsed="1"/>
-    <w:lsdException w:name="List Continue 3" w:semiHidden="1" w:unhideWhenUsed="1"/>
-    <w:lsdException w:name="List Continue 4" w:semiHidden="1" w:unhideWhenUsed="1"/>
-    <w:lsdException w:name="List Continue 5" w:semiHidden="1" w:unhideWhenUsed="1"/>
-    <w:lsdException w:name="Message Header" w:semiHidden="1" w:unhideWhenUsed="1"/>
-    <w:lsdException w:name="Subtitle" w:uiPriority="11" w:qFormat="1"/>
-    <w:lsdException w:name="Salutation" w:semiHidden="1" w:unhideWhenUsed="1"/>
-    <w:lsdException w:name="Date" w:semiHidden="1" w:unhideWhenUsed="1"/>
-    <w:lsdException w:name="Body Text First Indent" w:semiHidden="1" w:unhideWhenUsed="1"/>
-    <w:lsdException w:name="Body Text First Indent 2" w:semiHidden="1" w:unhideWhenUsed="1"/>
-    <w:lsdException w:name="Note Heading" w:semiHidden="1" w:unhideWhenUsed="1"/>
-    <w:lsdException w:name="Body Text 2" w:semiHidden="1" w:unhideWhenUsed="1"/>
-    <w:lsdException w:name="Body Text 3" w:semiHidden="1" w:unhideWhenUsed="1"/>
-    <w:lsdException w:name="Body Text Indent 2" w:semiHidden="1" w:unhideWhenUsed="1"/>
-    <w:lsdException w:name="Body Text Indent 3" w:semiHidden="1" w:unhideWhenUsed="1"/>
-    <w:lsdException w:name="Block Text" w:semiHidden="1" w:unhideWhenUsed="1"/>
-    <w:lsdException w:name="Hyperlink" w:semiHidden="1" w:unhideWhenUsed="1"/>
-    <w:lsdException w:name="FollowedHyperlink" w:semiHidden="1" w:unhideWhenUsed="1"/>
-    <w:lsdException w:name="Strong" w:uiPriority="22" w:qFormat="1"/>
-    <w:lsdException w:name="Emphasis" w:uiPriority="20" w:qFormat="1"/>
-    <w:lsdException w:name="Document Map" w:semiHidden="1" w:unhideWhenUsed="1"/>
-    <w:lsdException w:name="Plain Text" w:semiHidden="1" w:unhideWhenUsed="1"/>
-    <w:lsdException w:name="E-mail Signature" w:semiHidden="1" w:unhideWhenUsed="1"/>
-    <w:lsdException w:name="HTML Top of Form" w:semiHidden="1" w:unhideWhenUsed="1"/>
-    <w:lsdException w:name="HTML Bottom of Form" w:semiHidden="1" w:unhideWhenUsed="1"/>
-    <w:lsdException w:name="Normal (Web)" w:semiHidden="1" w:unhideWhenUsed="1"/>
-    <w:lsdException w:name="HTML Acronym" w:semiHidden="1" w:unhideWhenUsed="1"/>
-    <w:lsdException w:name="HTML Address" w:semiHidden="1" w:unhideWhenUsed="1"/>
-    <w:lsdException w:name="HTML Cite" w:semiHidden="1" w:unhideWhenUsed="1"/>
-    <w:lsdException w:name="HTML Code" w:semiHidden="1" w:unhideWhenUsed="1"/>
-    <w:lsdException w:name="HTML Definition" w:semiHidden="1" w:unhideWhenUsed="1"/>
-    <w:lsdException w:name="HTML Keyboard" w:semiHidden="1" w:unhideWhenUsed="1"/>
-    <w:lsdException w:name="HTML Preformatted" w:semiHidden="1" w:unhideWhenUsed="1"/>
-    <w:lsdException w:name="HTML Sample" w:semiHidden="1" w:unhideWhenUsed="1"/>
-    <w:lsdException w:name="HTML Typewriter" w:semiHidden="1" w:unhideWhenUsed="1"/>
-    <w:lsdException w:name="HTML Variable" w:semiHidden="1" w:unhideWhenUsed="1"/>
-    <w:lsdException w:name="Normal Table" w:semiHidden="1" w:unhideWhenUsed="1"/>
-    <w:lsdException w:name="annotation subject" w:semiHidden="1" w:unhideWhenUsed="1"/>
-    <w:lsdException w:name="No List" w:semiHidden="1" w:unhideWhenUsed="1"/>
-    <w:lsdException w:name="Outline List 1" w:semiHidden="1" w:unhideWhenUsed="1"/>
-    <w:lsdException w:name="Outline List 2" w:semiHidden="1" w:unhideWhenUsed="1"/>
-    <w:lsdException w:name="Outline List 3" w:semiHidden="1" w:unhideWhenUsed="1"/>
-    <w:lsdException w:name="Table Simple 1" w:semiHidden="1" w:unhideWhenUsed="1"/>
-    <w:lsdException w:name="Table Simple 2" w:semiHidden="1" w:unhideWhenUsed="1"/>
-    <w:lsdException w:name="Table Simple 3" w:semiHidden="1" w:unhideWhenUsed="1"/>
-    <w:lsdException w:name="Table Classic 1" w:semiHidden="1" w:unhideWhenUsed="1"/>
-    <w:lsdException w:name="Table Classic 2" w:semiHidden="1" w:unhideWhenUsed="1"/>
-    <w:lsdException w:name="Table Classic 3" w:semiHidden="1" w:unhideWhenUsed="1"/>
-    <w:lsdException w:name="Table Classic 4" w:semiHidden="1" w:unhideWhenUsed="1"/>
-    <w:lsdException w:name="Table Colorful 1" w:semiHidden="1" w:unhideWhenUsed="1"/>
-    <w:lsdException w:name="Table Colorful 2" w:semiHidden="1" w:unhideWhenUsed="1"/>
-    <w:lsdException w:name="Table Colorful 3" w:semiHidden="1" w:unhideWhenUsed="1"/>
-    <w:lsdException w:name="Table Columns 1" w:semiHidden="1" w:unhideWhenUsed="1"/>
-    <w:lsdException w:name="Table Columns 2" w:semiHidden="1" w:unhideWhenUsed="1"/>
-    <w:lsdException w:name="Table Columns 3" w:semiHidden="1" w:unhideWhenUsed="1"/>
-    <w:lsdException w:name="Table Columns 4" w:semiHidden="1" w:unhideWhenUsed="1"/>
-    <w:lsdException w:name="Table Columns 5" w:semiHidden="1" w:unhideWhenUsed="1"/>
-    <w:lsdException w:name="Table Grid 1" w:semiHidden="1" w:unhideWhenUsed="1"/>
-    <w:lsdException w:name="Table Grid 2" w:semiHidden="1" w:unhideWhenUsed="1"/>
-    <w:lsdException w:name="Table Grid 3" w:semiHidden="1" w:unhideWhenUsed="1"/>
-    <w:lsdException w:name="Table Grid 4" w:semiHidden="1" w:unhideWhenUsed="1"/>
-    <w:lsdException w:name="Table Grid 5" w:semiHidden="1" w:unhideWhenUsed="1"/>
-    <w:lsdException w:name="Table Grid 6" w:semiHidden="1" w:unhideWhenUsed="1"/>
-    <w:lsdException w:name="Table Grid 7" w:semiHidden="1" w:unhideWhenUsed="1"/>
-    <w:lsdException w:name="Table Grid 8" w:semiHidden="1" w:unhideWhenUsed="1"/>
-    <w:lsdException w:name="Table List 1" w:semiHidden="1" w:unhideWhenUsed="1"/>
-    <w:lsdException w:name="Table List 2" w:semiHidden="1" w:unhideWhenUsed="1"/>
-    <w:lsdException w:name="Table List 3" w:semiHidden="1" w:unhideWhenUsed="1"/>
-    <w:lsdException w:name="Table List 4" w:semiHidden="1" w:unhideWhenUsed="1"/>
-    <w:lsdException w:name="Table List 5" w:semiHidden="1" w:unhideWhenUsed="1"/>
-    <w:lsdException w:name="Table List 6" w:semiHidden="1" w:unhideWhenUsed="1"/>
-    <w:lsdException w:name="Table List 7" w:semiHidden="1" w:unhideWhenUsed="1"/>
-    <w:lsdException w:name="Table List 8" w:semiHidden="1" w:unhideWhenUsed="1"/>
-    <w:lsdException w:name="Table 3D effects 1" w:semiHidden="1" w:unhideWhenUsed="1"/>
-    <w:lsdException w:name="Table 3D effects 2" w:semiHidden="1" w:unhideWhenUsed="1"/>
-    <w:lsdException w:name="Table 3D effects 3" w:semiHidden="1" w:unhideWhenUsed="1"/>
-    <w:lsdException w:name="Table Contemporary" w:semiHidden="1" w:unhideWhenUsed="1"/>
-    <w:lsdException w:name="Table Elegant" w:semiHidden="1" w:unhideWhenUsed="1"/>
-    <w:lsdException w:name="Table Professional" w:semiHidden="1" w:unhideWhenUsed="1"/>
-    <w:lsdException w:name="Table Subtle 1" w:semiHidden="1" w:unhideWhenUsed="1"/>
-    <w:lsdException w:name="Table Subtle 2" w:semiHidden="1" w:unhideWhenUsed="1"/>
-    <w:lsdException w:name="Table Web 1" w:semiHidden="1" w:unhideWhenUsed="1"/>
-    <w:lsdException w:name="Table Web 2" w:semiHidden="1" w:unhideWhenUsed="1"/>
-    <w:lsdException w:name="Table Web 3" w:semiHidden="1" w:unhideWhenUsed="1"/>
-    <w:lsdException w:name="Balloon Text" w:semiHidden="1" w:unhideWhenUsed="1"/>
-    <w:lsdException w:name="Table Grid" w:uiPriority="59"/>
-    <w:lsdException w:name="Table Theme" w:semiHidden="1" w:unhideWhenUsed="1"/>
-    <w:lsdException w:name="Placeholder Text" w:semiHidden="1"/>
-    <w:lsdException w:name="No Spacing" w:uiPriority="1" w:qFormat="1"/>
-    <w:lsdException w:name="Light Shading" w:uiPriority="60"/>
-    <w:lsdException w:name="Light List" w:uiPriority="61"/>
-    <w:lsdException w:name="Light Grid" w:uiPriority="62"/>
-    <w:lsdException w:name="Medium Shading 1" w:uiPriority="63"/>
-    <w:lsdException w:name="Medium Shading 2" w:uiPriority="64"/>
-    <w:lsdException w:name="Medium List 1" w:uiPriority="65"/>
-    <w:lsdException w:name="Medium List 2" w:uiPriority="66"/>
-    <w:lsdException w:name="Medium Grid 1" w:uiPriority="67"/>
-    <w:lsdException w:name="Medium Grid 2" w:uiPriority="68"/>
-    <w:lsdException w:name="Medium Grid 3" w:uiPriority="69"/>
-    <w:lsdException w:name="Dark List" w:uiPriority="70"/>
-    <w:lsdException w:name="Colorful Shading" w:uiPriority="71"/>
-    <w:lsdException w:name="Colorful List" w:uiPriority="72"/>
-    <w:lsdException w:name="Colorful Grid" w:uiPriority="73"/>
-    <w:lsdException w:name="Light Shading Accent 1" w:uiPriority="60"/>
-    <w:lsdException w:name="Light List Accent 1" w:uiPriority="61"/>
-    <w:lsdException w:name="Light Grid Accent 1" w:uiPriority="62"/>
-    <w:lsdException w:name="Medium Shading 1 Accent 1" w:uiPriority="63"/>
-    <w:lsdException w:name="Medium Shading 2 Accent 1" w:uiPriority="64"/>
-    <w:lsdException w:name="Medium List 1 Accent 1" w:uiPriority="65"/>
-    <w:lsdException w:name="Revision" w:semiHidden="1"/>
-    <w:lsdException w:name="List Paragraph" w:uiPriority="34" w:qFormat="1"/>
-    <w:lsdException w:name="Quote" w:uiPriority="29" w:qFormat="1"/>
-    <w:lsdException w:name="Intense Quote" w:uiPriority="30" w:qFormat="1"/>
-    <w:lsdException w:name="Medium List 2 Accent 1" w:uiPriority="66"/>
-    <w:lsdException w:name="Medium Grid 1 Accent 1" w:uiPriority="67"/>
-    <w:lsdException w:name="Medium Grid 2 Accent 1" w:uiPriority="68"/>
-    <w:lsdException w:name="Medium Grid 3 Accent 1" w:uiPriority="69"/>
-    <w:lsdException w:name="Dark List Accent 1" w:uiPriority="70"/>
-    <w:lsdException w:name="Colorful Shading Accent 1" w:uiPriority="71"/>
-    <w:lsdException w:name="Colorful List Accent 1" w:uiPriority="72"/>
-    <w:lsdException w:name="Colorful Grid Accent 1" w:uiPriority="73"/>
-    <w:lsdException w:name="Light Shading Accent 2" w:uiPriority="60"/>
-    <w:lsdException w:name="Light List Accent 2" w:uiPriority="61"/>
-    <w:lsdException w:name="Light Grid Accent 2" w:uiPriority="62"/>
-    <w:lsdException w:name="Medium Shading 1 Accent 2" w:uiPriority="63"/>
-    <w:lsdException w:name="Medium Shading 2 Accent 2" w:uiPriority="64"/>
-    <w:lsdException w:name="Medium List 1 Accent 2" w:uiPriority="65"/>
-    <w:lsdException w:name="Medium List 2 Accent 2" w:uiPriority="66"/>
-    <w:lsdException w:name="Medium Grid 1 Accent 2" w:uiPriority="67"/>
-    <w:lsdException w:name="Medium Grid 2 Accent 2" w:uiPriority="68"/>
-    <w:lsdException w:name="Medium Grid 3 Accent 2" w:uiPriority="69"/>
-    <w:lsdException w:name="Dark List Accent 2" w:uiPriority="70"/>
-    <w:lsdException w:name="Colorful Shading Accent 2" w:uiPriority="71"/>
-    <w:lsdException w:name="Colorful List Accent 2" w:uiPriority="72"/>
-    <w:lsdException w:name="Colorful Grid Accent 2" w:uiPriority="73"/>
-    <w:lsdException w:name="Light Shading Accent 3" w:uiPriority="60"/>
-    <w:lsdException w:name="Light List Accent 3" w:uiPriority="61"/>
-    <w:lsdException w:name="Light Grid Accent 3" w:uiPriority="62"/>
-    <w:lsdException w:name="Medium Shading 1 Accent 3" w:uiPriority="63"/>
-    <w:lsdException w:name="Medium Shading 2 Accent 3" w:uiPriority="64"/>
-    <w:lsdException w:name="Medium List 1 Accent 3" w:uiPriority="65"/>
-    <w:lsdException w:name="Medium List 2 Accent 3" w:uiPriority="66"/>
-    <w:lsdException w:name="Medium Grid 1 Accent 3" w:uiPriority="67"/>
-    <w:lsdException w:name="Medium Grid 2 Accent 3" w:uiPriority="68"/>
-    <w:lsdException w:name="Medium Grid 3 Accent 3" w:uiPriority="69"/>
-    <w:lsdException w:name="Dark List Accent 3" w:uiPriority="70"/>
-    <w:lsdException w:name="Colorful Shading Accent 3" w:uiPriority="71"/>
-    <w:lsdException w:name="Colorful List Accent 3" w:uiPriority="72"/>
-    <w:lsdException w:name="Colorful Grid Accent 3" w:uiPriority="73"/>
-    <w:lsdException w:name="Light Shading Accent 4" w:uiPriority="60"/>
-    <w:lsdException w:name="Light List Accent 4" w:uiPriority="61"/>
-    <w:lsdException w:name="Light Grid Accent 4" w:uiPriority="62"/>
-    <w:lsdException w:name="Medium Shading 1 Accent 4" w:uiPriority="63"/>
-    <w:lsdException w:name="Medium Shading 2 Accent 4" w:uiPriority="64"/>
-    <w:lsdException w:name="Medium List 1 Accent 4" w:uiPriority="65"/>
-    <w:lsdException w:name="Medium List 2 Accent 4" w:uiPriority="66"/>
-    <w:lsdException w:name="Medium Grid 1 Accent 4" w:uiPriority="67"/>
-    <w:lsdException w:name="Medium Grid 2 Accent 4" w:uiPriority="68"/>
-    <w:lsdException w:name="Medium Grid 3 Accent 4" w:uiPriority="69"/>
-    <w:lsdException w:name="Dark List Accent 4" w:uiPriority="70"/>
-    <w:lsdException w:name="Colorful Shading Accent 4" w:uiPriority="71"/>
-    <w:lsdException w:name="Colorful List Accent 4" w:uiPriority="72"/>
-    <w:lsdException w:name="Colorful Grid Accent 4" w:uiPriority="73"/>
-    <w:lsdException w:name="Light Shading Accent 5" w:uiPriority="60"/>
-    <w:lsdException w:name="Light List Accent 5" w:uiPriority="61"/>
-    <w:lsdException w:name="Light Grid Accent 5" w:uiPriority="62"/>
-    <w:lsdException w:name="Medium Shading 1 Accent 5" w:uiPriority="63"/>
-    <w:lsdException w:name="Medium Shading 2 Accent 5" w:uiPriority="64"/>
-    <w:lsdException w:name="Medium List 1 Accent 5" w:uiPriority="65"/>
-    <w:lsdException w:name="Medium List 2 Accent 5" w:uiPriority="66"/>
-    <w:lsdException w:name="Medium Grid 1 Accent 5" w:uiPriority="67"/>
-    <w:lsdException w:name="Medium Grid 2 Accent 5" w:uiPriority="68"/>
-    <w:lsdException w:name="Medium Grid 3 Accent 5" w:uiPriority="69"/>
-    <w:lsdException w:name="Dark List Accent 5" w:uiPriority="70"/>
-    <w:lsdException w:name="Colorful Shading Accent 5" w:uiPriority="71"/>
-    <w:lsdException w:name="Colorful List Accent 5" w:uiPriority="72"/>
-    <w:lsdException w:name="Colorful Grid Accent 5" w:uiPriority="73"/>
-    <w:lsdException w:name="Light Shading Accent 6" w:uiPriority="60"/>
-    <w:lsdException w:name="Light List Accent 6" w:uiPriority="61"/>
-    <w:lsdException w:name="Light Grid Accent 6" w:uiPriority="62"/>
-    <w:lsdException w:name="Medium Shading 1 Accent 6" w:uiPriority="63"/>
-    <w:lsdException w:name="Medium Shading 2 Accent 6" w:uiPriority="64"/>
-    <w:lsdException w:name="Medium List 1 Accent 6" w:uiPriority="65"/>
-    <w:lsdException w:name="Medium List 2 Accent 6" w:uiPriority="66"/>
-    <w:lsdException w:name="Medium Grid 1 Accent 6" w:uiPriority="67"/>
-    <w:lsdException w:name="Medium Grid 2 Accent 6" w:uiPriority="68"/>
-    <w:lsdException w:name="Medium Grid 3 Accent 6" w:uiPriority="69"/>
-    <w:lsdException w:name="Dark List Accent 6" w:uiPriority="70"/>
-    <w:lsdException w:name="Colorful Shading Accent 6" w:uiPriority="71"/>
-    <w:lsdException w:name="Colorful List Accent 6" w:uiPriority="72"/>
-    <w:lsdException w:name="Colorful Grid Accent 6" w:uiPriority="73"/>
-    <w:lsdException w:name="Subtle Emphasis" w:uiPriority="19" w:qFormat="1"/>
-    <w:lsdException w:name="Intense Emphasis" w:uiPriority="21" w:qFormat="1"/>
-    <w:lsdException w:name="Subtle Reference" w:uiPriority="31" w:qFormat="1"/>
-    <w:lsdException w:name="Intense Reference" w:uiPriority="32" w:qFormat="1"/>
-    <w:lsdException w:name="Book Title" w:uiPriority="33" w:qFormat="1"/>
-    <w:lsdException w:name="Bibliography" w:semiHidden="1" w:uiPriority="37" w:unhideWhenUsed="1"/>
-    <w:lsdException w:name="TOC Heading" w:semiHidden="1" w:uiPriority="39" w:unhideWhenUsed="1" w:qFormat="1"/>
-    <w:lsdException w:name="Plain Table 1" w:uiPriority="41"/>
-    <w:lsdException w:name="Plain Table 2" w:uiPriority="42"/>
-    <w:lsdException w:name="Plain Table 3" w:uiPriority="43"/>
-    <w:lsdException w:name="Plain Table 4" w:uiPriority="44"/>
-    <w:lsdException w:name="Plain Table 5" w:uiPriority="45"/>
-    <w:lsdException w:name="Grid Table Light" w:uiPriority="40"/>
-    <w:lsdException w:name="Grid Table 1 Light" w:uiPriority="46"/>
-    <w:lsdException w:name="Grid Table 2" w:uiPriority="47"/>
-    <w:lsdException w:name="Grid Table 3" w:uiPriority="48"/>
-    <w:lsdException w:name="Grid Table 4" w:uiPriority="49"/>
-    <w:lsdException w:name="Grid Table 5 Dark" w:uiPriority="50"/>
-    <w:lsdException w:name="Grid Table 6 Colorful" w:uiPriority="51"/>
-    <w:lsdException w:name="Grid Table 7 Colorful" w:uiPriority="52"/>
-    <w:lsdException w:name="Grid Table 1 Light Accent 1" w:uiPriority="46"/>
-    <w:lsdException w:name="Grid Table 2 Accent 1" w:uiPriority="47"/>
-    <w:lsdException w:name="Grid Table 3 Accent 1" w:uiPriority="48"/>
-    <w:lsdException w:name="Grid Table 4 Accent 1" w:uiPriority="49"/>
-    <w:lsdException w:name="Grid Table 5 Dark Accent 1" w:uiPriority="50"/>
-    <w:lsdException w:name="Grid Table 6 Colorful Accent 1" w:uiPriority="51"/>
-    <w:lsdException w:name="Grid Table 7 Colorful Accent 1" w:uiPriority="52"/>
-    <w:lsdException w:name="Grid Table 1 Light Accent 2" w:uiPriority="46"/>
-    <w:lsdException w:name="Grid Table 2 Accent 2" w:uiPriority="47"/>
-    <w:lsdException w:name="Grid Table 3 Accent 2" w:uiPriority="48"/>
-    <w:lsdException w:name="Grid Table 4 Accent 2" w:uiPriority="49"/>
-    <w:lsdException w:name="Grid Table 5 Dark Accent 2" w:uiPriority="50"/>
-    <w:lsdException w:name="Grid Table 6 Colorful Accent 2" w:uiPriority="51"/>
-    <w:lsdException w:name="Grid Table 7 Colorful Accent 2" w:uiPriority="52"/>
-    <w:lsdException w:name="Grid Table 1 Light Accent 3" w:uiPriority="46"/>
-    <w:lsdException w:name="Grid Table 2 Accent 3" w:uiPriority="47"/>
-    <w:lsdException w:name="Grid Table 3 Accent 3" w:uiPriority="48"/>
-    <w:lsdException w:name="Grid Table 4 Accent 3" w:uiPriority="49"/>
-    <w:lsdException w:name="Grid Table 5 Dark Accent 3" w:uiPriority="50"/>
-    <w:lsdException w:name="Grid Table 6 Colorful Accent 3" w:uiPriority="51"/>
-    <w:lsdException w:name="Grid Table 7 Colorful Accent 3" w:uiPriority="52"/>
-    <w:lsdException w:name="Grid Table 1 Light Accent 4" w:uiPriority="46"/>
-    <w:lsdException w:name="Grid Table 2 Accent 4" w:uiPriority="47"/>
-    <w:lsdException w:name="Grid Table 3 Accent 4" w:uiPriority="48"/>
-    <w:lsdException w:name="Grid Table 4 Accent 4" w:uiPriority="49"/>
-    <w:lsdException w:name="Grid Table 5 Dark Accent 4" w:uiPriority="50"/>
-    <w:lsdException w:name="Grid Table 6 Colorful Accent 4" w:uiPriority="51"/>
-    <w:lsdException w:name="Grid Table 7 Colorful Accent 4" w:uiPriority="52"/>
-    <w:lsdException w:name="Grid Table 1 Light Accent 5" w:uiPriority="46"/>
-    <w:lsdException w:name="Grid Table 2 Accent 5" w:uiPriority="47"/>
-    <w:lsdException w:name="Grid Table 3 Accent 5" w:uiPriority="48"/>
-    <w:lsdException w:name="Grid Table 4 Accent 5" w:uiPriority="49"/>
-    <w:lsdException w:name="Grid Table 5 Dark Accent 5" w:uiPriority="50"/>
-    <w:lsdException w:name="Grid Table 6 Colorful Accent 5" w:uiPriority="51"/>
-    <w:lsdException w:name="Grid Table 7 Colorful Accent 5" w:uiPriority="52"/>
-    <w:lsdException w:name="Grid Table 1 Light Accent 6" w:uiPriority="46"/>
-    <w:lsdException w:name="Grid Table 2 Accent 6" w:uiPriority="47"/>
-    <w:lsdException w:name="Grid Table 3 Accent 6" w:uiPriority="48"/>
-    <w:lsdException w:name="Grid Table 4 Accent 6" w:uiPriority="49"/>
-    <w:lsdException w:name="Grid Table 5 Dark Accent 6" w:uiPriority="50"/>
-    <w:lsdException w:name="Grid Table 6 Colorful Accent 6" w:uiPriority="51"/>
-    <w:lsdException w:name="Grid Table 7 Colorful Accent 6" w:uiPriority="52"/>
-    <w:lsdException w:name="List Table 1 Light" w:uiPriority="46"/>
-    <w:lsdException w:name="List Table 2" w:uiPriority="47"/>
-    <w:lsdException w:name="List Table 3" w:uiPriority="48"/>
-    <w:lsdException w:name="List Table 4" w:uiPriority="49"/>
-    <w:lsdException w:name="List Table 5 Dark" w:uiPriority="50"/>
-    <w:lsdException w:name="List Table 6 Colorful" w:uiPriority="51"/>
-    <w:lsdException w:name="List Table 7 Colorful" w:uiPriority="52"/>
-    <w:lsdException w:name="List Table 1 Light Accent 1" w:uiPriority="46"/>
-    <w:lsdException w:name="List Table 2 Accent 1" w:uiPriority="47"/>
-    <w:lsdException w:name="List Table 3 Accent 1" w:uiPriority="48"/>
-    <w:lsdException w:name="List Table 4 Accent 1" w:uiPriority="49"/>
-    <w:lsdException w:name="List Table 5 Dark Accent 1" w:uiPriority="50"/>
-    <w:lsdException w:name="List Table 6 Colorful Accent 1" w:uiPriority="51"/>
-    <w:lsdException w:name="List Table 7 Colorful Accent 1" w:uiPriority="52"/>
-    <w:lsdException w:name="List Table 1 Light Accent 2" w:uiPriority="46"/>
-    <w:lsdException w:name="List Table 2 Accent 2" w:uiPriority="47"/>
-    <w:lsdException w:name="List Table 3 Accent 2" w:uiPriority="48"/>
-    <w:lsdException w:name="List Table 4 Accent 2" w:uiPriority="49"/>
-    <w:lsdException w:name="List Table 5 Dark Accent 2" w:uiPriority="50"/>
-    <w:lsdException w:name="List Table 6 Colorful Accent 2" w:uiPriority="51"/>
-    <w:lsdException w:name="List Table 7 Colorful Accent 2" w:uiPriority="52"/>
-    <w:lsdException w:name="List Table 1 Light Accent 3" w:uiPriority="46"/>
-    <w:lsdException w:name="List Table 2 Accent 3" w:uiPriority="47"/>
-    <w:lsdException w:name="List Table 3 Accent 3" w:uiPriority="48"/>
-    <w:lsdException w:name="List Table 4 Accent 3" w:uiPriority="49"/>
-    <w:lsdException w:name="List Table 5 Dark Accent 3" w:uiPriority="50"/>
-    <w:lsdException w:name="List Table 6 Colorful Accent 3" w:uiPriority="51"/>
-    <w:lsdException w:name="List Table 7 Colorful Accent 3" w:uiPriority="52"/>
-    <w:lsdException w:name="List Table 1 Light Accent 4" w:uiPriority="46"/>
-    <w:lsdException w:name="List Table 2 Accent 4" w:uiPriority="47"/>
-    <w:lsdException w:name="List Table 3 Accent 4" w:uiPriority="48"/>
-    <w:lsdException w:name="List Table 4 Accent 4" w:uiPriority="49"/>
-    <w:lsdException w:name="List Table 5 Dark Accent 4" w:uiPriority="50"/>
-    <w:lsdException w:name="List Table 6 Colorful Accent 4" w:uiPriority="51"/>
-    <w:lsdException w:name="List Table 7 Colorful Accent 4" w:uiPriority="52"/>
-    <w:lsdException w:name="List Table 1 Light Accent 5" w:uiPriority="46"/>
-    <w:lsdException w:name="List Table 2 Accent 5" w:uiPriority="47"/>
-    <w:lsdException w:name="List Table 3 Accent 5" w:uiPriority="48"/>
-    <w:lsdException w:name="List Table 4 Accent 5" w:uiPriority="49"/>
-    <w:lsdException w:name="List Table 5 Dark Accent 5" w:uiPriority="50"/>
-    <w:lsdException w:name="List Table 6 Colorful Accent 5" w:uiPriority="51"/>
-    <w:lsdException w:name="List Table 7 Colorful Accent 5" w:uiPriority="52"/>
-    <w:lsdException w:name="List Table 1 Light Accent 6" w:uiPriority="46"/>
-    <w:lsdException w:name="List Table 2 Accent 6" w:uiPriority="47"/>
-    <w:lsdException w:name="List Table 3 Accent 6" w:uiPriority="48"/>
-    <w:lsdException w:name="List Table 4 Accent 6" w:uiPriority="49"/>
-    <w:lsdException w:name="List Table 5 Dark Accent 6" w:uiPriority="50"/>
-    <w:lsdException w:name="List Table 6 Colorful Accent 6" w:uiPriority="51"/>
-    <w:lsdException w:name="List Table 7 Colorful Accent 6" w:uiPriority="52"/>
+  <w:latentStyles w:defLockedState="0" w:defUIPriority="99" w:defSemiHidden="1" w:defUnhideWhenUsed="1" w:defQFormat="0" w:count="267">
+    <w:lsdException w:name="Normal" w:semiHidden="0" w:uiPriority="0" w:unhideWhenUsed="0" w:qFormat="1"/>
+    <w:lsdException w:name="heading 1" w:semiHidden="0" w:uiPriority="0" w:unhideWhenUsed="0" w:qFormat="1"/>
+    <w:lsdException w:name="heading 2" w:uiPriority="9" w:qFormat="1"/>
+    <w:lsdException w:name="heading 3" w:uiPriority="9" w:qFormat="1"/>
+    <w:lsdException w:name="heading 4" w:uiPriority="9" w:qFormat="1"/>
+    <w:lsdException w:name="heading 5" w:uiPriority="9" w:qFormat="1"/>
+    <w:lsdException w:name="heading 6" w:uiPriority="9" w:qFormat="1"/>
+    <w:lsdException w:name="heading 7" w:uiPriority="9" w:qFormat="1"/>
+    <w:lsdException w:name="heading 8" w:uiPriority="9" w:qFormat="1"/>
+    <w:lsdException w:name="heading 9" w:uiPriority="9" w:qFormat="1"/>
+    <w:lsdException w:name="toc 1" w:uiPriority="39" w:qFormat="1"/>
+    <w:lsdException w:name="toc 2" w:uiPriority="39" w:qFormat="1"/>
+    <w:lsdException w:name="toc 3" w:uiPriority="39"/>
+    <w:lsdException w:name="toc 4" w:uiPriority="39"/>
+    <w:lsdException w:name="toc 5" w:uiPriority="39"/>
+    <w:lsdException w:name="toc 6" w:uiPriority="39"/>
+    <w:lsdException w:name="toc 7" w:uiPriority="39"/>
+    <w:lsdException w:name="toc 8" w:uiPriority="39"/>
+    <w:lsdException w:name="toc 9" w:uiPriority="39"/>
+    <w:lsdException w:name="caption" w:uiPriority="35" w:qFormat="1"/>
+    <w:lsdException w:name="Title" w:semiHidden="0" w:uiPriority="10" w:unhideWhenUsed="0" w:qFormat="1"/>
+    <w:lsdException w:name="Default Paragraph Font" w:uiPriority="1"/>
+    <w:lsdException w:name="Subtitle" w:semiHidden="0" w:uiPriority="11" w:unhideWhenUsed="0" w:qFormat="1"/>
+    <w:lsdException w:name="Strong" w:semiHidden="0" w:uiPriority="22" w:unhideWhenUsed="0" w:qFormat="1"/>
+    <w:lsdException w:name="Emphasis" w:semiHidden="0" w:uiPriority="20" w:unhideWhenUsed="0" w:qFormat="1"/>
+    <w:lsdException w:name="Table Grid" w:semiHidden="0" w:uiPriority="59" w:unhideWhenUsed="0"/>
+    <w:lsdException w:name="Placeholder Text" w:unhideWhenUsed="0"/>
+    <w:lsdException w:name="No Spacing" w:semiHidden="0" w:uiPriority="1" w:unhideWhenUsed="0" w:qFormat="1"/>
+    <w:lsdException w:name="Light Shading" w:semiHidden="0" w:uiPriority="60" w:unhideWhenUsed="0"/>
+    <w:lsdException w:name="Light List" w:semiHidden="0" w:uiPriority="61" w:unhideWhenUsed="0"/>
+    <w:lsdException w:name="Light Grid" w:semiHidden="0" w:uiPriority="62" w:unhideWhenUsed="0"/>
+    <w:lsdException w:name="Medium Shading 1" w:semiHidden="0" w:uiPriority="63" w:unhideWhenUsed="0"/>
+    <w:lsdException w:name="Medium Shading 2" w:semiHidden="0" w:uiPriority="64" w:unhideWhenUsed="0"/>
+    <w:lsdException w:name="Medium List 1" w:semiHidden="0" w:uiPriority="65" w:unhideWhenUsed="0"/>
+    <w:lsdException w:name="Medium List 2" w:semiHidden="0" w:uiPriority="66" w:unhideWhenUsed="0"/>
+    <w:lsdException w:name="Medium Grid 1" w:semiHidden="0" w:uiPriority="67" w:unhideWhenUsed="0"/>
+    <w:lsdException w:name="Medium Grid 2" w:semiHidden="0" w:uiPriority="68" w:unhideWhenUsed="0"/>
+    <w:lsdException w:name="Medium Grid 3" w:semiHidden="0" w:uiPriority="69" w:unhideWhenUsed="0"/>
+    <w:lsdException w:name="Dark List" w:semiHidden="0" w:uiPriority="70" w:unhideWhenUsed="0"/>
+    <w:lsdException w:name="Colorful Shading" w:semiHidden="0" w:uiPriority="71" w:unhideWhenUsed="0"/>
+    <w:lsdException w:name="Colorful List" w:semiHidden="0" w:uiPriority="72" w:unhideWhenUsed="0"/>
+    <w:lsdException w:name="Colorful Grid" w:semiHidden="0" w:uiPriority="73" w:unhideWhenUsed="0"/>
+    <w:lsdException w:name="Light Shading Accent 1" w:semiHidden="0" w:uiPriority="60" w:unhideWhenUsed="0"/>
+    <w:lsdException w:name="Light List Accent 1" w:semiHidden="0" w:uiPriority="61" w:unhideWhenUsed="0"/>
+    <w:lsdException w:name="Light Grid Accent 1" w:semiHidden="0" w:uiPriority="62" w:unhideWhenUsed="0"/>
+    <w:lsdException w:name="Medium Shading 1 Accent 1" w:semiHidden="0" w:uiPriority="63" w:unhideWhenUsed="0"/>
+    <w:lsdException w:name="Medium Shading 2 Accent 1" w:semiHidden="0" w:uiPriority="64" w:unhideWhenUsed="0"/>
+    <w:lsdException w:name="Medium List 1 Accent 1" w:semiHidden="0" w:uiPriority="65" w:unhideWhenUsed="0"/>
+    <w:lsdException w:name="Revision" w:unhideWhenUsed="0"/>
+    <w:lsdException w:name="List Paragraph" w:semiHidden="0" w:uiPriority="34" w:unhideWhenUsed="0" w:qFormat="1"/>
+    <w:lsdException w:name="Quote" w:semiHidden="0" w:uiPriority="29" w:unhideWhenUsed="0" w:qFormat="1"/>
+    <w:lsdException w:name="Intense Quote" w:semiHidden="0" w:uiPriority="30" w:unhideWhenUsed="0" w:qFormat="1"/>
+    <w:lsdException w:name="Medium List 2 Accent 1" w:semiHidden="0" w:uiPriority="66" w:unhideWhenUsed="0"/>
+    <w:lsdException w:name="Medium Grid 1 Accent 1" w:semiHidden="0" w:uiPriority="67" w:unhideWhenUsed="0"/>
+    <w:lsdException w:name="Medium Grid 2 Accent 1" w:semiHidden="0" w:uiPriority="68" w:unhideWhenUsed="0"/>
+    <w:lsdException w:name="Medium Grid 3 Accent 1" w:semiHidden="0" w:uiPriority="69" w:unhideWhenUsed="0"/>
+    <w:lsdException w:name="Dark List Accent 1" w:semiHidden="0" w:uiPriority="70" w:unhideWhenUsed="0"/>
+    <w:lsdException w:name="Colorful Shading Accent 1" w:semiHidden="0" w:uiPriority="71" w:unhideWhenUsed="0"/>
+    <w:lsdException w:name="Colorful List Accent 1" w:semiHidden="0" w:uiPriority="72" w:unhideWhenUsed="0"/>
+    <w:lsdException w:name="Colorful Grid Accent 1" w:semiHidden="0" w:uiPriority="73" w:unhideWhenUsed="0"/>
+    <w:lsdException w:name="Light Shading Accent 2" w:semiHidden="0" w:uiPriority="60" w:unhideWhenUsed="0"/>
+    <w:lsdException w:name="Light List Accent 2" w:semiHidden="0" w:uiPriority="61" w:unhideWhenUsed="0"/>
+    <w:lsdException w:name="Light Grid Accent 2" w:semiHidden="0" w:uiPriority="62" w:unhideWhenUsed="0"/>
+    <w:lsdException w:name="Medium Shading 1 Accent 2" w:semiHidden="0" w:uiPriority="63" w:unhideWhenUsed="0"/>
+    <w:lsdException w:name="Medium Shading 2 Accent 2" w:semiHidden="0" w:uiPriority="64" w:unhideWhenUsed="0"/>
+    <w:lsdException w:name="Medium List 1 Accent 2" w:semiHidden="0" w:uiPriority="65" w:unhideWhenUsed="0"/>
+    <w:lsdException w:name="Medium List 2 Accent 2" w:semiHidden="0" w:uiPriority="66" w:unhideWhenUsed="0"/>
+    <w:lsdException w:name="Medium Grid 1 Accent 2" w:semiHidden="0" w:uiPriority="67" w:unhideWhenUsed="0"/>
+    <w:lsdException w:name="Medium Grid 2 Accent 2" w:semiHidden="0" w:uiPriority="68" w:unhideWhenUsed="0"/>
+    <w:lsdException w:name="Medium Grid 3 Accent 2" w:semiHidden="0" w:uiPriority="69" w:unhideWhenUsed="0"/>
+    <w:lsdException w:name="Dark List Accent 2" w:semiHidden="0" w:uiPriority="70" w:unhideWhenUsed="0"/>
+    <w:lsdException w:name="Colorful Shading Accent 2" w:semiHidden="0" w:uiPriority="71" w:unhideWhenUsed="0"/>
+    <w:lsdException w:name="Colorful List Accent 2" w:semiHidden="0" w:uiPriority="72" w:unhideWhenUsed="0"/>
+    <w:lsdException w:name="Colorful Grid Accent 2" w:semiHidden="0" w:uiPriority="73" w:unhideWhenUsed="0"/>
+    <w:lsdException w:name="Light Shading Accent 3" w:semiHidden="0" w:uiPriority="60" w:unhideWhenUsed="0"/>
+    <w:lsdException w:name="Light List Accent 3" w:semiHidden="0" w:uiPriority="61" w:unhideWhenUsed="0"/>
+    <w:lsdException w:name="Light Grid Accent 3" w:semiHidden="0" w:uiPriority="62" w:unhideWhenUsed="0"/>
+    <w:lsdException w:name="Medium Shading 1 Accent 3" w:semiHidden="0" w:uiPriority="63" w:unhideWhenUsed="0"/>
+    <w:lsdException w:name="Medium Shading 2 Accent 3" w:semiHidden="0" w:uiPriority="64" w:unhideWhenUsed="0"/>
+    <w:lsdException w:name="Medium List 1 Accent 3" w:semiHidden="0" w:uiPriority="65" w:unhideWhenUsed="0"/>
+    <w:lsdException w:name="Medium List 2 Accent 3" w:semiHidden="0" w:uiPriority="66" w:unhideWhenUsed="0"/>
+    <w:lsdException w:name="Medium Grid 1 Accent 3" w:semiHidden="0" w:uiPriority="67" w:unhideWhenUsed="0"/>
+    <w:lsdException w:name="Medium Grid 2 Accent 3" w:semiHidden="0" w:uiPriority="68" w:unhideWhenUsed="0"/>
+    <w:lsdException w:name="Medium Grid 3 Accent 3" w:semiHidden="0" w:uiPriority="69" w:unhideWhenUsed="0"/>
+    <w:lsdException w:name="Dark List Accent 3" w:semiHidden="0" w:uiPriority="70" w:unhideWhenUsed="0"/>
+    <w:lsdException w:name="Colorful Shading Accent 3" w:semiHidden="0" w:uiPriority="71" w:unhideWhenUsed="0"/>
+    <w:lsdException w:name="Colorful List Accent 3" w:semiHidden="0" w:uiPriority="72" w:unhideWhenUsed="0"/>
+    <w:lsdException w:name="Colorful Grid Accent 3" w:semiHidden="0" w:uiPriority="73" w:unhideWhenUsed="0"/>
+    <w:lsdException w:name="Light Shading Accent 4" w:semiHidden="0" w:uiPriority="60" w:unhideWhenUsed="0"/>
+    <w:lsdException w:name="Light List Accent 4" w:semiHidden="0" w:uiPriority="61" w:unhideWhenUsed="0"/>
+    <w:lsdException w:name="Light Grid Accent 4" w:semiHidden="0" w:uiPriority="62" w:unhideWhenUsed="0"/>
+    <w:lsdException w:name="Medium Shading 1 Accent 4" w:semiHidden="0" w:uiPriority="63" w:unhideWhenUsed="0"/>
+    <w:lsdException w:name="Medium Shading 2 Accent 4" w:semiHidden="0" w:uiPriority="64" w:unhideWhenUsed="0"/>
+    <w:lsdException w:name="Medium List 1 Accent 4" w:semiHidden="0" w:uiPriority="65" w:unhideWhenUsed="0"/>
+    <w:lsdException w:name="Medium List 2 Accent 4" w:semiHidden="0" w:uiPriority="66" w:unhideWhenUsed="0"/>
+    <w:lsdException w:name="Medium Grid 1 Accent 4" w:semiHidden="0" w:uiPriority="67" w:unhideWhenUsed="0"/>
+    <w:lsdException w:name="Medium Grid 2 Accent 4" w:semiHidden="0" w:uiPriority="68" w:unhideWhenUsed="0"/>
+    <w:lsdException w:name="Medium Grid 3 Accent 4" w:semiHidden="0" w:uiPriority="69" w:unhideWhenUsed="0"/>
+    <w:lsdException w:name="Dark List Accent 4" w:semiHidden="0" w:uiPriority="70" w:unhideWhenUsed="0"/>
+    <w:lsdException w:name="Colorful Shading Accent 4" w:semiHidden="0" w:uiPriority="71" w:unhideWhenUsed="0"/>
+    <w:lsdException w:name="Colorful List Accent 4" w:semiHidden="0" w:uiPriority="72" w:unhideWhenUsed="0"/>
+    <w:lsdException w:name="Colorful Grid Accent 4" w:semiHidden="0" w:uiPriority="73" w:unhideWhenUsed="0"/>
+    <w:lsdException w:name="Light Shading Accent 5" w:semiHidden="0" w:uiPriority="60" w:unhideWhenUsed="0"/>
+    <w:lsdException w:name="Light List Accent 5" w:semiHidden="0" w:uiPriority="61" w:unhideWhenUsed="0"/>
+    <w:lsdException w:name="Light Grid Accent 5" w:semiHidden="0" w:uiPriority="62" w:unhideWhenUsed="0"/>
+    <w:lsdException w:name="Medium Shading 1 Accent 5" w:semiHidden="0" w:uiPriority="63" w:unhideWhenUsed="0"/>
+    <w:lsdException w:name="Medium Shading 2 Accent 5" w:semiHidden="0" w:uiPriority="64" w:unhideWhenUsed="0"/>
+    <w:lsdException w:name="Medium List 1 Accent 5" w:semiHidden="0" w:uiPriority="65" w:unhideWhenUsed="0"/>
+    <w:lsdException w:name="Medium List 2 Accent 5" w:semiHidden="0" w:uiPriority="66" w:unhideWhenUsed="0"/>
+    <w:lsdException w:name="Medium Grid 1 Accent 5" w:semiHidden="0" w:uiPriority="67" w:unhideWhenUsed="0"/>
+    <w:lsdException w:name="Medium Grid 2 Accent 5" w:semiHidden="0" w:uiPriority="68" w:unhideWhenUsed="0"/>
+    <w:lsdException w:name="Medium Grid 3 Accent 5" w:semiHidden="0" w:uiPriority="69" w:unhideWhenUsed="0"/>
+    <w:lsdException w:name="Dark List Accent 5" w:semiHidden="0" w:uiPriority="70" w:unhideWhenUsed="0"/>
+    <w:lsdException w:name="Colorful Shading Accent 5" w:semiHidden="0" w:uiPriority="71" w:unhideWhenUsed="0"/>
+    <w:lsdException w:name="Colorful List Accent 5" w:semiHidden="0" w:uiPriority="72" w:unhideWhenUsed="0"/>
+    <w:lsdException w:name="Colorful Grid Accent 5" w:semiHidden="0" w:uiPriority="73" w:unhideWhenUsed="0"/>
+    <w:lsdException w:name="Light Shading Accent 6" w:semiHidden="0" w:uiPriority="60" w:unhideWhenUsed="0"/>
+    <w:lsdException w:name="Light List Accent 6" w:semiHidden="0" w:uiPriority="61" w:unhideWhenUsed="0"/>
+    <w:lsdException w:name="Light Grid Accent 6" w:semiHidden="0" w:uiPriority="62" w:unhideWhenUsed="0"/>
+    <w:lsdException w:name="Medium Shading 1 Accent 6" w:semiHidden="0" w:uiPriority="63" w:unhideWhenUsed="0"/>
+    <w:lsdException w:name="Medium Shading 2 Accent 6" w:semiHidden="0" w:uiPriority="64" w:unhideWhenUsed="0"/>
+    <w:lsdException w:name="Medium List 1 Accent 6" w:semiHidden="0" w:uiPriority="65" w:unhideWhenUsed="0"/>
+    <w:lsdException w:name="Medium List 2 Accent 6" w:semiHidden="0" w:uiPriority="66" w:unhideWhenUsed="0"/>
+    <w:lsdException w:name="Medium Grid 1 Accent 6" w:semiHidden="0" w:uiPriority="67" w:unhideWhenUsed="0"/>
+    <w:lsdException w:name="Medium Grid 2 Accent 6" w:semiHidden="0" w:uiPriority="68" w:unhideWhenUsed="0"/>
+    <w:lsdException w:name="Medium Grid 3 Accent 6" w:semiHidden="0" w:uiPriority="69" w:unhideWhenUsed="0"/>
+    <w:lsdException w:name="Dark List Accent 6" w:semiHidden="0" w:uiPriority="70" w:unhideWhenUsed="0"/>
+    <w:lsdException w:name="Colorful Shading Accent 6" w:semiHidden="0" w:uiPriority="71" w:unhideWhenUsed="0"/>
+    <w:lsdException w:name="Colorful List Accent 6" w:semiHidden="0" w:uiPriority="72" w:unhideWhenUsed="0"/>
+    <w:lsdException w:name="Colorful Grid Accent 6" w:semiHidden="0" w:uiPriority="73" w:unhideWhenUsed="0"/>
+    <w:lsdException w:name="Subtle Emphasis" w:semiHidden="0" w:uiPriority="19" w:unhideWhenUsed="0" w:qFormat="1"/>
+    <w:lsdException w:name="Intense Emphasis" w:semiHidden="0" w:uiPriority="21" w:unhideWhenUsed="0" w:qFormat="1"/>
+    <w:lsdException w:name="Subtle Reference" w:semiHidden="0" w:uiPriority="31" w:unhideWhenUsed="0" w:qFormat="1"/>
+    <w:lsdException w:name="Intense Reference" w:semiHidden="0" w:uiPriority="32" w:unhideWhenUsed="0" w:qFormat="1"/>
+    <w:lsdException w:name="Book Title" w:semiHidden="0" w:uiPriority="33" w:unhideWhenUsed="0" w:qFormat="1"/>
+    <w:lsdException w:name="Bibliography" w:uiPriority="37"/>
+    <w:lsdException w:name="TOC Heading" w:uiPriority="39" w:qFormat="1"/>
+  </w:latentStyles>
+  <w:style w:type="paragraph" w:default="1" w:styleId="Normal">
+    <w:name w:val="Normal"/>
+  </w:style>
+  <w:style w:type="paragraph" w:styleId="Heading1">
+    <w:name w:val="heading 1"/>
+    <w:basedOn w:val="Normal"/>
+    <w:next w:val="Normal"/>
+    <w:link w:val="Heading1Char"/>
+    <w:pPr>
+      <w:keepNext/>
+      <w:keepLines/>
+      <w:spacing w:before="480"/>
+      <w:ind w:left="432" w:hanging="430"/>
+      <w:outlineLvl w:val="0"/>
+    </w:pPr>
+    <w:rPr>
+      <w:rFonts w:ascii="Calibri" w:eastAsia="Calibri" w:hAnsi="Calibri" w:cs="Calibri"/>
+      <w:b/>
+      <w:color w:val="335B8A"/>
+      <w:sz w:val="32"/>
+    </w:rPr>
+  </w:style>
+  <w:style w:type="paragraph" w:styleId="Heading2">
+    <w:name w:val="heading 2"/>
+    <w:basedOn w:val="Normal"/>
+    <w:next w:val="Normal"/>
+    <w:link w:val="Heading2Char"/>
+    <w:pPr>
+      <w:keepNext/>
+      <w:keepLines/>
+      <w:spacing w:before="200"/>
+      <w:ind w:left="576" w:hanging="574"/>
+      <w:outlineLvl w:val="1"/>
+    </w:pPr>
+    <w:rPr>
+      <w:rFonts w:ascii="Calibri" w:eastAsia="Calibri" w:hAnsi="Calibri" w:cs="Calibri"/>
+      <w:b/>
+      <w:color w:val="4F81BD"/>
+      <w:sz w:val="26"/>
+    </w:rPr>
+  </w:style>
+  <w:style w:type="paragraph" w:styleId="Heading3">
+    <w:name w:val="heading 3"/>
+    <w:basedOn w:val="Normal"/>
+    <w:next w:val="Normal"/>
+    <w:pPr>
+      <w:keepNext/>
+      <w:keepLines/>
+      <w:spacing w:before="200"/>
+      <w:ind w:left="720" w:hanging="718"/>
+      <w:outlineLvl w:val="2"/>
+    </w:pPr>
+    <w:rPr>
+      <w:rFonts w:ascii="Calibri" w:eastAsia="Calibri" w:hAnsi="Calibri" w:cs="Calibri"/>
+      <w:b/>
+      <w:color w:val="4F81BD"/>
+    </w:rPr>
+  </w:style>
+  <w:style w:type="paragraph" w:styleId="Heading4">
+    <w:name w:val="heading 4"/>
+    <w:basedOn w:val="Normal"/>
+    <w:next w:val="Normal"/>
+    <w:pPr>
+      <w:keepNext/>
+      <w:keepLines/>
+      <w:spacing w:before="200"/>
+      <w:ind w:left="864" w:hanging="862"/>
+      <w:outlineLvl w:val="3"/>
+    </w:pPr>
+    <w:rPr>
+      <w:rFonts w:ascii="Calibri" w:eastAsia="Calibri" w:hAnsi="Calibri" w:cs="Calibri"/>
+      <w:b/>
+      <w:i/>
+      <w:color w:val="4F81BD"/>
+    </w:rPr>
+  </w:style>
+  <w:style w:type="paragraph" w:styleId="Heading5">
+    <w:name w:val="heading 5"/>
+    <w:basedOn w:val="Normal"/>
+    <w:next w:val="Normal"/>
+    <w:pPr>
+      <w:keepNext/>
+      <w:keepLines/>
+      <w:spacing w:before="200"/>
+      <w:ind w:left="1008" w:hanging="1006"/>
+      <w:outlineLvl w:val="4"/>
+    </w:pPr>
+    <w:rPr>
+      <w:rFonts w:ascii="Calibri" w:eastAsia="Calibri" w:hAnsi="Calibri" w:cs="Calibri"/>
+      <w:color w:val="243F61"/>
+    </w:rPr>
+  </w:style>
+  <w:style w:type="paragraph" w:styleId="Heading6">
+    <w:name w:val="heading 6"/>
+    <w:basedOn w:val="Normal"/>
+    <w:next w:val="Normal"/>
+    <w:pPr>
+      <w:keepNext/>
+      <w:keepLines/>
+      <w:spacing w:before="200"/>
+      <w:ind w:left="1152" w:hanging="1150"/>
+      <w:outlineLvl w:val="5"/>
+    </w:pPr>
+    <w:rPr>
+      <w:rFonts w:ascii="Calibri" w:eastAsia="Calibri" w:hAnsi="Calibri" w:cs="Calibri"/>
+      <w:i/>
+      <w:color w:val="243F61"/>
+    </w:rPr>
+  </w:style>
+  <w:style w:type="paragraph" w:styleId="Heading7">
+    <w:name w:val="heading 7"/>
+    <w:basedOn w:val="Normal"/>
+    <w:next w:val="Normal"/>
+    <w:link w:val="Heading7Char"/>
+    <w:uiPriority w:val="9"/>
+    <w:unhideWhenUsed/>
+    <w:qFormat/>
+    <w:rsid w:val="00794E8B"/>
+    <w:pPr>
+      <w:keepNext/>
+      <w:keepLines/>
+      <w:spacing w:before="40"/>
+      <w:outlineLvl w:val="6"/>
+    </w:pPr>
+    <w:rPr>
+      <w:rFonts w:asciiTheme="majorHAnsi" w:eastAsiaTheme="majorEastAsia" w:hAnsiTheme="majorHAnsi" w:cstheme="majorBidi"/>
+      <w:i/>
+      <w:iCs/>
+      <w:color w:val="1F4D78" w:themeColor="accent1" w:themeShade="7F"/>
+    </w:rPr>
+  </w:style>
+  <w:style w:type="character" w:default="1" w:styleId="DefaultParagraphFont">
+    <w:name w:val="Default Paragraph Font"/>
+    <w:uiPriority w:val="1"/>
+    <w:semiHidden/>
+    <w:unhideWhenUsed/>
+  </w:style>
+  <w:style w:type="table" w:default="1" w:styleId="TableNormal">
+    <w:name w:val="Normal Table"/>
+    <w:uiPriority w:val="99"/>
+    <w:semiHidden/>
+    <w:unhideWhenUsed/>
+    <w:tblPr>
+      <w:tblInd w:w="0" w:type="dxa"/>
+      <w:tblCellMar>
+        <w:top w:w="0" w:type="dxa"/>
+        <w:left w:w="108" w:type="dxa"/>
+        <w:bottom w:w="0" w:type="dxa"/>
+        <w:right w:w="108" w:type="dxa"/>
+      </w:tblCellMar>
+    </w:tblPr>
+  </w:style>
+  <w:style w:type="numbering" w:default="1" w:styleId="NoList">
+    <w:name w:val="No List"/>
+    <w:uiPriority w:val="99"/>
+    <w:semiHidden/>
+    <w:unhideWhenUsed/>
+  </w:style>
+  <w:style w:type="paragraph" w:styleId="Title">
+    <w:name w:val="Title"/>
+    <w:basedOn w:val="Normal"/>
+    <w:next w:val="Normal"/>
+    <w:link w:val="TitleChar"/>
+    <w:pPr>
+      <w:keepNext/>
+      <w:keepLines/>
+      <w:spacing w:before="0" w:after="300"/>
+    </w:pPr>
+    <w:rPr>
+      <w:rFonts w:ascii="Calibri" w:eastAsia="Calibri" w:hAnsi="Calibri" w:cs="Calibri"/>
+      <w:sz w:val="52"/>
+    </w:rPr>
+  </w:style>
+  <w:style w:type="paragraph" w:styleId="Subtitle">
+    <w:name w:val="Subtitle"/>
+    <w:basedOn w:val="Normal"/>
+    <w:next w:val="Normal"/>
+    <w:pPr>
+      <w:keepNext/>
+      <w:keepLines/>
+      <w:spacing w:before="360" w:after="80"/>
+    </w:pPr>
+    <w:rPr>
+      <w:rFonts w:ascii="Georgia" w:eastAsia="Georgia" w:hAnsi="Georgia" w:cs="Georgia"/>
+      <w:i/>
+      <w:color w:val="666666"/>
+      <w:sz w:val="48"/>
+    </w:rPr>
+  </w:style>
+  <w:style w:type="table" w:customStyle="1" w:styleId="a">
+    <w:basedOn w:val="TableNormal"/>
+    <w:tblPr>
+      <w:tblStyleRowBandSize w:val="1"/>
+      <w:tblStyleColBandSize w:val="1"/>
+      <w:tblCellMar>
+        <w:left w:w="115" w:type="dxa"/>
+        <w:right w:w="115" w:type="dxa"/>
+      </w:tblCellMar>
+    </w:tblPr>
+    <w:tblStylePr w:type="firstRow">
+      <w:pPr>
+        <w:contextualSpacing/>
+      </w:pPr>
+      <w:tblPr/>
+      <w:tcPr>
+        <w:tcMar>
+          <w:top w:w="0" w:type="nil"/>
+          <w:left w:w="115" w:type="dxa"/>
+          <w:bottom w:w="0" w:type="nil"/>
+          <w:right w:w="115" w:type="dxa"/>
+        </w:tcMar>
+      </w:tcPr>
+    </w:tblStylePr>
+    <w:tblStylePr w:type="lastRow">
+      <w:pPr>
+        <w:contextualSpacing/>
+      </w:pPr>
+      <w:tblPr/>
+      <w:tcPr>
+        <w:tcMar>
+          <w:top w:w="0" w:type="nil"/>
+          <w:left w:w="115" w:type="dxa"/>
+          <w:bottom w:w="0" w:type="nil"/>
+          <w:right w:w="115" w:type="dxa"/>
+        </w:tcMar>
+      </w:tcPr>
+    </w:tblStylePr>
+    <w:tblStylePr w:type="firstCol">
+      <w:pPr>
+        <w:contextualSpacing/>
+      </w:pPr>
+      <w:tblPr/>
+      <w:tcPr>
+        <w:tcMar>
+          <w:top w:w="0" w:type="nil"/>
+          <w:left w:w="115" w:type="dxa"/>
+          <w:bottom w:w="0" w:type="nil"/>
+          <w:right w:w="115" w:type="dxa"/>
+        </w:tcMar>
+      </w:tcPr>
+    </w:tblStylePr>
+    <w:tblStylePr w:type="lastCol">
+      <w:pPr>
+        <w:contextualSpacing/>
+      </w:pPr>
+      <w:tblPr/>
+      <w:tcPr>
+        <w:tcMar>
+          <w:top w:w="0" w:type="nil"/>
+          <w:left w:w="115" w:type="dxa"/>
+          <w:bottom w:w="0" w:type="nil"/>
+          <w:right w:w="115" w:type="dxa"/>
+        </w:tcMar>
+      </w:tcPr>
+    </w:tblStylePr>
+    <w:tblStylePr w:type="band1Vert">
+      <w:pPr>
+        <w:contextualSpacing/>
+      </w:pPr>
+      <w:tblPr/>
+      <w:tcPr>
+        <w:tcMar>
+          <w:top w:w="0" w:type="nil"/>
+          <w:left w:w="115" w:type="dxa"/>
+          <w:bottom w:w="0" w:type="nil"/>
+          <w:right w:w="115" w:type="dxa"/>
+        </w:tcMar>
+      </w:tcPr>
+    </w:tblStylePr>
+    <w:tblStylePr w:type="band2Vert">
+      <w:pPr>
+        <w:contextualSpacing/>
+      </w:pPr>
+      <w:tblPr/>
+      <w:tcPr>
+        <w:tcMar>
+          <w:top w:w="0" w:type="nil"/>
+          <w:left w:w="115" w:type="dxa"/>
+          <w:bottom w:w="0" w:type="nil"/>
+          <w:right w:w="115" w:type="dxa"/>
+        </w:tcMar>
+      </w:tcPr>
+    </w:tblStylePr>
+    <w:tblStylePr w:type="band1Horz">
+      <w:pPr>
+        <w:contextualSpacing/>
+      </w:pPr>
+      <w:tblPr/>
+      <w:tcPr>
+        <w:tcMar>
+          <w:top w:w="0" w:type="nil"/>
+          <w:left w:w="115" w:type="dxa"/>
+          <w:bottom w:w="0" w:type="nil"/>
+          <w:right w:w="115" w:type="dxa"/>
+        </w:tcMar>
+      </w:tcPr>
+    </w:tblStylePr>
+    <w:tblStylePr w:type="band2Horz">
+      <w:pPr>
+        <w:contextualSpacing/>
+      </w:pPr>
+      <w:tblPr/>
+      <w:tcPr>
+        <w:tcMar>
+          <w:top w:w="0" w:type="nil"/>
+          <w:left w:w="115" w:type="dxa"/>
+          <w:bottom w:w="0" w:type="nil"/>
+          <w:right w:w="115" w:type="dxa"/>
+        </w:tcMar>
+      </w:tcPr>
+    </w:tblStylePr>
+    <w:tblStylePr w:type="neCell">
+      <w:pPr>
+        <w:contextualSpacing/>
+      </w:pPr>
+      <w:tblPr/>
+      <w:tcPr>
+        <w:tcMar>
+          <w:top w:w="0" w:type="nil"/>
+          <w:left w:w="115" w:type="dxa"/>
+          <w:bottom w:w="0" w:type="nil"/>
+          <w:right w:w="115" w:type="dxa"/>
+        </w:tcMar>
+      </w:tcPr>
+    </w:tblStylePr>
+    <w:tblStylePr w:type="nwCell">
+      <w:pPr>
+        <w:contextualSpacing/>
+      </w:pPr>
+      <w:tblPr/>
+      <w:tcPr>
+        <w:tcMar>
+          <w:top w:w="0" w:type="nil"/>
+          <w:left w:w="115" w:type="dxa"/>
+          <w:bottom w:w="0" w:type="nil"/>
+          <w:right w:w="115" w:type="dxa"/>
+        </w:tcMar>
+      </w:tcPr>
+    </w:tblStylePr>
+    <w:tblStylePr w:type="seCell">
+      <w:pPr>
+        <w:contextualSpacing/>
+      </w:pPr>
+      <w:tblPr/>
+      <w:tcPr>
+        <w:tcMar>
+          <w:top w:w="0" w:type="nil"/>
+          <w:left w:w="115" w:type="dxa"/>
+          <w:bottom w:w="0" w:type="nil"/>
+          <w:right w:w="115" w:type="dxa"/>
+        </w:tcMar>
+      </w:tcPr>
+    </w:tblStylePr>
+    <w:tblStylePr w:type="swCell">
+      <w:pPr>
+        <w:contextualSpacing/>
+      </w:pPr>
+      <w:tblPr/>
+      <w:tcPr>
+        <w:tcMar>
+          <w:top w:w="0" w:type="nil"/>
+          <w:left w:w="115" w:type="dxa"/>
+          <w:bottom w:w="0" w:type="nil"/>
+          <w:right w:w="115" w:type="dxa"/>
+        </w:tcMar>
+      </w:tcPr>
+    </w:tblStylePr>
+  </w:style>
+  <w:style w:type="table" w:customStyle="1" w:styleId="a0">
+    <w:basedOn w:val="TableNormal"/>
+    <w:tblPr>
+      <w:tblStyleRowBandSize w:val="1"/>
+      <w:tblStyleColBandSize w:val="1"/>
+      <w:tblCellMar>
+        <w:left w:w="115" w:type="dxa"/>
+        <w:right w:w="115" w:type="dxa"/>
+      </w:tblCellMar>
+    </w:tblPr>
+    <w:tblStylePr w:type="firstRow">
+      <w:pPr>
+        <w:contextualSpacing/>
+      </w:pPr>
+      <w:tblPr/>
+      <w:tcPr>
+        <w:tcMar>
+          <w:top w:w="0" w:type="nil"/>
+          <w:left w:w="115" w:type="dxa"/>
+          <w:bottom w:w="0" w:type="nil"/>
+          <w:right w:w="115" w:type="dxa"/>
+        </w:tcMar>
+      </w:tcPr>
+    </w:tblStylePr>
+    <w:tblStylePr w:type="lastRow">
+      <w:pPr>
+        <w:contextualSpacing/>
+      </w:pPr>
+      <w:tblPr/>
+      <w:tcPr>
+        <w:tcMar>
+          <w:top w:w="0" w:type="nil"/>
+          <w:left w:w="115" w:type="dxa"/>
+          <w:bottom w:w="0" w:type="nil"/>
+          <w:right w:w="115" w:type="dxa"/>
+        </w:tcMar>
+      </w:tcPr>
+    </w:tblStylePr>
+    <w:tblStylePr w:type="firstCol">
+      <w:pPr>
+        <w:contextualSpacing/>
+      </w:pPr>
+      <w:tblPr/>
+      <w:tcPr>
+        <w:tcMar>
+          <w:top w:w="0" w:type="nil"/>
+          <w:left w:w="115" w:type="dxa"/>
+          <w:bottom w:w="0" w:type="nil"/>
+          <w:right w:w="115" w:type="dxa"/>
+        </w:tcMar>
+      </w:tcPr>
+    </w:tblStylePr>
+    <w:tblStylePr w:type="lastCol">
+      <w:pPr>
+        <w:contextualSpacing/>
+      </w:pPr>
+      <w:tblPr/>
+      <w:tcPr>
+        <w:tcMar>
+          <w:top w:w="0" w:type="nil"/>
+          <w:left w:w="115" w:type="dxa"/>
+          <w:bottom w:w="0" w:type="nil"/>
+          <w:right w:w="115" w:type="dxa"/>
+        </w:tcMar>
+      </w:tcPr>
+    </w:tblStylePr>
+    <w:tblStylePr w:type="band1Vert">
+      <w:pPr>
+        <w:contextualSpacing/>
+      </w:pPr>
+      <w:tblPr/>
+      <w:tcPr>
+        <w:tcMar>
+          <w:top w:w="0" w:type="nil"/>
+          <w:left w:w="115" w:type="dxa"/>
+          <w:bottom w:w="0" w:type="nil"/>
+          <w:right w:w="115" w:type="dxa"/>
+        </w:tcMar>
+      </w:tcPr>
+    </w:tblStylePr>
+    <w:tblStylePr w:type="band2Vert">
+      <w:pPr>
+        <w:contextualSpacing/>
+      </w:pPr>
+      <w:tblPr/>
+      <w:tcPr>
+        <w:tcMar>
+          <w:top w:w="0" w:type="nil"/>
+          <w:left w:w="115" w:type="dxa"/>
+          <w:bottom w:w="0" w:type="nil"/>
+          <w:right w:w="115" w:type="dxa"/>
+        </w:tcMar>
+      </w:tcPr>
+    </w:tblStylePr>
+    <w:tblStylePr w:type="band1Horz">
+      <w:pPr>
+        <w:contextualSpacing/>
+      </w:pPr>
+      <w:tblPr/>
+      <w:tcPr>
+        <w:tcMar>
+          <w:top w:w="0" w:type="nil"/>
+          <w:left w:w="115" w:type="dxa"/>
+          <w:bottom w:w="0" w:type="nil"/>
+          <w:right w:w="115" w:type="dxa"/>
+        </w:tcMar>
+      </w:tcPr>
+    </w:tblStylePr>
+    <w:tblStylePr w:type="band2Horz">
+      <w:pPr>
+        <w:contextualSpacing/>
+      </w:pPr>
+      <w:tblPr/>
+      <w:tcPr>
+        <w:tcMar>
+          <w:top w:w="0" w:type="nil"/>
+          <w:left w:w="115" w:type="dxa"/>
+          <w:bottom w:w="0" w:type="nil"/>
+          <w:right w:w="115" w:type="dxa"/>
+        </w:tcMar>
+      </w:tcPr>
+    </w:tblStylePr>
+    <w:tblStylePr w:type="neCell">
+      <w:pPr>
+        <w:contextualSpacing/>
+      </w:pPr>
+      <w:tblPr/>
+      <w:tcPr>
+        <w:tcMar>
+          <w:top w:w="0" w:type="nil"/>
+          <w:left w:w="115" w:type="dxa"/>
+          <w:bottom w:w="0" w:type="nil"/>
+          <w:right w:w="115" w:type="dxa"/>
+        </w:tcMar>
+      </w:tcPr>
+    </w:tblStylePr>
+    <w:tblStylePr w:type="nwCell">
+      <w:pPr>
+        <w:contextualSpacing/>
+      </w:pPr>
+      <w:tblPr/>
+      <w:tcPr>
+        <w:tcMar>
+          <w:top w:w="0" w:type="nil"/>
+          <w:left w:w="115" w:type="dxa"/>
+          <w:bottom w:w="0" w:type="nil"/>
+          <w:right w:w="115" w:type="dxa"/>
+        </w:tcMar>
+      </w:tcPr>
+    </w:tblStylePr>
+    <w:tblStylePr w:type="seCell">
+      <w:pPr>
+        <w:contextualSpacing/>
+      </w:pPr>
+      <w:tblPr/>
+      <w:tcPr>
+        <w:tcMar>
+          <w:top w:w="0" w:type="nil"/>
+          <w:left w:w="115" w:type="dxa"/>
+          <w:bottom w:w="0" w:type="nil"/>
+          <w:right w:w="115" w:type="dxa"/>
+        </w:tcMar>
+      </w:tcPr>
+    </w:tblStylePr>
+    <w:tblStylePr w:type="swCell">
+      <w:pPr>
+        <w:contextualSpacing/>
+      </w:pPr>
+      <w:tblPr/>
+      <w:tcPr>
+        <w:tcMar>
+          <w:top w:w="0" w:type="nil"/>
+          <w:left w:w="115" w:type="dxa"/>
+          <w:bottom w:w="0" w:type="nil"/>
+          <w:right w:w="115" w:type="dxa"/>
+        </w:tcMar>
+      </w:tcPr>
+    </w:tblStylePr>
+  </w:style>
+  <w:style w:type="table" w:customStyle="1" w:styleId="a1">
+    <w:basedOn w:val="TableNormal"/>
+    <w:pPr>
+      <w:contextualSpacing/>
+    </w:pPr>
+    <w:tblPr>
+      <w:tblStyleRowBandSize w:val="1"/>
+      <w:tblStyleColBandSize w:val="1"/>
+      <w:tblCellMar>
+        <w:left w:w="115" w:type="dxa"/>
+        <w:right w:w="115" w:type="dxa"/>
+      </w:tblCellMar>
+    </w:tblPr>
+    <w:tblStylePr w:type="firstRow">
+      <w:pPr>
+        <w:contextualSpacing/>
+      </w:pPr>
+      <w:tblPr/>
+      <w:tcPr>
+        <w:tcMar>
+          <w:top w:w="0" w:type="nil"/>
+          <w:left w:w="115" w:type="dxa"/>
+          <w:bottom w:w="0" w:type="nil"/>
+          <w:right w:w="115" w:type="dxa"/>
+        </w:tcMar>
+      </w:tcPr>
+    </w:tblStylePr>
+    <w:tblStylePr w:type="lastRow">
+      <w:pPr>
+        <w:contextualSpacing/>
+      </w:pPr>
+      <w:tblPr/>
+      <w:tcPr>
+        <w:tcMar>
+          <w:top w:w="0" w:type="nil"/>
+          <w:left w:w="115" w:type="dxa"/>
+          <w:bottom w:w="0" w:type="nil"/>
+          <w:right w:w="115" w:type="dxa"/>
+        </w:tcMar>
+      </w:tcPr>
+    </w:tblStylePr>
+    <w:tblStylePr w:type="firstCol">
+      <w:pPr>
+        <w:contextualSpacing/>
+      </w:pPr>
+      <w:tblPr/>
+      <w:tcPr>
+        <w:tcMar>
+          <w:top w:w="0" w:type="nil"/>
+          <w:left w:w="115" w:type="dxa"/>
+          <w:bottom w:w="0" w:type="nil"/>
+          <w:right w:w="115" w:type="dxa"/>
+        </w:tcMar>
+      </w:tcPr>
+    </w:tblStylePr>
+    <w:tblStylePr w:type="lastCol">
+      <w:pPr>
+        <w:contextualSpacing/>
+      </w:pPr>
+      <w:tblPr/>
+      <w:tcPr>
+        <w:tcMar>
+          <w:top w:w="0" w:type="nil"/>
+          <w:left w:w="115" w:type="dxa"/>
+          <w:bottom w:w="0" w:type="nil"/>
+          <w:right w:w="115" w:type="dxa"/>
+        </w:tcMar>
+      </w:tcPr>
+    </w:tblStylePr>
+    <w:tblStylePr w:type="band1Vert">
+      <w:pPr>
+        <w:contextualSpacing/>
+      </w:pPr>
+      <w:tblPr/>
+      <w:tcPr>
+        <w:tcMar>
+          <w:top w:w="0" w:type="nil"/>
+          <w:left w:w="115" w:type="dxa"/>
+          <w:bottom w:w="0" w:type="nil"/>
+          <w:right w:w="115" w:type="dxa"/>
+        </w:tcMar>
+      </w:tcPr>
+    </w:tblStylePr>
+    <w:tblStylePr w:type="band2Vert">
+      <w:pPr>
+        <w:contextualSpacing/>
+      </w:pPr>
+      <w:tblPr/>
+      <w:tcPr>
+        <w:tcMar>
+          <w:top w:w="0" w:type="nil"/>
+          <w:left w:w="115" w:type="dxa"/>
+          <w:bottom w:w="0" w:type="nil"/>
+          <w:right w:w="115" w:type="dxa"/>
+        </w:tcMar>
+      </w:tcPr>
+    </w:tblStylePr>
+    <w:tblStylePr w:type="band1Horz">
+      <w:pPr>
+        <w:contextualSpacing/>
+      </w:pPr>
+      <w:tblPr/>
+      <w:tcPr>
+        <w:tcMar>
+          <w:top w:w="0" w:type="nil"/>
+          <w:left w:w="115" w:type="dxa"/>
+          <w:bottom w:w="0" w:type="nil"/>
+          <w:right w:w="115" w:type="dxa"/>
+        </w:tcMar>
+      </w:tcPr>
+    </w:tblStylePr>
+    <w:tblStylePr w:type="band2Horz">
+      <w:pPr>
+        <w:contextualSpacing/>
+      </w:pPr>
+      <w:tblPr/>
+      <w:tcPr>
+        <w:tcMar>
+          <w:top w:w="0" w:type="nil"/>
+          <w:left w:w="115" w:type="dxa"/>
+          <w:bottom w:w="0" w:type="nil"/>
+          <w:right w:w="115" w:type="dxa"/>
+        </w:tcMar>
+      </w:tcPr>
+    </w:tblStylePr>
+    <w:tblStylePr w:type="neCell">
+      <w:pPr>
+        <w:contextualSpacing/>
+      </w:pPr>
+      <w:tblPr/>
+      <w:tcPr>
+        <w:tcMar>
+          <w:top w:w="0" w:type="nil"/>
+          <w:left w:w="115" w:type="dxa"/>
+          <w:bottom w:w="0" w:type="nil"/>
+          <w:right w:w="115" w:type="dxa"/>
+        </w:tcMar>
+      </w:tcPr>
+    </w:tblStylePr>
+    <w:tblStylePr w:type="nwCell">
+      <w:pPr>
+        <w:contextualSpacing/>
+      </w:pPr>
+      <w:tblPr/>
+      <w:tcPr>
+        <w:tcMar>
+          <w:top w:w="0" w:type="nil"/>
+          <w:left w:w="115" w:type="dxa"/>
+          <w:bottom w:w="0" w:type="nil"/>
+          <w:right w:w="115" w:type="dxa"/>
+        </w:tcMar>
+      </w:tcPr>
+    </w:tblStylePr>
+    <w:tblStylePr w:type="seCell">
+      <w:pPr>
+        <w:contextualSpacing/>
+      </w:pPr>
+      <w:tblPr/>
+      <w:tcPr>
+        <w:tcMar>
+          <w:top w:w="0" w:type="nil"/>
+          <w:left w:w="115" w:type="dxa"/>
+          <w:bottom w:w="0" w:type="nil"/>
+          <w:right w:w="115" w:type="dxa"/>
+        </w:tcMar>
+      </w:tcPr>
+    </w:tblStylePr>
+    <w:tblStylePr w:type="swCell">
+      <w:pPr>
+        <w:contextualSpacing/>
+      </w:pPr>
+      <w:tblPr/>
+      <w:tcPr>
+        <w:tcMar>
+          <w:top w:w="0" w:type="nil"/>
+          <w:left w:w="115" w:type="dxa"/>
+          <w:bottom w:w="0" w:type="nil"/>
+          <w:right w:w="115" w:type="dxa"/>
+        </w:tcMar>
+      </w:tcPr>
+    </w:tblStylePr>
+  </w:style>
+  <w:style w:type="paragraph" w:styleId="ListParagraph">
+    <w:name w:val="List Paragraph"/>
+    <w:basedOn w:val="Normal"/>
+    <w:uiPriority w:val="34"/>
+    <w:qFormat/>
+    <w:rsid w:val="00DA17DD"/>
+    <w:pPr>
+      <w:ind w:left="720"/>
+      <w:contextualSpacing/>
+    </w:pPr>
+  </w:style>
+  <w:style w:type="table" w:styleId="TableGrid">
+    <w:name w:val="Table Grid"/>
+    <w:basedOn w:val="TableNormal"/>
+    <w:uiPriority w:val="59"/>
+    <w:rsid w:val="009E6C81"/>
+    <w:pPr>
+      <w:spacing w:before="0"/>
+    </w:pPr>
+    <w:rPr>
+      <w:rFonts w:asciiTheme="minorHAnsi" w:eastAsiaTheme="minorEastAsia" w:hAnsiTheme="minorHAnsi" w:cstheme="minorBidi"/>
+      <w:color w:val="auto"/>
+      <w:szCs w:val="24"/>
+      <w:lang w:eastAsia="en-US"/>
+    </w:rPr>
+    <w:tblPr>
+      <w:tblBorders>
+        <w:top w:val="single" w:sz="4" w:space="0" w:color="auto"/>
+        <w:left w:val="single" w:sz="4" w:space="0" w:color="auto"/>
+        <w:bottom w:val="single" w:sz="4" w:space="0" w:color="auto"/>
+        <w:right w:val="single" w:sz="4" w:space="0" w:color="auto"/>
+        <w:insideH w:val="single" w:sz="4" w:space="0" w:color="auto"/>
+        <w:insideV w:val="single" w:sz="4" w:space="0" w:color="auto"/>
+      </w:tblBorders>
+    </w:tblPr>
+  </w:style>
+  <w:style w:type="paragraph" w:styleId="Header">
+    <w:name w:val="header"/>
+    <w:basedOn w:val="Normal"/>
+    <w:link w:val="HeaderChar"/>
+    <w:uiPriority w:val="99"/>
+    <w:unhideWhenUsed/>
+    <w:rsid w:val="00405DC3"/>
+    <w:pPr>
+      <w:tabs>
+        <w:tab w:val="center" w:pos="4680"/>
+        <w:tab w:val="right" w:pos="9360"/>
+      </w:tabs>
+      <w:spacing w:before="0"/>
+    </w:pPr>
+  </w:style>
+  <w:style w:type="character" w:customStyle="1" w:styleId="HeaderChar">
+    <w:name w:val="Header Char"/>
+    <w:basedOn w:val="DefaultParagraphFont"/>
+    <w:link w:val="Header"/>
+    <w:uiPriority w:val="99"/>
+    <w:rsid w:val="00405DC3"/>
+  </w:style>
+  <w:style w:type="paragraph" w:styleId="Footer">
+    <w:name w:val="footer"/>
+    <w:basedOn w:val="Normal"/>
+    <w:link w:val="FooterChar"/>
+    <w:uiPriority w:val="99"/>
+    <w:unhideWhenUsed/>
+    <w:rsid w:val="00405DC3"/>
+    <w:pPr>
+      <w:tabs>
+        <w:tab w:val="center" w:pos="4680"/>
+        <w:tab w:val="right" w:pos="9360"/>
+      </w:tabs>
+      <w:spacing w:before="0"/>
+    </w:pPr>
+  </w:style>
+  <w:style w:type="character" w:customStyle="1" w:styleId="FooterChar">
+    <w:name w:val="Footer Char"/>
+    <w:basedOn w:val="DefaultParagraphFont"/>
+    <w:link w:val="Footer"/>
+    <w:uiPriority w:val="99"/>
+    <w:rsid w:val="00405DC3"/>
+  </w:style>
+  <w:style w:type="character" w:styleId="CommentReference">
+    <w:name w:val="annotation reference"/>
+    <w:basedOn w:val="DefaultParagraphFont"/>
+    <w:uiPriority w:val="99"/>
+    <w:semiHidden/>
+    <w:unhideWhenUsed/>
+    <w:rsid w:val="00794E8B"/>
+    <w:rPr>
+      <w:sz w:val="16"/>
+      <w:szCs w:val="16"/>
+    </w:rPr>
+  </w:style>
+  <w:style w:type="paragraph" w:styleId="CommentText">
+    <w:name w:val="annotation text"/>
+    <w:basedOn w:val="Normal"/>
+    <w:link w:val="CommentTextChar"/>
+    <w:uiPriority w:val="99"/>
+    <w:semiHidden/>
+    <w:unhideWhenUsed/>
+    <w:rsid w:val="00794E8B"/>
+    <w:rPr>
+      <w:sz w:val="20"/>
+    </w:rPr>
+  </w:style>
+  <w:style w:type="character" w:customStyle="1" w:styleId="CommentTextChar">
+    <w:name w:val="Comment Text Char"/>
+    <w:basedOn w:val="DefaultParagraphFont"/>
+    <w:link w:val="CommentText"/>
+    <w:uiPriority w:val="99"/>
+    <w:semiHidden/>
+    <w:rsid w:val="00794E8B"/>
+    <w:rPr>
+      <w:sz w:val="20"/>
+    </w:rPr>
+  </w:style>
+  <w:style w:type="paragraph" w:styleId="BalloonText">
+    <w:name w:val="Balloon Text"/>
+    <w:basedOn w:val="Normal"/>
+    <w:link w:val="BalloonTextChar"/>
+    <w:uiPriority w:val="99"/>
+    <w:semiHidden/>
+    <w:unhideWhenUsed/>
+    <w:rsid w:val="00794E8B"/>
+    <w:pPr>
+      <w:spacing w:before="0"/>
+    </w:pPr>
+    <w:rPr>
+      <w:rFonts w:ascii="Segoe UI" w:hAnsi="Segoe UI" w:cs="Segoe UI"/>
+      <w:sz w:val="18"/>
+      <w:szCs w:val="18"/>
+    </w:rPr>
+  </w:style>
+  <w:style w:type="character" w:customStyle="1" w:styleId="BalloonTextChar">
+    <w:name w:val="Balloon Text Char"/>
+    <w:basedOn w:val="DefaultParagraphFont"/>
+    <w:link w:val="BalloonText"/>
+    <w:uiPriority w:val="99"/>
+    <w:semiHidden/>
+    <w:rsid w:val="00794E8B"/>
+    <w:rPr>
+      <w:rFonts w:ascii="Segoe UI" w:hAnsi="Segoe UI" w:cs="Segoe UI"/>
+      <w:sz w:val="18"/>
+      <w:szCs w:val="18"/>
+    </w:rPr>
+  </w:style>
+  <w:style w:type="paragraph" w:styleId="CommentSubject">
+    <w:name w:val="annotation subject"/>
+    <w:basedOn w:val="CommentText"/>
+    <w:next w:val="CommentText"/>
+    <w:link w:val="CommentSubjectChar"/>
+    <w:uiPriority w:val="99"/>
+    <w:semiHidden/>
+    <w:unhideWhenUsed/>
+    <w:rsid w:val="00794E8B"/>
+    <w:rPr>
+      <w:b/>
+      <w:bCs/>
+    </w:rPr>
+  </w:style>
+  <w:style w:type="character" w:customStyle="1" w:styleId="CommentSubjectChar">
+    <w:name w:val="Comment Subject Char"/>
+    <w:basedOn w:val="CommentTextChar"/>
+    <w:link w:val="CommentSubject"/>
+    <w:uiPriority w:val="99"/>
+    <w:semiHidden/>
+    <w:rsid w:val="00794E8B"/>
+    <w:rPr>
+      <w:b/>
+      <w:bCs/>
+      <w:sz w:val="20"/>
+    </w:rPr>
+  </w:style>
+  <w:style w:type="character" w:customStyle="1" w:styleId="Heading7Char">
+    <w:name w:val="Heading 7 Char"/>
+    <w:basedOn w:val="DefaultParagraphFont"/>
+    <w:link w:val="Heading7"/>
+    <w:uiPriority w:val="9"/>
+    <w:rsid w:val="00794E8B"/>
+    <w:rPr>
+      <w:rFonts w:asciiTheme="majorHAnsi" w:eastAsiaTheme="majorEastAsia" w:hAnsiTheme="majorHAnsi" w:cstheme="majorBidi"/>
+      <w:i/>
+      <w:iCs/>
+      <w:color w:val="1F4D78" w:themeColor="accent1" w:themeShade="7F"/>
+    </w:rPr>
+  </w:style>
+  <w:style w:type="character" w:styleId="IntenseReference">
+    <w:name w:val="Intense Reference"/>
+    <w:basedOn w:val="DefaultParagraphFont"/>
+    <w:uiPriority w:val="32"/>
+    <w:qFormat/>
+    <w:rsid w:val="00794E8B"/>
+    <w:rPr>
+      <w:b/>
+      <w:bCs/>
+      <w:smallCaps/>
+      <w:color w:val="5B9BD5" w:themeColor="accent1"/>
+      <w:spacing w:val="5"/>
+    </w:rPr>
+  </w:style>
+  <w:style w:type="paragraph" w:customStyle="1" w:styleId="UnitySubHeading">
+    <w:name w:val="Unity Sub Heading"/>
+    <w:basedOn w:val="Heading2"/>
+    <w:link w:val="UnitySubHeadingChar"/>
+    <w:qFormat/>
+    <w:rsid w:val="00794E8B"/>
+    <w:pPr>
+      <w:numPr>
+        <w:ilvl w:val="1"/>
+        <w:numId w:val="2"/>
+      </w:numPr>
+      <w:ind w:left="360" w:firstLine="0"/>
+      <w:jc w:val="both"/>
+    </w:pPr>
+  </w:style>
+  <w:style w:type="paragraph" w:styleId="NoSpacing">
+    <w:name w:val="No Spacing"/>
+    <w:uiPriority w:val="1"/>
+    <w:qFormat/>
+    <w:rsid w:val="00794E8B"/>
+    <w:pPr>
+      <w:spacing w:before="0"/>
+    </w:pPr>
+  </w:style>
+  <w:style w:type="character" w:customStyle="1" w:styleId="Heading2Char">
+    <w:name w:val="Heading 2 Char"/>
+    <w:basedOn w:val="DefaultParagraphFont"/>
+    <w:link w:val="Heading2"/>
+    <w:rsid w:val="00794E8B"/>
+    <w:rPr>
+      <w:rFonts w:ascii="Calibri" w:eastAsia="Calibri" w:hAnsi="Calibri" w:cs="Calibri"/>
+      <w:b/>
+      <w:color w:val="4F81BD"/>
+      <w:sz w:val="26"/>
+    </w:rPr>
+  </w:style>
+  <w:style w:type="character" w:customStyle="1" w:styleId="UnitySubHeadingChar">
+    <w:name w:val="Unity Sub Heading Char"/>
+    <w:basedOn w:val="Heading2Char"/>
+    <w:link w:val="UnitySubHeading"/>
+    <w:rsid w:val="00794E8B"/>
+    <w:rPr>
+      <w:rFonts w:ascii="Calibri" w:eastAsia="Calibri" w:hAnsi="Calibri" w:cs="Calibri"/>
+      <w:b/>
+      <w:color w:val="4F81BD"/>
+      <w:sz w:val="26"/>
+    </w:rPr>
+  </w:style>
+  <w:style w:type="paragraph" w:customStyle="1" w:styleId="UnityHeading">
+    <w:name w:val="Unity Heading"/>
+    <w:basedOn w:val="Heading1"/>
+    <w:link w:val="UnityHeadingChar"/>
+    <w:qFormat/>
+    <w:rsid w:val="00794E8B"/>
+    <w:pPr>
+      <w:numPr>
+        <w:numId w:val="2"/>
+      </w:numPr>
+      <w:autoSpaceDN w:val="0"/>
+      <w:adjustRightInd w:val="0"/>
+      <w:jc w:val="both"/>
+    </w:pPr>
+  </w:style>
+  <w:style w:type="paragraph" w:customStyle="1" w:styleId="UnityTableofContents">
+    <w:name w:val="Unity Table of Contents"/>
+    <w:basedOn w:val="Normal"/>
+    <w:link w:val="UnityTableofContentsChar"/>
+    <w:rsid w:val="00794E8B"/>
+    <w:pPr>
+      <w:tabs>
+        <w:tab w:val="left" w:pos="373"/>
+        <w:tab w:val="right" w:pos="9350"/>
+      </w:tabs>
+      <w:jc w:val="both"/>
+    </w:pPr>
+    <w:rPr>
+      <w:sz w:val="28"/>
+    </w:rPr>
+  </w:style>
+  <w:style w:type="character" w:customStyle="1" w:styleId="Heading1Char">
+    <w:name w:val="Heading 1 Char"/>
+    <w:basedOn w:val="DefaultParagraphFont"/>
+    <w:link w:val="Heading1"/>
+    <w:rsid w:val="00794E8B"/>
+    <w:rPr>
+      <w:rFonts w:ascii="Calibri" w:eastAsia="Calibri" w:hAnsi="Calibri" w:cs="Calibri"/>
+      <w:b/>
+      <w:color w:val="335B8A"/>
+      <w:sz w:val="32"/>
+    </w:rPr>
+  </w:style>
+  <w:style w:type="character" w:customStyle="1" w:styleId="UnityHeadingChar">
+    <w:name w:val="Unity Heading Char"/>
+    <w:basedOn w:val="Heading1Char"/>
+    <w:link w:val="UnityHeading"/>
+    <w:rsid w:val="00794E8B"/>
+    <w:rPr>
+      <w:rFonts w:ascii="Calibri" w:eastAsia="Calibri" w:hAnsi="Calibri" w:cs="Calibri"/>
+      <w:b/>
+      <w:color w:val="335B8A"/>
+      <w:sz w:val="32"/>
+    </w:rPr>
+  </w:style>
+  <w:style w:type="paragraph" w:customStyle="1" w:styleId="UnityToCMain">
+    <w:name w:val="Unity ToC Main"/>
+    <w:basedOn w:val="UnityTableofContents"/>
+    <w:link w:val="UnityToCMainChar"/>
+    <w:rsid w:val="00794E8B"/>
+  </w:style>
+  <w:style w:type="character" w:customStyle="1" w:styleId="UnityTableofContentsChar">
+    <w:name w:val="Unity Table of Contents Char"/>
+    <w:basedOn w:val="DefaultParagraphFont"/>
+    <w:link w:val="UnityTableofContents"/>
+    <w:rsid w:val="00794E8B"/>
+    <w:rPr>
+      <w:sz w:val="28"/>
+    </w:rPr>
+  </w:style>
+  <w:style w:type="paragraph" w:customStyle="1" w:styleId="UnityToCSub">
+    <w:name w:val="Unity ToC Sub"/>
+    <w:basedOn w:val="Normal"/>
+    <w:link w:val="UnityToCSubChar"/>
+    <w:rsid w:val="00794E8B"/>
+    <w:pPr>
+      <w:tabs>
+        <w:tab w:val="left" w:pos="795"/>
+        <w:tab w:val="right" w:pos="9350"/>
+      </w:tabs>
+      <w:ind w:left="240"/>
+      <w:jc w:val="both"/>
+    </w:pPr>
+  </w:style>
+  <w:style w:type="character" w:customStyle="1" w:styleId="UnityToCMainChar">
+    <w:name w:val="Unity ToC Main Char"/>
+    <w:basedOn w:val="UnityTableofContentsChar"/>
+    <w:link w:val="UnityToCMain"/>
+    <w:rsid w:val="00794E8B"/>
+    <w:rPr>
+      <w:sz w:val="28"/>
+    </w:rPr>
+  </w:style>
+  <w:style w:type="paragraph" w:customStyle="1" w:styleId="UnityTitle">
+    <w:name w:val="Unity Title"/>
+    <w:basedOn w:val="Title"/>
+    <w:link w:val="UnityTitleChar"/>
+    <w:qFormat/>
+    <w:rsid w:val="00794E8B"/>
+    <w:pPr>
+      <w:spacing w:after="0"/>
+      <w:jc w:val="both"/>
+    </w:pPr>
+    <w:rPr>
+      <w:color w:val="335B8A"/>
+      <w:u w:val="single"/>
+    </w:rPr>
+  </w:style>
+  <w:style w:type="character" w:customStyle="1" w:styleId="UnityToCSubChar">
+    <w:name w:val="Unity ToC Sub Char"/>
+    <w:basedOn w:val="DefaultParagraphFont"/>
+    <w:link w:val="UnityToCSub"/>
+    <w:rsid w:val="00794E8B"/>
+  </w:style>
+  <w:style w:type="paragraph" w:customStyle="1" w:styleId="UnityHeader">
+    <w:name w:val="Unity Header"/>
+    <w:basedOn w:val="Normal"/>
+    <w:link w:val="UnityHeaderChar"/>
+    <w:qFormat/>
+    <w:rsid w:val="00794E8B"/>
+    <w:pPr>
+      <w:ind w:right="360" w:firstLine="360"/>
+      <w:jc w:val="center"/>
+    </w:pPr>
+    <w:rPr>
+      <w:rFonts w:ascii="Calibri" w:eastAsia="Calibri" w:hAnsi="Calibri" w:cs="Calibri"/>
+      <w:b/>
+      <w:smallCaps/>
+    </w:rPr>
+  </w:style>
+  <w:style w:type="character" w:customStyle="1" w:styleId="TitleChar">
+    <w:name w:val="Title Char"/>
+    <w:basedOn w:val="DefaultParagraphFont"/>
+    <w:link w:val="Title"/>
+    <w:rsid w:val="00794E8B"/>
+    <w:rPr>
+      <w:rFonts w:ascii="Calibri" w:eastAsia="Calibri" w:hAnsi="Calibri" w:cs="Calibri"/>
+      <w:sz w:val="52"/>
+    </w:rPr>
+  </w:style>
+  <w:style w:type="character" w:customStyle="1" w:styleId="UnityTitleChar">
+    <w:name w:val="Unity Title Char"/>
+    <w:basedOn w:val="TitleChar"/>
+    <w:link w:val="UnityTitle"/>
+    <w:rsid w:val="00794E8B"/>
+    <w:rPr>
+      <w:rFonts w:ascii="Calibri" w:eastAsia="Calibri" w:hAnsi="Calibri" w:cs="Calibri"/>
+      <w:color w:val="335B8A"/>
+      <w:sz w:val="52"/>
+      <w:u w:val="single"/>
+    </w:rPr>
+  </w:style>
+  <w:style w:type="paragraph" w:customStyle="1" w:styleId="UnityFooter">
+    <w:name w:val="Unity Footer"/>
+    <w:basedOn w:val="Normal"/>
+    <w:link w:val="UnityFooterChar"/>
+    <w:qFormat/>
+    <w:rsid w:val="00794E8B"/>
+    <w:pPr>
+      <w:tabs>
+        <w:tab w:val="center" w:pos="4680"/>
+        <w:tab w:val="right" w:pos="9360"/>
+      </w:tabs>
+    </w:pPr>
+    <w:rPr>
+      <w:i/>
+      <w:sz w:val="20"/>
+    </w:rPr>
+  </w:style>
+  <w:style w:type="character" w:customStyle="1" w:styleId="UnityHeaderChar">
+    <w:name w:val="Unity Header Char"/>
+    <w:basedOn w:val="DefaultParagraphFont"/>
+    <w:link w:val="UnityHeader"/>
+    <w:rsid w:val="00794E8B"/>
+    <w:rPr>
+      <w:rFonts w:ascii="Calibri" w:eastAsia="Calibri" w:hAnsi="Calibri" w:cs="Calibri"/>
+      <w:b/>
+      <w:smallCaps/>
+    </w:rPr>
+  </w:style>
+  <w:style w:type="paragraph" w:styleId="TOCHeading">
+    <w:name w:val="TOC Heading"/>
+    <w:basedOn w:val="Heading1"/>
+    <w:next w:val="Normal"/>
+    <w:uiPriority w:val="39"/>
+    <w:unhideWhenUsed/>
+    <w:qFormat/>
+    <w:rsid w:val="00A85F62"/>
+    <w:pPr>
+      <w:spacing w:before="240" w:line="259" w:lineRule="auto"/>
+      <w:ind w:left="0" w:firstLine="0"/>
+      <w:outlineLvl w:val="9"/>
+    </w:pPr>
+    <w:rPr>
+      <w:rFonts w:asciiTheme="majorHAnsi" w:eastAsiaTheme="majorEastAsia" w:hAnsiTheme="majorHAnsi" w:cstheme="majorBidi"/>
+      <w:b w:val="0"/>
+      <w:color w:val="2E74B5" w:themeColor="accent1" w:themeShade="BF"/>
+      <w:szCs w:val="32"/>
+      <w:lang w:eastAsia="en-US"/>
+    </w:rPr>
+  </w:style>
+  <w:style w:type="character" w:customStyle="1" w:styleId="UnityFooterChar">
+    <w:name w:val="Unity Footer Char"/>
+    <w:basedOn w:val="DefaultParagraphFont"/>
+    <w:link w:val="UnityFooter"/>
+    <w:rsid w:val="00794E8B"/>
+    <w:rPr>
+      <w:i/>
+      <w:sz w:val="20"/>
+    </w:rPr>
+  </w:style>
+  <w:style w:type="paragraph" w:styleId="TOC1">
+    <w:name w:val="toc 1"/>
+    <w:basedOn w:val="Normal"/>
+    <w:next w:val="Normal"/>
+    <w:autoRedefine/>
+    <w:uiPriority w:val="39"/>
+    <w:unhideWhenUsed/>
+    <w:qFormat/>
+    <w:rsid w:val="00E9602D"/>
+    <w:pPr>
+      <w:spacing w:after="100"/>
+    </w:pPr>
+    <w:rPr>
+      <w:sz w:val="28"/>
+    </w:rPr>
+  </w:style>
+  <w:style w:type="paragraph" w:styleId="TOC2">
+    <w:name w:val="toc 2"/>
+    <w:basedOn w:val="Normal"/>
+    <w:next w:val="Normal"/>
+    <w:autoRedefine/>
+    <w:uiPriority w:val="39"/>
+    <w:unhideWhenUsed/>
+    <w:qFormat/>
+    <w:rsid w:val="00E9602D"/>
+    <w:pPr>
+      <w:spacing w:after="100"/>
+      <w:ind w:left="240"/>
+    </w:pPr>
+    <w:rPr>
+      <w:sz w:val="28"/>
+    </w:rPr>
+  </w:style>
+  <w:style w:type="character" w:styleId="Hyperlink">
+    <w:name w:val="Hyperlink"/>
+    <w:basedOn w:val="DefaultParagraphFont"/>
+    <w:uiPriority w:val="99"/>
+    <w:unhideWhenUsed/>
+    <w:rsid w:val="00A85F62"/>
+    <w:rPr>
+      <w:color w:val="0563C1" w:themeColor="hyperlink"/>
+      <w:u w:val="single"/>
+    </w:rPr>
+  </w:style>
+  <w:style w:type="paragraph" w:styleId="TOC3">
+    <w:name w:val="toc 3"/>
+    <w:basedOn w:val="Normal"/>
+    <w:next w:val="Normal"/>
+    <w:autoRedefine/>
+    <w:uiPriority w:val="39"/>
+    <w:unhideWhenUsed/>
+    <w:rsid w:val="00A85F62"/>
+    <w:pPr>
+      <w:spacing w:before="0" w:after="100" w:line="259" w:lineRule="auto"/>
+      <w:ind w:left="440"/>
+    </w:pPr>
+    <w:rPr>
+      <w:rFonts w:asciiTheme="minorHAnsi" w:eastAsiaTheme="minorEastAsia" w:hAnsiTheme="minorHAnsi" w:cs="Times New Roman"/>
+      <w:color w:val="auto"/>
+      <w:sz w:val="22"/>
+      <w:szCs w:val="22"/>
+      <w:lang w:eastAsia="en-US"/>
+    </w:rPr>
+  </w:style>
+  <w:style w:type="paragraph" w:customStyle="1" w:styleId="UnityBody">
+    <w:name w:val="Unity Body"/>
+    <w:basedOn w:val="Normal"/>
+    <w:link w:val="UnityBodyChar"/>
+    <w:qFormat/>
+    <w:rsid w:val="00A85F62"/>
+    <w:pPr>
+      <w:jc w:val="both"/>
+    </w:pPr>
+  </w:style>
+  <w:style w:type="paragraph" w:styleId="NormalWeb">
+    <w:name w:val="Normal (Web)"/>
+    <w:basedOn w:val="Normal"/>
+    <w:uiPriority w:val="99"/>
+    <w:semiHidden/>
+    <w:unhideWhenUsed/>
+    <w:rsid w:val="007A505D"/>
+    <w:pPr>
+      <w:spacing w:before="100" w:beforeAutospacing="1" w:after="100" w:afterAutospacing="1"/>
+    </w:pPr>
+    <w:rPr>
+      <w:rFonts w:ascii="Times New Roman" w:eastAsia="Times New Roman" w:hAnsi="Times New Roman" w:cs="Times New Roman"/>
+      <w:color w:val="auto"/>
+      <w:szCs w:val="24"/>
+    </w:rPr>
+  </w:style>
+  <w:style w:type="character" w:customStyle="1" w:styleId="UnityBodyChar">
+    <w:name w:val="Unity Body Char"/>
+    <w:basedOn w:val="DefaultParagraphFont"/>
+    <w:link w:val="UnityBody"/>
+    <w:rsid w:val="00A85F62"/>
+  </w:style>
+  <w:style w:type="character" w:customStyle="1" w:styleId="apple-converted-space">
+    <w:name w:val="apple-converted-space"/>
+    <w:basedOn w:val="DefaultParagraphFont"/>
+    <w:rsid w:val="007A505D"/>
+  </w:style>
+  <w:style w:type="character" w:styleId="Emphasis">
+    <w:name w:val="Emphasis"/>
+    <w:basedOn w:val="DefaultParagraphFont"/>
+    <w:uiPriority w:val="20"/>
+    <w:qFormat/>
+    <w:rsid w:val="007A505D"/>
+    <w:rPr>
+      <w:i/>
+      <w:iCs/>
+    </w:rPr>
+  </w:style>
+</w:styles>
+</file>
+
+<file path=word/stylesWithEffects.xml><?xml version="1.0" encoding="utf-8"?>
+<w:styles xmlns:wpc="http://schemas.microsoft.com/office/word/2010/wordprocessingCanvas" xmlns:mc="http://schemas.openxmlformats.org/markup-compatibility/2006" xmlns:o="urn:schemas-microsoft-com:office:office" xmlns:r="http://schemas.openxmlformats.org/officeDocument/2006/relationships" xmlns:m="http://schemas.openxmlformats.org/officeDocument/2006/math" xmlns:v="urn:schemas-microsoft-com:vml" xmlns:wp14="http://schemas.microsoft.com/office/word/2010/wordprocessingDrawing" xmlns:wp="http://schemas.openxmlformats.org/drawingml/2006/wordprocessingDrawing" xmlns:w10="urn:schemas-microsoft-com:office:word" xmlns:w="http://schemas.openxmlformats.org/wordprocessingml/2006/main" xmlns:w14="http://schemas.microsoft.com/office/word/2010/wordml" xmlns:wpg="http://schemas.microsoft.com/office/word/2010/wordprocessingGroup" xmlns:wpi="http://schemas.microsoft.com/office/word/2010/wordprocessingInk" xmlns:wne="http://schemas.microsoft.com/office/word/2006/wordml" xmlns:wps="http://schemas.microsoft.com/office/word/2010/wordprocessingShape" mc:Ignorable="w14 wp14">
+  <w:docDefaults>
+    <w:rPrDefault>
+      <w:rPr>
+        <w:rFonts w:ascii="Cambria" w:eastAsia="Cambria" w:hAnsi="Cambria" w:cs="Cambria"/>
+        <w:color w:val="000000"/>
+        <w:sz w:val="24"/>
+        <w:lang w:val="en-US" w:eastAsia="ja-JP" w:bidi="ar-SA"/>
+      </w:rPr>
+    </w:rPrDefault>
+    <w:pPrDefault>
+      <w:pPr>
+        <w:spacing w:before="120"/>
+      </w:pPr>
+    </w:pPrDefault>
+  </w:docDefaults>
+  <w:latentStyles w:defLockedState="0" w:defUIPriority="99" w:defSemiHidden="1" w:defUnhideWhenUsed="1" w:defQFormat="0" w:count="267">
+    <w:lsdException w:name="Normal" w:semiHidden="0" w:uiPriority="0" w:unhideWhenUsed="0" w:qFormat="1"/>
+    <w:lsdException w:name="heading 1" w:semiHidden="0" w:uiPriority="0" w:unhideWhenUsed="0" w:qFormat="1"/>
+    <w:lsdException w:name="heading 2" w:uiPriority="9" w:qFormat="1"/>
+    <w:lsdException w:name="heading 3" w:uiPriority="9" w:qFormat="1"/>
+    <w:lsdException w:name="heading 4" w:uiPriority="9" w:qFormat="1"/>
+    <w:lsdException w:name="heading 5" w:uiPriority="9" w:qFormat="1"/>
+    <w:lsdException w:name="heading 6" w:uiPriority="9" w:qFormat="1"/>
+    <w:lsdException w:name="heading 7" w:uiPriority="9" w:qFormat="1"/>
+    <w:lsdException w:name="heading 8" w:uiPriority="9" w:qFormat="1"/>
+    <w:lsdException w:name="heading 9" w:uiPriority="9" w:qFormat="1"/>
+    <w:lsdException w:name="toc 1" w:uiPriority="39" w:qFormat="1"/>
+    <w:lsdException w:name="toc 2" w:uiPriority="39" w:qFormat="1"/>
+    <w:lsdException w:name="toc 3" w:uiPriority="39"/>
+    <w:lsdException w:name="toc 4" w:uiPriority="39"/>
+    <w:lsdException w:name="toc 5" w:uiPriority="39"/>
+    <w:lsdException w:name="toc 6" w:uiPriority="39"/>
+    <w:lsdException w:name="toc 7" w:uiPriority="39"/>
+    <w:lsdException w:name="toc 8" w:uiPriority="39"/>
+    <w:lsdException w:name="toc 9" w:uiPriority="39"/>
+    <w:lsdException w:name="caption" w:uiPriority="35" w:qFormat="1"/>
+    <w:lsdException w:name="Title" w:semiHidden="0" w:uiPriority="10" w:unhideWhenUsed="0" w:qFormat="1"/>
+    <w:lsdException w:name="Default Paragraph Font" w:uiPriority="1"/>
+    <w:lsdException w:name="Subtitle" w:semiHidden="0" w:uiPriority="11" w:unhideWhenUsed="0" w:qFormat="1"/>
+    <w:lsdException w:name="Strong" w:semiHidden="0" w:uiPriority="22" w:unhideWhenUsed="0" w:qFormat="1"/>
+    <w:lsdException w:name="Emphasis" w:semiHidden="0" w:uiPriority="20" w:unhideWhenUsed="0" w:qFormat="1"/>
+    <w:lsdException w:name="Table Grid" w:semiHidden="0" w:uiPriority="59" w:unhideWhenUsed="0"/>
+    <w:lsdException w:name="Placeholder Text" w:unhideWhenUsed="0"/>
+    <w:lsdException w:name="No Spacing" w:semiHidden="0" w:uiPriority="1" w:unhideWhenUsed="0" w:qFormat="1"/>
+    <w:lsdException w:name="Light Shading" w:semiHidden="0" w:uiPriority="60" w:unhideWhenUsed="0"/>
+    <w:lsdException w:name="Light List" w:semiHidden="0" w:uiPriority="61" w:unhideWhenUsed="0"/>
+    <w:lsdException w:name="Light Grid" w:semiHidden="0" w:uiPriority="62" w:unhideWhenUsed="0"/>
+    <w:lsdException w:name="Medium Shading 1" w:semiHidden="0" w:uiPriority="63" w:unhideWhenUsed="0"/>
+    <w:lsdException w:name="Medium Shading 2" w:semiHidden="0" w:uiPriority="64" w:unhideWhenUsed="0"/>
+    <w:lsdException w:name="Medium List 1" w:semiHidden="0" w:uiPriority="65" w:unhideWhenUsed="0"/>
+    <w:lsdException w:name="Medium List 2" w:semiHidden="0" w:uiPriority="66" w:unhideWhenUsed="0"/>
+    <w:lsdException w:name="Medium Grid 1" w:semiHidden="0" w:uiPriority="67" w:unhideWhenUsed="0"/>
+    <w:lsdException w:name="Medium Grid 2" w:semiHidden="0" w:uiPriority="68" w:unhideWhenUsed="0"/>
+    <w:lsdException w:name="Medium Grid 3" w:semiHidden="0" w:uiPriority="69" w:unhideWhenUsed="0"/>
+    <w:lsdException w:name="Dark List" w:semiHidden="0" w:uiPriority="70" w:unhideWhenUsed="0"/>
+    <w:lsdException w:name="Colorful Shading" w:semiHidden="0" w:uiPriority="71" w:unhideWhenUsed="0"/>
+    <w:lsdException w:name="Colorful List" w:semiHidden="0" w:uiPriority="72" w:unhideWhenUsed="0"/>
+    <w:lsdException w:name="Colorful Grid" w:semiHidden="0" w:uiPriority="73" w:unhideWhenUsed="0"/>
+    <w:lsdException w:name="Light Shading Accent 1" w:semiHidden="0" w:uiPriority="60" w:unhideWhenUsed="0"/>
+    <w:lsdException w:name="Light List Accent 1" w:semiHidden="0" w:uiPriority="61" w:unhideWhenUsed="0"/>
+    <w:lsdException w:name="Light Grid Accent 1" w:semiHidden="0" w:uiPriority="62" w:unhideWhenUsed="0"/>
+    <w:lsdException w:name="Medium Shading 1 Accent 1" w:semiHidden="0" w:uiPriority="63" w:unhideWhenUsed="0"/>
+    <w:lsdException w:name="Medium Shading 2 Accent 1" w:semiHidden="0" w:uiPriority="64" w:unhideWhenUsed="0"/>
+    <w:lsdException w:name="Medium List 1 Accent 1" w:semiHidden="0" w:uiPriority="65" w:unhideWhenUsed="0"/>
+    <w:lsdException w:name="Revision" w:unhideWhenUsed="0"/>
+    <w:lsdException w:name="List Paragraph" w:semiHidden="0" w:uiPriority="34" w:unhideWhenUsed="0" w:qFormat="1"/>
+    <w:lsdException w:name="Quote" w:semiHidden="0" w:uiPriority="29" w:unhideWhenUsed="0" w:qFormat="1"/>
+    <w:lsdException w:name="Intense Quote" w:semiHidden="0" w:uiPriority="30" w:unhideWhenUsed="0" w:qFormat="1"/>
+    <w:lsdException w:name="Medium List 2 Accent 1" w:semiHidden="0" w:uiPriority="66" w:unhideWhenUsed="0"/>
+    <w:lsdException w:name="Medium Grid 1 Accent 1" w:semiHidden="0" w:uiPriority="67" w:unhideWhenUsed="0"/>
+    <w:lsdException w:name="Medium Grid 2 Accent 1" w:semiHidden="0" w:uiPriority="68" w:unhideWhenUsed="0"/>
+    <w:lsdException w:name="Medium Grid 3 Accent 1" w:semiHidden="0" w:uiPriority="69" w:unhideWhenUsed="0"/>
+    <w:lsdException w:name="Dark List Accent 1" w:semiHidden="0" w:uiPriority="70" w:unhideWhenUsed="0"/>
+    <w:lsdException w:name="Colorful Shading Accent 1" w:semiHidden="0" w:uiPriority="71" w:unhideWhenUsed="0"/>
+    <w:lsdException w:name="Colorful List Accent 1" w:semiHidden="0" w:uiPriority="72" w:unhideWhenUsed="0"/>
+    <w:lsdException w:name="Colorful Grid Accent 1" w:semiHidden="0" w:uiPriority="73" w:unhideWhenUsed="0"/>
+    <w:lsdException w:name="Light Shading Accent 2" w:semiHidden="0" w:uiPriority="60" w:unhideWhenUsed="0"/>
+    <w:lsdException w:name="Light List Accent 2" w:semiHidden="0" w:uiPriority="61" w:unhideWhenUsed="0"/>
+    <w:lsdException w:name="Light Grid Accent 2" w:semiHidden="0" w:uiPriority="62" w:unhideWhenUsed="0"/>
+    <w:lsdException w:name="Medium Shading 1 Accent 2" w:semiHidden="0" w:uiPriority="63" w:unhideWhenUsed="0"/>
+    <w:lsdException w:name="Medium Shading 2 Accent 2" w:semiHidden="0" w:uiPriority="64" w:unhideWhenUsed="0"/>
+    <w:lsdException w:name="Medium List 1 Accent 2" w:semiHidden="0" w:uiPriority="65" w:unhideWhenUsed="0"/>
+    <w:lsdException w:name="Medium List 2 Accent 2" w:semiHidden="0" w:uiPriority="66" w:unhideWhenUsed="0"/>
+    <w:lsdException w:name="Medium Grid 1 Accent 2" w:semiHidden="0" w:uiPriority="67" w:unhideWhenUsed="0"/>
+    <w:lsdException w:name="Medium Grid 2 Accent 2" w:semiHidden="0" w:uiPriority="68" w:unhideWhenUsed="0"/>
+    <w:lsdException w:name="Medium Grid 3 Accent 2" w:semiHidden="0" w:uiPriority="69" w:unhideWhenUsed="0"/>
+    <w:lsdException w:name="Dark List Accent 2" w:semiHidden="0" w:uiPriority="70" w:unhideWhenUsed="0"/>
+    <w:lsdException w:name="Colorful Shading Accent 2" w:semiHidden="0" w:uiPriority="71" w:unhideWhenUsed="0"/>
+    <w:lsdException w:name="Colorful List Accent 2" w:semiHidden="0" w:uiPriority="72" w:unhideWhenUsed="0"/>
+    <w:lsdException w:name="Colorful Grid Accent 2" w:semiHidden="0" w:uiPriority="73" w:unhideWhenUsed="0"/>
+    <w:lsdException w:name="Light Shading Accent 3" w:semiHidden="0" w:uiPriority="60" w:unhideWhenUsed="0"/>
+    <w:lsdException w:name="Light List Accent 3" w:semiHidden="0" w:uiPriority="61" w:unhideWhenUsed="0"/>
+    <w:lsdException w:name="Light Grid Accent 3" w:semiHidden="0" w:uiPriority="62" w:unhideWhenUsed="0"/>
+    <w:lsdException w:name="Medium Shading 1 Accent 3" w:semiHidden="0" w:uiPriority="63" w:unhideWhenUsed="0"/>
+    <w:lsdException w:name="Medium Shading 2 Accent 3" w:semiHidden="0" w:uiPriority="64" w:unhideWhenUsed="0"/>
+    <w:lsdException w:name="Medium List 1 Accent 3" w:semiHidden="0" w:uiPriority="65" w:unhideWhenUsed="0"/>
+    <w:lsdException w:name="Medium List 2 Accent 3" w:semiHidden="0" w:uiPriority="66" w:unhideWhenUsed="0"/>
+    <w:lsdException w:name="Medium Grid 1 Accent 3" w:semiHidden="0" w:uiPriority="67" w:unhideWhenUsed="0"/>
+    <w:lsdException w:name="Medium Grid 2 Accent 3" w:semiHidden="0" w:uiPriority="68" w:unhideWhenUsed="0"/>
+    <w:lsdException w:name="Medium Grid 3 Accent 3" w:semiHidden="0" w:uiPriority="69" w:unhideWhenUsed="0"/>
+    <w:lsdException w:name="Dark List Accent 3" w:semiHidden="0" w:uiPriority="70" w:unhideWhenUsed="0"/>
+    <w:lsdException w:name="Colorful Shading Accent 3" w:semiHidden="0" w:uiPriority="71" w:unhideWhenUsed="0"/>
+    <w:lsdException w:name="Colorful List Accent 3" w:semiHidden="0" w:uiPriority="72" w:unhideWhenUsed="0"/>
+    <w:lsdException w:name="Colorful Grid Accent 3" w:semiHidden="0" w:uiPriority="73" w:unhideWhenUsed="0"/>
+    <w:lsdException w:name="Light Shading Accent 4" w:semiHidden="0" w:uiPriority="60" w:unhideWhenUsed="0"/>
+    <w:lsdException w:name="Light List Accent 4" w:semiHidden="0" w:uiPriority="61" w:unhideWhenUsed="0"/>
+    <w:lsdException w:name="Light Grid Accent 4" w:semiHidden="0" w:uiPriority="62" w:unhideWhenUsed="0"/>
+    <w:lsdException w:name="Medium Shading 1 Accent 4" w:semiHidden="0" w:uiPriority="63" w:unhideWhenUsed="0"/>
+    <w:lsdException w:name="Medium Shading 2 Accent 4" w:semiHidden="0" w:uiPriority="64" w:unhideWhenUsed="0"/>
+    <w:lsdException w:name="Medium List 1 Accent 4" w:semiHidden="0" w:uiPriority="65" w:unhideWhenUsed="0"/>
+    <w:lsdException w:name="Medium List 2 Accent 4" w:semiHidden="0" w:uiPriority="66" w:unhideWhenUsed="0"/>
+    <w:lsdException w:name="Medium Grid 1 Accent 4" w:semiHidden="0" w:uiPriority="67" w:unhideWhenUsed="0"/>
+    <w:lsdException w:name="Medium Grid 2 Accent 4" w:semiHidden="0" w:uiPriority="68" w:unhideWhenUsed="0"/>
+    <w:lsdException w:name="Medium Grid 3 Accent 4" w:semiHidden="0" w:uiPriority="69" w:unhideWhenUsed="0"/>
+    <w:lsdException w:name="Dark List Accent 4" w:semiHidden="0" w:uiPriority="70" w:unhideWhenUsed="0"/>
+    <w:lsdException w:name="Colorful Shading Accent 4" w:semiHidden="0" w:uiPriority="71" w:unhideWhenUsed="0"/>
+    <w:lsdException w:name="Colorful List Accent 4" w:semiHidden="0" w:uiPriority="72" w:unhideWhenUsed="0"/>
+    <w:lsdException w:name="Colorful Grid Accent 4" w:semiHidden="0" w:uiPriority="73" w:unhideWhenUsed="0"/>
+    <w:lsdException w:name="Light Shading Accent 5" w:semiHidden="0" w:uiPriority="60" w:unhideWhenUsed="0"/>
+    <w:lsdException w:name="Light List Accent 5" w:semiHidden="0" w:uiPriority="61" w:unhideWhenUsed="0"/>
+    <w:lsdException w:name="Light Grid Accent 5" w:semiHidden="0" w:uiPriority="62" w:unhideWhenUsed="0"/>
+    <w:lsdException w:name="Medium Shading 1 Accent 5" w:semiHidden="0" w:uiPriority="63" w:unhideWhenUsed="0"/>
+    <w:lsdException w:name="Medium Shading 2 Accent 5" w:semiHidden="0" w:uiPriority="64" w:unhideWhenUsed="0"/>
+    <w:lsdException w:name="Medium List 1 Accent 5" w:semiHidden="0" w:uiPriority="65" w:unhideWhenUsed="0"/>
+    <w:lsdException w:name="Medium List 2 Accent 5" w:semiHidden="0" w:uiPriority="66" w:unhideWhenUsed="0"/>
+    <w:lsdException w:name="Medium Grid 1 Accent 5" w:semiHidden="0" w:uiPriority="67" w:unhideWhenUsed="0"/>
+    <w:lsdException w:name="Medium Grid 2 Accent 5" w:semiHidden="0" w:uiPriority="68" w:unhideWhenUsed="0"/>
+    <w:lsdException w:name="Medium Grid 3 Accent 5" w:semiHidden="0" w:uiPriority="69" w:unhideWhenUsed="0"/>
+    <w:lsdException w:name="Dark List Accent 5" w:semiHidden="0" w:uiPriority="70" w:unhideWhenUsed="0"/>
+    <w:lsdException w:name="Colorful Shading Accent 5" w:semiHidden="0" w:uiPriority="71" w:unhideWhenUsed="0"/>
+    <w:lsdException w:name="Colorful List Accent 5" w:semiHidden="0" w:uiPriority="72" w:unhideWhenUsed="0"/>
+    <w:lsdException w:name="Colorful Grid Accent 5" w:semiHidden="0" w:uiPriority="73" w:unhideWhenUsed="0"/>
+    <w:lsdException w:name="Light Shading Accent 6" w:semiHidden="0" w:uiPriority="60" w:unhideWhenUsed="0"/>
+    <w:lsdException w:name="Light List Accent 6" w:semiHidden="0" w:uiPriority="61" w:unhideWhenUsed="0"/>
+    <w:lsdException w:name="Light Grid Accent 6" w:semiHidden="0" w:uiPriority="62" w:unhideWhenUsed="0"/>
+    <w:lsdException w:name="Medium Shading 1 Accent 6" w:semiHidden="0" w:uiPriority="63" w:unhideWhenUsed="0"/>
+    <w:lsdException w:name="Medium Shading 2 Accent 6" w:semiHidden="0" w:uiPriority="64" w:unhideWhenUsed="0"/>
+    <w:lsdException w:name="Medium List 1 Accent 6" w:semiHidden="0" w:uiPriority="65" w:unhideWhenUsed="0"/>
+    <w:lsdException w:name="Medium List 2 Accent 6" w:semiHidden="0" w:uiPriority="66" w:unhideWhenUsed="0"/>
+    <w:lsdException w:name="Medium Grid 1 Accent 6" w:semiHidden="0" w:uiPriority="67" w:unhideWhenUsed="0"/>
+    <w:lsdException w:name="Medium Grid 2 Accent 6" w:semiHidden="0" w:uiPriority="68" w:unhideWhenUsed="0"/>
+    <w:lsdException w:name="Medium Grid 3 Accent 6" w:semiHidden="0" w:uiPriority="69" w:unhideWhenUsed="0"/>
+    <w:lsdException w:name="Dark List Accent 6" w:semiHidden="0" w:uiPriority="70" w:unhideWhenUsed="0"/>
+    <w:lsdException w:name="Colorful Shading Accent 6" w:semiHidden="0" w:uiPriority="71" w:unhideWhenUsed="0"/>
+    <w:lsdException w:name="Colorful List Accent 6" w:semiHidden="0" w:uiPriority="72" w:unhideWhenUsed="0"/>
+    <w:lsdException w:name="Colorful Grid Accent 6" w:semiHidden="0" w:uiPriority="73" w:unhideWhenUsed="0"/>
+    <w:lsdException w:name="Subtle Emphasis" w:semiHidden="0" w:uiPriority="19" w:unhideWhenUsed="0" w:qFormat="1"/>
+    <w:lsdException w:name="Intense Emphasis" w:semiHidden="0" w:uiPriority="21" w:unhideWhenUsed="0" w:qFormat="1"/>
+    <w:lsdException w:name="Subtle Reference" w:semiHidden="0" w:uiPriority="31" w:unhideWhenUsed="0" w:qFormat="1"/>
+    <w:lsdException w:name="Intense Reference" w:semiHidden="0" w:uiPriority="32" w:unhideWhenUsed="0" w:qFormat="1"/>
+    <w:lsdException w:name="Book Title" w:semiHidden="0" w:uiPriority="33" w:unhideWhenUsed="0" w:qFormat="1"/>
+    <w:lsdException w:name="Bibliography" w:uiPriority="37"/>
+    <w:lsdException w:name="TOC Heading" w:uiPriority="39" w:qFormat="1"/>
   </w:latentStyles>
   <w:style w:type="paragraph" w:default="1" w:styleId="Normal">
     <w:name w:val="Normal"/>
@@ -5371,7 +7538,7 @@
   <a:extraClrSchemeLst/>
   <a:extLst>
     <a:ext uri="{05A4C25C-085E-4340-85A3-A5531E510DB2}">
-      <thm15:themeFamily xmlns:thm15="http://schemas.microsoft.com/office/thememl/2012/main" name="Office Theme" id="{62F939B6-93AF-4DB8-9C6B-D6C7DFDC589F}" vid="{4A3C46E8-61CC-4603-A589-7422A47A8E4A}"/>
+      <thm15:themeFamily xmlns:thm15="http://schemas.microsoft.com/office/thememl/2012/main" xmlns="" name="Office Theme" id="{62F939B6-93AF-4DB8-9C6B-D6C7DFDC589F}" vid="{4A3C46E8-61CC-4603-A589-7422A47A8E4A}"/>
     </a:ext>
   </a:extLst>
 </a:theme>
@@ -5382,7 +7549,7 @@
 </file>
 
 <file path=customXml/itemProps1.xml><?xml version="1.0" encoding="utf-8"?>
-<ds:datastoreItem xmlns:ds="http://schemas.openxmlformats.org/officeDocument/2006/customXml" ds:itemID="{ED1807A2-4C19-4EBE-A544-4EE42DE7D819}">
+<ds:datastoreItem xmlns:ds="http://schemas.openxmlformats.org/officeDocument/2006/customXml" ds:itemID="{6D87014F-6CFB-4C77-B53B-A0E7F746A866}">
   <ds:schemaRefs>
     <ds:schemaRef ds:uri="http://schemas.openxmlformats.org/officeDocument/2006/bibliography"/>
   </ds:schemaRefs>

</xml_diff>

<commit_message>
Added stuff related to the Constraints, Environment, and some other bodies of text. I messed up some formatting that we can fix later. Please add anything else that you see fit to the document.
</commit_message>
<xml_diff>
--- a/Documentation/UnityRequirementsDocument.docx
+++ b/Documentation/UnityRequirementsDocument.docx
@@ -1,6 +1,6 @@
 
 <file path=word/document.xml><?xml version="1.0" encoding="utf-8"?>
-<w:document xmlns:wpc="http://schemas.microsoft.com/office/word/2010/wordprocessingCanvas" xmlns:mc="http://schemas.openxmlformats.org/markup-compatibility/2006" xmlns:o="urn:schemas-microsoft-com:office:office" xmlns:r="http://schemas.openxmlformats.org/officeDocument/2006/relationships" xmlns:m="http://schemas.openxmlformats.org/officeDocument/2006/math" xmlns:v="urn:schemas-microsoft-com:vml" xmlns:wp14="http://schemas.microsoft.com/office/word/2010/wordprocessingDrawing" xmlns:wp="http://schemas.openxmlformats.org/drawingml/2006/wordprocessingDrawing" xmlns:w10="urn:schemas-microsoft-com:office:word" xmlns:w="http://schemas.openxmlformats.org/wordprocessingml/2006/main" xmlns:w14="http://schemas.microsoft.com/office/word/2010/wordml" xmlns:wpg="http://schemas.microsoft.com/office/word/2010/wordprocessingGroup" xmlns:wpi="http://schemas.microsoft.com/office/word/2010/wordprocessingInk" xmlns:wne="http://schemas.microsoft.com/office/word/2006/wordml" xmlns:wps="http://schemas.microsoft.com/office/word/2010/wordprocessingShape" mc:Ignorable="w14 wp14">
+<w:document xmlns:wpc="http://schemas.microsoft.com/office/word/2010/wordprocessingCanvas" xmlns:mc="http://schemas.openxmlformats.org/markup-compatibility/2006" xmlns:o="urn:schemas-microsoft-com:office:office" xmlns:r="http://schemas.openxmlformats.org/officeDocument/2006/relationships" xmlns:m="http://schemas.openxmlformats.org/officeDocument/2006/math" xmlns:v="urn:schemas-microsoft-com:vml" xmlns:wp14="http://schemas.microsoft.com/office/word/2010/wordprocessingDrawing" xmlns:wp="http://schemas.openxmlformats.org/drawingml/2006/wordprocessingDrawing" xmlns:w10="urn:schemas-microsoft-com:office:word" xmlns:w="http://schemas.openxmlformats.org/wordprocessingml/2006/main" xmlns:w14="http://schemas.microsoft.com/office/word/2010/wordml" xmlns:w15="http://schemas.microsoft.com/office/word/2012/wordml" xmlns:wpg="http://schemas.microsoft.com/office/word/2010/wordprocessingGroup" xmlns:wpi="http://schemas.microsoft.com/office/word/2010/wordprocessingInk" xmlns:wne="http://schemas.microsoft.com/office/word/2006/wordml" xmlns:wps="http://schemas.microsoft.com/office/word/2010/wordprocessingShape" mc:Ignorable="w14 w15 wp14">
   <w:background w:color="FFFFFF"/>
   <w:body>
     <w:p>
@@ -2301,11 +2301,20 @@
       <w:bookmarkEnd w:id="7"/>
     </w:p>
     <w:p>
+      <w:r>
+        <w:t xml:space="preserve">The following section of the document will provide a high-level overview of all aspects </w:t>
+      </w:r>
+      <w:r>
+        <w:t>of the game as well as covering its basic functioning parts. It will also cover constraints both business and technical as well as define the expected user base or players of the game.</w:t>
+      </w:r>
+    </w:p>
+    <w:p>
       <w:pPr>
         <w:pStyle w:val="UnitySubHeading"/>
       </w:pPr>
       <w:bookmarkStart w:id="8" w:name="_Toc411086860"/>
       <w:r>
+        <w:lastRenderedPageBreak/>
         <w:t>2.1 Product Perspective</w:t>
       </w:r>
       <w:bookmarkEnd w:id="8"/>
@@ -2319,6 +2328,35 @@
       </w:pPr>
       <w:r>
         <w:t xml:space="preserve">The </w:t>
+      </w:r>
+      <w:r>
+        <w:t xml:space="preserve">Unity Capstone Game will be </w:t>
+      </w:r>
+      <w:r>
+        <w:t>a standalone</w:t>
+      </w:r>
+      <w:r>
+        <w:t xml:space="preserve"> video game experience that is not connected to the internet and does not require any online interaction or connectivity</w:t>
+      </w:r>
+      <w:r>
+        <w:t xml:space="preserve"> that will run as an installed program on a player’s personal computer</w:t>
+      </w:r>
+      <w:r>
+        <w:t xml:space="preserve">. This game will allow the user to interact with the game environment acting within a </w:t>
+      </w:r>
+      <w:r>
+        <w:t>set</w:t>
+      </w:r>
+      <w:r>
+        <w:t xml:space="preserve"> of constraints listed further on in the document. </w:t>
+      </w:r>
+    </w:p>
+    <w:p>
+      <w:pPr>
+        <w:jc w:val="both"/>
+      </w:pPr>
+      <w:r>
+        <w:t>Because video games are played by all different manners of individuals and because players play video games the way they think they should be played, the demo will guide the player through the basic fundamentals of gameplay while becoming more challenging as the game continues.</w:t>
       </w:r>
     </w:p>
     <w:p>
@@ -2779,6 +2817,30 @@
       <w:pPr>
         <w:pStyle w:val="UnitySubHeading"/>
         <w:numPr>
+          <w:ilvl w:val="3"/>
+          <w:numId w:val="2"/>
+        </w:numPr>
+        <w:rPr>
+          <w:rFonts w:ascii="Cambria" w:eastAsia="Cambria" w:hAnsi="Cambria" w:cs="Cambria"/>
+          <w:b w:val="0"/>
+          <w:color w:val="000000"/>
+          <w:sz w:val="24"/>
+        </w:rPr>
+      </w:pPr>
+      <w:r>
+        <w:rPr>
+          <w:rFonts w:ascii="Cambria" w:eastAsia="Cambria" w:hAnsi="Cambria" w:cs="Cambria"/>
+          <w:b w:val="0"/>
+          <w:color w:val="000000"/>
+          <w:sz w:val="24"/>
+        </w:rPr>
+        <w:t>Visual representation of actual in-game items</w:t>
+      </w:r>
+    </w:p>
+    <w:p>
+      <w:pPr>
+        <w:pStyle w:val="UnitySubHeading"/>
+        <w:numPr>
           <w:ilvl w:val="2"/>
           <w:numId w:val="2"/>
         </w:numPr>
@@ -2868,6 +2930,7 @@
           <w:color w:val="000000"/>
           <w:sz w:val="24"/>
         </w:rPr>
+        <w:lastRenderedPageBreak/>
         <w:t>Seeks to find and destroy the player character</w:t>
       </w:r>
     </w:p>
@@ -2892,7 +2955,6 @@
           <w:color w:val="000000"/>
           <w:sz w:val="24"/>
         </w:rPr>
-        <w:lastRenderedPageBreak/>
         <w:t>Non-Playable Character</w:t>
       </w:r>
     </w:p>
@@ -3013,7 +3075,16 @@
           <w:color w:val="000000"/>
           <w:sz w:val="24"/>
         </w:rPr>
-        <w:t>The island that the play can explore is a living, breathing place</w:t>
+        <w:t>Playable area to consist of o</w:t>
+      </w:r>
+      <w:r>
+        <w:rPr>
+          <w:rFonts w:ascii="Cambria" w:eastAsia="Cambria" w:hAnsi="Cambria" w:cs="Cambria"/>
+          <w:b w:val="0"/>
+          <w:color w:val="000000"/>
+          <w:sz w:val="24"/>
+        </w:rPr>
+        <w:t>ne island surrounded by water that the player cannot leave</w:t>
       </w:r>
     </w:p>
     <w:p>
@@ -3037,7 +3108,61 @@
           <w:color w:val="000000"/>
           <w:sz w:val="24"/>
         </w:rPr>
-        <w:t>Contains a day/night cycle to add realism to game world</w:t>
+        <w:t>It will contain s</w:t>
+      </w:r>
+      <w:r>
+        <w:rPr>
+          <w:rFonts w:ascii="Cambria" w:eastAsia="Cambria" w:hAnsi="Cambria" w:cs="Cambria"/>
+          <w:b w:val="0"/>
+          <w:color w:val="000000"/>
+          <w:sz w:val="24"/>
+        </w:rPr>
+        <w:t>tairs and</w:t>
+      </w:r>
+      <w:r>
+        <w:rPr>
+          <w:rFonts w:ascii="Cambria" w:eastAsia="Cambria" w:hAnsi="Cambria" w:cs="Cambria"/>
+          <w:b w:val="0"/>
+          <w:color w:val="000000"/>
+          <w:sz w:val="24"/>
+        </w:rPr>
+        <w:t xml:space="preserve"> a</w:t>
+      </w:r>
+      <w:r>
+        <w:rPr>
+          <w:rFonts w:ascii="Cambria" w:eastAsia="Cambria" w:hAnsi="Cambria" w:cs="Cambria"/>
+          <w:b w:val="0"/>
+          <w:color w:val="000000"/>
+          <w:sz w:val="24"/>
+        </w:rPr>
+        <w:t xml:space="preserve"> ladder that are usable by </w:t>
+      </w:r>
+      <w:r>
+        <w:rPr>
+          <w:rFonts w:ascii="Cambria" w:eastAsia="Cambria" w:hAnsi="Cambria" w:cs="Cambria"/>
+          <w:b w:val="0"/>
+          <w:color w:val="000000"/>
+          <w:sz w:val="24"/>
+        </w:rPr>
+        <w:t>the player</w:t>
+      </w:r>
+      <w:r>
+        <w:rPr>
+          <w:rFonts w:ascii="Cambria" w:eastAsia="Cambria" w:hAnsi="Cambria" w:cs="Cambria"/>
+          <w:b w:val="0"/>
+          <w:color w:val="000000"/>
+          <w:sz w:val="24"/>
+        </w:rPr>
+        <w:t xml:space="preserve"> to explore all </w:t>
+      </w:r>
+      <w:r>
+        <w:rPr>
+          <w:rFonts w:ascii="Cambria" w:eastAsia="Cambria" w:hAnsi="Cambria" w:cs="Cambria"/>
+          <w:b w:val="0"/>
+          <w:color w:val="000000"/>
+          <w:sz w:val="24"/>
+        </w:rPr>
+        <w:t>predefined accessible areas of the island</w:t>
       </w:r>
     </w:p>
     <w:p>
@@ -3061,7 +3186,229 @@
           <w:color w:val="000000"/>
           <w:sz w:val="24"/>
         </w:rPr>
-        <w:t>Player can explore environment to find new areas and learn about the game world</w:t>
+        <w:t>Fixed</w:t>
+      </w:r>
+      <w:r>
+        <w:rPr>
+          <w:rFonts w:ascii="Cambria" w:eastAsia="Cambria" w:hAnsi="Cambria" w:cs="Cambria"/>
+          <w:b w:val="0"/>
+          <w:color w:val="000000"/>
+          <w:sz w:val="24"/>
+        </w:rPr>
+        <w:t xml:space="preserve"> areas </w:t>
+      </w:r>
+      <w:r>
+        <w:rPr>
+          <w:rFonts w:ascii="Cambria" w:eastAsia="Cambria" w:hAnsi="Cambria" w:cs="Cambria"/>
+          <w:b w:val="0"/>
+          <w:color w:val="000000"/>
+          <w:sz w:val="24"/>
+        </w:rPr>
+        <w:t xml:space="preserve">in game </w:t>
+      </w:r>
+      <w:r>
+        <w:rPr>
+          <w:rFonts w:ascii="Cambria" w:eastAsia="Cambria" w:hAnsi="Cambria" w:cs="Cambria"/>
+          <w:b w:val="0"/>
+          <w:color w:val="000000"/>
+          <w:sz w:val="24"/>
+        </w:rPr>
+        <w:t xml:space="preserve">where enemies appear </w:t>
+      </w:r>
+      <w:r>
+        <w:rPr>
+          <w:rFonts w:ascii="Cambria" w:eastAsia="Cambria" w:hAnsi="Cambria" w:cs="Cambria"/>
+          <w:b w:val="0"/>
+          <w:color w:val="000000"/>
+          <w:sz w:val="24"/>
+        </w:rPr>
+        <w:t>from and retreat to</w:t>
+      </w:r>
+    </w:p>
+    <w:p>
+      <w:pPr>
+        <w:pStyle w:val="UnitySubHeading"/>
+        <w:numPr>
+          <w:ilvl w:val="3"/>
+          <w:numId w:val="2"/>
+        </w:numPr>
+        <w:rPr>
+          <w:rFonts w:ascii="Cambria" w:eastAsia="Cambria" w:hAnsi="Cambria" w:cs="Cambria"/>
+          <w:b w:val="0"/>
+          <w:color w:val="000000"/>
+          <w:sz w:val="24"/>
+        </w:rPr>
+      </w:pPr>
+      <w:r>
+        <w:rPr>
+          <w:rFonts w:ascii="Cambria" w:eastAsia="Cambria" w:hAnsi="Cambria" w:cs="Cambria"/>
+          <w:b w:val="0"/>
+          <w:color w:val="000000"/>
+          <w:sz w:val="24"/>
+        </w:rPr>
+        <w:t xml:space="preserve">Contains one discoverable </w:t>
+      </w:r>
+      <w:r>
+        <w:rPr>
+          <w:rFonts w:ascii="Cambria" w:eastAsia="Cambria" w:hAnsi="Cambria" w:cs="Cambria"/>
+          <w:b w:val="0"/>
+          <w:color w:val="000000"/>
+          <w:sz w:val="24"/>
+        </w:rPr>
+        <w:t xml:space="preserve">and operable </w:t>
+      </w:r>
+      <w:r>
+        <w:rPr>
+          <w:rFonts w:ascii="Cambria" w:eastAsia="Cambria" w:hAnsi="Cambria" w:cs="Cambria"/>
+          <w:b w:val="0"/>
+          <w:color w:val="000000"/>
+          <w:sz w:val="24"/>
+        </w:rPr>
+        <w:t xml:space="preserve">treasure chest of </w:t>
+      </w:r>
+      <w:r>
+        <w:rPr>
+          <w:rFonts w:ascii="Cambria" w:eastAsia="Cambria" w:hAnsi="Cambria" w:cs="Cambria"/>
+          <w:b w:val="0"/>
+          <w:color w:val="000000"/>
+          <w:sz w:val="24"/>
+        </w:rPr>
+        <w:t>potions used to regain health</w:t>
+      </w:r>
+    </w:p>
+    <w:p>
+      <w:pPr>
+        <w:pStyle w:val="UnitySubHeading"/>
+        <w:numPr>
+          <w:ilvl w:val="3"/>
+          <w:numId w:val="2"/>
+        </w:numPr>
+        <w:rPr>
+          <w:rFonts w:ascii="Cambria" w:eastAsia="Cambria" w:hAnsi="Cambria" w:cs="Cambria"/>
+          <w:b w:val="0"/>
+          <w:color w:val="000000"/>
+          <w:sz w:val="24"/>
+        </w:rPr>
+      </w:pPr>
+      <w:r>
+        <w:rPr>
+          <w:rFonts w:ascii="Cambria" w:eastAsia="Cambria" w:hAnsi="Cambria" w:cs="Cambria"/>
+          <w:b w:val="0"/>
+          <w:color w:val="000000"/>
+          <w:sz w:val="24"/>
+        </w:rPr>
+        <w:t>Ambient soundtrack that changes upon beginning of combat with enemies</w:t>
+      </w:r>
+      <w:r>
+        <w:rPr>
+          <w:rFonts w:ascii="Cambria" w:eastAsia="Cambria" w:hAnsi="Cambria" w:cs="Cambria"/>
+          <w:b w:val="0"/>
+          <w:color w:val="000000"/>
+          <w:sz w:val="24"/>
+        </w:rPr>
+        <w:tab/>
+        <w:t xml:space="preserve"> </w:t>
+      </w:r>
+    </w:p>
+    <w:p>
+      <w:pPr>
+        <w:pStyle w:val="UnitySubHeading"/>
+        <w:numPr>
+          <w:ilvl w:val="3"/>
+          <w:numId w:val="2"/>
+        </w:numPr>
+        <w:rPr>
+          <w:rFonts w:ascii="Cambria" w:eastAsia="Cambria" w:hAnsi="Cambria" w:cs="Cambria"/>
+          <w:b w:val="0"/>
+          <w:color w:val="000000"/>
+          <w:sz w:val="24"/>
+        </w:rPr>
+      </w:pPr>
+      <w:r>
+        <w:rPr>
+          <w:rFonts w:ascii="Cambria" w:eastAsia="Cambria" w:hAnsi="Cambria" w:cs="Cambria"/>
+          <w:b w:val="0"/>
+          <w:color w:val="000000"/>
+          <w:sz w:val="24"/>
+        </w:rPr>
+        <w:t>Will have</w:t>
+      </w:r>
+      <w:r>
+        <w:rPr>
+          <w:rFonts w:ascii="Cambria" w:eastAsia="Cambria" w:hAnsi="Cambria" w:cs="Cambria"/>
+          <w:b w:val="0"/>
+          <w:color w:val="000000"/>
+          <w:sz w:val="24"/>
+        </w:rPr>
+        <w:t xml:space="preserve"> one puzzle the character can solve </w:t>
+      </w:r>
+      <w:r>
+        <w:rPr>
+          <w:rFonts w:ascii="Cambria" w:eastAsia="Cambria" w:hAnsi="Cambria" w:cs="Cambria"/>
+          <w:b w:val="0"/>
+          <w:color w:val="000000"/>
+          <w:sz w:val="24"/>
+        </w:rPr>
+        <w:t>that unlocks</w:t>
+      </w:r>
+      <w:r>
+        <w:rPr>
+          <w:rFonts w:ascii="Cambria" w:eastAsia="Cambria" w:hAnsi="Cambria" w:cs="Cambria"/>
+          <w:b w:val="0"/>
+          <w:color w:val="000000"/>
+          <w:sz w:val="24"/>
+        </w:rPr>
+        <w:t xml:space="preserve"> more of the island</w:t>
+      </w:r>
+      <w:r>
+        <w:rPr>
+          <w:rFonts w:ascii="Cambria" w:eastAsia="Cambria" w:hAnsi="Cambria" w:cs="Cambria"/>
+          <w:b w:val="0"/>
+          <w:color w:val="000000"/>
+          <w:sz w:val="24"/>
+        </w:rPr>
+        <w:t xml:space="preserve"> to explore</w:t>
+      </w:r>
+    </w:p>
+    <w:p>
+      <w:pPr>
+        <w:pStyle w:val="UnitySubHeading"/>
+        <w:numPr>
+          <w:ilvl w:val="3"/>
+          <w:numId w:val="2"/>
+        </w:numPr>
+        <w:rPr>
+          <w:rFonts w:ascii="Cambria" w:eastAsia="Cambria" w:hAnsi="Cambria" w:cs="Cambria"/>
+          <w:b w:val="0"/>
+          <w:color w:val="000000"/>
+          <w:sz w:val="24"/>
+        </w:rPr>
+      </w:pPr>
+      <w:r>
+        <w:rPr>
+          <w:rFonts w:ascii="Cambria" w:eastAsia="Cambria" w:hAnsi="Cambria" w:cs="Cambria"/>
+          <w:b w:val="0"/>
+          <w:color w:val="000000"/>
+          <w:sz w:val="24"/>
+        </w:rPr>
+        <w:t>Has a</w:t>
+      </w:r>
+      <w:r>
+        <w:rPr>
+          <w:rFonts w:ascii="Cambria" w:eastAsia="Cambria" w:hAnsi="Cambria" w:cs="Cambria"/>
+          <w:b w:val="0"/>
+          <w:color w:val="000000"/>
+          <w:sz w:val="24"/>
+        </w:rPr>
+        <w:t xml:space="preserve"> Day &amp; Night cycle to emulate the rising and setting of the sun</w:t>
+      </w:r>
+    </w:p>
+    <w:p>
+      <w:pPr>
+        <w:pStyle w:val="UnitySubHeading"/>
+      </w:pPr>
+      <w:r>
+        <w:t>Additional Features</w:t>
       </w:r>
     </w:p>
     <w:p>
@@ -3085,14 +3432,14 @@
           <w:color w:val="000000"/>
           <w:sz w:val="24"/>
         </w:rPr>
-        <w:t>Player Inventory</w:t>
+        <w:t>Save Game</w:t>
       </w:r>
     </w:p>
     <w:p>
       <w:pPr>
         <w:pStyle w:val="UnitySubHeading"/>
         <w:numPr>
-          <w:ilvl w:val="3"/>
+          <w:ilvl w:val="2"/>
           <w:numId w:val="2"/>
         </w:numPr>
         <w:rPr>
@@ -3109,23 +3456,14 @@
           <w:color w:val="000000"/>
           <w:sz w:val="24"/>
         </w:rPr>
-        <w:t xml:space="preserve">In-game inventory system to manage </w:t>
-      </w:r>
-      <w:r>
-        <w:rPr>
-          <w:rFonts w:ascii="Cambria" w:eastAsia="Cambria" w:hAnsi="Cambria" w:cs="Cambria"/>
-          <w:b w:val="0"/>
-          <w:color w:val="000000"/>
-          <w:sz w:val="24"/>
-        </w:rPr>
-        <w:t>items the player has received</w:t>
+        <w:t>Essence System</w:t>
       </w:r>
     </w:p>
     <w:p>
       <w:pPr>
         <w:pStyle w:val="UnitySubHeading"/>
         <w:numPr>
-          <w:ilvl w:val="3"/>
+          <w:ilvl w:val="2"/>
           <w:numId w:val="2"/>
         </w:numPr>
         <w:rPr>
@@ -3142,34 +3480,8 @@
           <w:color w:val="000000"/>
           <w:sz w:val="24"/>
         </w:rPr>
-        <w:t>Able to open this menu anytime in game to fit player’s needs</w:t>
-      </w:r>
-    </w:p>
-    <w:p>
-      <w:pPr>
-        <w:pStyle w:val="UnitySubHeading"/>
-        <w:numPr>
-          <w:ilvl w:val="3"/>
-          <w:numId w:val="2"/>
-        </w:numPr>
-        <w:rPr>
-          <w:rFonts w:ascii="Cambria" w:eastAsia="Cambria" w:hAnsi="Cambria" w:cs="Cambria"/>
-          <w:b w:val="0"/>
-          <w:color w:val="000000"/>
-          <w:sz w:val="24"/>
-        </w:rPr>
-      </w:pPr>
-      <w:r>
-        <w:rPr>
-          <w:rFonts w:ascii="Cambria" w:eastAsia="Cambria" w:hAnsi="Cambria" w:cs="Cambria"/>
-          <w:b w:val="0"/>
-          <w:color w:val="000000"/>
-          <w:sz w:val="24"/>
-        </w:rPr>
-        <w:t>Visual representation of actual in-game items</w:t>
-      </w:r>
-      <w:bookmarkStart w:id="10" w:name="_GoBack"/>
-      <w:bookmarkEnd w:id="10"/>
+        <w:t>Etc.</w:t>
+      </w:r>
     </w:p>
     <w:p>
       <w:pPr>
@@ -3179,22 +3491,354 @@
           <w:numId w:val="0"/>
         </w:numPr>
         <w:ind w:left="360"/>
-        <w:rPr>
-          <w:rFonts w:ascii="Cambria" w:eastAsia="Cambria" w:hAnsi="Cambria" w:cs="Cambria"/>
-          <w:b w:val="0"/>
-          <w:color w:val="000000"/>
-          <w:sz w:val="24"/>
-        </w:rPr>
-      </w:pPr>
-      <w:r>
-        <w:rPr>
-          <w:rFonts w:ascii="Cambria" w:eastAsia="Cambria" w:hAnsi="Cambria" w:cs="Cambria"/>
-          <w:b w:val="0"/>
-          <w:color w:val="000000"/>
-          <w:sz w:val="24"/>
-        </w:rPr>
-        <w:tab/>
-        <w:t xml:space="preserve"> </w:t>
+      </w:pPr>
+    </w:p>
+    <w:p>
+      <w:pPr>
+        <w:pStyle w:val="UnitySubHeading"/>
+        <w:ind w:left="0"/>
+      </w:pPr>
+      <w:bookmarkStart w:id="10" w:name="_Toc411086862"/>
+      <w:r>
+        <w:t>2.3 Users/Perspectives</w:t>
+      </w:r>
+      <w:bookmarkEnd w:id="10"/>
+    </w:p>
+    <w:p>
+      <w:pPr>
+        <w:pStyle w:val="UnitySubHeading"/>
+        <w:numPr>
+          <w:ilvl w:val="0"/>
+          <w:numId w:val="0"/>
+        </w:numPr>
+        <w:rPr>
+          <w:rFonts w:ascii="Cambria" w:hAnsi="Cambria"/>
+          <w:b w:val="0"/>
+          <w:color w:val="auto"/>
+          <w:sz w:val="24"/>
+          <w:szCs w:val="24"/>
+        </w:rPr>
+      </w:pPr>
+      <w:r>
+        <w:rPr>
+          <w:rFonts w:ascii="Cambria" w:hAnsi="Cambria"/>
+          <w:b w:val="0"/>
+          <w:color w:val="auto"/>
+          <w:sz w:val="24"/>
+          <w:szCs w:val="24"/>
+        </w:rPr>
+        <w:lastRenderedPageBreak/>
+        <w:t xml:space="preserve">Users of this demo </w:t>
+      </w:r>
+      <w:r>
+        <w:rPr>
+          <w:rFonts w:ascii="Cambria" w:hAnsi="Cambria"/>
+          <w:b w:val="0"/>
+          <w:color w:val="auto"/>
+          <w:sz w:val="24"/>
+          <w:szCs w:val="24"/>
+        </w:rPr>
+        <w:t>are not limited by age, race,</w:t>
+      </w:r>
+      <w:r>
+        <w:rPr>
+          <w:rFonts w:ascii="Cambria" w:hAnsi="Cambria"/>
+          <w:b w:val="0"/>
+          <w:color w:val="auto"/>
+          <w:sz w:val="24"/>
+          <w:szCs w:val="24"/>
+        </w:rPr>
+        <w:t xml:space="preserve"> gender</w:t>
+      </w:r>
+      <w:r>
+        <w:rPr>
+          <w:rFonts w:ascii="Cambria" w:hAnsi="Cambria"/>
+          <w:b w:val="0"/>
+          <w:color w:val="auto"/>
+          <w:sz w:val="24"/>
+          <w:szCs w:val="24"/>
+        </w:rPr>
+        <w:t>, or locality</w:t>
+      </w:r>
+      <w:r>
+        <w:rPr>
+          <w:rFonts w:ascii="Cambria" w:hAnsi="Cambria"/>
+          <w:b w:val="0"/>
+          <w:color w:val="auto"/>
+          <w:sz w:val="24"/>
+          <w:szCs w:val="24"/>
+        </w:rPr>
+        <w:t xml:space="preserve"> and is accessible</w:t>
+      </w:r>
+      <w:r>
+        <w:rPr>
+          <w:rFonts w:ascii="Cambria" w:hAnsi="Cambria"/>
+          <w:b w:val="0"/>
+          <w:color w:val="auto"/>
+          <w:sz w:val="24"/>
+          <w:szCs w:val="24"/>
+        </w:rPr>
+        <w:t xml:space="preserve"> by anyone with basic hand-eye coordination.  The game may be utilized differently by some users.  For example, for some it may act as a hobby, entertainment, or a stress reliever</w:t>
+      </w:r>
+      <w:r>
+        <w:rPr>
+          <w:rFonts w:ascii="Cambria" w:hAnsi="Cambria"/>
+          <w:b w:val="0"/>
+          <w:color w:val="auto"/>
+          <w:sz w:val="24"/>
+          <w:szCs w:val="24"/>
+        </w:rPr>
+        <w:t xml:space="preserve"> while others may dive deeper into the game to try and set the highest score or beat a personal record </w:t>
+      </w:r>
+      <w:r>
+        <w:rPr>
+          <w:rFonts w:ascii="Cambria" w:hAnsi="Cambria"/>
+          <w:b w:val="0"/>
+          <w:color w:val="auto"/>
+          <w:sz w:val="24"/>
+          <w:szCs w:val="24"/>
+        </w:rPr>
+        <w:t>while playing in the game world</w:t>
+      </w:r>
+      <w:r>
+        <w:rPr>
+          <w:rFonts w:ascii="Cambria" w:hAnsi="Cambria"/>
+          <w:b w:val="0"/>
+          <w:color w:val="auto"/>
+          <w:sz w:val="24"/>
+          <w:szCs w:val="24"/>
+        </w:rPr>
+        <w:t>.</w:t>
+      </w:r>
+    </w:p>
+    <w:p>
+      <w:pPr>
+        <w:pStyle w:val="UnitySubHeading"/>
+      </w:pPr>
+      <w:bookmarkStart w:id="11" w:name="_Toc411086863"/>
+      <w:r>
+        <w:t>2.4 Constraints</w:t>
+      </w:r>
+      <w:bookmarkEnd w:id="11"/>
+    </w:p>
+    <w:p>
+      <w:pPr>
+        <w:pStyle w:val="UnitySubHeading"/>
+        <w:numPr>
+          <w:ilvl w:val="2"/>
+          <w:numId w:val="2"/>
+        </w:numPr>
+      </w:pPr>
+      <w:bookmarkStart w:id="12" w:name="_Toc411086864"/>
+      <w:r>
+        <w:t>Business Constraints</w:t>
+      </w:r>
+      <w:bookmarkEnd w:id="12"/>
+    </w:p>
+    <w:p>
+      <w:pPr>
+        <w:pStyle w:val="UnitySubHeading"/>
+        <w:numPr>
+          <w:ilvl w:val="0"/>
+          <w:numId w:val="0"/>
+        </w:numPr>
+        <w:ind w:left="1800"/>
+        <w:rPr>
+          <w:rFonts w:ascii="Cambria" w:hAnsi="Cambria"/>
+          <w:b w:val="0"/>
+          <w:color w:val="auto"/>
+          <w:sz w:val="24"/>
+          <w:szCs w:val="24"/>
+        </w:rPr>
+      </w:pPr>
+      <w:r>
+        <w:rPr>
+          <w:rFonts w:ascii="Cambria" w:hAnsi="Cambria"/>
+          <w:b w:val="0"/>
+          <w:color w:val="auto"/>
+          <w:sz w:val="24"/>
+          <w:szCs w:val="24"/>
+        </w:rPr>
+        <w:t xml:space="preserve">In purchasing </w:t>
+      </w:r>
+      <w:r>
+        <w:rPr>
+          <w:rFonts w:ascii="Cambria" w:hAnsi="Cambria"/>
+          <w:b w:val="0"/>
+          <w:color w:val="auto"/>
+          <w:sz w:val="24"/>
+          <w:szCs w:val="24"/>
+        </w:rPr>
+        <w:t xml:space="preserve">usable </w:t>
+      </w:r>
+      <w:r>
+        <w:rPr>
+          <w:rFonts w:ascii="Cambria" w:hAnsi="Cambria"/>
+          <w:b w:val="0"/>
+          <w:color w:val="auto"/>
+          <w:sz w:val="24"/>
+          <w:szCs w:val="24"/>
+        </w:rPr>
+        <w:t xml:space="preserve">assets for the game the budget is set at and must not exceed $500 for the </w:t>
+      </w:r>
+      <w:r>
+        <w:rPr>
+          <w:rFonts w:ascii="Cambria" w:hAnsi="Cambria"/>
+          <w:b w:val="0"/>
+          <w:color w:val="auto"/>
+          <w:sz w:val="24"/>
+          <w:szCs w:val="24"/>
+        </w:rPr>
+        <w:t>completed</w:t>
+      </w:r>
+      <w:r>
+        <w:rPr>
+          <w:rFonts w:ascii="Cambria" w:hAnsi="Cambria"/>
+          <w:b w:val="0"/>
+          <w:color w:val="auto"/>
+          <w:sz w:val="24"/>
+          <w:szCs w:val="24"/>
+        </w:rPr>
+        <w:t xml:space="preserve"> project. All menus and dialogue in game should be </w:t>
+      </w:r>
+      <w:r>
+        <w:rPr>
+          <w:rFonts w:ascii="Cambria" w:hAnsi="Cambria"/>
+          <w:b w:val="0"/>
+          <w:color w:val="auto"/>
+          <w:sz w:val="24"/>
+          <w:szCs w:val="24"/>
+        </w:rPr>
+        <w:t xml:space="preserve">displayed </w:t>
+      </w:r>
+      <w:r>
+        <w:rPr>
+          <w:rFonts w:ascii="Cambria" w:hAnsi="Cambria"/>
+          <w:b w:val="0"/>
+          <w:color w:val="auto"/>
+          <w:sz w:val="24"/>
+          <w:szCs w:val="24"/>
+        </w:rPr>
+        <w:t xml:space="preserve">in plain English. </w:t>
+      </w:r>
+    </w:p>
+    <w:p>
+      <w:pPr>
+        <w:pStyle w:val="UnitySubHeading"/>
+        <w:numPr>
+          <w:ilvl w:val="2"/>
+          <w:numId w:val="2"/>
+        </w:numPr>
+      </w:pPr>
+      <w:bookmarkStart w:id="13" w:name="_Toc411086865"/>
+      <w:r>
+        <w:t>Technical Constrains</w:t>
+      </w:r>
+      <w:bookmarkEnd w:id="13"/>
+    </w:p>
+    <w:p>
+      <w:pPr>
+        <w:pStyle w:val="UnitySubHeading"/>
+        <w:numPr>
+          <w:ilvl w:val="0"/>
+          <w:numId w:val="0"/>
+        </w:numPr>
+        <w:ind w:left="1800"/>
+        <w:rPr>
+          <w:rFonts w:ascii="Cambria" w:hAnsi="Cambria"/>
+          <w:b w:val="0"/>
+          <w:color w:val="auto"/>
+          <w:sz w:val="24"/>
+          <w:szCs w:val="24"/>
+        </w:rPr>
+      </w:pPr>
+      <w:bookmarkStart w:id="14" w:name="_Toc411086866"/>
+      <w:r>
+        <w:rPr>
+          <w:rFonts w:ascii="Cambria" w:hAnsi="Cambria"/>
+          <w:b w:val="0"/>
+          <w:color w:val="auto"/>
+          <w:sz w:val="24"/>
+          <w:szCs w:val="24"/>
+        </w:rPr>
+        <w:t>The game is c</w:t>
+      </w:r>
+      <w:r>
+        <w:rPr>
+          <w:rFonts w:ascii="Cambria" w:hAnsi="Cambria"/>
+          <w:b w:val="0"/>
+          <w:color w:val="auto"/>
+          <w:sz w:val="24"/>
+          <w:szCs w:val="24"/>
+        </w:rPr>
+        <w:t>reated to run on personal computers or laptops running Windows 7 or Windows 8 and will be optimized for</w:t>
+      </w:r>
+      <w:r>
+        <w:rPr>
+          <w:rFonts w:ascii="Cambria" w:hAnsi="Cambria"/>
+          <w:b w:val="0"/>
+          <w:color w:val="auto"/>
+          <w:sz w:val="24"/>
+          <w:szCs w:val="24"/>
+        </w:rPr>
+        <w:t xml:space="preserve"> the</w:t>
+      </w:r>
+      <w:r>
+        <w:rPr>
+          <w:rFonts w:ascii="Cambria" w:hAnsi="Cambria"/>
+          <w:b w:val="0"/>
+          <w:color w:val="auto"/>
+          <w:sz w:val="24"/>
+          <w:szCs w:val="24"/>
+        </w:rPr>
+        <w:t xml:space="preserve"> integrated graphical processing units</w:t>
+      </w:r>
+      <w:r>
+        <w:rPr>
+          <w:rFonts w:ascii="Cambria" w:hAnsi="Cambria"/>
+          <w:b w:val="0"/>
+          <w:color w:val="auto"/>
+          <w:sz w:val="24"/>
+          <w:szCs w:val="24"/>
+        </w:rPr>
+        <w:t xml:space="preserve"> commonly found in laptops</w:t>
+      </w:r>
+      <w:r>
+        <w:rPr>
+          <w:rFonts w:ascii="Cambria" w:hAnsi="Cambria"/>
+          <w:b w:val="0"/>
+          <w:color w:val="auto"/>
+          <w:sz w:val="24"/>
+          <w:szCs w:val="24"/>
+        </w:rPr>
+        <w:t xml:space="preserve">. </w:t>
+      </w:r>
+    </w:p>
+    <w:p>
+      <w:pPr>
+        <w:pStyle w:val="UnitySubHeading"/>
+        <w:numPr>
+          <w:ilvl w:val="0"/>
+          <w:numId w:val="0"/>
+        </w:numPr>
+        <w:ind w:left="1800"/>
+        <w:rPr>
+          <w:rFonts w:ascii="Cambria" w:hAnsi="Cambria"/>
+          <w:b w:val="0"/>
+          <w:color w:val="auto"/>
+          <w:sz w:val="24"/>
+          <w:szCs w:val="24"/>
+        </w:rPr>
+      </w:pPr>
+      <w:r>
+        <w:rPr>
+          <w:rFonts w:ascii="Cambria" w:hAnsi="Cambria"/>
+          <w:b w:val="0"/>
+          <w:color w:val="auto"/>
+          <w:sz w:val="24"/>
+          <w:szCs w:val="24"/>
+        </w:rPr>
+        <w:t>Minimum Requirements:</w:t>
       </w:r>
     </w:p>
     <w:p>
@@ -3205,18 +3849,64 @@
           <w:numId w:val="0"/>
         </w:numPr>
         <w:ind w:left="360"/>
-      </w:pPr>
-    </w:p>
-    <w:p>
-      <w:pPr>
-        <w:pStyle w:val="UnitySubHeading"/>
-        <w:ind w:left="0"/>
-      </w:pPr>
-      <w:bookmarkStart w:id="11" w:name="_Toc411086862"/>
-      <w:r>
-        <w:t>2.3 Users/Perspectives</w:t>
-      </w:r>
-      <w:bookmarkEnd w:id="11"/>
+        <w:rPr>
+          <w:rFonts w:ascii="Cambria" w:hAnsi="Cambria"/>
+          <w:b w:val="0"/>
+          <w:color w:val="auto"/>
+          <w:sz w:val="24"/>
+          <w:szCs w:val="24"/>
+        </w:rPr>
+      </w:pPr>
+      <w:r>
+        <w:rPr>
+          <w:rFonts w:ascii="Cambria" w:hAnsi="Cambria"/>
+          <w:b w:val="0"/>
+          <w:color w:val="auto"/>
+          <w:sz w:val="24"/>
+          <w:szCs w:val="24"/>
+        </w:rPr>
+        <w:tab/>
+      </w:r>
+      <w:r>
+        <w:rPr>
+          <w:rFonts w:ascii="Cambria" w:hAnsi="Cambria"/>
+          <w:b w:val="0"/>
+          <w:color w:val="auto"/>
+          <w:sz w:val="24"/>
+          <w:szCs w:val="24"/>
+        </w:rPr>
+        <w:tab/>
+      </w:r>
+      <w:r>
+        <w:rPr>
+          <w:rFonts w:ascii="Cambria" w:hAnsi="Cambria"/>
+          <w:b w:val="0"/>
+          <w:color w:val="auto"/>
+          <w:sz w:val="24"/>
+          <w:szCs w:val="24"/>
+        </w:rPr>
+        <w:tab/>
+      </w:r>
+      <w:r>
+        <w:rPr>
+          <w:rFonts w:ascii="Cambria" w:hAnsi="Cambria"/>
+          <w:b w:val="0"/>
+          <w:color w:val="auto"/>
+          <w:sz w:val="24"/>
+          <w:szCs w:val="24"/>
+        </w:rPr>
+        <w:t>-Intel HD Graphics 44</w:t>
+      </w:r>
+      <w:r>
+        <w:rPr>
+          <w:rFonts w:ascii="Cambria" w:hAnsi="Cambria"/>
+          <w:b w:val="0"/>
+          <w:color w:val="auto"/>
+          <w:sz w:val="24"/>
+          <w:szCs w:val="24"/>
+        </w:rPr>
+        <w:t>00 Series</w:t>
+      </w:r>
     </w:p>
     <w:p>
       <w:pPr>
@@ -3225,6 +3915,7 @@
           <w:ilvl w:val="0"/>
           <w:numId w:val="0"/>
         </w:numPr>
+        <w:ind w:left="360"/>
         <w:rPr>
           <w:rFonts w:ascii="Cambria" w:hAnsi="Cambria"/>
           <w:b w:val="0"/>
@@ -3241,7 +3932,7 @@
           <w:sz w:val="24"/>
           <w:szCs w:val="24"/>
         </w:rPr>
-        <w:t xml:space="preserve">Users of this demo </w:t>
+        <w:tab/>
       </w:r>
       <w:r>
         <w:rPr>
@@ -3251,7 +3942,7 @@
           <w:sz w:val="24"/>
           <w:szCs w:val="24"/>
         </w:rPr>
-        <w:t>are not limited by age, race,</w:t>
+        <w:tab/>
       </w:r>
       <w:r>
         <w:rPr>
@@ -3261,72 +3952,57 @@
           <w:sz w:val="24"/>
           <w:szCs w:val="24"/>
         </w:rPr>
-        <w:t xml:space="preserve"> gender</w:t>
-      </w:r>
-      <w:r>
-        <w:rPr>
-          <w:rFonts w:ascii="Cambria" w:hAnsi="Cambria"/>
-          <w:b w:val="0"/>
-          <w:color w:val="auto"/>
-          <w:sz w:val="24"/>
-          <w:szCs w:val="24"/>
-        </w:rPr>
-        <w:t>, or locality</w:t>
-      </w:r>
-      <w:r>
-        <w:rPr>
-          <w:rFonts w:ascii="Cambria" w:hAnsi="Cambria"/>
-          <w:b w:val="0"/>
-          <w:color w:val="auto"/>
-          <w:sz w:val="24"/>
-          <w:szCs w:val="24"/>
-        </w:rPr>
-        <w:t>.  The game can be used by anyone with basic hand-eye coordination.  The game may be utilized differently by some users.  For example, for some it may act as a hobby, entertainment, or a stress reliever</w:t>
-      </w:r>
-      <w:r>
-        <w:rPr>
-          <w:rFonts w:ascii="Cambria" w:hAnsi="Cambria"/>
-          <w:b w:val="0"/>
-          <w:color w:val="auto"/>
-          <w:sz w:val="24"/>
-          <w:szCs w:val="24"/>
-        </w:rPr>
-        <w:t xml:space="preserve"> while others may dive deeper into the game to try and set the highest score or beat a personal record in play time</w:t>
-      </w:r>
-      <w:r>
-        <w:rPr>
-          <w:rFonts w:ascii="Cambria" w:hAnsi="Cambria"/>
-          <w:b w:val="0"/>
-          <w:color w:val="auto"/>
-          <w:sz w:val="24"/>
-          <w:szCs w:val="24"/>
-        </w:rPr>
-        <w:t>.</w:t>
-      </w:r>
-    </w:p>
-    <w:p>
-      <w:pPr>
-        <w:pStyle w:val="UnitySubHeading"/>
-      </w:pPr>
-      <w:bookmarkStart w:id="12" w:name="_Toc411086863"/>
-      <w:r>
-        <w:t>2.4 Constraints</w:t>
-      </w:r>
-      <w:bookmarkEnd w:id="12"/>
+        <w:tab/>
+        <w:t>-4GB RAM</w:t>
+      </w:r>
     </w:p>
     <w:p>
       <w:pPr>
         <w:pStyle w:val="UnitySubHeading"/>
         <w:numPr>
-          <w:ilvl w:val="2"/>
-          <w:numId w:val="2"/>
+          <w:ilvl w:val="0"/>
+          <w:numId w:val="0"/>
         </w:numPr>
-      </w:pPr>
-      <w:bookmarkStart w:id="13" w:name="_Toc411086864"/>
-      <w:r>
-        <w:t>Business Constraints</w:t>
-      </w:r>
-      <w:bookmarkEnd w:id="13"/>
+        <w:ind w:left="360"/>
+        <w:rPr>
+          <w:rFonts w:ascii="Cambria" w:hAnsi="Cambria"/>
+          <w:b w:val="0"/>
+          <w:color w:val="auto"/>
+          <w:sz w:val="24"/>
+          <w:szCs w:val="24"/>
+        </w:rPr>
+      </w:pPr>
+      <w:r>
+        <w:rPr>
+          <w:rFonts w:ascii="Cambria" w:hAnsi="Cambria"/>
+          <w:b w:val="0"/>
+          <w:color w:val="auto"/>
+          <w:sz w:val="24"/>
+          <w:szCs w:val="24"/>
+        </w:rPr>
+        <w:tab/>
+      </w:r>
+      <w:r>
+        <w:rPr>
+          <w:rFonts w:ascii="Cambria" w:hAnsi="Cambria"/>
+          <w:b w:val="0"/>
+          <w:color w:val="auto"/>
+          <w:sz w:val="24"/>
+          <w:szCs w:val="24"/>
+        </w:rPr>
+        <w:tab/>
+      </w:r>
+      <w:r>
+        <w:rPr>
+          <w:rFonts w:ascii="Cambria" w:hAnsi="Cambria"/>
+          <w:b w:val="0"/>
+          <w:color w:val="auto"/>
+          <w:sz w:val="24"/>
+          <w:szCs w:val="24"/>
+        </w:rPr>
+        <w:tab/>
+        <w:t>-Intel i3 Processor</w:t>
+      </w:r>
     </w:p>
     <w:p>
       <w:pPr>
@@ -3352,32 +4028,8 @@
           <w:sz w:val="24"/>
           <w:szCs w:val="24"/>
         </w:rPr>
-        <w:t>Budget</w:t>
-      </w:r>
-      <w:r>
-        <w:rPr>
-          <w:rFonts w:ascii="Cambria" w:hAnsi="Cambria"/>
-          <w:b w:val="0"/>
-          <w:color w:val="auto"/>
-          <w:sz w:val="24"/>
-          <w:szCs w:val="24"/>
-        </w:rPr>
-        <w:t xml:space="preserve">, </w:t>
-      </w:r>
-    </w:p>
-    <w:p>
-      <w:pPr>
-        <w:pStyle w:val="UnitySubHeading"/>
-        <w:numPr>
-          <w:ilvl w:val="2"/>
-          <w:numId w:val="2"/>
-        </w:numPr>
-      </w:pPr>
-      <w:bookmarkStart w:id="14" w:name="_Toc411086865"/>
-      <w:r>
-        <w:t>Technical Constrains</w:t>
-      </w:r>
-      <w:bookmarkEnd w:id="14"/>
+        <w:t xml:space="preserve">The game should not drop below 30 frames per second on any computer that meets the minimum requirements. </w:t>
+      </w:r>
     </w:p>
     <w:p>
       <w:pPr>
@@ -3395,50 +4047,8 @@
           <w:szCs w:val="24"/>
         </w:rPr>
       </w:pPr>
-      <w:bookmarkStart w:id="15" w:name="_Toc411086866"/>
-      <w:r>
-        <w:rPr>
-          <w:rFonts w:ascii="Cambria" w:hAnsi="Cambria"/>
-          <w:b w:val="0"/>
-          <w:color w:val="auto"/>
-          <w:sz w:val="24"/>
-          <w:szCs w:val="24"/>
-        </w:rPr>
-        <w:t xml:space="preserve"> </w:t>
-      </w:r>
-      <w:r>
-        <w:rPr>
-          <w:rFonts w:ascii="Cambria" w:hAnsi="Cambria"/>
-          <w:b w:val="0"/>
-          <w:color w:val="auto"/>
-          <w:sz w:val="24"/>
-          <w:szCs w:val="24"/>
-        </w:rPr>
-        <w:t>Unity</w:t>
-      </w:r>
-      <w:r>
-        <w:rPr>
-          <w:rFonts w:ascii="Cambria" w:hAnsi="Cambria"/>
-          <w:b w:val="0"/>
-          <w:color w:val="auto"/>
-          <w:sz w:val="24"/>
-          <w:szCs w:val="24"/>
-        </w:rPr>
-        <w:t xml:space="preserve">, C#, JavaScript, </w:t>
-      </w:r>
-      <w:proofErr w:type="spellStart"/>
-      <w:r>
-        <w:rPr>
-          <w:rFonts w:ascii="Cambria" w:hAnsi="Cambria"/>
-          <w:b w:val="0"/>
-          <w:color w:val="auto"/>
-          <w:sz w:val="24"/>
-          <w:szCs w:val="24"/>
-        </w:rPr>
-        <w:t>MonoDevelop</w:t>
-      </w:r>
-      <w:proofErr w:type="spellEnd"/>
-    </w:p>
+    </w:p>
+    <w:bookmarkEnd w:id="14"/>
     <w:p>
       <w:pPr>
         <w:pStyle w:val="Heading1"/>
@@ -3450,10 +4060,8 @@
         <w:jc w:val="both"/>
       </w:pPr>
       <w:r>
-        <w:lastRenderedPageBreak/>
-        <w:t>Functional Requirements</w:t>
-      </w:r>
-      <w:bookmarkEnd w:id="15"/>
+        <w:t>Game Features</w:t>
+      </w:r>
     </w:p>
     <w:p>
       <w:r>
@@ -3466,103 +4074,74 @@
         <w:t xml:space="preserve">within the Unity engine.  </w:t>
       </w:r>
       <w:r>
-        <w:t xml:space="preserve">The game demo will be robust enough to not crash during regular </w:t>
-      </w:r>
-      <w:proofErr w:type="gramStart"/>
-      <w:r>
-        <w:t>play(</w:t>
-      </w:r>
-      <w:proofErr w:type="gramEnd"/>
-      <w:r>
-        <w:t>except for unforeseen circumstances).  The game itself will b</w:t>
+        <w:t>The game demo will be robust enough to not crash during regular play</w:t>
+      </w:r>
+      <w:r>
+        <w:t xml:space="preserve"> </w:t>
+      </w:r>
+      <w:r>
+        <w:t>(except for unforeseen circumstances</w:t>
+      </w:r>
+      <w:r>
+        <w:t xml:space="preserve"> such as a sudden computer crash</w:t>
+      </w:r>
+      <w:r>
+        <w:t>).  The game itself will b</w:t>
       </w:r>
       <w:r>
         <w:t xml:space="preserve">e able to handle user input and react accordingly on-screen via a keyboard and mouse.  </w:t>
       </w:r>
     </w:p>
-    <w:p/>
-    <w:p>
-      <w:pPr>
-        <w:pStyle w:val="UnityBody"/>
-        <w:spacing w:before="0" w:after="240"/>
-      </w:pPr>
-      <w:r>
-        <w:t>Write all verbs in full. Do not use contracted forms like</w:t>
-      </w:r>
-      <w:r>
-        <w:rPr>
-          <w:bCs/>
-        </w:rPr>
-        <w:t> don’t</w:t>
-      </w:r>
-      <w:r>
-        <w:t> or </w:t>
-      </w:r>
-      <w:r>
-        <w:rPr>
-          <w:bCs/>
-        </w:rPr>
-        <w:t>can’t.</w:t>
-      </w:r>
-      <w:r>
-        <w:t xml:space="preserve"> Do not use abbreviations such as </w:t>
-      </w:r>
-      <w:r>
-        <w:rPr>
-          <w:bCs/>
-        </w:rPr>
-        <w:t>info</w:t>
-      </w:r>
-      <w:r>
-        <w:t> (for information) and </w:t>
-      </w:r>
-      <w:proofErr w:type="gramStart"/>
-      <w:r>
-        <w:rPr>
-          <w:bCs/>
-        </w:rPr>
-        <w:t>asap</w:t>
-      </w:r>
-      <w:proofErr w:type="gramEnd"/>
-      <w:r>
-        <w:t> (for as soon as possible). Limit the use of </w:t>
-      </w:r>
-      <w:r>
-        <w:rPr>
-          <w:bCs/>
-        </w:rPr>
-        <w:t>passive voice</w:t>
-      </w:r>
-      <w:r>
-        <w:t>. However, there are some situations where passive verb forms are preferred to active forms. For example, active verb forms used with the first person singular are not considered appropriate in formal or academic writing.</w:t>
-      </w:r>
-    </w:p>
-    <w:p>
-      <w:pPr>
-        <w:pStyle w:val="Heading2"/>
-        <w:numPr>
-          <w:ilvl w:val="1"/>
-          <w:numId w:val="2"/>
-        </w:numPr>
-        <w:ind w:left="360" w:firstLine="0"/>
-        <w:jc w:val="both"/>
-      </w:pPr>
-      <w:bookmarkStart w:id="16" w:name="_Toc411086867"/>
-      <w:r>
-        <w:t>Sub Heading 1</w:t>
-      </w:r>
-      <w:bookmarkEnd w:id="16"/>
+    <w:p>
+      <w:pPr>
+        <w:pStyle w:val="UnitySubHeading"/>
+      </w:pPr>
+      <w:r>
+        <w:t>3.1 Functional Requirements</w:t>
+      </w:r>
     </w:p>
     <w:p>
       <w:pPr>
         <w:ind w:left="360"/>
         <w:jc w:val="both"/>
       </w:pPr>
-      <w:proofErr w:type="gramStart"/>
       <w:r>
         <w:t>Example text for sub heading.</w:t>
       </w:r>
-      <w:proofErr w:type="gramEnd"/>
+    </w:p>
+    <w:p>
+      <w:pPr>
+        <w:pStyle w:val="UnitySubHeading"/>
+      </w:pPr>
+      <w:r>
+        <w:lastRenderedPageBreak/>
+        <w:t>3.2 Non-Functional Requirements</w:t>
+      </w:r>
+    </w:p>
+    <w:p>
+      <w:pPr>
+        <w:pStyle w:val="UnityBody"/>
+      </w:pPr>
+      <w:r>
+        <w:t>Example text for sub heading.</w:t>
+      </w:r>
+      <w:bookmarkStart w:id="15" w:name="_GoBack"/>
+      <w:bookmarkEnd w:id="15"/>
+    </w:p>
+    <w:p>
+      <w:pPr>
+        <w:pStyle w:val="UnityBody"/>
+      </w:pPr>
+    </w:p>
+    <w:p>
+      <w:pPr>
+        <w:pStyle w:val="UnityHeading"/>
+        <w:numPr>
+          <w:ilvl w:val="0"/>
+          <w:numId w:val="0"/>
+        </w:numPr>
+        <w:ind w:left="360"/>
+      </w:pPr>
     </w:p>
     <w:p>
       <w:pPr>
@@ -3575,11 +4154,11 @@
         <w:adjustRightInd w:val="0"/>
         <w:jc w:val="both"/>
       </w:pPr>
-      <w:bookmarkStart w:id="17" w:name="_Toc411086868"/>
+      <w:bookmarkStart w:id="16" w:name="_Toc411086868"/>
       <w:r>
         <w:t>References</w:t>
       </w:r>
-      <w:bookmarkEnd w:id="17"/>
+      <w:bookmarkEnd w:id="16"/>
     </w:p>
     <w:tbl>
       <w:tblPr>
@@ -3738,11 +4317,11 @@
         <w:adjustRightInd w:val="0"/>
         <w:jc w:val="both"/>
       </w:pPr>
-      <w:bookmarkStart w:id="18" w:name="_Toc411086869"/>
+      <w:bookmarkStart w:id="17" w:name="_Toc411086869"/>
       <w:r>
         <w:t>Document Revision History</w:t>
       </w:r>
-      <w:bookmarkEnd w:id="18"/>
+      <w:bookmarkEnd w:id="17"/>
     </w:p>
     <w:tbl>
       <w:tblPr>
@@ -3864,57 +4443,21 @@
           <w:numId w:val="2"/>
         </w:numPr>
       </w:pPr>
-      <w:bookmarkStart w:id="19" w:name="_Toc411086870"/>
+      <w:bookmarkStart w:id="18" w:name="_Toc411086870"/>
       <w:r>
         <w:t>Appendix</w:t>
       </w:r>
-      <w:bookmarkEnd w:id="19"/>
+      <w:bookmarkEnd w:id="18"/>
     </w:p>
     <w:p>
       <w:r>
         <w:t>Material including referenced documentation the web or elsewhere, as well as alternative designs or items/ideas for future improvements.</w:t>
       </w:r>
     </w:p>
-    <w:p>
-      <w:r>
-        <w:br w:type="page"/>
-      </w:r>
-    </w:p>
-    <w:p>
-      <w:pPr>
-        <w:jc w:val="both"/>
-      </w:pPr>
-      <w:r>
-        <w:lastRenderedPageBreak/>
-        <w:t>Notes:</w:t>
-      </w:r>
-    </w:p>
-    <w:p>
-      <w:pPr>
-        <w:jc w:val="both"/>
-      </w:pPr>
-      <w:r>
-        <w:t>Change occurrences of “the client” with “</w:t>
-      </w:r>
-      <w:proofErr w:type="spellStart"/>
-      <w:r>
-        <w:t>Aigbe</w:t>
-      </w:r>
-      <w:proofErr w:type="spellEnd"/>
-      <w:proofErr w:type="gramStart"/>
-      <w:r>
-        <w:t>” ?</w:t>
-      </w:r>
-      <w:proofErr w:type="gramEnd"/>
-    </w:p>
-    <w:p>
-      <w:pPr>
-        <w:jc w:val="both"/>
-      </w:pPr>
-    </w:p>
+    <w:p/>
     <w:sectPr>
-      <w:headerReference w:type="default" r:id="rId9"/>
-      <w:footerReference w:type="default" r:id="rId10"/>
+      <w:headerReference w:type="default" r:id="rId8"/>
+      <w:footerReference w:type="default" r:id="rId9"/>
       <w:pgSz w:w="12240" w:h="15840"/>
       <w:pgMar w:top="1440" w:right="1440" w:bottom="1440" w:left="1440" w:header="720" w:footer="720" w:gutter="0"/>
       <w:cols w:space="720"/>
@@ -3924,7 +4467,7 @@
 </file>
 
 <file path=word/endnotes.xml><?xml version="1.0" encoding="utf-8"?>
-<w:endnotes xmlns:wpc="http://schemas.microsoft.com/office/word/2010/wordprocessingCanvas" xmlns:mc="http://schemas.openxmlformats.org/markup-compatibility/2006" xmlns:o="urn:schemas-microsoft-com:office:office" xmlns:r="http://schemas.openxmlformats.org/officeDocument/2006/relationships" xmlns:m="http://schemas.openxmlformats.org/officeDocument/2006/math" xmlns:v="urn:schemas-microsoft-com:vml" xmlns:wp14="http://schemas.microsoft.com/office/word/2010/wordprocessingDrawing" xmlns:wp="http://schemas.openxmlformats.org/drawingml/2006/wordprocessingDrawing" xmlns:w10="urn:schemas-microsoft-com:office:word" xmlns:w="http://schemas.openxmlformats.org/wordprocessingml/2006/main" xmlns:w14="http://schemas.microsoft.com/office/word/2010/wordml" xmlns:wpg="http://schemas.microsoft.com/office/word/2010/wordprocessingGroup" xmlns:wpi="http://schemas.microsoft.com/office/word/2010/wordprocessingInk" xmlns:wne="http://schemas.microsoft.com/office/word/2006/wordml" xmlns:wps="http://schemas.microsoft.com/office/word/2010/wordprocessingShape" mc:Ignorable="w14 wp14">
+<w:endnotes xmlns:wpc="http://schemas.microsoft.com/office/word/2010/wordprocessingCanvas" xmlns:mc="http://schemas.openxmlformats.org/markup-compatibility/2006" xmlns:o="urn:schemas-microsoft-com:office:office" xmlns:r="http://schemas.openxmlformats.org/officeDocument/2006/relationships" xmlns:m="http://schemas.openxmlformats.org/officeDocument/2006/math" xmlns:v="urn:schemas-microsoft-com:vml" xmlns:wp14="http://schemas.microsoft.com/office/word/2010/wordprocessingDrawing" xmlns:wp="http://schemas.openxmlformats.org/drawingml/2006/wordprocessingDrawing" xmlns:w10="urn:schemas-microsoft-com:office:word" xmlns:w="http://schemas.openxmlformats.org/wordprocessingml/2006/main" xmlns:w14="http://schemas.microsoft.com/office/word/2010/wordml" xmlns:w15="http://schemas.microsoft.com/office/word/2012/wordml" xmlns:wpg="http://schemas.microsoft.com/office/word/2010/wordprocessingGroup" xmlns:wpi="http://schemas.microsoft.com/office/word/2010/wordprocessingInk" xmlns:wne="http://schemas.microsoft.com/office/word/2006/wordml" xmlns:wps="http://schemas.microsoft.com/office/word/2010/wordprocessingShape" mc:Ignorable="w14 w15 wp14">
   <w:endnote w:type="separator" w:id="-1">
     <w:p>
       <w:pPr>
@@ -3949,7 +4492,7 @@
 </file>
 
 <file path=word/footer1.xml><?xml version="1.0" encoding="utf-8"?>
-<w:ftr xmlns:wpc="http://schemas.microsoft.com/office/word/2010/wordprocessingCanvas" xmlns:mc="http://schemas.openxmlformats.org/markup-compatibility/2006" xmlns:o="urn:schemas-microsoft-com:office:office" xmlns:r="http://schemas.openxmlformats.org/officeDocument/2006/relationships" xmlns:m="http://schemas.openxmlformats.org/officeDocument/2006/math" xmlns:v="urn:schemas-microsoft-com:vml" xmlns:wp14="http://schemas.microsoft.com/office/word/2010/wordprocessingDrawing" xmlns:wp="http://schemas.openxmlformats.org/drawingml/2006/wordprocessingDrawing" xmlns:w10="urn:schemas-microsoft-com:office:word" xmlns:w="http://schemas.openxmlformats.org/wordprocessingml/2006/main" xmlns:w14="http://schemas.microsoft.com/office/word/2010/wordml" xmlns:wpg="http://schemas.microsoft.com/office/word/2010/wordprocessingGroup" xmlns:wpi="http://schemas.microsoft.com/office/word/2010/wordprocessingInk" xmlns:wne="http://schemas.microsoft.com/office/word/2006/wordml" xmlns:wps="http://schemas.microsoft.com/office/word/2010/wordprocessingShape" mc:Ignorable="w14 wp14">
+<w:ftr xmlns:wpc="http://schemas.microsoft.com/office/word/2010/wordprocessingCanvas" xmlns:mc="http://schemas.openxmlformats.org/markup-compatibility/2006" xmlns:o="urn:schemas-microsoft-com:office:office" xmlns:r="http://schemas.openxmlformats.org/officeDocument/2006/relationships" xmlns:m="http://schemas.openxmlformats.org/officeDocument/2006/math" xmlns:v="urn:schemas-microsoft-com:vml" xmlns:wp14="http://schemas.microsoft.com/office/word/2010/wordprocessingDrawing" xmlns:wp="http://schemas.openxmlformats.org/drawingml/2006/wordprocessingDrawing" xmlns:w10="urn:schemas-microsoft-com:office:word" xmlns:w="http://schemas.openxmlformats.org/wordprocessingml/2006/main" xmlns:w14="http://schemas.microsoft.com/office/word/2010/wordml" xmlns:w15="http://schemas.microsoft.com/office/word/2012/wordml" xmlns:wpg="http://schemas.microsoft.com/office/word/2010/wordprocessingGroup" xmlns:wpi="http://schemas.microsoft.com/office/word/2010/wordprocessingInk" xmlns:wne="http://schemas.microsoft.com/office/word/2006/wordml" xmlns:wps="http://schemas.microsoft.com/office/word/2010/wordprocessingShape" mc:Ignorable="w14 w15 wp14">
   <w:p>
     <w:pPr>
       <w:pStyle w:val="UnityFooter"/>
@@ -3971,7 +4514,7 @@
 </file>
 
 <file path=word/footnotes.xml><?xml version="1.0" encoding="utf-8"?>
-<w:footnotes xmlns:wpc="http://schemas.microsoft.com/office/word/2010/wordprocessingCanvas" xmlns:mc="http://schemas.openxmlformats.org/markup-compatibility/2006" xmlns:o="urn:schemas-microsoft-com:office:office" xmlns:r="http://schemas.openxmlformats.org/officeDocument/2006/relationships" xmlns:m="http://schemas.openxmlformats.org/officeDocument/2006/math" xmlns:v="urn:schemas-microsoft-com:vml" xmlns:wp14="http://schemas.microsoft.com/office/word/2010/wordprocessingDrawing" xmlns:wp="http://schemas.openxmlformats.org/drawingml/2006/wordprocessingDrawing" xmlns:w10="urn:schemas-microsoft-com:office:word" xmlns:w="http://schemas.openxmlformats.org/wordprocessingml/2006/main" xmlns:w14="http://schemas.microsoft.com/office/word/2010/wordml" xmlns:wpg="http://schemas.microsoft.com/office/word/2010/wordprocessingGroup" xmlns:wpi="http://schemas.microsoft.com/office/word/2010/wordprocessingInk" xmlns:wne="http://schemas.microsoft.com/office/word/2006/wordml" xmlns:wps="http://schemas.microsoft.com/office/word/2010/wordprocessingShape" mc:Ignorable="w14 wp14">
+<w:footnotes xmlns:wpc="http://schemas.microsoft.com/office/word/2010/wordprocessingCanvas" xmlns:mc="http://schemas.openxmlformats.org/markup-compatibility/2006" xmlns:o="urn:schemas-microsoft-com:office:office" xmlns:r="http://schemas.openxmlformats.org/officeDocument/2006/relationships" xmlns:m="http://schemas.openxmlformats.org/officeDocument/2006/math" xmlns:v="urn:schemas-microsoft-com:vml" xmlns:wp14="http://schemas.microsoft.com/office/word/2010/wordprocessingDrawing" xmlns:wp="http://schemas.openxmlformats.org/drawingml/2006/wordprocessingDrawing" xmlns:w10="urn:schemas-microsoft-com:office:word" xmlns:w="http://schemas.openxmlformats.org/wordprocessingml/2006/main" xmlns:w14="http://schemas.microsoft.com/office/word/2010/wordml" xmlns:w15="http://schemas.microsoft.com/office/word/2012/wordml" xmlns:wpg="http://schemas.microsoft.com/office/word/2010/wordprocessingGroup" xmlns:wpi="http://schemas.microsoft.com/office/word/2010/wordprocessingInk" xmlns:wne="http://schemas.microsoft.com/office/word/2006/wordml" xmlns:wps="http://schemas.microsoft.com/office/word/2010/wordprocessingShape" mc:Ignorable="w14 w15 wp14">
   <w:footnote w:type="separator" w:id="-1">
     <w:p>
       <w:pPr>
@@ -3996,7 +4539,7 @@
 </file>
 
 <file path=word/header1.xml><?xml version="1.0" encoding="utf-8"?>
-<w:hdr xmlns:wpc="http://schemas.microsoft.com/office/word/2010/wordprocessingCanvas" xmlns:mc="http://schemas.openxmlformats.org/markup-compatibility/2006" xmlns:o="urn:schemas-microsoft-com:office:office" xmlns:r="http://schemas.openxmlformats.org/officeDocument/2006/relationships" xmlns:m="http://schemas.openxmlformats.org/officeDocument/2006/math" xmlns:v="urn:schemas-microsoft-com:vml" xmlns:wp14="http://schemas.microsoft.com/office/word/2010/wordprocessingDrawing" xmlns:wp="http://schemas.openxmlformats.org/drawingml/2006/wordprocessingDrawing" xmlns:w10="urn:schemas-microsoft-com:office:word" xmlns:w="http://schemas.openxmlformats.org/wordprocessingml/2006/main" xmlns:w14="http://schemas.microsoft.com/office/word/2010/wordml" xmlns:wpg="http://schemas.microsoft.com/office/word/2010/wordprocessingGroup" xmlns:wpi="http://schemas.microsoft.com/office/word/2010/wordprocessingInk" xmlns:wne="http://schemas.microsoft.com/office/word/2006/wordml" xmlns:wps="http://schemas.microsoft.com/office/word/2010/wordprocessingShape" mc:Ignorable="w14 wp14">
+<w:hdr xmlns:wpc="http://schemas.microsoft.com/office/word/2010/wordprocessingCanvas" xmlns:mc="http://schemas.openxmlformats.org/markup-compatibility/2006" xmlns:o="urn:schemas-microsoft-com:office:office" xmlns:r="http://schemas.openxmlformats.org/officeDocument/2006/relationships" xmlns:m="http://schemas.openxmlformats.org/officeDocument/2006/math" xmlns:v="urn:schemas-microsoft-com:vml" xmlns:wp14="http://schemas.microsoft.com/office/word/2010/wordprocessingDrawing" xmlns:wp="http://schemas.openxmlformats.org/drawingml/2006/wordprocessingDrawing" xmlns:w10="urn:schemas-microsoft-com:office:word" xmlns:w="http://schemas.openxmlformats.org/wordprocessingml/2006/main" xmlns:w14="http://schemas.microsoft.com/office/word/2010/wordml" xmlns:w15="http://schemas.microsoft.com/office/word/2012/wordml" xmlns:wpg="http://schemas.microsoft.com/office/word/2010/wordprocessingGroup" xmlns:wpi="http://schemas.microsoft.com/office/word/2010/wordprocessingInk" xmlns:wne="http://schemas.microsoft.com/office/word/2006/wordml" xmlns:wps="http://schemas.microsoft.com/office/word/2010/wordprocessingShape" mc:Ignorable="w14 w15 wp14">
   <w:p>
     <w:pPr>
       <w:tabs>
@@ -4018,7 +4561,7 @@
       <w:rPr>
         <w:noProof/>
       </w:rPr>
-      <w:t>6</w:t>
+      <w:t>8</w:t>
     </w:r>
     <w:r>
       <w:fldChar w:fldCharType="end"/>
@@ -4091,7 +4634,7 @@
 </file>
 
 <file path=word/numbering.xml><?xml version="1.0" encoding="utf-8"?>
-<w:numbering xmlns:wpc="http://schemas.microsoft.com/office/word/2010/wordprocessingCanvas" xmlns:mc="http://schemas.openxmlformats.org/markup-compatibility/2006" xmlns:o="urn:schemas-microsoft-com:office:office" xmlns:r="http://schemas.openxmlformats.org/officeDocument/2006/relationships" xmlns:m="http://schemas.openxmlformats.org/officeDocument/2006/math" xmlns:v="urn:schemas-microsoft-com:vml" xmlns:wp14="http://schemas.microsoft.com/office/word/2010/wordprocessingDrawing" xmlns:wp="http://schemas.openxmlformats.org/drawingml/2006/wordprocessingDrawing" xmlns:w10="urn:schemas-microsoft-com:office:word" xmlns:w="http://schemas.openxmlformats.org/wordprocessingml/2006/main" xmlns:w14="http://schemas.microsoft.com/office/word/2010/wordml" xmlns:wpg="http://schemas.microsoft.com/office/word/2010/wordprocessingGroup" xmlns:wpi="http://schemas.microsoft.com/office/word/2010/wordprocessingInk" xmlns:wne="http://schemas.microsoft.com/office/word/2006/wordml" xmlns:wps="http://schemas.microsoft.com/office/word/2010/wordprocessingShape" mc:Ignorable="w14 wp14">
+<w:numbering xmlns:wpc="http://schemas.microsoft.com/office/word/2010/wordprocessingCanvas" xmlns:mc="http://schemas.openxmlformats.org/markup-compatibility/2006" xmlns:o="urn:schemas-microsoft-com:office:office" xmlns:r="http://schemas.openxmlformats.org/officeDocument/2006/relationships" xmlns:m="http://schemas.openxmlformats.org/officeDocument/2006/math" xmlns:v="urn:schemas-microsoft-com:vml" xmlns:wp14="http://schemas.microsoft.com/office/word/2010/wordprocessingDrawing" xmlns:wp="http://schemas.openxmlformats.org/drawingml/2006/wordprocessingDrawing" xmlns:w10="urn:schemas-microsoft-com:office:word" xmlns:w="http://schemas.openxmlformats.org/wordprocessingml/2006/main" xmlns:w14="http://schemas.microsoft.com/office/word/2010/wordml" xmlns:w15="http://schemas.microsoft.com/office/word/2012/wordml" xmlns:wpg="http://schemas.microsoft.com/office/word/2010/wordprocessingGroup" xmlns:wpi="http://schemas.microsoft.com/office/word/2010/wordprocessingInk" xmlns:wne="http://schemas.microsoft.com/office/word/2006/wordml" xmlns:wps="http://schemas.microsoft.com/office/word/2010/wordprocessingShape" mc:Ignorable="w14 w15 wp14">
   <w:abstractNum w:abstractNumId="0">
     <w:nsid w:val="0C63720C"/>
     <w:multiLevelType w:val="hybridMultilevel"/>
@@ -4322,6 +4865,95 @@
       </w:pPr>
     </w:lvl>
   </w:abstractNum>
+  <w:abstractNum w:abstractNumId="2">
+    <w:nsid w:val="29613063"/>
+    <w:multiLevelType w:val="hybridMultilevel"/>
+    <w:tmpl w:val="641AB934"/>
+    <w:lvl w:ilvl="0" w:tplc="4FAE4952">
+      <w:start w:val="1"/>
+      <w:numFmt w:val="decimal"/>
+      <w:lvlText w:val="%1."/>
+      <w:lvlJc w:val="left"/>
+      <w:pPr>
+        <w:ind w:left="2160" w:hanging="360"/>
+      </w:pPr>
+      <w:rPr>
+        <w:rFonts w:hint="default"/>
+      </w:rPr>
+    </w:lvl>
+    <w:lvl w:ilvl="1" w:tplc="04090019" w:tentative="1">
+      <w:start w:val="1"/>
+      <w:numFmt w:val="lowerLetter"/>
+      <w:lvlText w:val="%2."/>
+      <w:lvlJc w:val="left"/>
+      <w:pPr>
+        <w:ind w:left="2880" w:hanging="360"/>
+      </w:pPr>
+    </w:lvl>
+    <w:lvl w:ilvl="2" w:tplc="0409001B" w:tentative="1">
+      <w:start w:val="1"/>
+      <w:numFmt w:val="lowerRoman"/>
+      <w:lvlText w:val="%3."/>
+      <w:lvlJc w:val="right"/>
+      <w:pPr>
+        <w:ind w:left="3600" w:hanging="180"/>
+      </w:pPr>
+    </w:lvl>
+    <w:lvl w:ilvl="3" w:tplc="0409000F" w:tentative="1">
+      <w:start w:val="1"/>
+      <w:numFmt w:val="decimal"/>
+      <w:lvlText w:val="%4."/>
+      <w:lvlJc w:val="left"/>
+      <w:pPr>
+        <w:ind w:left="4320" w:hanging="360"/>
+      </w:pPr>
+    </w:lvl>
+    <w:lvl w:ilvl="4" w:tplc="04090019" w:tentative="1">
+      <w:start w:val="1"/>
+      <w:numFmt w:val="lowerLetter"/>
+      <w:lvlText w:val="%5."/>
+      <w:lvlJc w:val="left"/>
+      <w:pPr>
+        <w:ind w:left="5040" w:hanging="360"/>
+      </w:pPr>
+    </w:lvl>
+    <w:lvl w:ilvl="5" w:tplc="0409001B" w:tentative="1">
+      <w:start w:val="1"/>
+      <w:numFmt w:val="lowerRoman"/>
+      <w:lvlText w:val="%6."/>
+      <w:lvlJc w:val="right"/>
+      <w:pPr>
+        <w:ind w:left="5760" w:hanging="180"/>
+      </w:pPr>
+    </w:lvl>
+    <w:lvl w:ilvl="6" w:tplc="0409000F" w:tentative="1">
+      <w:start w:val="1"/>
+      <w:numFmt w:val="decimal"/>
+      <w:lvlText w:val="%7."/>
+      <w:lvlJc w:val="left"/>
+      <w:pPr>
+        <w:ind w:left="6480" w:hanging="360"/>
+      </w:pPr>
+    </w:lvl>
+    <w:lvl w:ilvl="7" w:tplc="04090019" w:tentative="1">
+      <w:start w:val="1"/>
+      <w:numFmt w:val="lowerLetter"/>
+      <w:lvlText w:val="%8."/>
+      <w:lvlJc w:val="left"/>
+      <w:pPr>
+        <w:ind w:left="7200" w:hanging="360"/>
+      </w:pPr>
+    </w:lvl>
+    <w:lvl w:ilvl="8" w:tplc="0409001B" w:tentative="1">
+      <w:start w:val="1"/>
+      <w:numFmt w:val="lowerRoman"/>
+      <w:lvlText w:val="%9."/>
+      <w:lvlJc w:val="right"/>
+      <w:pPr>
+        <w:ind w:left="7920" w:hanging="180"/>
+      </w:pPr>
+    </w:lvl>
+  </w:abstractNum>
   <w:num w:numId="1">
     <w:abstractNumId w:val="1"/>
   </w:num>
@@ -4364,11 +4996,17 @@
       <w:startOverride w:val="1"/>
     </w:lvlOverride>
   </w:num>
+  <w:num w:numId="9">
+    <w:abstractNumId w:val="2"/>
+  </w:num>
+  <w:num w:numId="10">
+    <w:abstractNumId w:val="0"/>
+  </w:num>
 </w:numbering>
 </file>
 
 <file path=word/styles.xml><?xml version="1.0" encoding="utf-8"?>
-<w:styles xmlns:mc="http://schemas.openxmlformats.org/markup-compatibility/2006" xmlns:r="http://schemas.openxmlformats.org/officeDocument/2006/relationships" xmlns:w="http://schemas.openxmlformats.org/wordprocessingml/2006/main" xmlns:w14="http://schemas.microsoft.com/office/word/2010/wordml" mc:Ignorable="w14">
+<w:styles xmlns:mc="http://schemas.openxmlformats.org/markup-compatibility/2006" xmlns:r="http://schemas.openxmlformats.org/officeDocument/2006/relationships" xmlns:w="http://schemas.openxmlformats.org/wordprocessingml/2006/main" xmlns:w14="http://schemas.microsoft.com/office/word/2010/wordml" xmlns:w15="http://schemas.microsoft.com/office/word/2012/wordml" mc:Ignorable="w14 w15">
   <w:docDefaults>
     <w:rPrDefault>
       <w:rPr>
@@ -4384,144 +5022,378 @@
       </w:pPr>
     </w:pPrDefault>
   </w:docDefaults>
-  <w:latentStyles w:defLockedState="0" w:defUIPriority="99" w:defSemiHidden="1" w:defUnhideWhenUsed="1" w:defQFormat="0" w:count="267">
-    <w:lsdException w:name="Normal" w:semiHidden="0" w:uiPriority="0" w:unhideWhenUsed="0" w:qFormat="1"/>
-    <w:lsdException w:name="heading 1" w:semiHidden="0" w:uiPriority="0" w:unhideWhenUsed="0" w:qFormat="1"/>
-    <w:lsdException w:name="heading 2" w:uiPriority="9" w:qFormat="1"/>
-    <w:lsdException w:name="heading 3" w:uiPriority="9" w:qFormat="1"/>
-    <w:lsdException w:name="heading 4" w:uiPriority="9" w:qFormat="1"/>
-    <w:lsdException w:name="heading 5" w:uiPriority="9" w:qFormat="1"/>
-    <w:lsdException w:name="heading 6" w:uiPriority="9" w:qFormat="1"/>
-    <w:lsdException w:name="heading 7" w:uiPriority="9" w:qFormat="1"/>
-    <w:lsdException w:name="heading 8" w:uiPriority="9" w:qFormat="1"/>
-    <w:lsdException w:name="heading 9" w:uiPriority="9" w:qFormat="1"/>
-    <w:lsdException w:name="toc 1" w:uiPriority="39" w:qFormat="1"/>
-    <w:lsdException w:name="toc 2" w:uiPriority="39" w:qFormat="1"/>
-    <w:lsdException w:name="toc 3" w:uiPriority="39"/>
-    <w:lsdException w:name="toc 4" w:uiPriority="39"/>
-    <w:lsdException w:name="toc 5" w:uiPriority="39"/>
-    <w:lsdException w:name="toc 6" w:uiPriority="39"/>
-    <w:lsdException w:name="toc 7" w:uiPriority="39"/>
-    <w:lsdException w:name="toc 8" w:uiPriority="39"/>
-    <w:lsdException w:name="toc 9" w:uiPriority="39"/>
-    <w:lsdException w:name="caption" w:uiPriority="35" w:qFormat="1"/>
-    <w:lsdException w:name="Title" w:semiHidden="0" w:uiPriority="10" w:unhideWhenUsed="0" w:qFormat="1"/>
-    <w:lsdException w:name="Default Paragraph Font" w:uiPriority="1"/>
-    <w:lsdException w:name="Subtitle" w:semiHidden="0" w:uiPriority="11" w:unhideWhenUsed="0" w:qFormat="1"/>
-    <w:lsdException w:name="Strong" w:semiHidden="0" w:uiPriority="22" w:unhideWhenUsed="0" w:qFormat="1"/>
-    <w:lsdException w:name="Emphasis" w:semiHidden="0" w:uiPriority="20" w:unhideWhenUsed="0" w:qFormat="1"/>
-    <w:lsdException w:name="Table Grid" w:semiHidden="0" w:uiPriority="59" w:unhideWhenUsed="0"/>
-    <w:lsdException w:name="Placeholder Text" w:unhideWhenUsed="0"/>
-    <w:lsdException w:name="No Spacing" w:semiHidden="0" w:uiPriority="1" w:unhideWhenUsed="0" w:qFormat="1"/>
-    <w:lsdException w:name="Light Shading" w:semiHidden="0" w:uiPriority="60" w:unhideWhenUsed="0"/>
-    <w:lsdException w:name="Light List" w:semiHidden="0" w:uiPriority="61" w:unhideWhenUsed="0"/>
-    <w:lsdException w:name="Light Grid" w:semiHidden="0" w:uiPriority="62" w:unhideWhenUsed="0"/>
-    <w:lsdException w:name="Medium Shading 1" w:semiHidden="0" w:uiPriority="63" w:unhideWhenUsed="0"/>
-    <w:lsdException w:name="Medium Shading 2" w:semiHidden="0" w:uiPriority="64" w:unhideWhenUsed="0"/>
-    <w:lsdException w:name="Medium List 1" w:semiHidden="0" w:uiPriority="65" w:unhideWhenUsed="0"/>
-    <w:lsdException w:name="Medium List 2" w:semiHidden="0" w:uiPriority="66" w:unhideWhenUsed="0"/>
-    <w:lsdException w:name="Medium Grid 1" w:semiHidden="0" w:uiPriority="67" w:unhideWhenUsed="0"/>
-    <w:lsdException w:name="Medium Grid 2" w:semiHidden="0" w:uiPriority="68" w:unhideWhenUsed="0"/>
-    <w:lsdException w:name="Medium Grid 3" w:semiHidden="0" w:uiPriority="69" w:unhideWhenUsed="0"/>
-    <w:lsdException w:name="Dark List" w:semiHidden="0" w:uiPriority="70" w:unhideWhenUsed="0"/>
-    <w:lsdException w:name="Colorful Shading" w:semiHidden="0" w:uiPriority="71" w:unhideWhenUsed="0"/>
-    <w:lsdException w:name="Colorful List" w:semiHidden="0" w:uiPriority="72" w:unhideWhenUsed="0"/>
-    <w:lsdException w:name="Colorful Grid" w:semiHidden="0" w:uiPriority="73" w:unhideWhenUsed="0"/>
-    <w:lsdException w:name="Light Shading Accent 1" w:semiHidden="0" w:uiPriority="60" w:unhideWhenUsed="0"/>
-    <w:lsdException w:name="Light List Accent 1" w:semiHidden="0" w:uiPriority="61" w:unhideWhenUsed="0"/>
-    <w:lsdException w:name="Light Grid Accent 1" w:semiHidden="0" w:uiPriority="62" w:unhideWhenUsed="0"/>
-    <w:lsdException w:name="Medium Shading 1 Accent 1" w:semiHidden="0" w:uiPriority="63" w:unhideWhenUsed="0"/>
-    <w:lsdException w:name="Medium Shading 2 Accent 1" w:semiHidden="0" w:uiPriority="64" w:unhideWhenUsed="0"/>
-    <w:lsdException w:name="Medium List 1 Accent 1" w:semiHidden="0" w:uiPriority="65" w:unhideWhenUsed="0"/>
-    <w:lsdException w:name="Revision" w:unhideWhenUsed="0"/>
-    <w:lsdException w:name="List Paragraph" w:semiHidden="0" w:uiPriority="34" w:unhideWhenUsed="0" w:qFormat="1"/>
-    <w:lsdException w:name="Quote" w:semiHidden="0" w:uiPriority="29" w:unhideWhenUsed="0" w:qFormat="1"/>
-    <w:lsdException w:name="Intense Quote" w:semiHidden="0" w:uiPriority="30" w:unhideWhenUsed="0" w:qFormat="1"/>
-    <w:lsdException w:name="Medium List 2 Accent 1" w:semiHidden="0" w:uiPriority="66" w:unhideWhenUsed="0"/>
-    <w:lsdException w:name="Medium Grid 1 Accent 1" w:semiHidden="0" w:uiPriority="67" w:unhideWhenUsed="0"/>
-    <w:lsdException w:name="Medium Grid 2 Accent 1" w:semiHidden="0" w:uiPriority="68" w:unhideWhenUsed="0"/>
-    <w:lsdException w:name="Medium Grid 3 Accent 1" w:semiHidden="0" w:uiPriority="69" w:unhideWhenUsed="0"/>
-    <w:lsdException w:name="Dark List Accent 1" w:semiHidden="0" w:uiPriority="70" w:unhideWhenUsed="0"/>
-    <w:lsdException w:name="Colorful Shading Accent 1" w:semiHidden="0" w:uiPriority="71" w:unhideWhenUsed="0"/>
-    <w:lsdException w:name="Colorful List Accent 1" w:semiHidden="0" w:uiPriority="72" w:unhideWhenUsed="0"/>
-    <w:lsdException w:name="Colorful Grid Accent 1" w:semiHidden="0" w:uiPriority="73" w:unhideWhenUsed="0"/>
-    <w:lsdException w:name="Light Shading Accent 2" w:semiHidden="0" w:uiPriority="60" w:unhideWhenUsed="0"/>
-    <w:lsdException w:name="Light List Accent 2" w:semiHidden="0" w:uiPriority="61" w:unhideWhenUsed="0"/>
-    <w:lsdException w:name="Light Grid Accent 2" w:semiHidden="0" w:uiPriority="62" w:unhideWhenUsed="0"/>
-    <w:lsdException w:name="Medium Shading 1 Accent 2" w:semiHidden="0" w:uiPriority="63" w:unhideWhenUsed="0"/>
-    <w:lsdException w:name="Medium Shading 2 Accent 2" w:semiHidden="0" w:uiPriority="64" w:unhideWhenUsed="0"/>
-    <w:lsdException w:name="Medium List 1 Accent 2" w:semiHidden="0" w:uiPriority="65" w:unhideWhenUsed="0"/>
-    <w:lsdException w:name="Medium List 2 Accent 2" w:semiHidden="0" w:uiPriority="66" w:unhideWhenUsed="0"/>
-    <w:lsdException w:name="Medium Grid 1 Accent 2" w:semiHidden="0" w:uiPriority="67" w:unhideWhenUsed="0"/>
-    <w:lsdException w:name="Medium Grid 2 Accent 2" w:semiHidden="0" w:uiPriority="68" w:unhideWhenUsed="0"/>
-    <w:lsdException w:name="Medium Grid 3 Accent 2" w:semiHidden="0" w:uiPriority="69" w:unhideWhenUsed="0"/>
-    <w:lsdException w:name="Dark List Accent 2" w:semiHidden="0" w:uiPriority="70" w:unhideWhenUsed="0"/>
-    <w:lsdException w:name="Colorful Shading Accent 2" w:semiHidden="0" w:uiPriority="71" w:unhideWhenUsed="0"/>
-    <w:lsdException w:name="Colorful List Accent 2" w:semiHidden="0" w:uiPriority="72" w:unhideWhenUsed="0"/>
-    <w:lsdException w:name="Colorful Grid Accent 2" w:semiHidden="0" w:uiPriority="73" w:unhideWhenUsed="0"/>
-    <w:lsdException w:name="Light Shading Accent 3" w:semiHidden="0" w:uiPriority="60" w:unhideWhenUsed="0"/>
-    <w:lsdException w:name="Light List Accent 3" w:semiHidden="0" w:uiPriority="61" w:unhideWhenUsed="0"/>
-    <w:lsdException w:name="Light Grid Accent 3" w:semiHidden="0" w:uiPriority="62" w:unhideWhenUsed="0"/>
-    <w:lsdException w:name="Medium Shading 1 Accent 3" w:semiHidden="0" w:uiPriority="63" w:unhideWhenUsed="0"/>
-    <w:lsdException w:name="Medium Shading 2 Accent 3" w:semiHidden="0" w:uiPriority="64" w:unhideWhenUsed="0"/>
-    <w:lsdException w:name="Medium List 1 Accent 3" w:semiHidden="0" w:uiPriority="65" w:unhideWhenUsed="0"/>
-    <w:lsdException w:name="Medium List 2 Accent 3" w:semiHidden="0" w:uiPriority="66" w:unhideWhenUsed="0"/>
-    <w:lsdException w:name="Medium Grid 1 Accent 3" w:semiHidden="0" w:uiPriority="67" w:unhideWhenUsed="0"/>
-    <w:lsdException w:name="Medium Grid 2 Accent 3" w:semiHidden="0" w:uiPriority="68" w:unhideWhenUsed="0"/>
-    <w:lsdException w:name="Medium Grid 3 Accent 3" w:semiHidden="0" w:uiPriority="69" w:unhideWhenUsed="0"/>
-    <w:lsdException w:name="Dark List Accent 3" w:semiHidden="0" w:uiPriority="70" w:unhideWhenUsed="0"/>
-    <w:lsdException w:name="Colorful Shading Accent 3" w:semiHidden="0" w:uiPriority="71" w:unhideWhenUsed="0"/>
-    <w:lsdException w:name="Colorful List Accent 3" w:semiHidden="0" w:uiPriority="72" w:unhideWhenUsed="0"/>
-    <w:lsdException w:name="Colorful Grid Accent 3" w:semiHidden="0" w:uiPriority="73" w:unhideWhenUsed="0"/>
-    <w:lsdException w:name="Light Shading Accent 4" w:semiHidden="0" w:uiPriority="60" w:unhideWhenUsed="0"/>
-    <w:lsdException w:name="Light List Accent 4" w:semiHidden="0" w:uiPriority="61" w:unhideWhenUsed="0"/>
-    <w:lsdException w:name="Light Grid Accent 4" w:semiHidden="0" w:uiPriority="62" w:unhideWhenUsed="0"/>
-    <w:lsdException w:name="Medium Shading 1 Accent 4" w:semiHidden="0" w:uiPriority="63" w:unhideWhenUsed="0"/>
-    <w:lsdException w:name="Medium Shading 2 Accent 4" w:semiHidden="0" w:uiPriority="64" w:unhideWhenUsed="0"/>
-    <w:lsdException w:name="Medium List 1 Accent 4" w:semiHidden="0" w:uiPriority="65" w:unhideWhenUsed="0"/>
-    <w:lsdException w:name="Medium List 2 Accent 4" w:semiHidden="0" w:uiPriority="66" w:unhideWhenUsed="0"/>
-    <w:lsdException w:name="Medium Grid 1 Accent 4" w:semiHidden="0" w:uiPriority="67" w:unhideWhenUsed="0"/>
-    <w:lsdException w:name="Medium Grid 2 Accent 4" w:semiHidden="0" w:uiPriority="68" w:unhideWhenUsed="0"/>
-    <w:lsdException w:name="Medium Grid 3 Accent 4" w:semiHidden="0" w:uiPriority="69" w:unhideWhenUsed="0"/>
-    <w:lsdException w:name="Dark List Accent 4" w:semiHidden="0" w:uiPriority="70" w:unhideWhenUsed="0"/>
-    <w:lsdException w:name="Colorful Shading Accent 4" w:semiHidden="0" w:uiPriority="71" w:unhideWhenUsed="0"/>
-    <w:lsdException w:name="Colorful List Accent 4" w:semiHidden="0" w:uiPriority="72" w:unhideWhenUsed="0"/>
-    <w:lsdException w:name="Colorful Grid Accent 4" w:semiHidden="0" w:uiPriority="73" w:unhideWhenUsed="0"/>
-    <w:lsdException w:name="Light Shading Accent 5" w:semiHidden="0" w:uiPriority="60" w:unhideWhenUsed="0"/>
-    <w:lsdException w:name="Light List Accent 5" w:semiHidden="0" w:uiPriority="61" w:unhideWhenUsed="0"/>
-    <w:lsdException w:name="Light Grid Accent 5" w:semiHidden="0" w:uiPriority="62" w:unhideWhenUsed="0"/>
-    <w:lsdException w:name="Medium Shading 1 Accent 5" w:semiHidden="0" w:uiPriority="63" w:unhideWhenUsed="0"/>
-    <w:lsdException w:name="Medium Shading 2 Accent 5" w:semiHidden="0" w:uiPriority="64" w:unhideWhenUsed="0"/>
-    <w:lsdException w:name="Medium List 1 Accent 5" w:semiHidden="0" w:uiPriority="65" w:unhideWhenUsed="0"/>
-    <w:lsdException w:name="Medium List 2 Accent 5" w:semiHidden="0" w:uiPriority="66" w:unhideWhenUsed="0"/>
-    <w:lsdException w:name="Medium Grid 1 Accent 5" w:semiHidden="0" w:uiPriority="67" w:unhideWhenUsed="0"/>
-    <w:lsdException w:name="Medium Grid 2 Accent 5" w:semiHidden="0" w:uiPriority="68" w:unhideWhenUsed="0"/>
-    <w:lsdException w:name="Medium Grid 3 Accent 5" w:semiHidden="0" w:uiPriority="69" w:unhideWhenUsed="0"/>
-    <w:lsdException w:name="Dark List Accent 5" w:semiHidden="0" w:uiPriority="70" w:unhideWhenUsed="0"/>
-    <w:lsdException w:name="Colorful Shading Accent 5" w:semiHidden="0" w:uiPriority="71" w:unhideWhenUsed="0"/>
-    <w:lsdException w:name="Colorful List Accent 5" w:semiHidden="0" w:uiPriority="72" w:unhideWhenUsed="0"/>
-    <w:lsdException w:name="Colorful Grid Accent 5" w:semiHidden="0" w:uiPriority="73" w:unhideWhenUsed="0"/>
-    <w:lsdException w:name="Light Shading Accent 6" w:semiHidden="0" w:uiPriority="60" w:unhideWhenUsed="0"/>
-    <w:lsdException w:name="Light List Accent 6" w:semiHidden="0" w:uiPriority="61" w:unhideWhenUsed="0"/>
-    <w:lsdException w:name="Light Grid Accent 6" w:semiHidden="0" w:uiPriority="62" w:unhideWhenUsed="0"/>
-    <w:lsdException w:name="Medium Shading 1 Accent 6" w:semiHidden="0" w:uiPriority="63" w:unhideWhenUsed="0"/>
-    <w:lsdException w:name="Medium Shading 2 Accent 6" w:semiHidden="0" w:uiPriority="64" w:unhideWhenUsed="0"/>
-    <w:lsdException w:name="Medium List 1 Accent 6" w:semiHidden="0" w:uiPriority="65" w:unhideWhenUsed="0"/>
-    <w:lsdException w:name="Medium List 2 Accent 6" w:semiHidden="0" w:uiPriority="66" w:unhideWhenUsed="0"/>
-    <w:lsdException w:name="Medium Grid 1 Accent 6" w:semiHidden="0" w:uiPriority="67" w:unhideWhenUsed="0"/>
-    <w:lsdException w:name="Medium Grid 2 Accent 6" w:semiHidden="0" w:uiPriority="68" w:unhideWhenUsed="0"/>
-    <w:lsdException w:name="Medium Grid 3 Accent 6" w:semiHidden="0" w:uiPriority="69" w:unhideWhenUsed="0"/>
-    <w:lsdException w:name="Dark List Accent 6" w:semiHidden="0" w:uiPriority="70" w:unhideWhenUsed="0"/>
-    <w:lsdException w:name="Colorful Shading Accent 6" w:semiHidden="0" w:uiPriority="71" w:unhideWhenUsed="0"/>
-    <w:lsdException w:name="Colorful List Accent 6" w:semiHidden="0" w:uiPriority="72" w:unhideWhenUsed="0"/>
-    <w:lsdException w:name="Colorful Grid Accent 6" w:semiHidden="0" w:uiPriority="73" w:unhideWhenUsed="0"/>
-    <w:lsdException w:name="Subtle Emphasis" w:semiHidden="0" w:uiPriority="19" w:unhideWhenUsed="0" w:qFormat="1"/>
-    <w:lsdException w:name="Intense Emphasis" w:semiHidden="0" w:uiPriority="21" w:unhideWhenUsed="0" w:qFormat="1"/>
-    <w:lsdException w:name="Subtle Reference" w:semiHidden="0" w:uiPriority="31" w:unhideWhenUsed="0" w:qFormat="1"/>
-    <w:lsdException w:name="Intense Reference" w:semiHidden="0" w:uiPriority="32" w:unhideWhenUsed="0" w:qFormat="1"/>
-    <w:lsdException w:name="Book Title" w:semiHidden="0" w:uiPriority="33" w:unhideWhenUsed="0" w:qFormat="1"/>
-    <w:lsdException w:name="Bibliography" w:uiPriority="37"/>
-    <w:lsdException w:name="TOC Heading" w:uiPriority="39" w:qFormat="1"/>
+  <w:latentStyles w:defLockedState="0" w:defUIPriority="99" w:defSemiHidden="0" w:defUnhideWhenUsed="0" w:defQFormat="0" w:count="371">
+    <w:lsdException w:name="Normal" w:uiPriority="0" w:qFormat="1"/>
+    <w:lsdException w:name="heading 1" w:uiPriority="0" w:qFormat="1"/>
+    <w:lsdException w:name="heading 2" w:semiHidden="1" w:uiPriority="9" w:unhideWhenUsed="1" w:qFormat="1"/>
+    <w:lsdException w:name="heading 3" w:semiHidden="1" w:uiPriority="9" w:unhideWhenUsed="1" w:qFormat="1"/>
+    <w:lsdException w:name="heading 4" w:semiHidden="1" w:uiPriority="9" w:unhideWhenUsed="1" w:qFormat="1"/>
+    <w:lsdException w:name="heading 5" w:semiHidden="1" w:uiPriority="9" w:unhideWhenUsed="1" w:qFormat="1"/>
+    <w:lsdException w:name="heading 6" w:semiHidden="1" w:uiPriority="9" w:unhideWhenUsed="1" w:qFormat="1"/>
+    <w:lsdException w:name="heading 7" w:semiHidden="1" w:uiPriority="9" w:unhideWhenUsed="1" w:qFormat="1"/>
+    <w:lsdException w:name="heading 8" w:semiHidden="1" w:uiPriority="9" w:unhideWhenUsed="1" w:qFormat="1"/>
+    <w:lsdException w:name="heading 9" w:semiHidden="1" w:uiPriority="9" w:unhideWhenUsed="1" w:qFormat="1"/>
+    <w:lsdException w:name="index 1" w:semiHidden="1" w:unhideWhenUsed="1"/>
+    <w:lsdException w:name="index 2" w:semiHidden="1" w:unhideWhenUsed="1"/>
+    <w:lsdException w:name="index 3" w:semiHidden="1" w:unhideWhenUsed="1"/>
+    <w:lsdException w:name="index 4" w:semiHidden="1" w:unhideWhenUsed="1"/>
+    <w:lsdException w:name="index 5" w:semiHidden="1" w:unhideWhenUsed="1"/>
+    <w:lsdException w:name="index 6" w:semiHidden="1" w:unhideWhenUsed="1"/>
+    <w:lsdException w:name="index 7" w:semiHidden="1" w:unhideWhenUsed="1"/>
+    <w:lsdException w:name="index 8" w:semiHidden="1" w:unhideWhenUsed="1"/>
+    <w:lsdException w:name="index 9" w:semiHidden="1" w:unhideWhenUsed="1"/>
+    <w:lsdException w:name="toc 1" w:semiHidden="1" w:uiPriority="39" w:unhideWhenUsed="1" w:qFormat="1"/>
+    <w:lsdException w:name="toc 2" w:semiHidden="1" w:uiPriority="39" w:unhideWhenUsed="1" w:qFormat="1"/>
+    <w:lsdException w:name="toc 3" w:semiHidden="1" w:uiPriority="39" w:unhideWhenUsed="1"/>
+    <w:lsdException w:name="toc 4" w:semiHidden="1" w:uiPriority="39" w:unhideWhenUsed="1"/>
+    <w:lsdException w:name="toc 5" w:semiHidden="1" w:uiPriority="39" w:unhideWhenUsed="1"/>
+    <w:lsdException w:name="toc 6" w:semiHidden="1" w:uiPriority="39" w:unhideWhenUsed="1"/>
+    <w:lsdException w:name="toc 7" w:semiHidden="1" w:uiPriority="39" w:unhideWhenUsed="1"/>
+    <w:lsdException w:name="toc 8" w:semiHidden="1" w:uiPriority="39" w:unhideWhenUsed="1"/>
+    <w:lsdException w:name="toc 9" w:semiHidden="1" w:uiPriority="39" w:unhideWhenUsed="1"/>
+    <w:lsdException w:name="Normal Indent" w:semiHidden="1" w:unhideWhenUsed="1"/>
+    <w:lsdException w:name="footnote text" w:semiHidden="1" w:unhideWhenUsed="1"/>
+    <w:lsdException w:name="annotation text" w:semiHidden="1" w:unhideWhenUsed="1"/>
+    <w:lsdException w:name="header" w:semiHidden="1" w:unhideWhenUsed="1"/>
+    <w:lsdException w:name="footer" w:semiHidden="1" w:unhideWhenUsed="1"/>
+    <w:lsdException w:name="index heading" w:semiHidden="1" w:unhideWhenUsed="1"/>
+    <w:lsdException w:name="caption" w:semiHidden="1" w:uiPriority="35" w:unhideWhenUsed="1" w:qFormat="1"/>
+    <w:lsdException w:name="table of figures" w:semiHidden="1" w:unhideWhenUsed="1"/>
+    <w:lsdException w:name="envelope address" w:semiHidden="1" w:unhideWhenUsed="1"/>
+    <w:lsdException w:name="envelope return" w:semiHidden="1" w:unhideWhenUsed="1"/>
+    <w:lsdException w:name="footnote reference" w:semiHidden="1" w:unhideWhenUsed="1"/>
+    <w:lsdException w:name="annotation reference" w:semiHidden="1" w:unhideWhenUsed="1"/>
+    <w:lsdException w:name="line number" w:semiHidden="1" w:unhideWhenUsed="1"/>
+    <w:lsdException w:name="page number" w:semiHidden="1" w:unhideWhenUsed="1"/>
+    <w:lsdException w:name="endnote reference" w:semiHidden="1" w:unhideWhenUsed="1"/>
+    <w:lsdException w:name="endnote text" w:semiHidden="1" w:unhideWhenUsed="1"/>
+    <w:lsdException w:name="table of authorities" w:semiHidden="1" w:unhideWhenUsed="1"/>
+    <w:lsdException w:name="macro" w:semiHidden="1" w:unhideWhenUsed="1"/>
+    <w:lsdException w:name="toa heading" w:semiHidden="1" w:unhideWhenUsed="1"/>
+    <w:lsdException w:name="List" w:semiHidden="1" w:unhideWhenUsed="1"/>
+    <w:lsdException w:name="List Bullet" w:semiHidden="1" w:unhideWhenUsed="1"/>
+    <w:lsdException w:name="List Number" w:semiHidden="1" w:unhideWhenUsed="1"/>
+    <w:lsdException w:name="List 2" w:semiHidden="1" w:unhideWhenUsed="1"/>
+    <w:lsdException w:name="List 3" w:semiHidden="1" w:unhideWhenUsed="1"/>
+    <w:lsdException w:name="List 4" w:semiHidden="1" w:unhideWhenUsed="1"/>
+    <w:lsdException w:name="List 5" w:semiHidden="1" w:unhideWhenUsed="1"/>
+    <w:lsdException w:name="List Bullet 2" w:semiHidden="1" w:unhideWhenUsed="1"/>
+    <w:lsdException w:name="List Bullet 3" w:semiHidden="1" w:unhideWhenUsed="1"/>
+    <w:lsdException w:name="List Bullet 4" w:semiHidden="1" w:unhideWhenUsed="1"/>
+    <w:lsdException w:name="List Bullet 5" w:semiHidden="1" w:unhideWhenUsed="1"/>
+    <w:lsdException w:name="List Number 2" w:semiHidden="1" w:unhideWhenUsed="1"/>
+    <w:lsdException w:name="List Number 3" w:semiHidden="1" w:unhideWhenUsed="1"/>
+    <w:lsdException w:name="List Number 4" w:semiHidden="1" w:unhideWhenUsed="1"/>
+    <w:lsdException w:name="List Number 5" w:semiHidden="1" w:unhideWhenUsed="1"/>
+    <w:lsdException w:name="Title" w:uiPriority="10" w:qFormat="1"/>
+    <w:lsdException w:name="Closing" w:semiHidden="1" w:unhideWhenUsed="1"/>
+    <w:lsdException w:name="Signature" w:semiHidden="1" w:unhideWhenUsed="1"/>
+    <w:lsdException w:name="Default Paragraph Font" w:semiHidden="1" w:uiPriority="1" w:unhideWhenUsed="1"/>
+    <w:lsdException w:name="Body Text" w:semiHidden="1" w:unhideWhenUsed="1"/>
+    <w:lsdException w:name="Body Text Indent" w:semiHidden="1" w:unhideWhenUsed="1"/>
+    <w:lsdException w:name="List Continue" w:semiHidden="1" w:unhideWhenUsed="1"/>
+    <w:lsdException w:name="List Continue 2" w:semiHidden="1" w:unhideWhenUsed="1"/>
+    <w:lsdException w:name="List Continue 3" w:semiHidden="1" w:unhideWhenUsed="1"/>
+    <w:lsdException w:name="List Continue 4" w:semiHidden="1" w:unhideWhenUsed="1"/>
+    <w:lsdException w:name="List Continue 5" w:semiHidden="1" w:unhideWhenUsed="1"/>
+    <w:lsdException w:name="Message Header" w:semiHidden="1" w:unhideWhenUsed="1"/>
+    <w:lsdException w:name="Subtitle" w:uiPriority="11" w:qFormat="1"/>
+    <w:lsdException w:name="Salutation" w:semiHidden="1" w:unhideWhenUsed="1"/>
+    <w:lsdException w:name="Date" w:semiHidden="1" w:unhideWhenUsed="1"/>
+    <w:lsdException w:name="Body Text First Indent" w:semiHidden="1" w:unhideWhenUsed="1"/>
+    <w:lsdException w:name="Body Text First Indent 2" w:semiHidden="1" w:unhideWhenUsed="1"/>
+    <w:lsdException w:name="Note Heading" w:semiHidden="1" w:unhideWhenUsed="1"/>
+    <w:lsdException w:name="Body Text 2" w:semiHidden="1" w:unhideWhenUsed="1"/>
+    <w:lsdException w:name="Body Text 3" w:semiHidden="1" w:unhideWhenUsed="1"/>
+    <w:lsdException w:name="Body Text Indent 2" w:semiHidden="1" w:unhideWhenUsed="1"/>
+    <w:lsdException w:name="Body Text Indent 3" w:semiHidden="1" w:unhideWhenUsed="1"/>
+    <w:lsdException w:name="Block Text" w:semiHidden="1" w:unhideWhenUsed="1"/>
+    <w:lsdException w:name="Hyperlink" w:semiHidden="1" w:unhideWhenUsed="1"/>
+    <w:lsdException w:name="FollowedHyperlink" w:semiHidden="1" w:unhideWhenUsed="1"/>
+    <w:lsdException w:name="Strong" w:uiPriority="22" w:qFormat="1"/>
+    <w:lsdException w:name="Emphasis" w:uiPriority="20" w:qFormat="1"/>
+    <w:lsdException w:name="Document Map" w:semiHidden="1" w:unhideWhenUsed="1"/>
+    <w:lsdException w:name="Plain Text" w:semiHidden="1" w:unhideWhenUsed="1"/>
+    <w:lsdException w:name="E-mail Signature" w:semiHidden="1" w:unhideWhenUsed="1"/>
+    <w:lsdException w:name="HTML Top of Form" w:semiHidden="1" w:unhideWhenUsed="1"/>
+    <w:lsdException w:name="HTML Bottom of Form" w:semiHidden="1" w:unhideWhenUsed="1"/>
+    <w:lsdException w:name="Normal (Web)" w:semiHidden="1" w:unhideWhenUsed="1"/>
+    <w:lsdException w:name="HTML Acronym" w:semiHidden="1" w:unhideWhenUsed="1"/>
+    <w:lsdException w:name="HTML Address" w:semiHidden="1" w:unhideWhenUsed="1"/>
+    <w:lsdException w:name="HTML Cite" w:semiHidden="1" w:unhideWhenUsed="1"/>
+    <w:lsdException w:name="HTML Code" w:semiHidden="1" w:unhideWhenUsed="1"/>
+    <w:lsdException w:name="HTML Definition" w:semiHidden="1" w:unhideWhenUsed="1"/>
+    <w:lsdException w:name="HTML Keyboard" w:semiHidden="1" w:unhideWhenUsed="1"/>
+    <w:lsdException w:name="HTML Preformatted" w:semiHidden="1" w:unhideWhenUsed="1"/>
+    <w:lsdException w:name="HTML Sample" w:semiHidden="1" w:unhideWhenUsed="1"/>
+    <w:lsdException w:name="HTML Typewriter" w:semiHidden="1" w:unhideWhenUsed="1"/>
+    <w:lsdException w:name="HTML Variable" w:semiHidden="1" w:unhideWhenUsed="1"/>
+    <w:lsdException w:name="Normal Table" w:semiHidden="1" w:unhideWhenUsed="1"/>
+    <w:lsdException w:name="annotation subject" w:semiHidden="1" w:unhideWhenUsed="1"/>
+    <w:lsdException w:name="No List" w:semiHidden="1" w:unhideWhenUsed="1"/>
+    <w:lsdException w:name="Outline List 1" w:semiHidden="1" w:unhideWhenUsed="1"/>
+    <w:lsdException w:name="Outline List 2" w:semiHidden="1" w:unhideWhenUsed="1"/>
+    <w:lsdException w:name="Outline List 3" w:semiHidden="1" w:unhideWhenUsed="1"/>
+    <w:lsdException w:name="Table Simple 1" w:semiHidden="1" w:unhideWhenUsed="1"/>
+    <w:lsdException w:name="Table Simple 2" w:semiHidden="1" w:unhideWhenUsed="1"/>
+    <w:lsdException w:name="Table Simple 3" w:semiHidden="1" w:unhideWhenUsed="1"/>
+    <w:lsdException w:name="Table Classic 1" w:semiHidden="1" w:unhideWhenUsed="1"/>
+    <w:lsdException w:name="Table Classic 2" w:semiHidden="1" w:unhideWhenUsed="1"/>
+    <w:lsdException w:name="Table Classic 3" w:semiHidden="1" w:unhideWhenUsed="1"/>
+    <w:lsdException w:name="Table Classic 4" w:semiHidden="1" w:unhideWhenUsed="1"/>
+    <w:lsdException w:name="Table Colorful 1" w:semiHidden="1" w:unhideWhenUsed="1"/>
+    <w:lsdException w:name="Table Colorful 2" w:semiHidden="1" w:unhideWhenUsed="1"/>
+    <w:lsdException w:name="Table Colorful 3" w:semiHidden="1" w:unhideWhenUsed="1"/>
+    <w:lsdException w:name="Table Columns 1" w:semiHidden="1" w:unhideWhenUsed="1"/>
+    <w:lsdException w:name="Table Columns 2" w:semiHidden="1" w:unhideWhenUsed="1"/>
+    <w:lsdException w:name="Table Columns 3" w:semiHidden="1" w:unhideWhenUsed="1"/>
+    <w:lsdException w:name="Table Columns 4" w:semiHidden="1" w:unhideWhenUsed="1"/>
+    <w:lsdException w:name="Table Columns 5" w:semiHidden="1" w:unhideWhenUsed="1"/>
+    <w:lsdException w:name="Table Grid 1" w:semiHidden="1" w:unhideWhenUsed="1"/>
+    <w:lsdException w:name="Table Grid 2" w:semiHidden="1" w:unhideWhenUsed="1"/>
+    <w:lsdException w:name="Table Grid 3" w:semiHidden="1" w:unhideWhenUsed="1"/>
+    <w:lsdException w:name="Table Grid 4" w:semiHidden="1" w:unhideWhenUsed="1"/>
+    <w:lsdException w:name="Table Grid 5" w:semiHidden="1" w:unhideWhenUsed="1"/>
+    <w:lsdException w:name="Table Grid 6" w:semiHidden="1" w:unhideWhenUsed="1"/>
+    <w:lsdException w:name="Table Grid 7" w:semiHidden="1" w:unhideWhenUsed="1"/>
+    <w:lsdException w:name="Table Grid 8" w:semiHidden="1" w:unhideWhenUsed="1"/>
+    <w:lsdException w:name="Table List 1" w:semiHidden="1" w:unhideWhenUsed="1"/>
+    <w:lsdException w:name="Table List 2" w:semiHidden="1" w:unhideWhenUsed="1"/>
+    <w:lsdException w:name="Table List 3" w:semiHidden="1" w:unhideWhenUsed="1"/>
+    <w:lsdException w:name="Table List 4" w:semiHidden="1" w:unhideWhenUsed="1"/>
+    <w:lsdException w:name="Table List 5" w:semiHidden="1" w:unhideWhenUsed="1"/>
+    <w:lsdException w:name="Table List 6" w:semiHidden="1" w:unhideWhenUsed="1"/>
+    <w:lsdException w:name="Table List 7" w:semiHidden="1" w:unhideWhenUsed="1"/>
+    <w:lsdException w:name="Table List 8" w:semiHidden="1" w:unhideWhenUsed="1"/>
+    <w:lsdException w:name="Table 3D effects 1" w:semiHidden="1" w:unhideWhenUsed="1"/>
+    <w:lsdException w:name="Table 3D effects 2" w:semiHidden="1" w:unhideWhenUsed="1"/>
+    <w:lsdException w:name="Table 3D effects 3" w:semiHidden="1" w:unhideWhenUsed="1"/>
+    <w:lsdException w:name="Table Contemporary" w:semiHidden="1" w:unhideWhenUsed="1"/>
+    <w:lsdException w:name="Table Elegant" w:semiHidden="1" w:unhideWhenUsed="1"/>
+    <w:lsdException w:name="Table Professional" w:semiHidden="1" w:unhideWhenUsed="1"/>
+    <w:lsdException w:name="Table Subtle 1" w:semiHidden="1" w:unhideWhenUsed="1"/>
+    <w:lsdException w:name="Table Subtle 2" w:semiHidden="1" w:unhideWhenUsed="1"/>
+    <w:lsdException w:name="Table Web 1" w:semiHidden="1" w:unhideWhenUsed="1"/>
+    <w:lsdException w:name="Table Web 2" w:semiHidden="1" w:unhideWhenUsed="1"/>
+    <w:lsdException w:name="Table Web 3" w:semiHidden="1" w:unhideWhenUsed="1"/>
+    <w:lsdException w:name="Balloon Text" w:semiHidden="1" w:unhideWhenUsed="1"/>
+    <w:lsdException w:name="Table Grid" w:uiPriority="59"/>
+    <w:lsdException w:name="Table Theme" w:semiHidden="1" w:unhideWhenUsed="1"/>
+    <w:lsdException w:name="Placeholder Text" w:semiHidden="1"/>
+    <w:lsdException w:name="No Spacing" w:uiPriority="1" w:qFormat="1"/>
+    <w:lsdException w:name="Light Shading" w:uiPriority="60"/>
+    <w:lsdException w:name="Light List" w:uiPriority="61"/>
+    <w:lsdException w:name="Light Grid" w:uiPriority="62"/>
+    <w:lsdException w:name="Medium Shading 1" w:uiPriority="63"/>
+    <w:lsdException w:name="Medium Shading 2" w:uiPriority="64"/>
+    <w:lsdException w:name="Medium List 1" w:uiPriority="65"/>
+    <w:lsdException w:name="Medium List 2" w:uiPriority="66"/>
+    <w:lsdException w:name="Medium Grid 1" w:uiPriority="67"/>
+    <w:lsdException w:name="Medium Grid 2" w:uiPriority="68"/>
+    <w:lsdException w:name="Medium Grid 3" w:uiPriority="69"/>
+    <w:lsdException w:name="Dark List" w:uiPriority="70"/>
+    <w:lsdException w:name="Colorful Shading" w:uiPriority="71"/>
+    <w:lsdException w:name="Colorful List" w:uiPriority="72"/>
+    <w:lsdException w:name="Colorful Grid" w:uiPriority="73"/>
+    <w:lsdException w:name="Light Shading Accent 1" w:uiPriority="60"/>
+    <w:lsdException w:name="Light List Accent 1" w:uiPriority="61"/>
+    <w:lsdException w:name="Light Grid Accent 1" w:uiPriority="62"/>
+    <w:lsdException w:name="Medium Shading 1 Accent 1" w:uiPriority="63"/>
+    <w:lsdException w:name="Medium Shading 2 Accent 1" w:uiPriority="64"/>
+    <w:lsdException w:name="Medium List 1 Accent 1" w:uiPriority="65"/>
+    <w:lsdException w:name="Revision" w:semiHidden="1"/>
+    <w:lsdException w:name="List Paragraph" w:uiPriority="34" w:qFormat="1"/>
+    <w:lsdException w:name="Quote" w:uiPriority="29" w:qFormat="1"/>
+    <w:lsdException w:name="Intense Quote" w:uiPriority="30" w:qFormat="1"/>
+    <w:lsdException w:name="Medium List 2 Accent 1" w:uiPriority="66"/>
+    <w:lsdException w:name="Medium Grid 1 Accent 1" w:uiPriority="67"/>
+    <w:lsdException w:name="Medium Grid 2 Accent 1" w:uiPriority="68"/>
+    <w:lsdException w:name="Medium Grid 3 Accent 1" w:uiPriority="69"/>
+    <w:lsdException w:name="Dark List Accent 1" w:uiPriority="70"/>
+    <w:lsdException w:name="Colorful Shading Accent 1" w:uiPriority="71"/>
+    <w:lsdException w:name="Colorful List Accent 1" w:uiPriority="72"/>
+    <w:lsdException w:name="Colorful Grid Accent 1" w:uiPriority="73"/>
+    <w:lsdException w:name="Light Shading Accent 2" w:uiPriority="60"/>
+    <w:lsdException w:name="Light List Accent 2" w:uiPriority="61"/>
+    <w:lsdException w:name="Light Grid Accent 2" w:uiPriority="62"/>
+    <w:lsdException w:name="Medium Shading 1 Accent 2" w:uiPriority="63"/>
+    <w:lsdException w:name="Medium Shading 2 Accent 2" w:uiPriority="64"/>
+    <w:lsdException w:name="Medium List 1 Accent 2" w:uiPriority="65"/>
+    <w:lsdException w:name="Medium List 2 Accent 2" w:uiPriority="66"/>
+    <w:lsdException w:name="Medium Grid 1 Accent 2" w:uiPriority="67"/>
+    <w:lsdException w:name="Medium Grid 2 Accent 2" w:uiPriority="68"/>
+    <w:lsdException w:name="Medium Grid 3 Accent 2" w:uiPriority="69"/>
+    <w:lsdException w:name="Dark List Accent 2" w:uiPriority="70"/>
+    <w:lsdException w:name="Colorful Shading Accent 2" w:uiPriority="71"/>
+    <w:lsdException w:name="Colorful List Accent 2" w:uiPriority="72"/>
+    <w:lsdException w:name="Colorful Grid Accent 2" w:uiPriority="73"/>
+    <w:lsdException w:name="Light Shading Accent 3" w:uiPriority="60"/>
+    <w:lsdException w:name="Light List Accent 3" w:uiPriority="61"/>
+    <w:lsdException w:name="Light Grid Accent 3" w:uiPriority="62"/>
+    <w:lsdException w:name="Medium Shading 1 Accent 3" w:uiPriority="63"/>
+    <w:lsdException w:name="Medium Shading 2 Accent 3" w:uiPriority="64"/>
+    <w:lsdException w:name="Medium List 1 Accent 3" w:uiPriority="65"/>
+    <w:lsdException w:name="Medium List 2 Accent 3" w:uiPriority="66"/>
+    <w:lsdException w:name="Medium Grid 1 Accent 3" w:uiPriority="67"/>
+    <w:lsdException w:name="Medium Grid 2 Accent 3" w:uiPriority="68"/>
+    <w:lsdException w:name="Medium Grid 3 Accent 3" w:uiPriority="69"/>
+    <w:lsdException w:name="Dark List Accent 3" w:uiPriority="70"/>
+    <w:lsdException w:name="Colorful Shading Accent 3" w:uiPriority="71"/>
+    <w:lsdException w:name="Colorful List Accent 3" w:uiPriority="72"/>
+    <w:lsdException w:name="Colorful Grid Accent 3" w:uiPriority="73"/>
+    <w:lsdException w:name="Light Shading Accent 4" w:uiPriority="60"/>
+    <w:lsdException w:name="Light List Accent 4" w:uiPriority="61"/>
+    <w:lsdException w:name="Light Grid Accent 4" w:uiPriority="62"/>
+    <w:lsdException w:name="Medium Shading 1 Accent 4" w:uiPriority="63"/>
+    <w:lsdException w:name="Medium Shading 2 Accent 4" w:uiPriority="64"/>
+    <w:lsdException w:name="Medium List 1 Accent 4" w:uiPriority="65"/>
+    <w:lsdException w:name="Medium List 2 Accent 4" w:uiPriority="66"/>
+    <w:lsdException w:name="Medium Grid 1 Accent 4" w:uiPriority="67"/>
+    <w:lsdException w:name="Medium Grid 2 Accent 4" w:uiPriority="68"/>
+    <w:lsdException w:name="Medium Grid 3 Accent 4" w:uiPriority="69"/>
+    <w:lsdException w:name="Dark List Accent 4" w:uiPriority="70"/>
+    <w:lsdException w:name="Colorful Shading Accent 4" w:uiPriority="71"/>
+    <w:lsdException w:name="Colorful List Accent 4" w:uiPriority="72"/>
+    <w:lsdException w:name="Colorful Grid Accent 4" w:uiPriority="73"/>
+    <w:lsdException w:name="Light Shading Accent 5" w:uiPriority="60"/>
+    <w:lsdException w:name="Light List Accent 5" w:uiPriority="61"/>
+    <w:lsdException w:name="Light Grid Accent 5" w:uiPriority="62"/>
+    <w:lsdException w:name="Medium Shading 1 Accent 5" w:uiPriority="63"/>
+    <w:lsdException w:name="Medium Shading 2 Accent 5" w:uiPriority="64"/>
+    <w:lsdException w:name="Medium List 1 Accent 5" w:uiPriority="65"/>
+    <w:lsdException w:name="Medium List 2 Accent 5" w:uiPriority="66"/>
+    <w:lsdException w:name="Medium Grid 1 Accent 5" w:uiPriority="67"/>
+    <w:lsdException w:name="Medium Grid 2 Accent 5" w:uiPriority="68"/>
+    <w:lsdException w:name="Medium Grid 3 Accent 5" w:uiPriority="69"/>
+    <w:lsdException w:name="Dark List Accent 5" w:uiPriority="70"/>
+    <w:lsdException w:name="Colorful Shading Accent 5" w:uiPriority="71"/>
+    <w:lsdException w:name="Colorful List Accent 5" w:uiPriority="72"/>
+    <w:lsdException w:name="Colorful Grid Accent 5" w:uiPriority="73"/>
+    <w:lsdException w:name="Light Shading Accent 6" w:uiPriority="60"/>
+    <w:lsdException w:name="Light List Accent 6" w:uiPriority="61"/>
+    <w:lsdException w:name="Light Grid Accent 6" w:uiPriority="62"/>
+    <w:lsdException w:name="Medium Shading 1 Accent 6" w:uiPriority="63"/>
+    <w:lsdException w:name="Medium Shading 2 Accent 6" w:uiPriority="64"/>
+    <w:lsdException w:name="Medium List 1 Accent 6" w:uiPriority="65"/>
+    <w:lsdException w:name="Medium List 2 Accent 6" w:uiPriority="66"/>
+    <w:lsdException w:name="Medium Grid 1 Accent 6" w:uiPriority="67"/>
+    <w:lsdException w:name="Medium Grid 2 Accent 6" w:uiPriority="68"/>
+    <w:lsdException w:name="Medium Grid 3 Accent 6" w:uiPriority="69"/>
+    <w:lsdException w:name="Dark List Accent 6" w:uiPriority="70"/>
+    <w:lsdException w:name="Colorful Shading Accent 6" w:uiPriority="71"/>
+    <w:lsdException w:name="Colorful List Accent 6" w:uiPriority="72"/>
+    <w:lsdException w:name="Colorful Grid Accent 6" w:uiPriority="73"/>
+    <w:lsdException w:name="Subtle Emphasis" w:uiPriority="19" w:qFormat="1"/>
+    <w:lsdException w:name="Intense Emphasis" w:uiPriority="21" w:qFormat="1"/>
+    <w:lsdException w:name="Subtle Reference" w:uiPriority="31" w:qFormat="1"/>
+    <w:lsdException w:name="Intense Reference" w:uiPriority="32" w:qFormat="1"/>
+    <w:lsdException w:name="Book Title" w:uiPriority="33" w:qFormat="1"/>
+    <w:lsdException w:name="Bibliography" w:semiHidden="1" w:uiPriority="37" w:unhideWhenUsed="1"/>
+    <w:lsdException w:name="TOC Heading" w:semiHidden="1" w:uiPriority="39" w:unhideWhenUsed="1" w:qFormat="1"/>
+    <w:lsdException w:name="Plain Table 1" w:uiPriority="41"/>
+    <w:lsdException w:name="Plain Table 2" w:uiPriority="42"/>
+    <w:lsdException w:name="Plain Table 3" w:uiPriority="43"/>
+    <w:lsdException w:name="Plain Table 4" w:uiPriority="44"/>
+    <w:lsdException w:name="Plain Table 5" w:uiPriority="45"/>
+    <w:lsdException w:name="Grid Table Light" w:uiPriority="40"/>
+    <w:lsdException w:name="Grid Table 1 Light" w:uiPriority="46"/>
+    <w:lsdException w:name="Grid Table 2" w:uiPriority="47"/>
+    <w:lsdException w:name="Grid Table 3" w:uiPriority="48"/>
+    <w:lsdException w:name="Grid Table 4" w:uiPriority="49"/>
+    <w:lsdException w:name="Grid Table 5 Dark" w:uiPriority="50"/>
+    <w:lsdException w:name="Grid Table 6 Colorful" w:uiPriority="51"/>
+    <w:lsdException w:name="Grid Table 7 Colorful" w:uiPriority="52"/>
+    <w:lsdException w:name="Grid Table 1 Light Accent 1" w:uiPriority="46"/>
+    <w:lsdException w:name="Grid Table 2 Accent 1" w:uiPriority="47"/>
+    <w:lsdException w:name="Grid Table 3 Accent 1" w:uiPriority="48"/>
+    <w:lsdException w:name="Grid Table 4 Accent 1" w:uiPriority="49"/>
+    <w:lsdException w:name="Grid Table 5 Dark Accent 1" w:uiPriority="50"/>
+    <w:lsdException w:name="Grid Table 6 Colorful Accent 1" w:uiPriority="51"/>
+    <w:lsdException w:name="Grid Table 7 Colorful Accent 1" w:uiPriority="52"/>
+    <w:lsdException w:name="Grid Table 1 Light Accent 2" w:uiPriority="46"/>
+    <w:lsdException w:name="Grid Table 2 Accent 2" w:uiPriority="47"/>
+    <w:lsdException w:name="Grid Table 3 Accent 2" w:uiPriority="48"/>
+    <w:lsdException w:name="Grid Table 4 Accent 2" w:uiPriority="49"/>
+    <w:lsdException w:name="Grid Table 5 Dark Accent 2" w:uiPriority="50"/>
+    <w:lsdException w:name="Grid Table 6 Colorful Accent 2" w:uiPriority="51"/>
+    <w:lsdException w:name="Grid Table 7 Colorful Accent 2" w:uiPriority="52"/>
+    <w:lsdException w:name="Grid Table 1 Light Accent 3" w:uiPriority="46"/>
+    <w:lsdException w:name="Grid Table 2 Accent 3" w:uiPriority="47"/>
+    <w:lsdException w:name="Grid Table 3 Accent 3" w:uiPriority="48"/>
+    <w:lsdException w:name="Grid Table 4 Accent 3" w:uiPriority="49"/>
+    <w:lsdException w:name="Grid Table 5 Dark Accent 3" w:uiPriority="50"/>
+    <w:lsdException w:name="Grid Table 6 Colorful Accent 3" w:uiPriority="51"/>
+    <w:lsdException w:name="Grid Table 7 Colorful Accent 3" w:uiPriority="52"/>
+    <w:lsdException w:name="Grid Table 1 Light Accent 4" w:uiPriority="46"/>
+    <w:lsdException w:name="Grid Table 2 Accent 4" w:uiPriority="47"/>
+    <w:lsdException w:name="Grid Table 3 Accent 4" w:uiPriority="48"/>
+    <w:lsdException w:name="Grid Table 4 Accent 4" w:uiPriority="49"/>
+    <w:lsdException w:name="Grid Table 5 Dark Accent 4" w:uiPriority="50"/>
+    <w:lsdException w:name="Grid Table 6 Colorful Accent 4" w:uiPriority="51"/>
+    <w:lsdException w:name="Grid Table 7 Colorful Accent 4" w:uiPriority="52"/>
+    <w:lsdException w:name="Grid Table 1 Light Accent 5" w:uiPriority="46"/>
+    <w:lsdException w:name="Grid Table 2 Accent 5" w:uiPriority="47"/>
+    <w:lsdException w:name="Grid Table 3 Accent 5" w:uiPriority="48"/>
+    <w:lsdException w:name="Grid Table 4 Accent 5" w:uiPriority="49"/>
+    <w:lsdException w:name="Grid Table 5 Dark Accent 5" w:uiPriority="50"/>
+    <w:lsdException w:name="Grid Table 6 Colorful Accent 5" w:uiPriority="51"/>
+    <w:lsdException w:name="Grid Table 7 Colorful Accent 5" w:uiPriority="52"/>
+    <w:lsdException w:name="Grid Table 1 Light Accent 6" w:uiPriority="46"/>
+    <w:lsdException w:name="Grid Table 2 Accent 6" w:uiPriority="47"/>
+    <w:lsdException w:name="Grid Table 3 Accent 6" w:uiPriority="48"/>
+    <w:lsdException w:name="Grid Table 4 Accent 6" w:uiPriority="49"/>
+    <w:lsdException w:name="Grid Table 5 Dark Accent 6" w:uiPriority="50"/>
+    <w:lsdException w:name="Grid Table 6 Colorful Accent 6" w:uiPriority="51"/>
+    <w:lsdException w:name="Grid Table 7 Colorful Accent 6" w:uiPriority="52"/>
+    <w:lsdException w:name="List Table 1 Light" w:uiPriority="46"/>
+    <w:lsdException w:name="List Table 2" w:uiPriority="47"/>
+    <w:lsdException w:name="List Table 3" w:uiPriority="48"/>
+    <w:lsdException w:name="List Table 4" w:uiPriority="49"/>
+    <w:lsdException w:name="List Table 5 Dark" w:uiPriority="50"/>
+    <w:lsdException w:name="List Table 6 Colorful" w:uiPriority="51"/>
+    <w:lsdException w:name="List Table 7 Colorful" w:uiPriority="52"/>
+    <w:lsdException w:name="List Table 1 Light Accent 1" w:uiPriority="46"/>
+    <w:lsdException w:name="List Table 2 Accent 1" w:uiPriority="47"/>
+    <w:lsdException w:name="List Table 3 Accent 1" w:uiPriority="48"/>
+    <w:lsdException w:name="List Table 4 Accent 1" w:uiPriority="49"/>
+    <w:lsdException w:name="List Table 5 Dark Accent 1" w:uiPriority="50"/>
+    <w:lsdException w:name="List Table 6 Colorful Accent 1" w:uiPriority="51"/>
+    <w:lsdException w:name="List Table 7 Colorful Accent 1" w:uiPriority="52"/>
+    <w:lsdException w:name="List Table 1 Light Accent 2" w:uiPriority="46"/>
+    <w:lsdException w:name="List Table 2 Accent 2" w:uiPriority="47"/>
+    <w:lsdException w:name="List Table 3 Accent 2" w:uiPriority="48"/>
+    <w:lsdException w:name="List Table 4 Accent 2" w:uiPriority="49"/>
+    <w:lsdException w:name="List Table 5 Dark Accent 2" w:uiPriority="50"/>
+    <w:lsdException w:name="List Table 6 Colorful Accent 2" w:uiPriority="51"/>
+    <w:lsdException w:name="List Table 7 Colorful Accent 2" w:uiPriority="52"/>
+    <w:lsdException w:name="List Table 1 Light Accent 3" w:uiPriority="46"/>
+    <w:lsdException w:name="List Table 2 Accent 3" w:uiPriority="47"/>
+    <w:lsdException w:name="List Table 3 Accent 3" w:uiPriority="48"/>
+    <w:lsdException w:name="List Table 4 Accent 3" w:uiPriority="49"/>
+    <w:lsdException w:name="List Table 5 Dark Accent 3" w:uiPriority="50"/>
+    <w:lsdException w:name="List Table 6 Colorful Accent 3" w:uiPriority="51"/>
+    <w:lsdException w:name="List Table 7 Colorful Accent 3" w:uiPriority="52"/>
+    <w:lsdException w:name="List Table 1 Light Accent 4" w:uiPriority="46"/>
+    <w:lsdException w:name="List Table 2 Accent 4" w:uiPriority="47"/>
+    <w:lsdException w:name="List Table 3 Accent 4" w:uiPriority="48"/>
+    <w:lsdException w:name="List Table 4 Accent 4" w:uiPriority="49"/>
+    <w:lsdException w:name="List Table 5 Dark Accent 4" w:uiPriority="50"/>
+    <w:lsdException w:name="List Table 6 Colorful Accent 4" w:uiPriority="51"/>
+    <w:lsdException w:name="List Table 7 Colorful Accent 4" w:uiPriority="52"/>
+    <w:lsdException w:name="List Table 1 Light Accent 5" w:uiPriority="46"/>
+    <w:lsdException w:name="List Table 2 Accent 5" w:uiPriority="47"/>
+    <w:lsdException w:name="List Table 3 Accent 5" w:uiPriority="48"/>
+    <w:lsdException w:name="List Table 4 Accent 5" w:uiPriority="49"/>
+    <w:lsdException w:name="List Table 5 Dark Accent 5" w:uiPriority="50"/>
+    <w:lsdException w:name="List Table 6 Colorful Accent 5" w:uiPriority="51"/>
+    <w:lsdException w:name="List Table 7 Colorful Accent 5" w:uiPriority="52"/>
+    <w:lsdException w:name="List Table 1 Light Accent 6" w:uiPriority="46"/>
+    <w:lsdException w:name="List Table 2 Accent 6" w:uiPriority="47"/>
+    <w:lsdException w:name="List Table 3 Accent 6" w:uiPriority="48"/>
+    <w:lsdException w:name="List Table 4 Accent 6" w:uiPriority="49"/>
+    <w:lsdException w:name="List Table 5 Dark Accent 6" w:uiPriority="50"/>
+    <w:lsdException w:name="List Table 6 Colorful Accent 6" w:uiPriority="51"/>
+    <w:lsdException w:name="List Table 7 Colorful Accent 6" w:uiPriority="52"/>
   </w:latentStyles>
   <w:style w:type="paragraph" w:default="1" w:styleId="Normal">
     <w:name w:val="Normal"/>
@@ -5462,1465 +6334,6 @@
         <w:ilvl w:val="1"/>
         <w:numId w:val="2"/>
       </w:numPr>
-      <w:ind w:left="360" w:firstLine="0"/>
-      <w:jc w:val="both"/>
-    </w:pPr>
-  </w:style>
-  <w:style w:type="paragraph" w:styleId="NoSpacing">
-    <w:name w:val="No Spacing"/>
-    <w:uiPriority w:val="1"/>
-    <w:qFormat/>
-    <w:rsid w:val="00794E8B"/>
-    <w:pPr>
-      <w:spacing w:before="0"/>
-    </w:pPr>
-  </w:style>
-  <w:style w:type="character" w:customStyle="1" w:styleId="Heading2Char">
-    <w:name w:val="Heading 2 Char"/>
-    <w:basedOn w:val="DefaultParagraphFont"/>
-    <w:link w:val="Heading2"/>
-    <w:rsid w:val="00794E8B"/>
-    <w:rPr>
-      <w:rFonts w:ascii="Calibri" w:eastAsia="Calibri" w:hAnsi="Calibri" w:cs="Calibri"/>
-      <w:b/>
-      <w:color w:val="4F81BD"/>
-      <w:sz w:val="26"/>
-    </w:rPr>
-  </w:style>
-  <w:style w:type="character" w:customStyle="1" w:styleId="UnitySubHeadingChar">
-    <w:name w:val="Unity Sub Heading Char"/>
-    <w:basedOn w:val="Heading2Char"/>
-    <w:link w:val="UnitySubHeading"/>
-    <w:rsid w:val="00794E8B"/>
-    <w:rPr>
-      <w:rFonts w:ascii="Calibri" w:eastAsia="Calibri" w:hAnsi="Calibri" w:cs="Calibri"/>
-      <w:b/>
-      <w:color w:val="4F81BD"/>
-      <w:sz w:val="26"/>
-    </w:rPr>
-  </w:style>
-  <w:style w:type="paragraph" w:customStyle="1" w:styleId="UnityHeading">
-    <w:name w:val="Unity Heading"/>
-    <w:basedOn w:val="Heading1"/>
-    <w:link w:val="UnityHeadingChar"/>
-    <w:qFormat/>
-    <w:rsid w:val="00794E8B"/>
-    <w:pPr>
-      <w:numPr>
-        <w:numId w:val="2"/>
-      </w:numPr>
-      <w:autoSpaceDN w:val="0"/>
-      <w:adjustRightInd w:val="0"/>
-      <w:jc w:val="both"/>
-    </w:pPr>
-  </w:style>
-  <w:style w:type="paragraph" w:customStyle="1" w:styleId="UnityTableofContents">
-    <w:name w:val="Unity Table of Contents"/>
-    <w:basedOn w:val="Normal"/>
-    <w:link w:val="UnityTableofContentsChar"/>
-    <w:rsid w:val="00794E8B"/>
-    <w:pPr>
-      <w:tabs>
-        <w:tab w:val="left" w:pos="373"/>
-        <w:tab w:val="right" w:pos="9350"/>
-      </w:tabs>
-      <w:jc w:val="both"/>
-    </w:pPr>
-    <w:rPr>
-      <w:sz w:val="28"/>
-    </w:rPr>
-  </w:style>
-  <w:style w:type="character" w:customStyle="1" w:styleId="Heading1Char">
-    <w:name w:val="Heading 1 Char"/>
-    <w:basedOn w:val="DefaultParagraphFont"/>
-    <w:link w:val="Heading1"/>
-    <w:rsid w:val="00794E8B"/>
-    <w:rPr>
-      <w:rFonts w:ascii="Calibri" w:eastAsia="Calibri" w:hAnsi="Calibri" w:cs="Calibri"/>
-      <w:b/>
-      <w:color w:val="335B8A"/>
-      <w:sz w:val="32"/>
-    </w:rPr>
-  </w:style>
-  <w:style w:type="character" w:customStyle="1" w:styleId="UnityHeadingChar">
-    <w:name w:val="Unity Heading Char"/>
-    <w:basedOn w:val="Heading1Char"/>
-    <w:link w:val="UnityHeading"/>
-    <w:rsid w:val="00794E8B"/>
-    <w:rPr>
-      <w:rFonts w:ascii="Calibri" w:eastAsia="Calibri" w:hAnsi="Calibri" w:cs="Calibri"/>
-      <w:b/>
-      <w:color w:val="335B8A"/>
-      <w:sz w:val="32"/>
-    </w:rPr>
-  </w:style>
-  <w:style w:type="paragraph" w:customStyle="1" w:styleId="UnityToCMain">
-    <w:name w:val="Unity ToC Main"/>
-    <w:basedOn w:val="UnityTableofContents"/>
-    <w:link w:val="UnityToCMainChar"/>
-    <w:rsid w:val="00794E8B"/>
-  </w:style>
-  <w:style w:type="character" w:customStyle="1" w:styleId="UnityTableofContentsChar">
-    <w:name w:val="Unity Table of Contents Char"/>
-    <w:basedOn w:val="DefaultParagraphFont"/>
-    <w:link w:val="UnityTableofContents"/>
-    <w:rsid w:val="00794E8B"/>
-    <w:rPr>
-      <w:sz w:val="28"/>
-    </w:rPr>
-  </w:style>
-  <w:style w:type="paragraph" w:customStyle="1" w:styleId="UnityToCSub">
-    <w:name w:val="Unity ToC Sub"/>
-    <w:basedOn w:val="Normal"/>
-    <w:link w:val="UnityToCSubChar"/>
-    <w:rsid w:val="00794E8B"/>
-    <w:pPr>
-      <w:tabs>
-        <w:tab w:val="left" w:pos="795"/>
-        <w:tab w:val="right" w:pos="9350"/>
-      </w:tabs>
-      <w:ind w:left="240"/>
-      <w:jc w:val="both"/>
-    </w:pPr>
-  </w:style>
-  <w:style w:type="character" w:customStyle="1" w:styleId="UnityToCMainChar">
-    <w:name w:val="Unity ToC Main Char"/>
-    <w:basedOn w:val="UnityTableofContentsChar"/>
-    <w:link w:val="UnityToCMain"/>
-    <w:rsid w:val="00794E8B"/>
-    <w:rPr>
-      <w:sz w:val="28"/>
-    </w:rPr>
-  </w:style>
-  <w:style w:type="paragraph" w:customStyle="1" w:styleId="UnityTitle">
-    <w:name w:val="Unity Title"/>
-    <w:basedOn w:val="Title"/>
-    <w:link w:val="UnityTitleChar"/>
-    <w:qFormat/>
-    <w:rsid w:val="00794E8B"/>
-    <w:pPr>
-      <w:spacing w:after="0"/>
-      <w:jc w:val="both"/>
-    </w:pPr>
-    <w:rPr>
-      <w:color w:val="335B8A"/>
-      <w:u w:val="single"/>
-    </w:rPr>
-  </w:style>
-  <w:style w:type="character" w:customStyle="1" w:styleId="UnityToCSubChar">
-    <w:name w:val="Unity ToC Sub Char"/>
-    <w:basedOn w:val="DefaultParagraphFont"/>
-    <w:link w:val="UnityToCSub"/>
-    <w:rsid w:val="00794E8B"/>
-  </w:style>
-  <w:style w:type="paragraph" w:customStyle="1" w:styleId="UnityHeader">
-    <w:name w:val="Unity Header"/>
-    <w:basedOn w:val="Normal"/>
-    <w:link w:val="UnityHeaderChar"/>
-    <w:qFormat/>
-    <w:rsid w:val="00794E8B"/>
-    <w:pPr>
-      <w:ind w:right="360" w:firstLine="360"/>
-      <w:jc w:val="center"/>
-    </w:pPr>
-    <w:rPr>
-      <w:rFonts w:ascii="Calibri" w:eastAsia="Calibri" w:hAnsi="Calibri" w:cs="Calibri"/>
-      <w:b/>
-      <w:smallCaps/>
-    </w:rPr>
-  </w:style>
-  <w:style w:type="character" w:customStyle="1" w:styleId="TitleChar">
-    <w:name w:val="Title Char"/>
-    <w:basedOn w:val="DefaultParagraphFont"/>
-    <w:link w:val="Title"/>
-    <w:rsid w:val="00794E8B"/>
-    <w:rPr>
-      <w:rFonts w:ascii="Calibri" w:eastAsia="Calibri" w:hAnsi="Calibri" w:cs="Calibri"/>
-      <w:sz w:val="52"/>
-    </w:rPr>
-  </w:style>
-  <w:style w:type="character" w:customStyle="1" w:styleId="UnityTitleChar">
-    <w:name w:val="Unity Title Char"/>
-    <w:basedOn w:val="TitleChar"/>
-    <w:link w:val="UnityTitle"/>
-    <w:rsid w:val="00794E8B"/>
-    <w:rPr>
-      <w:rFonts w:ascii="Calibri" w:eastAsia="Calibri" w:hAnsi="Calibri" w:cs="Calibri"/>
-      <w:color w:val="335B8A"/>
-      <w:sz w:val="52"/>
-      <w:u w:val="single"/>
-    </w:rPr>
-  </w:style>
-  <w:style w:type="paragraph" w:customStyle="1" w:styleId="UnityFooter">
-    <w:name w:val="Unity Footer"/>
-    <w:basedOn w:val="Normal"/>
-    <w:link w:val="UnityFooterChar"/>
-    <w:qFormat/>
-    <w:rsid w:val="00794E8B"/>
-    <w:pPr>
-      <w:tabs>
-        <w:tab w:val="center" w:pos="4680"/>
-        <w:tab w:val="right" w:pos="9360"/>
-      </w:tabs>
-    </w:pPr>
-    <w:rPr>
-      <w:i/>
-      <w:sz w:val="20"/>
-    </w:rPr>
-  </w:style>
-  <w:style w:type="character" w:customStyle="1" w:styleId="UnityHeaderChar">
-    <w:name w:val="Unity Header Char"/>
-    <w:basedOn w:val="DefaultParagraphFont"/>
-    <w:link w:val="UnityHeader"/>
-    <w:rsid w:val="00794E8B"/>
-    <w:rPr>
-      <w:rFonts w:ascii="Calibri" w:eastAsia="Calibri" w:hAnsi="Calibri" w:cs="Calibri"/>
-      <w:b/>
-      <w:smallCaps/>
-    </w:rPr>
-  </w:style>
-  <w:style w:type="paragraph" w:styleId="TOCHeading">
-    <w:name w:val="TOC Heading"/>
-    <w:basedOn w:val="Heading1"/>
-    <w:next w:val="Normal"/>
-    <w:uiPriority w:val="39"/>
-    <w:unhideWhenUsed/>
-    <w:qFormat/>
-    <w:rsid w:val="00A85F62"/>
-    <w:pPr>
-      <w:spacing w:before="240" w:line="259" w:lineRule="auto"/>
-      <w:ind w:left="0" w:firstLine="0"/>
-      <w:outlineLvl w:val="9"/>
-    </w:pPr>
-    <w:rPr>
-      <w:rFonts w:asciiTheme="majorHAnsi" w:eastAsiaTheme="majorEastAsia" w:hAnsiTheme="majorHAnsi" w:cstheme="majorBidi"/>
-      <w:b w:val="0"/>
-      <w:color w:val="2E74B5" w:themeColor="accent1" w:themeShade="BF"/>
-      <w:szCs w:val="32"/>
-      <w:lang w:eastAsia="en-US"/>
-    </w:rPr>
-  </w:style>
-  <w:style w:type="character" w:customStyle="1" w:styleId="UnityFooterChar">
-    <w:name w:val="Unity Footer Char"/>
-    <w:basedOn w:val="DefaultParagraphFont"/>
-    <w:link w:val="UnityFooter"/>
-    <w:rsid w:val="00794E8B"/>
-    <w:rPr>
-      <w:i/>
-      <w:sz w:val="20"/>
-    </w:rPr>
-  </w:style>
-  <w:style w:type="paragraph" w:styleId="TOC1">
-    <w:name w:val="toc 1"/>
-    <w:basedOn w:val="Normal"/>
-    <w:next w:val="Normal"/>
-    <w:autoRedefine/>
-    <w:uiPriority w:val="39"/>
-    <w:unhideWhenUsed/>
-    <w:qFormat/>
-    <w:rsid w:val="00E9602D"/>
-    <w:pPr>
-      <w:spacing w:after="100"/>
-    </w:pPr>
-    <w:rPr>
-      <w:sz w:val="28"/>
-    </w:rPr>
-  </w:style>
-  <w:style w:type="paragraph" w:styleId="TOC2">
-    <w:name w:val="toc 2"/>
-    <w:basedOn w:val="Normal"/>
-    <w:next w:val="Normal"/>
-    <w:autoRedefine/>
-    <w:uiPriority w:val="39"/>
-    <w:unhideWhenUsed/>
-    <w:qFormat/>
-    <w:rsid w:val="00E9602D"/>
-    <w:pPr>
-      <w:spacing w:after="100"/>
-      <w:ind w:left="240"/>
-    </w:pPr>
-    <w:rPr>
-      <w:sz w:val="28"/>
-    </w:rPr>
-  </w:style>
-  <w:style w:type="character" w:styleId="Hyperlink">
-    <w:name w:val="Hyperlink"/>
-    <w:basedOn w:val="DefaultParagraphFont"/>
-    <w:uiPriority w:val="99"/>
-    <w:unhideWhenUsed/>
-    <w:rsid w:val="00A85F62"/>
-    <w:rPr>
-      <w:color w:val="0563C1" w:themeColor="hyperlink"/>
-      <w:u w:val="single"/>
-    </w:rPr>
-  </w:style>
-  <w:style w:type="paragraph" w:styleId="TOC3">
-    <w:name w:val="toc 3"/>
-    <w:basedOn w:val="Normal"/>
-    <w:next w:val="Normal"/>
-    <w:autoRedefine/>
-    <w:uiPriority w:val="39"/>
-    <w:unhideWhenUsed/>
-    <w:rsid w:val="00A85F62"/>
-    <w:pPr>
-      <w:spacing w:before="0" w:after="100" w:line="259" w:lineRule="auto"/>
-      <w:ind w:left="440"/>
-    </w:pPr>
-    <w:rPr>
-      <w:rFonts w:asciiTheme="minorHAnsi" w:eastAsiaTheme="minorEastAsia" w:hAnsiTheme="minorHAnsi" w:cs="Times New Roman"/>
-      <w:color w:val="auto"/>
-      <w:sz w:val="22"/>
-      <w:szCs w:val="22"/>
-      <w:lang w:eastAsia="en-US"/>
-    </w:rPr>
-  </w:style>
-  <w:style w:type="paragraph" w:customStyle="1" w:styleId="UnityBody">
-    <w:name w:val="Unity Body"/>
-    <w:basedOn w:val="Normal"/>
-    <w:link w:val="UnityBodyChar"/>
-    <w:qFormat/>
-    <w:rsid w:val="00A85F62"/>
-    <w:pPr>
-      <w:jc w:val="both"/>
-    </w:pPr>
-  </w:style>
-  <w:style w:type="paragraph" w:styleId="NormalWeb">
-    <w:name w:val="Normal (Web)"/>
-    <w:basedOn w:val="Normal"/>
-    <w:uiPriority w:val="99"/>
-    <w:semiHidden/>
-    <w:unhideWhenUsed/>
-    <w:rsid w:val="007A505D"/>
-    <w:pPr>
-      <w:spacing w:before="100" w:beforeAutospacing="1" w:after="100" w:afterAutospacing="1"/>
-    </w:pPr>
-    <w:rPr>
-      <w:rFonts w:ascii="Times New Roman" w:eastAsia="Times New Roman" w:hAnsi="Times New Roman" w:cs="Times New Roman"/>
-      <w:color w:val="auto"/>
-      <w:szCs w:val="24"/>
-    </w:rPr>
-  </w:style>
-  <w:style w:type="character" w:customStyle="1" w:styleId="UnityBodyChar">
-    <w:name w:val="Unity Body Char"/>
-    <w:basedOn w:val="DefaultParagraphFont"/>
-    <w:link w:val="UnityBody"/>
-    <w:rsid w:val="00A85F62"/>
-  </w:style>
-  <w:style w:type="character" w:customStyle="1" w:styleId="apple-converted-space">
-    <w:name w:val="apple-converted-space"/>
-    <w:basedOn w:val="DefaultParagraphFont"/>
-    <w:rsid w:val="007A505D"/>
-  </w:style>
-  <w:style w:type="character" w:styleId="Emphasis">
-    <w:name w:val="Emphasis"/>
-    <w:basedOn w:val="DefaultParagraphFont"/>
-    <w:uiPriority w:val="20"/>
-    <w:qFormat/>
-    <w:rsid w:val="007A505D"/>
-    <w:rPr>
-      <w:i/>
-      <w:iCs/>
-    </w:rPr>
-  </w:style>
-</w:styles>
-</file>
-
-<file path=word/stylesWithEffects.xml><?xml version="1.0" encoding="utf-8"?>
-<w:styles xmlns:wpc="http://schemas.microsoft.com/office/word/2010/wordprocessingCanvas" xmlns:mc="http://schemas.openxmlformats.org/markup-compatibility/2006" xmlns:o="urn:schemas-microsoft-com:office:office" xmlns:r="http://schemas.openxmlformats.org/officeDocument/2006/relationships" xmlns:m="http://schemas.openxmlformats.org/officeDocument/2006/math" xmlns:v="urn:schemas-microsoft-com:vml" xmlns:wp14="http://schemas.microsoft.com/office/word/2010/wordprocessingDrawing" xmlns:wp="http://schemas.openxmlformats.org/drawingml/2006/wordprocessingDrawing" xmlns:w10="urn:schemas-microsoft-com:office:word" xmlns:w="http://schemas.openxmlformats.org/wordprocessingml/2006/main" xmlns:w14="http://schemas.microsoft.com/office/word/2010/wordml" xmlns:wpg="http://schemas.microsoft.com/office/word/2010/wordprocessingGroup" xmlns:wpi="http://schemas.microsoft.com/office/word/2010/wordprocessingInk" xmlns:wne="http://schemas.microsoft.com/office/word/2006/wordml" xmlns:wps="http://schemas.microsoft.com/office/word/2010/wordprocessingShape" mc:Ignorable="w14 wp14">
-  <w:docDefaults>
-    <w:rPrDefault>
-      <w:rPr>
-        <w:rFonts w:ascii="Cambria" w:eastAsia="Cambria" w:hAnsi="Cambria" w:cs="Cambria"/>
-        <w:color w:val="000000"/>
-        <w:sz w:val="24"/>
-        <w:lang w:val="en-US" w:eastAsia="ja-JP" w:bidi="ar-SA"/>
-      </w:rPr>
-    </w:rPrDefault>
-    <w:pPrDefault>
-      <w:pPr>
-        <w:spacing w:before="120"/>
-      </w:pPr>
-    </w:pPrDefault>
-  </w:docDefaults>
-  <w:latentStyles w:defLockedState="0" w:defUIPriority="99" w:defSemiHidden="1" w:defUnhideWhenUsed="1" w:defQFormat="0" w:count="267">
-    <w:lsdException w:name="Normal" w:semiHidden="0" w:uiPriority="0" w:unhideWhenUsed="0" w:qFormat="1"/>
-    <w:lsdException w:name="heading 1" w:semiHidden="0" w:uiPriority="0" w:unhideWhenUsed="0" w:qFormat="1"/>
-    <w:lsdException w:name="heading 2" w:uiPriority="9" w:qFormat="1"/>
-    <w:lsdException w:name="heading 3" w:uiPriority="9" w:qFormat="1"/>
-    <w:lsdException w:name="heading 4" w:uiPriority="9" w:qFormat="1"/>
-    <w:lsdException w:name="heading 5" w:uiPriority="9" w:qFormat="1"/>
-    <w:lsdException w:name="heading 6" w:uiPriority="9" w:qFormat="1"/>
-    <w:lsdException w:name="heading 7" w:uiPriority="9" w:qFormat="1"/>
-    <w:lsdException w:name="heading 8" w:uiPriority="9" w:qFormat="1"/>
-    <w:lsdException w:name="heading 9" w:uiPriority="9" w:qFormat="1"/>
-    <w:lsdException w:name="toc 1" w:uiPriority="39" w:qFormat="1"/>
-    <w:lsdException w:name="toc 2" w:uiPriority="39" w:qFormat="1"/>
-    <w:lsdException w:name="toc 3" w:uiPriority="39"/>
-    <w:lsdException w:name="toc 4" w:uiPriority="39"/>
-    <w:lsdException w:name="toc 5" w:uiPriority="39"/>
-    <w:lsdException w:name="toc 6" w:uiPriority="39"/>
-    <w:lsdException w:name="toc 7" w:uiPriority="39"/>
-    <w:lsdException w:name="toc 8" w:uiPriority="39"/>
-    <w:lsdException w:name="toc 9" w:uiPriority="39"/>
-    <w:lsdException w:name="caption" w:uiPriority="35" w:qFormat="1"/>
-    <w:lsdException w:name="Title" w:semiHidden="0" w:uiPriority="10" w:unhideWhenUsed="0" w:qFormat="1"/>
-    <w:lsdException w:name="Default Paragraph Font" w:uiPriority="1"/>
-    <w:lsdException w:name="Subtitle" w:semiHidden="0" w:uiPriority="11" w:unhideWhenUsed="0" w:qFormat="1"/>
-    <w:lsdException w:name="Strong" w:semiHidden="0" w:uiPriority="22" w:unhideWhenUsed="0" w:qFormat="1"/>
-    <w:lsdException w:name="Emphasis" w:semiHidden="0" w:uiPriority="20" w:unhideWhenUsed="0" w:qFormat="1"/>
-    <w:lsdException w:name="Table Grid" w:semiHidden="0" w:uiPriority="59" w:unhideWhenUsed="0"/>
-    <w:lsdException w:name="Placeholder Text" w:unhideWhenUsed="0"/>
-    <w:lsdException w:name="No Spacing" w:semiHidden="0" w:uiPriority="1" w:unhideWhenUsed="0" w:qFormat="1"/>
-    <w:lsdException w:name="Light Shading" w:semiHidden="0" w:uiPriority="60" w:unhideWhenUsed="0"/>
-    <w:lsdException w:name="Light List" w:semiHidden="0" w:uiPriority="61" w:unhideWhenUsed="0"/>
-    <w:lsdException w:name="Light Grid" w:semiHidden="0" w:uiPriority="62" w:unhideWhenUsed="0"/>
-    <w:lsdException w:name="Medium Shading 1" w:semiHidden="0" w:uiPriority="63" w:unhideWhenUsed="0"/>
-    <w:lsdException w:name="Medium Shading 2" w:semiHidden="0" w:uiPriority="64" w:unhideWhenUsed="0"/>
-    <w:lsdException w:name="Medium List 1" w:semiHidden="0" w:uiPriority="65" w:unhideWhenUsed="0"/>
-    <w:lsdException w:name="Medium List 2" w:semiHidden="0" w:uiPriority="66" w:unhideWhenUsed="0"/>
-    <w:lsdException w:name="Medium Grid 1" w:semiHidden="0" w:uiPriority="67" w:unhideWhenUsed="0"/>
-    <w:lsdException w:name="Medium Grid 2" w:semiHidden="0" w:uiPriority="68" w:unhideWhenUsed="0"/>
-    <w:lsdException w:name="Medium Grid 3" w:semiHidden="0" w:uiPriority="69" w:unhideWhenUsed="0"/>
-    <w:lsdException w:name="Dark List" w:semiHidden="0" w:uiPriority="70" w:unhideWhenUsed="0"/>
-    <w:lsdException w:name="Colorful Shading" w:semiHidden="0" w:uiPriority="71" w:unhideWhenUsed="0"/>
-    <w:lsdException w:name="Colorful List" w:semiHidden="0" w:uiPriority="72" w:unhideWhenUsed="0"/>
-    <w:lsdException w:name="Colorful Grid" w:semiHidden="0" w:uiPriority="73" w:unhideWhenUsed="0"/>
-    <w:lsdException w:name="Light Shading Accent 1" w:semiHidden="0" w:uiPriority="60" w:unhideWhenUsed="0"/>
-    <w:lsdException w:name="Light List Accent 1" w:semiHidden="0" w:uiPriority="61" w:unhideWhenUsed="0"/>
-    <w:lsdException w:name="Light Grid Accent 1" w:semiHidden="0" w:uiPriority="62" w:unhideWhenUsed="0"/>
-    <w:lsdException w:name="Medium Shading 1 Accent 1" w:semiHidden="0" w:uiPriority="63" w:unhideWhenUsed="0"/>
-    <w:lsdException w:name="Medium Shading 2 Accent 1" w:semiHidden="0" w:uiPriority="64" w:unhideWhenUsed="0"/>
-    <w:lsdException w:name="Medium List 1 Accent 1" w:semiHidden="0" w:uiPriority="65" w:unhideWhenUsed="0"/>
-    <w:lsdException w:name="Revision" w:unhideWhenUsed="0"/>
-    <w:lsdException w:name="List Paragraph" w:semiHidden="0" w:uiPriority="34" w:unhideWhenUsed="0" w:qFormat="1"/>
-    <w:lsdException w:name="Quote" w:semiHidden="0" w:uiPriority="29" w:unhideWhenUsed="0" w:qFormat="1"/>
-    <w:lsdException w:name="Intense Quote" w:semiHidden="0" w:uiPriority="30" w:unhideWhenUsed="0" w:qFormat="1"/>
-    <w:lsdException w:name="Medium List 2 Accent 1" w:semiHidden="0" w:uiPriority="66" w:unhideWhenUsed="0"/>
-    <w:lsdException w:name="Medium Grid 1 Accent 1" w:semiHidden="0" w:uiPriority="67" w:unhideWhenUsed="0"/>
-    <w:lsdException w:name="Medium Grid 2 Accent 1" w:semiHidden="0" w:uiPriority="68" w:unhideWhenUsed="0"/>
-    <w:lsdException w:name="Medium Grid 3 Accent 1" w:semiHidden="0" w:uiPriority="69" w:unhideWhenUsed="0"/>
-    <w:lsdException w:name="Dark List Accent 1" w:semiHidden="0" w:uiPriority="70" w:unhideWhenUsed="0"/>
-    <w:lsdException w:name="Colorful Shading Accent 1" w:semiHidden="0" w:uiPriority="71" w:unhideWhenUsed="0"/>
-    <w:lsdException w:name="Colorful List Accent 1" w:semiHidden="0" w:uiPriority="72" w:unhideWhenUsed="0"/>
-    <w:lsdException w:name="Colorful Grid Accent 1" w:semiHidden="0" w:uiPriority="73" w:unhideWhenUsed="0"/>
-    <w:lsdException w:name="Light Shading Accent 2" w:semiHidden="0" w:uiPriority="60" w:unhideWhenUsed="0"/>
-    <w:lsdException w:name="Light List Accent 2" w:semiHidden="0" w:uiPriority="61" w:unhideWhenUsed="0"/>
-    <w:lsdException w:name="Light Grid Accent 2" w:semiHidden="0" w:uiPriority="62" w:unhideWhenUsed="0"/>
-    <w:lsdException w:name="Medium Shading 1 Accent 2" w:semiHidden="0" w:uiPriority="63" w:unhideWhenUsed="0"/>
-    <w:lsdException w:name="Medium Shading 2 Accent 2" w:semiHidden="0" w:uiPriority="64" w:unhideWhenUsed="0"/>
-    <w:lsdException w:name="Medium List 1 Accent 2" w:semiHidden="0" w:uiPriority="65" w:unhideWhenUsed="0"/>
-    <w:lsdException w:name="Medium List 2 Accent 2" w:semiHidden="0" w:uiPriority="66" w:unhideWhenUsed="0"/>
-    <w:lsdException w:name="Medium Grid 1 Accent 2" w:semiHidden="0" w:uiPriority="67" w:unhideWhenUsed="0"/>
-    <w:lsdException w:name="Medium Grid 2 Accent 2" w:semiHidden="0" w:uiPriority="68" w:unhideWhenUsed="0"/>
-    <w:lsdException w:name="Medium Grid 3 Accent 2" w:semiHidden="0" w:uiPriority="69" w:unhideWhenUsed="0"/>
-    <w:lsdException w:name="Dark List Accent 2" w:semiHidden="0" w:uiPriority="70" w:unhideWhenUsed="0"/>
-    <w:lsdException w:name="Colorful Shading Accent 2" w:semiHidden="0" w:uiPriority="71" w:unhideWhenUsed="0"/>
-    <w:lsdException w:name="Colorful List Accent 2" w:semiHidden="0" w:uiPriority="72" w:unhideWhenUsed="0"/>
-    <w:lsdException w:name="Colorful Grid Accent 2" w:semiHidden="0" w:uiPriority="73" w:unhideWhenUsed="0"/>
-    <w:lsdException w:name="Light Shading Accent 3" w:semiHidden="0" w:uiPriority="60" w:unhideWhenUsed="0"/>
-    <w:lsdException w:name="Light List Accent 3" w:semiHidden="0" w:uiPriority="61" w:unhideWhenUsed="0"/>
-    <w:lsdException w:name="Light Grid Accent 3" w:semiHidden="0" w:uiPriority="62" w:unhideWhenUsed="0"/>
-    <w:lsdException w:name="Medium Shading 1 Accent 3" w:semiHidden="0" w:uiPriority="63" w:unhideWhenUsed="0"/>
-    <w:lsdException w:name="Medium Shading 2 Accent 3" w:semiHidden="0" w:uiPriority="64" w:unhideWhenUsed="0"/>
-    <w:lsdException w:name="Medium List 1 Accent 3" w:semiHidden="0" w:uiPriority="65" w:unhideWhenUsed="0"/>
-    <w:lsdException w:name="Medium List 2 Accent 3" w:semiHidden="0" w:uiPriority="66" w:unhideWhenUsed="0"/>
-    <w:lsdException w:name="Medium Grid 1 Accent 3" w:semiHidden="0" w:uiPriority="67" w:unhideWhenUsed="0"/>
-    <w:lsdException w:name="Medium Grid 2 Accent 3" w:semiHidden="0" w:uiPriority="68" w:unhideWhenUsed="0"/>
-    <w:lsdException w:name="Medium Grid 3 Accent 3" w:semiHidden="0" w:uiPriority="69" w:unhideWhenUsed="0"/>
-    <w:lsdException w:name="Dark List Accent 3" w:semiHidden="0" w:uiPriority="70" w:unhideWhenUsed="0"/>
-    <w:lsdException w:name="Colorful Shading Accent 3" w:semiHidden="0" w:uiPriority="71" w:unhideWhenUsed="0"/>
-    <w:lsdException w:name="Colorful List Accent 3" w:semiHidden="0" w:uiPriority="72" w:unhideWhenUsed="0"/>
-    <w:lsdException w:name="Colorful Grid Accent 3" w:semiHidden="0" w:uiPriority="73" w:unhideWhenUsed="0"/>
-    <w:lsdException w:name="Light Shading Accent 4" w:semiHidden="0" w:uiPriority="60" w:unhideWhenUsed="0"/>
-    <w:lsdException w:name="Light List Accent 4" w:semiHidden="0" w:uiPriority="61" w:unhideWhenUsed="0"/>
-    <w:lsdException w:name="Light Grid Accent 4" w:semiHidden="0" w:uiPriority="62" w:unhideWhenUsed="0"/>
-    <w:lsdException w:name="Medium Shading 1 Accent 4" w:semiHidden="0" w:uiPriority="63" w:unhideWhenUsed="0"/>
-    <w:lsdException w:name="Medium Shading 2 Accent 4" w:semiHidden="0" w:uiPriority="64" w:unhideWhenUsed="0"/>
-    <w:lsdException w:name="Medium List 1 Accent 4" w:semiHidden="0" w:uiPriority="65" w:unhideWhenUsed="0"/>
-    <w:lsdException w:name="Medium List 2 Accent 4" w:semiHidden="0" w:uiPriority="66" w:unhideWhenUsed="0"/>
-    <w:lsdException w:name="Medium Grid 1 Accent 4" w:semiHidden="0" w:uiPriority="67" w:unhideWhenUsed="0"/>
-    <w:lsdException w:name="Medium Grid 2 Accent 4" w:semiHidden="0" w:uiPriority="68" w:unhideWhenUsed="0"/>
-    <w:lsdException w:name="Medium Grid 3 Accent 4" w:semiHidden="0" w:uiPriority="69" w:unhideWhenUsed="0"/>
-    <w:lsdException w:name="Dark List Accent 4" w:semiHidden="0" w:uiPriority="70" w:unhideWhenUsed="0"/>
-    <w:lsdException w:name="Colorful Shading Accent 4" w:semiHidden="0" w:uiPriority="71" w:unhideWhenUsed="0"/>
-    <w:lsdException w:name="Colorful List Accent 4" w:semiHidden="0" w:uiPriority="72" w:unhideWhenUsed="0"/>
-    <w:lsdException w:name="Colorful Grid Accent 4" w:semiHidden="0" w:uiPriority="73" w:unhideWhenUsed="0"/>
-    <w:lsdException w:name="Light Shading Accent 5" w:semiHidden="0" w:uiPriority="60" w:unhideWhenUsed="0"/>
-    <w:lsdException w:name="Light List Accent 5" w:semiHidden="0" w:uiPriority="61" w:unhideWhenUsed="0"/>
-    <w:lsdException w:name="Light Grid Accent 5" w:semiHidden="0" w:uiPriority="62" w:unhideWhenUsed="0"/>
-    <w:lsdException w:name="Medium Shading 1 Accent 5" w:semiHidden="0" w:uiPriority="63" w:unhideWhenUsed="0"/>
-    <w:lsdException w:name="Medium Shading 2 Accent 5" w:semiHidden="0" w:uiPriority="64" w:unhideWhenUsed="0"/>
-    <w:lsdException w:name="Medium List 1 Accent 5" w:semiHidden="0" w:uiPriority="65" w:unhideWhenUsed="0"/>
-    <w:lsdException w:name="Medium List 2 Accent 5" w:semiHidden="0" w:uiPriority="66" w:unhideWhenUsed="0"/>
-    <w:lsdException w:name="Medium Grid 1 Accent 5" w:semiHidden="0" w:uiPriority="67" w:unhideWhenUsed="0"/>
-    <w:lsdException w:name="Medium Grid 2 Accent 5" w:semiHidden="0" w:uiPriority="68" w:unhideWhenUsed="0"/>
-    <w:lsdException w:name="Medium Grid 3 Accent 5" w:semiHidden="0" w:uiPriority="69" w:unhideWhenUsed="0"/>
-    <w:lsdException w:name="Dark List Accent 5" w:semiHidden="0" w:uiPriority="70" w:unhideWhenUsed="0"/>
-    <w:lsdException w:name="Colorful Shading Accent 5" w:semiHidden="0" w:uiPriority="71" w:unhideWhenUsed="0"/>
-    <w:lsdException w:name="Colorful List Accent 5" w:semiHidden="0" w:uiPriority="72" w:unhideWhenUsed="0"/>
-    <w:lsdException w:name="Colorful Grid Accent 5" w:semiHidden="0" w:uiPriority="73" w:unhideWhenUsed="0"/>
-    <w:lsdException w:name="Light Shading Accent 6" w:semiHidden="0" w:uiPriority="60" w:unhideWhenUsed="0"/>
-    <w:lsdException w:name="Light List Accent 6" w:semiHidden="0" w:uiPriority="61" w:unhideWhenUsed="0"/>
-    <w:lsdException w:name="Light Grid Accent 6" w:semiHidden="0" w:uiPriority="62" w:unhideWhenUsed="0"/>
-    <w:lsdException w:name="Medium Shading 1 Accent 6" w:semiHidden="0" w:uiPriority="63" w:unhideWhenUsed="0"/>
-    <w:lsdException w:name="Medium Shading 2 Accent 6" w:semiHidden="0" w:uiPriority="64" w:unhideWhenUsed="0"/>
-    <w:lsdException w:name="Medium List 1 Accent 6" w:semiHidden="0" w:uiPriority="65" w:unhideWhenUsed="0"/>
-    <w:lsdException w:name="Medium List 2 Accent 6" w:semiHidden="0" w:uiPriority="66" w:unhideWhenUsed="0"/>
-    <w:lsdException w:name="Medium Grid 1 Accent 6" w:semiHidden="0" w:uiPriority="67" w:unhideWhenUsed="0"/>
-    <w:lsdException w:name="Medium Grid 2 Accent 6" w:semiHidden="0" w:uiPriority="68" w:unhideWhenUsed="0"/>
-    <w:lsdException w:name="Medium Grid 3 Accent 6" w:semiHidden="0" w:uiPriority="69" w:unhideWhenUsed="0"/>
-    <w:lsdException w:name="Dark List Accent 6" w:semiHidden="0" w:uiPriority="70" w:unhideWhenUsed="0"/>
-    <w:lsdException w:name="Colorful Shading Accent 6" w:semiHidden="0" w:uiPriority="71" w:unhideWhenUsed="0"/>
-    <w:lsdException w:name="Colorful List Accent 6" w:semiHidden="0" w:uiPriority="72" w:unhideWhenUsed="0"/>
-    <w:lsdException w:name="Colorful Grid Accent 6" w:semiHidden="0" w:uiPriority="73" w:unhideWhenUsed="0"/>
-    <w:lsdException w:name="Subtle Emphasis" w:semiHidden="0" w:uiPriority="19" w:unhideWhenUsed="0" w:qFormat="1"/>
-    <w:lsdException w:name="Intense Emphasis" w:semiHidden="0" w:uiPriority="21" w:unhideWhenUsed="0" w:qFormat="1"/>
-    <w:lsdException w:name="Subtle Reference" w:semiHidden="0" w:uiPriority="31" w:unhideWhenUsed="0" w:qFormat="1"/>
-    <w:lsdException w:name="Intense Reference" w:semiHidden="0" w:uiPriority="32" w:unhideWhenUsed="0" w:qFormat="1"/>
-    <w:lsdException w:name="Book Title" w:semiHidden="0" w:uiPriority="33" w:unhideWhenUsed="0" w:qFormat="1"/>
-    <w:lsdException w:name="Bibliography" w:uiPriority="37"/>
-    <w:lsdException w:name="TOC Heading" w:uiPriority="39" w:qFormat="1"/>
-  </w:latentStyles>
-  <w:style w:type="paragraph" w:default="1" w:styleId="Normal">
-    <w:name w:val="Normal"/>
-  </w:style>
-  <w:style w:type="paragraph" w:styleId="Heading1">
-    <w:name w:val="heading 1"/>
-    <w:basedOn w:val="Normal"/>
-    <w:next w:val="Normal"/>
-    <w:link w:val="Heading1Char"/>
-    <w:pPr>
-      <w:keepNext/>
-      <w:keepLines/>
-      <w:spacing w:before="480"/>
-      <w:ind w:left="432" w:hanging="430"/>
-      <w:outlineLvl w:val="0"/>
-    </w:pPr>
-    <w:rPr>
-      <w:rFonts w:ascii="Calibri" w:eastAsia="Calibri" w:hAnsi="Calibri" w:cs="Calibri"/>
-      <w:b/>
-      <w:color w:val="335B8A"/>
-      <w:sz w:val="32"/>
-    </w:rPr>
-  </w:style>
-  <w:style w:type="paragraph" w:styleId="Heading2">
-    <w:name w:val="heading 2"/>
-    <w:basedOn w:val="Normal"/>
-    <w:next w:val="Normal"/>
-    <w:link w:val="Heading2Char"/>
-    <w:pPr>
-      <w:keepNext/>
-      <w:keepLines/>
-      <w:spacing w:before="200"/>
-      <w:ind w:left="576" w:hanging="574"/>
-      <w:outlineLvl w:val="1"/>
-    </w:pPr>
-    <w:rPr>
-      <w:rFonts w:ascii="Calibri" w:eastAsia="Calibri" w:hAnsi="Calibri" w:cs="Calibri"/>
-      <w:b/>
-      <w:color w:val="4F81BD"/>
-      <w:sz w:val="26"/>
-    </w:rPr>
-  </w:style>
-  <w:style w:type="paragraph" w:styleId="Heading3">
-    <w:name w:val="heading 3"/>
-    <w:basedOn w:val="Normal"/>
-    <w:next w:val="Normal"/>
-    <w:pPr>
-      <w:keepNext/>
-      <w:keepLines/>
-      <w:spacing w:before="200"/>
-      <w:ind w:left="720" w:hanging="718"/>
-      <w:outlineLvl w:val="2"/>
-    </w:pPr>
-    <w:rPr>
-      <w:rFonts w:ascii="Calibri" w:eastAsia="Calibri" w:hAnsi="Calibri" w:cs="Calibri"/>
-      <w:b/>
-      <w:color w:val="4F81BD"/>
-    </w:rPr>
-  </w:style>
-  <w:style w:type="paragraph" w:styleId="Heading4">
-    <w:name w:val="heading 4"/>
-    <w:basedOn w:val="Normal"/>
-    <w:next w:val="Normal"/>
-    <w:pPr>
-      <w:keepNext/>
-      <w:keepLines/>
-      <w:spacing w:before="200"/>
-      <w:ind w:left="864" w:hanging="862"/>
-      <w:outlineLvl w:val="3"/>
-    </w:pPr>
-    <w:rPr>
-      <w:rFonts w:ascii="Calibri" w:eastAsia="Calibri" w:hAnsi="Calibri" w:cs="Calibri"/>
-      <w:b/>
-      <w:i/>
-      <w:color w:val="4F81BD"/>
-    </w:rPr>
-  </w:style>
-  <w:style w:type="paragraph" w:styleId="Heading5">
-    <w:name w:val="heading 5"/>
-    <w:basedOn w:val="Normal"/>
-    <w:next w:val="Normal"/>
-    <w:pPr>
-      <w:keepNext/>
-      <w:keepLines/>
-      <w:spacing w:before="200"/>
-      <w:ind w:left="1008" w:hanging="1006"/>
-      <w:outlineLvl w:val="4"/>
-    </w:pPr>
-    <w:rPr>
-      <w:rFonts w:ascii="Calibri" w:eastAsia="Calibri" w:hAnsi="Calibri" w:cs="Calibri"/>
-      <w:color w:val="243F61"/>
-    </w:rPr>
-  </w:style>
-  <w:style w:type="paragraph" w:styleId="Heading6">
-    <w:name w:val="heading 6"/>
-    <w:basedOn w:val="Normal"/>
-    <w:next w:val="Normal"/>
-    <w:pPr>
-      <w:keepNext/>
-      <w:keepLines/>
-      <w:spacing w:before="200"/>
-      <w:ind w:left="1152" w:hanging="1150"/>
-      <w:outlineLvl w:val="5"/>
-    </w:pPr>
-    <w:rPr>
-      <w:rFonts w:ascii="Calibri" w:eastAsia="Calibri" w:hAnsi="Calibri" w:cs="Calibri"/>
-      <w:i/>
-      <w:color w:val="243F61"/>
-    </w:rPr>
-  </w:style>
-  <w:style w:type="paragraph" w:styleId="Heading7">
-    <w:name w:val="heading 7"/>
-    <w:basedOn w:val="Normal"/>
-    <w:next w:val="Normal"/>
-    <w:link w:val="Heading7Char"/>
-    <w:uiPriority w:val="9"/>
-    <w:unhideWhenUsed/>
-    <w:qFormat/>
-    <w:rsid w:val="00794E8B"/>
-    <w:pPr>
-      <w:keepNext/>
-      <w:keepLines/>
-      <w:spacing w:before="40"/>
-      <w:outlineLvl w:val="6"/>
-    </w:pPr>
-    <w:rPr>
-      <w:rFonts w:asciiTheme="majorHAnsi" w:eastAsiaTheme="majorEastAsia" w:hAnsiTheme="majorHAnsi" w:cstheme="majorBidi"/>
-      <w:i/>
-      <w:iCs/>
-      <w:color w:val="1F4D78" w:themeColor="accent1" w:themeShade="7F"/>
-    </w:rPr>
-  </w:style>
-  <w:style w:type="character" w:default="1" w:styleId="DefaultParagraphFont">
-    <w:name w:val="Default Paragraph Font"/>
-    <w:uiPriority w:val="1"/>
-    <w:semiHidden/>
-    <w:unhideWhenUsed/>
-  </w:style>
-  <w:style w:type="table" w:default="1" w:styleId="TableNormal">
-    <w:name w:val="Normal Table"/>
-    <w:uiPriority w:val="99"/>
-    <w:semiHidden/>
-    <w:unhideWhenUsed/>
-    <w:tblPr>
-      <w:tblInd w:w="0" w:type="dxa"/>
-      <w:tblCellMar>
-        <w:top w:w="0" w:type="dxa"/>
-        <w:left w:w="108" w:type="dxa"/>
-        <w:bottom w:w="0" w:type="dxa"/>
-        <w:right w:w="108" w:type="dxa"/>
-      </w:tblCellMar>
-    </w:tblPr>
-  </w:style>
-  <w:style w:type="numbering" w:default="1" w:styleId="NoList">
-    <w:name w:val="No List"/>
-    <w:uiPriority w:val="99"/>
-    <w:semiHidden/>
-    <w:unhideWhenUsed/>
-  </w:style>
-  <w:style w:type="paragraph" w:styleId="Title">
-    <w:name w:val="Title"/>
-    <w:basedOn w:val="Normal"/>
-    <w:next w:val="Normal"/>
-    <w:link w:val="TitleChar"/>
-    <w:pPr>
-      <w:keepNext/>
-      <w:keepLines/>
-      <w:spacing w:before="0" w:after="300"/>
-    </w:pPr>
-    <w:rPr>
-      <w:rFonts w:ascii="Calibri" w:eastAsia="Calibri" w:hAnsi="Calibri" w:cs="Calibri"/>
-      <w:sz w:val="52"/>
-    </w:rPr>
-  </w:style>
-  <w:style w:type="paragraph" w:styleId="Subtitle">
-    <w:name w:val="Subtitle"/>
-    <w:basedOn w:val="Normal"/>
-    <w:next w:val="Normal"/>
-    <w:pPr>
-      <w:keepNext/>
-      <w:keepLines/>
-      <w:spacing w:before="360" w:after="80"/>
-    </w:pPr>
-    <w:rPr>
-      <w:rFonts w:ascii="Georgia" w:eastAsia="Georgia" w:hAnsi="Georgia" w:cs="Georgia"/>
-      <w:i/>
-      <w:color w:val="666666"/>
-      <w:sz w:val="48"/>
-    </w:rPr>
-  </w:style>
-  <w:style w:type="table" w:customStyle="1" w:styleId="a">
-    <w:basedOn w:val="TableNormal"/>
-    <w:tblPr>
-      <w:tblStyleRowBandSize w:val="1"/>
-      <w:tblStyleColBandSize w:val="1"/>
-      <w:tblCellMar>
-        <w:left w:w="115" w:type="dxa"/>
-        <w:right w:w="115" w:type="dxa"/>
-      </w:tblCellMar>
-    </w:tblPr>
-    <w:tblStylePr w:type="firstRow">
-      <w:pPr>
-        <w:contextualSpacing/>
-      </w:pPr>
-      <w:tblPr/>
-      <w:tcPr>
-        <w:tcMar>
-          <w:top w:w="0" w:type="nil"/>
-          <w:left w:w="115" w:type="dxa"/>
-          <w:bottom w:w="0" w:type="nil"/>
-          <w:right w:w="115" w:type="dxa"/>
-        </w:tcMar>
-      </w:tcPr>
-    </w:tblStylePr>
-    <w:tblStylePr w:type="lastRow">
-      <w:pPr>
-        <w:contextualSpacing/>
-      </w:pPr>
-      <w:tblPr/>
-      <w:tcPr>
-        <w:tcMar>
-          <w:top w:w="0" w:type="nil"/>
-          <w:left w:w="115" w:type="dxa"/>
-          <w:bottom w:w="0" w:type="nil"/>
-          <w:right w:w="115" w:type="dxa"/>
-        </w:tcMar>
-      </w:tcPr>
-    </w:tblStylePr>
-    <w:tblStylePr w:type="firstCol">
-      <w:pPr>
-        <w:contextualSpacing/>
-      </w:pPr>
-      <w:tblPr/>
-      <w:tcPr>
-        <w:tcMar>
-          <w:top w:w="0" w:type="nil"/>
-          <w:left w:w="115" w:type="dxa"/>
-          <w:bottom w:w="0" w:type="nil"/>
-          <w:right w:w="115" w:type="dxa"/>
-        </w:tcMar>
-      </w:tcPr>
-    </w:tblStylePr>
-    <w:tblStylePr w:type="lastCol">
-      <w:pPr>
-        <w:contextualSpacing/>
-      </w:pPr>
-      <w:tblPr/>
-      <w:tcPr>
-        <w:tcMar>
-          <w:top w:w="0" w:type="nil"/>
-          <w:left w:w="115" w:type="dxa"/>
-          <w:bottom w:w="0" w:type="nil"/>
-          <w:right w:w="115" w:type="dxa"/>
-        </w:tcMar>
-      </w:tcPr>
-    </w:tblStylePr>
-    <w:tblStylePr w:type="band1Vert">
-      <w:pPr>
-        <w:contextualSpacing/>
-      </w:pPr>
-      <w:tblPr/>
-      <w:tcPr>
-        <w:tcMar>
-          <w:top w:w="0" w:type="nil"/>
-          <w:left w:w="115" w:type="dxa"/>
-          <w:bottom w:w="0" w:type="nil"/>
-          <w:right w:w="115" w:type="dxa"/>
-        </w:tcMar>
-      </w:tcPr>
-    </w:tblStylePr>
-    <w:tblStylePr w:type="band2Vert">
-      <w:pPr>
-        <w:contextualSpacing/>
-      </w:pPr>
-      <w:tblPr/>
-      <w:tcPr>
-        <w:tcMar>
-          <w:top w:w="0" w:type="nil"/>
-          <w:left w:w="115" w:type="dxa"/>
-          <w:bottom w:w="0" w:type="nil"/>
-          <w:right w:w="115" w:type="dxa"/>
-        </w:tcMar>
-      </w:tcPr>
-    </w:tblStylePr>
-    <w:tblStylePr w:type="band1Horz">
-      <w:pPr>
-        <w:contextualSpacing/>
-      </w:pPr>
-      <w:tblPr/>
-      <w:tcPr>
-        <w:tcMar>
-          <w:top w:w="0" w:type="nil"/>
-          <w:left w:w="115" w:type="dxa"/>
-          <w:bottom w:w="0" w:type="nil"/>
-          <w:right w:w="115" w:type="dxa"/>
-        </w:tcMar>
-      </w:tcPr>
-    </w:tblStylePr>
-    <w:tblStylePr w:type="band2Horz">
-      <w:pPr>
-        <w:contextualSpacing/>
-      </w:pPr>
-      <w:tblPr/>
-      <w:tcPr>
-        <w:tcMar>
-          <w:top w:w="0" w:type="nil"/>
-          <w:left w:w="115" w:type="dxa"/>
-          <w:bottom w:w="0" w:type="nil"/>
-          <w:right w:w="115" w:type="dxa"/>
-        </w:tcMar>
-      </w:tcPr>
-    </w:tblStylePr>
-    <w:tblStylePr w:type="neCell">
-      <w:pPr>
-        <w:contextualSpacing/>
-      </w:pPr>
-      <w:tblPr/>
-      <w:tcPr>
-        <w:tcMar>
-          <w:top w:w="0" w:type="nil"/>
-          <w:left w:w="115" w:type="dxa"/>
-          <w:bottom w:w="0" w:type="nil"/>
-          <w:right w:w="115" w:type="dxa"/>
-        </w:tcMar>
-      </w:tcPr>
-    </w:tblStylePr>
-    <w:tblStylePr w:type="nwCell">
-      <w:pPr>
-        <w:contextualSpacing/>
-      </w:pPr>
-      <w:tblPr/>
-      <w:tcPr>
-        <w:tcMar>
-          <w:top w:w="0" w:type="nil"/>
-          <w:left w:w="115" w:type="dxa"/>
-          <w:bottom w:w="0" w:type="nil"/>
-          <w:right w:w="115" w:type="dxa"/>
-        </w:tcMar>
-      </w:tcPr>
-    </w:tblStylePr>
-    <w:tblStylePr w:type="seCell">
-      <w:pPr>
-        <w:contextualSpacing/>
-      </w:pPr>
-      <w:tblPr/>
-      <w:tcPr>
-        <w:tcMar>
-          <w:top w:w="0" w:type="nil"/>
-          <w:left w:w="115" w:type="dxa"/>
-          <w:bottom w:w="0" w:type="nil"/>
-          <w:right w:w="115" w:type="dxa"/>
-        </w:tcMar>
-      </w:tcPr>
-    </w:tblStylePr>
-    <w:tblStylePr w:type="swCell">
-      <w:pPr>
-        <w:contextualSpacing/>
-      </w:pPr>
-      <w:tblPr/>
-      <w:tcPr>
-        <w:tcMar>
-          <w:top w:w="0" w:type="nil"/>
-          <w:left w:w="115" w:type="dxa"/>
-          <w:bottom w:w="0" w:type="nil"/>
-          <w:right w:w="115" w:type="dxa"/>
-        </w:tcMar>
-      </w:tcPr>
-    </w:tblStylePr>
-  </w:style>
-  <w:style w:type="table" w:customStyle="1" w:styleId="a0">
-    <w:basedOn w:val="TableNormal"/>
-    <w:tblPr>
-      <w:tblStyleRowBandSize w:val="1"/>
-      <w:tblStyleColBandSize w:val="1"/>
-      <w:tblCellMar>
-        <w:left w:w="115" w:type="dxa"/>
-        <w:right w:w="115" w:type="dxa"/>
-      </w:tblCellMar>
-    </w:tblPr>
-    <w:tblStylePr w:type="firstRow">
-      <w:pPr>
-        <w:contextualSpacing/>
-      </w:pPr>
-      <w:tblPr/>
-      <w:tcPr>
-        <w:tcMar>
-          <w:top w:w="0" w:type="nil"/>
-          <w:left w:w="115" w:type="dxa"/>
-          <w:bottom w:w="0" w:type="nil"/>
-          <w:right w:w="115" w:type="dxa"/>
-        </w:tcMar>
-      </w:tcPr>
-    </w:tblStylePr>
-    <w:tblStylePr w:type="lastRow">
-      <w:pPr>
-        <w:contextualSpacing/>
-      </w:pPr>
-      <w:tblPr/>
-      <w:tcPr>
-        <w:tcMar>
-          <w:top w:w="0" w:type="nil"/>
-          <w:left w:w="115" w:type="dxa"/>
-          <w:bottom w:w="0" w:type="nil"/>
-          <w:right w:w="115" w:type="dxa"/>
-        </w:tcMar>
-      </w:tcPr>
-    </w:tblStylePr>
-    <w:tblStylePr w:type="firstCol">
-      <w:pPr>
-        <w:contextualSpacing/>
-      </w:pPr>
-      <w:tblPr/>
-      <w:tcPr>
-        <w:tcMar>
-          <w:top w:w="0" w:type="nil"/>
-          <w:left w:w="115" w:type="dxa"/>
-          <w:bottom w:w="0" w:type="nil"/>
-          <w:right w:w="115" w:type="dxa"/>
-        </w:tcMar>
-      </w:tcPr>
-    </w:tblStylePr>
-    <w:tblStylePr w:type="lastCol">
-      <w:pPr>
-        <w:contextualSpacing/>
-      </w:pPr>
-      <w:tblPr/>
-      <w:tcPr>
-        <w:tcMar>
-          <w:top w:w="0" w:type="nil"/>
-          <w:left w:w="115" w:type="dxa"/>
-          <w:bottom w:w="0" w:type="nil"/>
-          <w:right w:w="115" w:type="dxa"/>
-        </w:tcMar>
-      </w:tcPr>
-    </w:tblStylePr>
-    <w:tblStylePr w:type="band1Vert">
-      <w:pPr>
-        <w:contextualSpacing/>
-      </w:pPr>
-      <w:tblPr/>
-      <w:tcPr>
-        <w:tcMar>
-          <w:top w:w="0" w:type="nil"/>
-          <w:left w:w="115" w:type="dxa"/>
-          <w:bottom w:w="0" w:type="nil"/>
-          <w:right w:w="115" w:type="dxa"/>
-        </w:tcMar>
-      </w:tcPr>
-    </w:tblStylePr>
-    <w:tblStylePr w:type="band2Vert">
-      <w:pPr>
-        <w:contextualSpacing/>
-      </w:pPr>
-      <w:tblPr/>
-      <w:tcPr>
-        <w:tcMar>
-          <w:top w:w="0" w:type="nil"/>
-          <w:left w:w="115" w:type="dxa"/>
-          <w:bottom w:w="0" w:type="nil"/>
-          <w:right w:w="115" w:type="dxa"/>
-        </w:tcMar>
-      </w:tcPr>
-    </w:tblStylePr>
-    <w:tblStylePr w:type="band1Horz">
-      <w:pPr>
-        <w:contextualSpacing/>
-      </w:pPr>
-      <w:tblPr/>
-      <w:tcPr>
-        <w:tcMar>
-          <w:top w:w="0" w:type="nil"/>
-          <w:left w:w="115" w:type="dxa"/>
-          <w:bottom w:w="0" w:type="nil"/>
-          <w:right w:w="115" w:type="dxa"/>
-        </w:tcMar>
-      </w:tcPr>
-    </w:tblStylePr>
-    <w:tblStylePr w:type="band2Horz">
-      <w:pPr>
-        <w:contextualSpacing/>
-      </w:pPr>
-      <w:tblPr/>
-      <w:tcPr>
-        <w:tcMar>
-          <w:top w:w="0" w:type="nil"/>
-          <w:left w:w="115" w:type="dxa"/>
-          <w:bottom w:w="0" w:type="nil"/>
-          <w:right w:w="115" w:type="dxa"/>
-        </w:tcMar>
-      </w:tcPr>
-    </w:tblStylePr>
-    <w:tblStylePr w:type="neCell">
-      <w:pPr>
-        <w:contextualSpacing/>
-      </w:pPr>
-      <w:tblPr/>
-      <w:tcPr>
-        <w:tcMar>
-          <w:top w:w="0" w:type="nil"/>
-          <w:left w:w="115" w:type="dxa"/>
-          <w:bottom w:w="0" w:type="nil"/>
-          <w:right w:w="115" w:type="dxa"/>
-        </w:tcMar>
-      </w:tcPr>
-    </w:tblStylePr>
-    <w:tblStylePr w:type="nwCell">
-      <w:pPr>
-        <w:contextualSpacing/>
-      </w:pPr>
-      <w:tblPr/>
-      <w:tcPr>
-        <w:tcMar>
-          <w:top w:w="0" w:type="nil"/>
-          <w:left w:w="115" w:type="dxa"/>
-          <w:bottom w:w="0" w:type="nil"/>
-          <w:right w:w="115" w:type="dxa"/>
-        </w:tcMar>
-      </w:tcPr>
-    </w:tblStylePr>
-    <w:tblStylePr w:type="seCell">
-      <w:pPr>
-        <w:contextualSpacing/>
-      </w:pPr>
-      <w:tblPr/>
-      <w:tcPr>
-        <w:tcMar>
-          <w:top w:w="0" w:type="nil"/>
-          <w:left w:w="115" w:type="dxa"/>
-          <w:bottom w:w="0" w:type="nil"/>
-          <w:right w:w="115" w:type="dxa"/>
-        </w:tcMar>
-      </w:tcPr>
-    </w:tblStylePr>
-    <w:tblStylePr w:type="swCell">
-      <w:pPr>
-        <w:contextualSpacing/>
-      </w:pPr>
-      <w:tblPr/>
-      <w:tcPr>
-        <w:tcMar>
-          <w:top w:w="0" w:type="nil"/>
-          <w:left w:w="115" w:type="dxa"/>
-          <w:bottom w:w="0" w:type="nil"/>
-          <w:right w:w="115" w:type="dxa"/>
-        </w:tcMar>
-      </w:tcPr>
-    </w:tblStylePr>
-  </w:style>
-  <w:style w:type="table" w:customStyle="1" w:styleId="a1">
-    <w:basedOn w:val="TableNormal"/>
-    <w:pPr>
-      <w:contextualSpacing/>
-    </w:pPr>
-    <w:tblPr>
-      <w:tblStyleRowBandSize w:val="1"/>
-      <w:tblStyleColBandSize w:val="1"/>
-      <w:tblCellMar>
-        <w:left w:w="115" w:type="dxa"/>
-        <w:right w:w="115" w:type="dxa"/>
-      </w:tblCellMar>
-    </w:tblPr>
-    <w:tblStylePr w:type="firstRow">
-      <w:pPr>
-        <w:contextualSpacing/>
-      </w:pPr>
-      <w:tblPr/>
-      <w:tcPr>
-        <w:tcMar>
-          <w:top w:w="0" w:type="nil"/>
-          <w:left w:w="115" w:type="dxa"/>
-          <w:bottom w:w="0" w:type="nil"/>
-          <w:right w:w="115" w:type="dxa"/>
-        </w:tcMar>
-      </w:tcPr>
-    </w:tblStylePr>
-    <w:tblStylePr w:type="lastRow">
-      <w:pPr>
-        <w:contextualSpacing/>
-      </w:pPr>
-      <w:tblPr/>
-      <w:tcPr>
-        <w:tcMar>
-          <w:top w:w="0" w:type="nil"/>
-          <w:left w:w="115" w:type="dxa"/>
-          <w:bottom w:w="0" w:type="nil"/>
-          <w:right w:w="115" w:type="dxa"/>
-        </w:tcMar>
-      </w:tcPr>
-    </w:tblStylePr>
-    <w:tblStylePr w:type="firstCol">
-      <w:pPr>
-        <w:contextualSpacing/>
-      </w:pPr>
-      <w:tblPr/>
-      <w:tcPr>
-        <w:tcMar>
-          <w:top w:w="0" w:type="nil"/>
-          <w:left w:w="115" w:type="dxa"/>
-          <w:bottom w:w="0" w:type="nil"/>
-          <w:right w:w="115" w:type="dxa"/>
-        </w:tcMar>
-      </w:tcPr>
-    </w:tblStylePr>
-    <w:tblStylePr w:type="lastCol">
-      <w:pPr>
-        <w:contextualSpacing/>
-      </w:pPr>
-      <w:tblPr/>
-      <w:tcPr>
-        <w:tcMar>
-          <w:top w:w="0" w:type="nil"/>
-          <w:left w:w="115" w:type="dxa"/>
-          <w:bottom w:w="0" w:type="nil"/>
-          <w:right w:w="115" w:type="dxa"/>
-        </w:tcMar>
-      </w:tcPr>
-    </w:tblStylePr>
-    <w:tblStylePr w:type="band1Vert">
-      <w:pPr>
-        <w:contextualSpacing/>
-      </w:pPr>
-      <w:tblPr/>
-      <w:tcPr>
-        <w:tcMar>
-          <w:top w:w="0" w:type="nil"/>
-          <w:left w:w="115" w:type="dxa"/>
-          <w:bottom w:w="0" w:type="nil"/>
-          <w:right w:w="115" w:type="dxa"/>
-        </w:tcMar>
-      </w:tcPr>
-    </w:tblStylePr>
-    <w:tblStylePr w:type="band2Vert">
-      <w:pPr>
-        <w:contextualSpacing/>
-      </w:pPr>
-      <w:tblPr/>
-      <w:tcPr>
-        <w:tcMar>
-          <w:top w:w="0" w:type="nil"/>
-          <w:left w:w="115" w:type="dxa"/>
-          <w:bottom w:w="0" w:type="nil"/>
-          <w:right w:w="115" w:type="dxa"/>
-        </w:tcMar>
-      </w:tcPr>
-    </w:tblStylePr>
-    <w:tblStylePr w:type="band1Horz">
-      <w:pPr>
-        <w:contextualSpacing/>
-      </w:pPr>
-      <w:tblPr/>
-      <w:tcPr>
-        <w:tcMar>
-          <w:top w:w="0" w:type="nil"/>
-          <w:left w:w="115" w:type="dxa"/>
-          <w:bottom w:w="0" w:type="nil"/>
-          <w:right w:w="115" w:type="dxa"/>
-        </w:tcMar>
-      </w:tcPr>
-    </w:tblStylePr>
-    <w:tblStylePr w:type="band2Horz">
-      <w:pPr>
-        <w:contextualSpacing/>
-      </w:pPr>
-      <w:tblPr/>
-      <w:tcPr>
-        <w:tcMar>
-          <w:top w:w="0" w:type="nil"/>
-          <w:left w:w="115" w:type="dxa"/>
-          <w:bottom w:w="0" w:type="nil"/>
-          <w:right w:w="115" w:type="dxa"/>
-        </w:tcMar>
-      </w:tcPr>
-    </w:tblStylePr>
-    <w:tblStylePr w:type="neCell">
-      <w:pPr>
-        <w:contextualSpacing/>
-      </w:pPr>
-      <w:tblPr/>
-      <w:tcPr>
-        <w:tcMar>
-          <w:top w:w="0" w:type="nil"/>
-          <w:left w:w="115" w:type="dxa"/>
-          <w:bottom w:w="0" w:type="nil"/>
-          <w:right w:w="115" w:type="dxa"/>
-        </w:tcMar>
-      </w:tcPr>
-    </w:tblStylePr>
-    <w:tblStylePr w:type="nwCell">
-      <w:pPr>
-        <w:contextualSpacing/>
-      </w:pPr>
-      <w:tblPr/>
-      <w:tcPr>
-        <w:tcMar>
-          <w:top w:w="0" w:type="nil"/>
-          <w:left w:w="115" w:type="dxa"/>
-          <w:bottom w:w="0" w:type="nil"/>
-          <w:right w:w="115" w:type="dxa"/>
-        </w:tcMar>
-      </w:tcPr>
-    </w:tblStylePr>
-    <w:tblStylePr w:type="seCell">
-      <w:pPr>
-        <w:contextualSpacing/>
-      </w:pPr>
-      <w:tblPr/>
-      <w:tcPr>
-        <w:tcMar>
-          <w:top w:w="0" w:type="nil"/>
-          <w:left w:w="115" w:type="dxa"/>
-          <w:bottom w:w="0" w:type="nil"/>
-          <w:right w:w="115" w:type="dxa"/>
-        </w:tcMar>
-      </w:tcPr>
-    </w:tblStylePr>
-    <w:tblStylePr w:type="swCell">
-      <w:pPr>
-        <w:contextualSpacing/>
-      </w:pPr>
-      <w:tblPr/>
-      <w:tcPr>
-        <w:tcMar>
-          <w:top w:w="0" w:type="nil"/>
-          <w:left w:w="115" w:type="dxa"/>
-          <w:bottom w:w="0" w:type="nil"/>
-          <w:right w:w="115" w:type="dxa"/>
-        </w:tcMar>
-      </w:tcPr>
-    </w:tblStylePr>
-  </w:style>
-  <w:style w:type="paragraph" w:styleId="ListParagraph">
-    <w:name w:val="List Paragraph"/>
-    <w:basedOn w:val="Normal"/>
-    <w:uiPriority w:val="34"/>
-    <w:qFormat/>
-    <w:rsid w:val="00DA17DD"/>
-    <w:pPr>
-      <w:ind w:left="720"/>
-      <w:contextualSpacing/>
-    </w:pPr>
-  </w:style>
-  <w:style w:type="table" w:styleId="TableGrid">
-    <w:name w:val="Table Grid"/>
-    <w:basedOn w:val="TableNormal"/>
-    <w:uiPriority w:val="59"/>
-    <w:rsid w:val="009E6C81"/>
-    <w:pPr>
-      <w:spacing w:before="0"/>
-    </w:pPr>
-    <w:rPr>
-      <w:rFonts w:asciiTheme="minorHAnsi" w:eastAsiaTheme="minorEastAsia" w:hAnsiTheme="minorHAnsi" w:cstheme="minorBidi"/>
-      <w:color w:val="auto"/>
-      <w:szCs w:val="24"/>
-      <w:lang w:eastAsia="en-US"/>
-    </w:rPr>
-    <w:tblPr>
-      <w:tblBorders>
-        <w:top w:val="single" w:sz="4" w:space="0" w:color="auto"/>
-        <w:left w:val="single" w:sz="4" w:space="0" w:color="auto"/>
-        <w:bottom w:val="single" w:sz="4" w:space="0" w:color="auto"/>
-        <w:right w:val="single" w:sz="4" w:space="0" w:color="auto"/>
-        <w:insideH w:val="single" w:sz="4" w:space="0" w:color="auto"/>
-        <w:insideV w:val="single" w:sz="4" w:space="0" w:color="auto"/>
-      </w:tblBorders>
-    </w:tblPr>
-  </w:style>
-  <w:style w:type="paragraph" w:styleId="Header">
-    <w:name w:val="header"/>
-    <w:basedOn w:val="Normal"/>
-    <w:link w:val="HeaderChar"/>
-    <w:uiPriority w:val="99"/>
-    <w:unhideWhenUsed/>
-    <w:rsid w:val="00405DC3"/>
-    <w:pPr>
-      <w:tabs>
-        <w:tab w:val="center" w:pos="4680"/>
-        <w:tab w:val="right" w:pos="9360"/>
-      </w:tabs>
-      <w:spacing w:before="0"/>
-    </w:pPr>
-  </w:style>
-  <w:style w:type="character" w:customStyle="1" w:styleId="HeaderChar">
-    <w:name w:val="Header Char"/>
-    <w:basedOn w:val="DefaultParagraphFont"/>
-    <w:link w:val="Header"/>
-    <w:uiPriority w:val="99"/>
-    <w:rsid w:val="00405DC3"/>
-  </w:style>
-  <w:style w:type="paragraph" w:styleId="Footer">
-    <w:name w:val="footer"/>
-    <w:basedOn w:val="Normal"/>
-    <w:link w:val="FooterChar"/>
-    <w:uiPriority w:val="99"/>
-    <w:unhideWhenUsed/>
-    <w:rsid w:val="00405DC3"/>
-    <w:pPr>
-      <w:tabs>
-        <w:tab w:val="center" w:pos="4680"/>
-        <w:tab w:val="right" w:pos="9360"/>
-      </w:tabs>
-      <w:spacing w:before="0"/>
-    </w:pPr>
-  </w:style>
-  <w:style w:type="character" w:customStyle="1" w:styleId="FooterChar">
-    <w:name w:val="Footer Char"/>
-    <w:basedOn w:val="DefaultParagraphFont"/>
-    <w:link w:val="Footer"/>
-    <w:uiPriority w:val="99"/>
-    <w:rsid w:val="00405DC3"/>
-  </w:style>
-  <w:style w:type="character" w:styleId="CommentReference">
-    <w:name w:val="annotation reference"/>
-    <w:basedOn w:val="DefaultParagraphFont"/>
-    <w:uiPriority w:val="99"/>
-    <w:semiHidden/>
-    <w:unhideWhenUsed/>
-    <w:rsid w:val="00794E8B"/>
-    <w:rPr>
-      <w:sz w:val="16"/>
-      <w:szCs w:val="16"/>
-    </w:rPr>
-  </w:style>
-  <w:style w:type="paragraph" w:styleId="CommentText">
-    <w:name w:val="annotation text"/>
-    <w:basedOn w:val="Normal"/>
-    <w:link w:val="CommentTextChar"/>
-    <w:uiPriority w:val="99"/>
-    <w:semiHidden/>
-    <w:unhideWhenUsed/>
-    <w:rsid w:val="00794E8B"/>
-    <w:rPr>
-      <w:sz w:val="20"/>
-    </w:rPr>
-  </w:style>
-  <w:style w:type="character" w:customStyle="1" w:styleId="CommentTextChar">
-    <w:name w:val="Comment Text Char"/>
-    <w:basedOn w:val="DefaultParagraphFont"/>
-    <w:link w:val="CommentText"/>
-    <w:uiPriority w:val="99"/>
-    <w:semiHidden/>
-    <w:rsid w:val="00794E8B"/>
-    <w:rPr>
-      <w:sz w:val="20"/>
-    </w:rPr>
-  </w:style>
-  <w:style w:type="paragraph" w:styleId="BalloonText">
-    <w:name w:val="Balloon Text"/>
-    <w:basedOn w:val="Normal"/>
-    <w:link w:val="BalloonTextChar"/>
-    <w:uiPriority w:val="99"/>
-    <w:semiHidden/>
-    <w:unhideWhenUsed/>
-    <w:rsid w:val="00794E8B"/>
-    <w:pPr>
-      <w:spacing w:before="0"/>
-    </w:pPr>
-    <w:rPr>
-      <w:rFonts w:ascii="Segoe UI" w:hAnsi="Segoe UI" w:cs="Segoe UI"/>
-      <w:sz w:val="18"/>
-      <w:szCs w:val="18"/>
-    </w:rPr>
-  </w:style>
-  <w:style w:type="character" w:customStyle="1" w:styleId="BalloonTextChar">
-    <w:name w:val="Balloon Text Char"/>
-    <w:basedOn w:val="DefaultParagraphFont"/>
-    <w:link w:val="BalloonText"/>
-    <w:uiPriority w:val="99"/>
-    <w:semiHidden/>
-    <w:rsid w:val="00794E8B"/>
-    <w:rPr>
-      <w:rFonts w:ascii="Segoe UI" w:hAnsi="Segoe UI" w:cs="Segoe UI"/>
-      <w:sz w:val="18"/>
-      <w:szCs w:val="18"/>
-    </w:rPr>
-  </w:style>
-  <w:style w:type="paragraph" w:styleId="CommentSubject">
-    <w:name w:val="annotation subject"/>
-    <w:basedOn w:val="CommentText"/>
-    <w:next w:val="CommentText"/>
-    <w:link w:val="CommentSubjectChar"/>
-    <w:uiPriority w:val="99"/>
-    <w:semiHidden/>
-    <w:unhideWhenUsed/>
-    <w:rsid w:val="00794E8B"/>
-    <w:rPr>
-      <w:b/>
-      <w:bCs/>
-    </w:rPr>
-  </w:style>
-  <w:style w:type="character" w:customStyle="1" w:styleId="CommentSubjectChar">
-    <w:name w:val="Comment Subject Char"/>
-    <w:basedOn w:val="CommentTextChar"/>
-    <w:link w:val="CommentSubject"/>
-    <w:uiPriority w:val="99"/>
-    <w:semiHidden/>
-    <w:rsid w:val="00794E8B"/>
-    <w:rPr>
-      <w:b/>
-      <w:bCs/>
-      <w:sz w:val="20"/>
-    </w:rPr>
-  </w:style>
-  <w:style w:type="character" w:customStyle="1" w:styleId="Heading7Char">
-    <w:name w:val="Heading 7 Char"/>
-    <w:basedOn w:val="DefaultParagraphFont"/>
-    <w:link w:val="Heading7"/>
-    <w:uiPriority w:val="9"/>
-    <w:rsid w:val="00794E8B"/>
-    <w:rPr>
-      <w:rFonts w:asciiTheme="majorHAnsi" w:eastAsiaTheme="majorEastAsia" w:hAnsiTheme="majorHAnsi" w:cstheme="majorBidi"/>
-      <w:i/>
-      <w:iCs/>
-      <w:color w:val="1F4D78" w:themeColor="accent1" w:themeShade="7F"/>
-    </w:rPr>
-  </w:style>
-  <w:style w:type="character" w:styleId="IntenseReference">
-    <w:name w:val="Intense Reference"/>
-    <w:basedOn w:val="DefaultParagraphFont"/>
-    <w:uiPriority w:val="32"/>
-    <w:qFormat/>
-    <w:rsid w:val="00794E8B"/>
-    <w:rPr>
-      <w:b/>
-      <w:bCs/>
-      <w:smallCaps/>
-      <w:color w:val="5B9BD5" w:themeColor="accent1"/>
-      <w:spacing w:val="5"/>
-    </w:rPr>
-  </w:style>
-  <w:style w:type="paragraph" w:customStyle="1" w:styleId="UnitySubHeading">
-    <w:name w:val="Unity Sub Heading"/>
-    <w:basedOn w:val="Heading2"/>
-    <w:link w:val="UnitySubHeadingChar"/>
-    <w:qFormat/>
-    <w:rsid w:val="00794E8B"/>
-    <w:pPr>
-      <w:numPr>
-        <w:ilvl w:val="1"/>
-        <w:numId w:val="2"/>
-      </w:numPr>
-      <w:ind w:left="360" w:firstLine="0"/>
       <w:jc w:val="both"/>
     </w:pPr>
   </w:style>
@@ -7538,7 +6951,7 @@
   <a:extraClrSchemeLst/>
   <a:extLst>
     <a:ext uri="{05A4C25C-085E-4340-85A3-A5531E510DB2}">
-      <thm15:themeFamily xmlns:thm15="http://schemas.microsoft.com/office/thememl/2012/main" xmlns="" name="Office Theme" id="{62F939B6-93AF-4DB8-9C6B-D6C7DFDC589F}" vid="{4A3C46E8-61CC-4603-A589-7422A47A8E4A}"/>
+      <thm15:themeFamily xmlns:thm15="http://schemas.microsoft.com/office/thememl/2012/main" name="Office Theme" id="{62F939B6-93AF-4DB8-9C6B-D6C7DFDC589F}" vid="{4A3C46E8-61CC-4603-A589-7422A47A8E4A}"/>
     </a:ext>
   </a:extLst>
 </a:theme>
@@ -7549,7 +6962,7 @@
 </file>
 
 <file path=customXml/itemProps1.xml><?xml version="1.0" encoding="utf-8"?>
-<ds:datastoreItem xmlns:ds="http://schemas.openxmlformats.org/officeDocument/2006/customXml" ds:itemID="{6D87014F-6CFB-4C77-B53B-A0E7F746A866}">
+<ds:datastoreItem xmlns:ds="http://schemas.openxmlformats.org/officeDocument/2006/customXml" ds:itemID="{4BD7EAA3-280A-4B99-8D52-A570F418DA92}">
   <ds:schemaRefs>
     <ds:schemaRef ds:uri="http://schemas.openxmlformats.org/officeDocument/2006/bibliography"/>
   </ds:schemaRefs>

</xml_diff>